<commit_message>
Actualizacion del codigo y documento
</commit_message>
<xml_diff>
--- a/Doc del proyecto.docx
+++ b/Doc del proyecto.docx
@@ -1,6 +1,6 @@
 
 <file path=word/document.xml><?xml version="1.0" encoding="utf-8"?>
-<w:document xmlns:wpc="http://schemas.microsoft.com/office/word/2010/wordprocessingCanvas" xmlns:cx="http://schemas.microsoft.com/office/drawing/2014/chartex" xmlns:cx1="http://schemas.microsoft.com/office/drawing/2015/9/8/chartex" xmlns:cx2="http://schemas.microsoft.com/office/drawing/2015/10/21/chartex" xmlns:cx3="http://schemas.microsoft.com/office/drawing/2016/5/9/chartex" xmlns:cx4="http://schemas.microsoft.com/office/drawing/2016/5/10/chartex" xmlns:cx5="http://schemas.microsoft.com/office/drawing/2016/5/11/chartex" xmlns:cx6="http://schemas.microsoft.com/office/drawing/2016/5/12/chartex" xmlns:cx7="http://schemas.microsoft.com/office/drawing/2016/5/13/chartex" xmlns:cx8="http://schemas.microsoft.com/office/drawing/2016/5/14/chartex" xmlns:mc="http://schemas.openxmlformats.org/markup-compatibility/2006" xmlns:aink="http://schemas.microsoft.com/office/drawing/2016/ink" xmlns:am3d="http://schemas.microsoft.com/office/drawing/2017/model3d" xmlns:o="urn:schemas-microsoft-com:office:office" xmlns:oel="http://schemas.microsoft.com/office/2019/extlst" xmlns:r="http://schemas.openxmlformats.org/officeDocument/2006/relationships" xmlns:m="http://schemas.openxmlformats.org/officeDocument/2006/math" xmlns:v="urn:schemas-microsoft-com:vml" xmlns:wp14="http://schemas.microsoft.com/office/word/2010/wordprocessingDrawing" xmlns:wp="http://schemas.openxmlformats.org/drawingml/2006/wordprocessingDrawing" xmlns:w10="urn:schemas-microsoft-com:office:word" xmlns:w="http://schemas.openxmlformats.org/wordprocessingml/2006/main" xmlns:w14="http://schemas.microsoft.com/office/word/2010/wordml" xmlns:w15="http://schemas.microsoft.com/office/word/2012/wordml" xmlns:w16cex="http://schemas.microsoft.com/office/word/2018/wordml/cex" xmlns:w16cid="http://schemas.microsoft.com/office/word/2016/wordml/cid" xmlns:w16="http://schemas.microsoft.com/office/word/2018/wordml" xmlns:w16sdtdh="http://schemas.microsoft.com/office/word/2020/wordml/sdtdatahash" xmlns:w16se="http://schemas.microsoft.com/office/word/2015/wordml/symex" xmlns:wpg="http://schemas.microsoft.com/office/word/2010/wordprocessingGroup" xmlns:wpi="http://schemas.microsoft.com/office/word/2010/wordprocessingInk" xmlns:wne="http://schemas.microsoft.com/office/word/2006/wordml" xmlns:wps="http://schemas.microsoft.com/office/word/2010/wordprocessingShape" mc:Ignorable="w14 w15 w16se w16cid w16 w16cex w16sdtdh wp14">
+<w:document xmlns:wpc="http://schemas.microsoft.com/office/word/2010/wordprocessingCanvas" xmlns:cx="http://schemas.microsoft.com/office/drawing/2014/chartex" xmlns:cx1="http://schemas.microsoft.com/office/drawing/2015/9/8/chartex" xmlns:mc="http://schemas.openxmlformats.org/markup-compatibility/2006" xmlns:o="urn:schemas-microsoft-com:office:office" xmlns:r="http://schemas.openxmlformats.org/officeDocument/2006/relationships" xmlns:m="http://schemas.openxmlformats.org/officeDocument/2006/math" xmlns:v="urn:schemas-microsoft-com:vml" xmlns:wp14="http://schemas.microsoft.com/office/word/2010/wordprocessingDrawing" xmlns:wp="http://schemas.openxmlformats.org/drawingml/2006/wordprocessingDrawing" xmlns:w10="urn:schemas-microsoft-com:office:word" xmlns:w="http://schemas.openxmlformats.org/wordprocessingml/2006/main" xmlns:w14="http://schemas.microsoft.com/office/word/2010/wordml" xmlns:w15="http://schemas.microsoft.com/office/word/2012/wordml" xmlns:w16se="http://schemas.microsoft.com/office/word/2015/wordml/symex" xmlns:wpg="http://schemas.microsoft.com/office/word/2010/wordprocessingGroup" xmlns:wpi="http://schemas.microsoft.com/office/word/2010/wordprocessingInk" xmlns:wne="http://schemas.microsoft.com/office/word/2006/wordml" xmlns:wps="http://schemas.microsoft.com/office/word/2010/wordprocessingShape" mc:Ignorable="w14 w15 w16se wp14">
   <w:body>
     <w:p>
       <w:pPr>
@@ -518,18 +518,8 @@
                 <w:sz w:val="18"/>
                 <w:szCs w:val="18"/>
               </w:rPr>
-              <w:t xml:space="preserve">Desarrollo de la </w:t>
+              <w:t>Desarrollo de la app</w:t>
             </w:r>
-            <w:proofErr w:type="gramStart"/>
-            <w:r>
-              <w:rPr>
-                <w:rFonts w:ascii="Aptos" w:hAnsi="Aptos" w:cs="Arial"/>
-                <w:sz w:val="18"/>
-                <w:szCs w:val="18"/>
-              </w:rPr>
-              <w:t>app</w:t>
-            </w:r>
-            <w:proofErr w:type="gramEnd"/>
           </w:p>
         </w:tc>
       </w:tr>
@@ -864,7 +854,43 @@
                 <w:szCs w:val="18"/>
                 <w:lang w:val="es-PE"/>
               </w:rPr>
-              <w:t>web que genera contraseñas aleatorias</w:t>
+              <w:t xml:space="preserve">web </w:t>
+            </w:r>
+            <w:r>
+              <w:rPr>
+                <w:rFonts w:ascii="Aptos" w:hAnsi="Aptos"/>
+                <w:b w:val="0"/>
+                <w:bCs/>
+                <w:caps w:val="0"/>
+                <w:sz w:val="18"/>
+                <w:szCs w:val="18"/>
+                <w:lang w:val="es-PE"/>
+              </w:rPr>
+              <w:t xml:space="preserve">que cuenta palabras, caracteres y </w:t>
+            </w:r>
+            <w:r>
+              <w:rPr>
+                <w:rFonts w:ascii="Aptos" w:hAnsi="Aptos"/>
+                <w:b w:val="0"/>
+                <w:bCs/>
+                <w:caps w:val="0"/>
+                <w:sz w:val="18"/>
+                <w:szCs w:val="18"/>
+                <w:lang w:val="es-PE"/>
+              </w:rPr>
+              <w:t>oraciones</w:t>
+            </w:r>
+            <w:r>
+              <w:rPr>
+                <w:rFonts w:ascii="Aptos" w:hAnsi="Aptos"/>
+                <w:b w:val="0"/>
+                <w:bCs/>
+                <w:caps w:val="0"/>
+                <w:sz w:val="18"/>
+                <w:szCs w:val="18"/>
+                <w:lang w:val="es-PE"/>
+              </w:rPr>
+              <w:t>.</w:t>
             </w:r>
           </w:p>
         </w:tc>
@@ -1914,15 +1940,19 @@
                 <w:szCs w:val="18"/>
                 <w:lang w:val="es-PE"/>
               </w:rPr>
-              <w:t>web para la generacion de contraseñas con letras, números y símbolos</w:t>
+              <w:t xml:space="preserve">web para la generacion de contraseñas con letras, números y </w:t>
             </w:r>
             <w:r>
               <w:rPr>
-                <w:rFonts w:ascii="Aptos" w:hAnsi="Aptos" w:cs="Arial"/>
-                <w:color w:val="0000CC"/>
-                <w:sz w:val="20"/>
-              </w:rPr>
-              <w:t xml:space="preserve"> </w:t>
+                <w:rFonts w:ascii="Aptos" w:hAnsi="Aptos"/>
+                <w:b/>
+                <w:bCs/>
+                <w:caps/>
+                <w:sz w:val="18"/>
+                <w:szCs w:val="18"/>
+                <w:lang w:val="es-PE"/>
+              </w:rPr>
+              <w:t>oraciones</w:t>
             </w:r>
           </w:p>
         </w:tc>
@@ -2224,7 +2254,7 @@
           <w:sz w:val="20"/>
           <w:szCs w:val="20"/>
         </w:rPr>
-        <w:t xml:space="preserve">Un aplicativo web que permite generar contraseñas </w:t>
+        <w:t xml:space="preserve">Un aplicativo web que permite </w:t>
       </w:r>
       <w:r>
         <w:rPr>
@@ -2233,7 +2263,7 @@
           <w:sz w:val="20"/>
           <w:szCs w:val="20"/>
         </w:rPr>
-        <w:t xml:space="preserve">de entre 8 a 30 </w:t>
+        <w:t>contar las palabras</w:t>
       </w:r>
       <w:r>
         <w:rPr>
@@ -2242,7 +2272,25 @@
           <w:sz w:val="20"/>
           <w:szCs w:val="20"/>
         </w:rPr>
-        <w:t>caracteres aleatorios, además permite quitar los números y símbolos.</w:t>
+        <w:t xml:space="preserve">, caracteres y </w:t>
+      </w:r>
+      <w:r>
+        <w:rPr>
+          <w:rFonts w:ascii="Aptos" w:hAnsi="Aptos" w:cs="Arial"/>
+          <w:b/>
+          <w:sz w:val="20"/>
+          <w:szCs w:val="20"/>
+        </w:rPr>
+        <w:t>oraciones</w:t>
+      </w:r>
+      <w:r>
+        <w:rPr>
+          <w:rFonts w:ascii="Aptos" w:hAnsi="Aptos" w:cs="Arial"/>
+          <w:b/>
+          <w:sz w:val="20"/>
+          <w:szCs w:val="20"/>
+        </w:rPr>
+        <w:t>.</w:t>
       </w:r>
     </w:p>
     <w:p>
@@ -2305,8 +2353,33 @@
           <w:szCs w:val="18"/>
           <w:lang w:val="es-PE"/>
         </w:rPr>
-        <w:t>web que permite generar contraseñas</w:t>
+        <w:t xml:space="preserve">web que permite </w:t>
       </w:r>
+      <w:r>
+        <w:rPr>
+          <w:rFonts w:ascii="Aptos" w:hAnsi="Aptos"/>
+          <w:b/>
+          <w:bCs/>
+          <w:caps/>
+          <w:sz w:val="18"/>
+          <w:szCs w:val="18"/>
+          <w:lang w:val="es-PE"/>
+        </w:rPr>
+        <w:t>contar palabras</w:t>
+      </w:r>
+    </w:p>
+    <w:p>
+      <w:pPr>
+        <w:pStyle w:val="Prrafodelista"/>
+        <w:spacing w:line="259" w:lineRule="auto"/>
+        <w:ind w:left="360"/>
+        <w:jc w:val="both"/>
+        <w:rPr>
+          <w:rFonts w:ascii="Aptos" w:hAnsi="Aptos" w:cs="Arial"/>
+          <w:sz w:val="20"/>
+          <w:szCs w:val="20"/>
+        </w:rPr>
+      </w:pPr>
     </w:p>
     <w:p>
       <w:pPr>
@@ -2407,7 +2480,31 @@
           <w:szCs w:val="18"/>
           <w:lang w:val="es-PE"/>
         </w:rPr>
-        <w:t>generar contraseñas de entre 8 a 30 caracteres, con uso opcional de simbolos y numeros</w:t>
+        <w:t xml:space="preserve">contar la cantidad de palabras, caracteres y </w:t>
+      </w:r>
+      <w:r>
+        <w:rPr>
+          <w:rFonts w:ascii="Aptos" w:hAnsi="Aptos"/>
+          <w:b/>
+          <w:bCs/>
+          <w:caps/>
+          <w:sz w:val="18"/>
+          <w:szCs w:val="18"/>
+          <w:lang w:val="es-PE"/>
+        </w:rPr>
+        <w:t>oraciones</w:t>
+      </w:r>
+      <w:r>
+        <w:rPr>
+          <w:rFonts w:ascii="Aptos" w:hAnsi="Aptos"/>
+          <w:b/>
+          <w:bCs/>
+          <w:caps/>
+          <w:sz w:val="18"/>
+          <w:szCs w:val="18"/>
+          <w:lang w:val="es-PE"/>
+        </w:rPr>
+        <w:t>.</w:t>
       </w:r>
     </w:p>
     <w:p>
@@ -2470,7 +2567,7 @@
           <w:szCs w:val="22"/>
           <w:lang w:val="es-PE"/>
         </w:rPr>
-        <w:t>Generar contraseñas</w:t>
+        <w:t>Contar palabras</w:t>
       </w:r>
     </w:p>
     <w:p>
@@ -2603,7 +2700,7 @@
     </w:p>
     <w:tbl>
       <w:tblPr>
-        <w:tblStyle w:val="Tablaconcuadrcula4-nfasis6"/>
+        <w:tblStyle w:val="Tabladecuadrcula4-nfasis6"/>
         <w:tblW w:w="5000" w:type="pct"/>
         <w:tblLayout w:type="fixed"/>
         <w:tblLook w:val="04A0" w:firstRow="1" w:lastRow="0" w:firstColumn="1" w:lastColumn="0" w:noHBand="0" w:noVBand="1"/>
@@ -3112,15 +3209,15 @@
     </w:p>
     <w:tbl>
       <w:tblPr>
-        <w:tblStyle w:val="Tablaconcuadrcula4-nfasis6"/>
+        <w:tblStyle w:val="Tabladecuadrcula4-nfasis6"/>
         <w:tblW w:w="5500" w:type="pct"/>
         <w:tblInd w:w="-572" w:type="dxa"/>
         <w:tblLayout w:type="fixed"/>
         <w:tblLook w:val="04A0" w:firstRow="1" w:lastRow="0" w:firstColumn="1" w:lastColumn="0" w:noHBand="0" w:noVBand="1"/>
       </w:tblPr>
       <w:tblGrid>
-        <w:gridCol w:w="851"/>
-        <w:gridCol w:w="1984"/>
+        <w:gridCol w:w="992"/>
+        <w:gridCol w:w="1843"/>
         <w:gridCol w:w="7371"/>
       </w:tblGrid>
       <w:tr>
@@ -3131,7 +3228,7 @@
         <w:tc>
           <w:tcPr>
             <w:cnfStyle w:val="001000000000" w:firstRow="0" w:lastRow="0" w:firstColumn="1" w:lastColumn="0" w:oddVBand="0" w:evenVBand="0" w:oddHBand="0" w:evenHBand="0" w:firstRowFirstColumn="0" w:firstRowLastColumn="0" w:lastRowFirstColumn="0" w:lastRowLastColumn="0"/>
-            <w:tcW w:w="417" w:type="pct"/>
+            <w:tcW w:w="486" w:type="pct"/>
             <w:hideMark/>
           </w:tcPr>
           <w:p>
@@ -3161,7 +3258,7 @@
         </w:tc>
         <w:tc>
           <w:tcPr>
-            <w:tcW w:w="972" w:type="pct"/>
+            <w:tcW w:w="902" w:type="pct"/>
             <w:hideMark/>
           </w:tcPr>
           <w:p>
@@ -3247,7 +3344,7 @@
         <w:tc>
           <w:tcPr>
             <w:cnfStyle w:val="001000000000" w:firstRow="0" w:lastRow="0" w:firstColumn="1" w:lastColumn="0" w:oddVBand="0" w:evenVBand="0" w:oddHBand="0" w:evenHBand="0" w:firstRowFirstColumn="0" w:firstRowLastColumn="0" w:lastRowFirstColumn="0" w:lastRowLastColumn="0"/>
-            <w:tcW w:w="417" w:type="pct"/>
+            <w:tcW w:w="486" w:type="pct"/>
           </w:tcPr>
           <w:p>
             <w:pPr>
@@ -3268,7 +3365,7 @@
         </w:tc>
         <w:tc>
           <w:tcPr>
-            <w:tcW w:w="972" w:type="pct"/>
+            <w:tcW w:w="903" w:type="pct"/>
           </w:tcPr>
           <w:p>
             <w:pPr>
@@ -3438,44 +3535,35 @@
             <w:r>
               <w:rPr>
                 <w:rFonts w:ascii="Aptos" w:hAnsi="Aptos" w:cstheme="minorHAnsi"/>
-                <w:color w:val="0000CC"/>
-                <w:lang w:val="es-AR"/>
-              </w:rPr>
-              <w:drawing>
-                <wp:inline distT="0" distB="0" distL="0" distR="0" wp14:anchorId="071A5555" wp14:editId="184851A8">
-                  <wp:extent cx="4543425" cy="2359025"/>
-                  <wp:effectExtent l="0" t="0" r="9525" b="3175"/>
-                  <wp:docPr id="141998513" name="Imagen 1"/>
-                  <wp:cNvGraphicFramePr>
-                    <a:graphicFrameLocks xmlns:a="http://schemas.openxmlformats.org/drawingml/2006/main" noChangeAspect="1"/>
-                  </wp:cNvGraphicFramePr>
-                  <a:graphic xmlns:a="http://schemas.openxmlformats.org/drawingml/2006/main">
-                    <a:graphicData uri="http://schemas.openxmlformats.org/drawingml/2006/picture">
-                      <pic:pic xmlns:pic="http://schemas.openxmlformats.org/drawingml/2006/picture">
-                        <pic:nvPicPr>
-                          <pic:cNvPr id="141998513" name=""/>
-                          <pic:cNvPicPr/>
-                        </pic:nvPicPr>
-                        <pic:blipFill>
-                          <a:blip r:embed="rId12"/>
-                          <a:stretch>
-                            <a:fillRect/>
-                          </a:stretch>
-                        </pic:blipFill>
-                        <pic:spPr>
-                          <a:xfrm>
-                            <a:off x="0" y="0"/>
-                            <a:ext cx="4543425" cy="2359025"/>
-                          </a:xfrm>
-                          <a:prstGeom prst="rect">
-                            <a:avLst/>
-                          </a:prstGeom>
-                        </pic:spPr>
-                      </pic:pic>
-                    </a:graphicData>
-                  </a:graphic>
-                </wp:inline>
-              </w:drawing>
+                <w:b/>
+                <w:bCs/>
+                <w:noProof/>
+                <w:lang w:val="es-PE" w:eastAsia="es-PE"/>
+              </w:rPr>
+              <w:pict w14:anchorId="39F218C2">
+                <v:shapetype id="_x0000_t75" coordsize="21600,21600" o:spt="75" o:preferrelative="t" path="m@4@5l@4@11@9@11@9@5xe" filled="f" stroked="f">
+                  <v:stroke joinstyle="miter"/>
+                  <v:formulas>
+                    <v:f eqn="if lineDrawn pixelLineWidth 0"/>
+                    <v:f eqn="sum @0 1 0"/>
+                    <v:f eqn="sum 0 0 @1"/>
+                    <v:f eqn="prod @2 1 2"/>
+                    <v:f eqn="prod @3 21600 pixelWidth"/>
+                    <v:f eqn="prod @3 21600 pixelHeight"/>
+                    <v:f eqn="sum @0 0 1"/>
+                    <v:f eqn="prod @6 1 2"/>
+                    <v:f eqn="prod @7 21600 pixelWidth"/>
+                    <v:f eqn="sum @8 21600 0"/>
+                    <v:f eqn="prod @7 21600 pixelHeight"/>
+                    <v:f eqn="sum @10 21600 0"/>
+                  </v:formulas>
+                  <v:path o:extrusionok="f" gradientshapeok="t" o:connecttype="rect"/>
+                  <o:lock v:ext="edit" aspectratio="t"/>
+                </v:shapetype>
+                <v:shape id="_x0000_i1041" type="#_x0000_t75" style="width:356.25pt;height:200.4pt">
+                  <v:imagedata r:id="rId12" o:title="Frame 2"/>
+                </v:shape>
+              </w:pict>
             </w:r>
           </w:p>
         </w:tc>
@@ -3488,11 +3576,10 @@
         <w:tc>
           <w:tcPr>
             <w:cnfStyle w:val="001000000000" w:firstRow="0" w:lastRow="0" w:firstColumn="1" w:lastColumn="0" w:oddVBand="0" w:evenVBand="0" w:oddHBand="0" w:evenHBand="0" w:firstRowFirstColumn="0" w:firstRowLastColumn="0" w:lastRowFirstColumn="0" w:lastRowLastColumn="0"/>
-            <w:tcW w:w="417" w:type="pct"/>
-          </w:tcPr>
-          <w:p>
-            <w:pPr>
-              <w:jc w:val="center"/>
+            <w:tcW w:w="486" w:type="pct"/>
+          </w:tcPr>
+          <w:p>
+            <w:pPr>
               <w:rPr>
                 <w:rFonts w:ascii="Aptos" w:hAnsi="Aptos" w:cstheme="minorHAnsi"/>
                 <w:lang w:val="es-AR"/>
@@ -3503,14 +3590,13 @@
                 <w:rFonts w:ascii="Aptos" w:hAnsi="Aptos" w:cstheme="minorHAnsi"/>
                 <w:lang w:val="es-AR"/>
               </w:rPr>
-              <w:lastRenderedPageBreak/>
-              <w:t xml:space="preserve">RF-02 </w:t>
+              <w:t>RF-02</w:t>
             </w:r>
           </w:p>
         </w:tc>
         <w:tc>
           <w:tcPr>
-            <w:tcW w:w="972" w:type="pct"/>
+            <w:tcW w:w="902" w:type="pct"/>
           </w:tcPr>
           <w:p>
             <w:pPr>
@@ -3522,653 +3608,8 @@
                 <w:szCs w:val="20"/>
               </w:rPr>
             </w:pPr>
-            <w:r>
-              <w:rPr>
-                <w:rFonts w:ascii="Aptos" w:eastAsia="Calibri" w:hAnsi="Aptos" w:cs="Calibri"/>
-                <w:b/>
-                <w:sz w:val="20"/>
-                <w:szCs w:val="20"/>
-              </w:rPr>
-              <w:t>Poder activar y desactivar la opción de generar con números</w:t>
-            </w:r>
-          </w:p>
-        </w:tc>
-        <w:tc>
-          <w:tcPr>
-            <w:tcW w:w="3611" w:type="pct"/>
-          </w:tcPr>
-          <w:p>
-            <w:pPr>
-              <w:jc w:val="center"/>
-              <w:cnfStyle w:val="000000100000" w:firstRow="0" w:lastRow="0" w:firstColumn="0" w:lastColumn="0" w:oddVBand="0" w:evenVBand="0" w:oddHBand="1" w:evenHBand="0" w:firstRowFirstColumn="0" w:firstRowLastColumn="0" w:lastRowFirstColumn="0" w:lastRowLastColumn="0"/>
-              <w:rPr>
-                <w:rFonts w:ascii="Aptos" w:hAnsi="Aptos" w:cstheme="minorHAnsi"/>
-                <w:color w:val="0000CC"/>
-                <w:lang w:val="es-AR"/>
-              </w:rPr>
-            </w:pPr>
-            <w:r>
-              <w:rPr>
-                <w:rFonts w:ascii="Aptos" w:hAnsi="Aptos" w:cstheme="minorHAnsi"/>
-                <w:color w:val="0000CC"/>
-                <w:lang w:val="es-AR"/>
-              </w:rPr>
-              <w:drawing>
-                <wp:inline distT="0" distB="0" distL="0" distR="0" wp14:anchorId="47E2CB0B" wp14:editId="62943072">
-                  <wp:extent cx="1495634" cy="466790"/>
-                  <wp:effectExtent l="0" t="0" r="9525" b="9525"/>
-                  <wp:docPr id="869039896" name="Imagen 1"/>
-                  <wp:cNvGraphicFramePr>
-                    <a:graphicFrameLocks xmlns:a="http://schemas.openxmlformats.org/drawingml/2006/main" noChangeAspect="1"/>
-                  </wp:cNvGraphicFramePr>
-                  <a:graphic xmlns:a="http://schemas.openxmlformats.org/drawingml/2006/main">
-                    <a:graphicData uri="http://schemas.openxmlformats.org/drawingml/2006/picture">
-                      <pic:pic xmlns:pic="http://schemas.openxmlformats.org/drawingml/2006/picture">
-                        <pic:nvPicPr>
-                          <pic:cNvPr id="869039896" name=""/>
-                          <pic:cNvPicPr/>
-                        </pic:nvPicPr>
-                        <pic:blipFill>
-                          <a:blip r:embed="rId13"/>
-                          <a:stretch>
-                            <a:fillRect/>
-                          </a:stretch>
-                        </pic:blipFill>
-                        <pic:spPr>
-                          <a:xfrm>
-                            <a:off x="0" y="0"/>
-                            <a:ext cx="1495634" cy="466790"/>
-                          </a:xfrm>
-                          <a:prstGeom prst="rect">
-                            <a:avLst/>
-                          </a:prstGeom>
-                        </pic:spPr>
-                      </pic:pic>
-                    </a:graphicData>
-                  </a:graphic>
-                </wp:inline>
-              </w:drawing>
-            </w:r>
-          </w:p>
-        </w:tc>
-      </w:tr>
-      <w:tr>
-        <w:trPr>
-          <w:trHeight w:val="455"/>
-        </w:trPr>
-        <w:tc>
-          <w:tcPr>
-            <w:cnfStyle w:val="001000000000" w:firstRow="0" w:lastRow="0" w:firstColumn="1" w:lastColumn="0" w:oddVBand="0" w:evenVBand="0" w:oddHBand="0" w:evenHBand="0" w:firstRowFirstColumn="0" w:firstRowLastColumn="0" w:lastRowFirstColumn="0" w:lastRowLastColumn="0"/>
-            <w:tcW w:w="417" w:type="pct"/>
-          </w:tcPr>
-          <w:p>
-            <w:pPr>
-              <w:jc w:val="center"/>
-              <w:rPr>
-                <w:rFonts w:ascii="Aptos" w:hAnsi="Aptos" w:cstheme="minorHAnsi"/>
-                <w:lang w:val="es-AR"/>
-              </w:rPr>
-            </w:pPr>
-            <w:r>
-              <w:rPr>
-                <w:rFonts w:ascii="Aptos" w:hAnsi="Aptos" w:cstheme="minorHAnsi"/>
-                <w:lang w:val="es-AR"/>
-              </w:rPr>
-              <w:t>RF-03</w:t>
-            </w:r>
-          </w:p>
-        </w:tc>
-        <w:tc>
-          <w:tcPr>
-            <w:tcW w:w="972" w:type="pct"/>
-          </w:tcPr>
-          <w:p>
-            <w:pPr>
-              <w:cnfStyle w:val="000000000000" w:firstRow="0" w:lastRow="0" w:firstColumn="0" w:lastColumn="0" w:oddVBand="0" w:evenVBand="0" w:oddHBand="0" w:evenHBand="0" w:firstRowFirstColumn="0" w:firstRowLastColumn="0" w:lastRowFirstColumn="0" w:lastRowLastColumn="0"/>
-              <w:rPr>
-                <w:rFonts w:ascii="Aptos" w:eastAsia="Calibri" w:hAnsi="Aptos" w:cs="Calibri"/>
-                <w:b/>
-                <w:sz w:val="20"/>
-                <w:szCs w:val="20"/>
-              </w:rPr>
-            </w:pPr>
-            <w:r>
-              <w:rPr>
-                <w:rFonts w:ascii="Aptos" w:eastAsia="Calibri" w:hAnsi="Aptos" w:cs="Calibri"/>
-                <w:b/>
-                <w:sz w:val="20"/>
-                <w:szCs w:val="20"/>
-              </w:rPr>
-              <w:t xml:space="preserve">Poder activar y desactivar la opción de generar con símbolos </w:t>
-            </w:r>
-          </w:p>
-        </w:tc>
-        <w:tc>
-          <w:tcPr>
-            <w:tcW w:w="3611" w:type="pct"/>
-          </w:tcPr>
-          <w:p>
-            <w:pPr>
-              <w:jc w:val="center"/>
-              <w:cnfStyle w:val="000000000000" w:firstRow="0" w:lastRow="0" w:firstColumn="0" w:lastColumn="0" w:oddVBand="0" w:evenVBand="0" w:oddHBand="0" w:evenHBand="0" w:firstRowFirstColumn="0" w:firstRowLastColumn="0" w:lastRowFirstColumn="0" w:lastRowLastColumn="0"/>
-              <w:rPr>
-                <w:rFonts w:ascii="Aptos" w:hAnsi="Aptos" w:cstheme="minorHAnsi"/>
-                <w:color w:val="0000CC"/>
-                <w:lang w:val="es-AR"/>
-              </w:rPr>
-            </w:pPr>
-            <w:r>
-              <w:rPr>
-                <w:rFonts w:ascii="Aptos" w:hAnsi="Aptos" w:cstheme="minorHAnsi"/>
-                <w:color w:val="0000CC"/>
-                <w:lang w:val="es-AR"/>
-              </w:rPr>
-              <w:drawing>
-                <wp:inline distT="0" distB="0" distL="0" distR="0" wp14:anchorId="0B97EBCF" wp14:editId="5E3E0D55">
-                  <wp:extent cx="1476581" cy="523948"/>
-                  <wp:effectExtent l="0" t="0" r="9525" b="9525"/>
-                  <wp:docPr id="117027487" name="Imagen 1"/>
-                  <wp:cNvGraphicFramePr>
-                    <a:graphicFrameLocks xmlns:a="http://schemas.openxmlformats.org/drawingml/2006/main" noChangeAspect="1"/>
-                  </wp:cNvGraphicFramePr>
-                  <a:graphic xmlns:a="http://schemas.openxmlformats.org/drawingml/2006/main">
-                    <a:graphicData uri="http://schemas.openxmlformats.org/drawingml/2006/picture">
-                      <pic:pic xmlns:pic="http://schemas.openxmlformats.org/drawingml/2006/picture">
-                        <pic:nvPicPr>
-                          <pic:cNvPr id="117027487" name=""/>
-                          <pic:cNvPicPr/>
-                        </pic:nvPicPr>
-                        <pic:blipFill>
-                          <a:blip r:embed="rId14"/>
-                          <a:stretch>
-                            <a:fillRect/>
-                          </a:stretch>
-                        </pic:blipFill>
-                        <pic:spPr>
-                          <a:xfrm>
-                            <a:off x="0" y="0"/>
-                            <a:ext cx="1476581" cy="523948"/>
-                          </a:xfrm>
-                          <a:prstGeom prst="rect">
-                            <a:avLst/>
-                          </a:prstGeom>
-                        </pic:spPr>
-                      </pic:pic>
-                    </a:graphicData>
-                  </a:graphic>
-                </wp:inline>
-              </w:drawing>
-            </w:r>
-          </w:p>
-        </w:tc>
-      </w:tr>
-      <w:tr>
-        <w:trPr>
-          <w:cnfStyle w:val="000000100000" w:firstRow="0" w:lastRow="0" w:firstColumn="0" w:lastColumn="0" w:oddVBand="0" w:evenVBand="0" w:oddHBand="1" w:evenHBand="0" w:firstRowFirstColumn="0" w:firstRowLastColumn="0" w:lastRowFirstColumn="0" w:lastRowLastColumn="0"/>
-          <w:trHeight w:val="455"/>
-        </w:trPr>
-        <w:tc>
-          <w:tcPr>
-            <w:cnfStyle w:val="001000000000" w:firstRow="0" w:lastRow="0" w:firstColumn="1" w:lastColumn="0" w:oddVBand="0" w:evenVBand="0" w:oddHBand="0" w:evenHBand="0" w:firstRowFirstColumn="0" w:firstRowLastColumn="0" w:lastRowFirstColumn="0" w:lastRowLastColumn="0"/>
-            <w:tcW w:w="417" w:type="pct"/>
-          </w:tcPr>
-          <w:p>
-            <w:pPr>
-              <w:jc w:val="center"/>
-              <w:rPr>
-                <w:rFonts w:ascii="Aptos" w:hAnsi="Aptos" w:cstheme="minorHAnsi"/>
-                <w:lang w:val="es-AR"/>
-              </w:rPr>
-            </w:pPr>
-            <w:r>
-              <w:rPr>
-                <w:rFonts w:ascii="Aptos" w:hAnsi="Aptos" w:cstheme="minorHAnsi"/>
-                <w:lang w:val="es-AR"/>
-              </w:rPr>
-              <w:t>RF-04</w:t>
-            </w:r>
-          </w:p>
-        </w:tc>
-        <w:tc>
-          <w:tcPr>
-            <w:tcW w:w="972" w:type="pct"/>
-          </w:tcPr>
-          <w:p>
-            <w:pPr>
-              <w:cnfStyle w:val="000000100000" w:firstRow="0" w:lastRow="0" w:firstColumn="0" w:lastColumn="0" w:oddVBand="0" w:evenVBand="0" w:oddHBand="1" w:evenHBand="0" w:firstRowFirstColumn="0" w:firstRowLastColumn="0" w:lastRowFirstColumn="0" w:lastRowLastColumn="0"/>
-              <w:rPr>
-                <w:rFonts w:ascii="Aptos" w:eastAsia="Calibri" w:hAnsi="Aptos" w:cs="Calibri"/>
-                <w:b/>
-                <w:sz w:val="20"/>
-                <w:szCs w:val="20"/>
-              </w:rPr>
-            </w:pPr>
-            <w:r>
-              <w:rPr>
-                <w:rFonts w:ascii="Aptos" w:eastAsia="Calibri" w:hAnsi="Aptos" w:cs="Calibri"/>
-                <w:b/>
-                <w:sz w:val="20"/>
-                <w:szCs w:val="20"/>
-              </w:rPr>
-              <w:t>Botón para copiar directamente al portapapeles</w:t>
-            </w:r>
-          </w:p>
-        </w:tc>
-        <w:tc>
-          <w:tcPr>
-            <w:tcW w:w="3611" w:type="pct"/>
-          </w:tcPr>
-          <w:p>
-            <w:pPr>
-              <w:jc w:val="center"/>
-              <w:cnfStyle w:val="000000100000" w:firstRow="0" w:lastRow="0" w:firstColumn="0" w:lastColumn="0" w:oddVBand="0" w:evenVBand="0" w:oddHBand="1" w:evenHBand="0" w:firstRowFirstColumn="0" w:firstRowLastColumn="0" w:lastRowFirstColumn="0" w:lastRowLastColumn="0"/>
-              <w:rPr>
-                <w:rFonts w:ascii="Aptos" w:hAnsi="Aptos" w:cstheme="minorHAnsi"/>
-                <w:color w:val="0000CC"/>
-              </w:rPr>
-            </w:pPr>
-            <w:r>
-              <w:rPr>
-                <w:rFonts w:ascii="Aptos" w:hAnsi="Aptos" w:cstheme="minorHAnsi"/>
-                <w:color w:val="0000CC"/>
-              </w:rPr>
-              <w:drawing>
-                <wp:inline distT="0" distB="0" distL="0" distR="0" wp14:anchorId="69AFF208" wp14:editId="1DE50AE7">
-                  <wp:extent cx="1943371" cy="609685"/>
-                  <wp:effectExtent l="0" t="0" r="0" b="0"/>
-                  <wp:docPr id="1980645951" name="Imagen 1"/>
-                  <wp:cNvGraphicFramePr>
-                    <a:graphicFrameLocks xmlns:a="http://schemas.openxmlformats.org/drawingml/2006/main" noChangeAspect="1"/>
-                  </wp:cNvGraphicFramePr>
-                  <a:graphic xmlns:a="http://schemas.openxmlformats.org/drawingml/2006/main">
-                    <a:graphicData uri="http://schemas.openxmlformats.org/drawingml/2006/picture">
-                      <pic:pic xmlns:pic="http://schemas.openxmlformats.org/drawingml/2006/picture">
-                        <pic:nvPicPr>
-                          <pic:cNvPr id="1980645951" name=""/>
-                          <pic:cNvPicPr/>
-                        </pic:nvPicPr>
-                        <pic:blipFill>
-                          <a:blip r:embed="rId15"/>
-                          <a:stretch>
-                            <a:fillRect/>
-                          </a:stretch>
-                        </pic:blipFill>
-                        <pic:spPr>
-                          <a:xfrm>
-                            <a:off x="0" y="0"/>
-                            <a:ext cx="1943371" cy="609685"/>
-                          </a:xfrm>
-                          <a:prstGeom prst="rect">
-                            <a:avLst/>
-                          </a:prstGeom>
-                        </pic:spPr>
-                      </pic:pic>
-                    </a:graphicData>
-                  </a:graphic>
-                </wp:inline>
-              </w:drawing>
-            </w:r>
-          </w:p>
-        </w:tc>
-      </w:tr>
-      <w:tr>
-        <w:trPr>
-          <w:trHeight w:val="455"/>
-        </w:trPr>
-        <w:tc>
-          <w:tcPr>
-            <w:cnfStyle w:val="001000000000" w:firstRow="0" w:lastRow="0" w:firstColumn="1" w:lastColumn="0" w:oddVBand="0" w:evenVBand="0" w:oddHBand="0" w:evenHBand="0" w:firstRowFirstColumn="0" w:firstRowLastColumn="0" w:lastRowFirstColumn="0" w:lastRowLastColumn="0"/>
-            <w:tcW w:w="417" w:type="pct"/>
-          </w:tcPr>
-          <w:p>
-            <w:pPr>
-              <w:jc w:val="center"/>
-              <w:rPr>
-                <w:rFonts w:ascii="Aptos" w:hAnsi="Aptos" w:cstheme="minorHAnsi"/>
-                <w:lang w:val="es-AR"/>
-              </w:rPr>
-            </w:pPr>
-            <w:r>
-              <w:rPr>
-                <w:rFonts w:ascii="Aptos" w:hAnsi="Aptos" w:cstheme="minorHAnsi"/>
-                <w:lang w:val="es-AR"/>
-              </w:rPr>
-              <w:t>RF-05</w:t>
-            </w:r>
-          </w:p>
-        </w:tc>
-        <w:tc>
-          <w:tcPr>
-            <w:tcW w:w="972" w:type="pct"/>
-          </w:tcPr>
-          <w:p>
-            <w:pPr>
-              <w:cnfStyle w:val="000000000000" w:firstRow="0" w:lastRow="0" w:firstColumn="0" w:lastColumn="0" w:oddVBand="0" w:evenVBand="0" w:oddHBand="0" w:evenHBand="0" w:firstRowFirstColumn="0" w:firstRowLastColumn="0" w:lastRowFirstColumn="0" w:lastRowLastColumn="0"/>
-              <w:rPr>
-                <w:rFonts w:ascii="Aptos" w:eastAsia="Calibri" w:hAnsi="Aptos" w:cs="Calibri"/>
-                <w:b/>
-                <w:sz w:val="20"/>
-                <w:szCs w:val="20"/>
-              </w:rPr>
-            </w:pPr>
-            <w:r>
-              <w:rPr>
-                <w:rFonts w:ascii="Aptos" w:eastAsia="Calibri" w:hAnsi="Aptos" w:cs="Calibri"/>
-                <w:b/>
-                <w:sz w:val="20"/>
-                <w:szCs w:val="20"/>
-              </w:rPr>
-              <w:t>Botón para generar una contraseña nueva</w:t>
-            </w:r>
-          </w:p>
-        </w:tc>
-        <w:tc>
-          <w:tcPr>
-            <w:tcW w:w="3611" w:type="pct"/>
-          </w:tcPr>
-          <w:p>
-            <w:pPr>
-              <w:jc w:val="center"/>
-              <w:cnfStyle w:val="000000000000" w:firstRow="0" w:lastRow="0" w:firstColumn="0" w:lastColumn="0" w:oddVBand="0" w:evenVBand="0" w:oddHBand="0" w:evenHBand="0" w:firstRowFirstColumn="0" w:firstRowLastColumn="0" w:lastRowFirstColumn="0" w:lastRowLastColumn="0"/>
-              <w:rPr>
-                <w:rFonts w:ascii="Aptos" w:hAnsi="Aptos" w:cstheme="minorHAnsi"/>
-                <w:color w:val="0000CC"/>
-              </w:rPr>
-            </w:pPr>
-            <w:r>
-              <w:rPr>
-                <w:rFonts w:ascii="Aptos" w:hAnsi="Aptos" w:cstheme="minorHAnsi"/>
-                <w:color w:val="0000CC"/>
-              </w:rPr>
-              <w:drawing>
-                <wp:inline distT="0" distB="0" distL="0" distR="0" wp14:anchorId="11CD1BED" wp14:editId="04B518A3">
-                  <wp:extent cx="1228896" cy="552527"/>
-                  <wp:effectExtent l="0" t="0" r="9525" b="0"/>
-                  <wp:docPr id="425998200" name="Imagen 1"/>
-                  <wp:cNvGraphicFramePr>
-                    <a:graphicFrameLocks xmlns:a="http://schemas.openxmlformats.org/drawingml/2006/main" noChangeAspect="1"/>
-                  </wp:cNvGraphicFramePr>
-                  <a:graphic xmlns:a="http://schemas.openxmlformats.org/drawingml/2006/main">
-                    <a:graphicData uri="http://schemas.openxmlformats.org/drawingml/2006/picture">
-                      <pic:pic xmlns:pic="http://schemas.openxmlformats.org/drawingml/2006/picture">
-                        <pic:nvPicPr>
-                          <pic:cNvPr id="425998200" name=""/>
-                          <pic:cNvPicPr/>
-                        </pic:nvPicPr>
-                        <pic:blipFill>
-                          <a:blip r:embed="rId16"/>
-                          <a:stretch>
-                            <a:fillRect/>
-                          </a:stretch>
-                        </pic:blipFill>
-                        <pic:spPr>
-                          <a:xfrm>
-                            <a:off x="0" y="0"/>
-                            <a:ext cx="1228896" cy="552527"/>
-                          </a:xfrm>
-                          <a:prstGeom prst="rect">
-                            <a:avLst/>
-                          </a:prstGeom>
-                        </pic:spPr>
-                      </pic:pic>
-                    </a:graphicData>
-                  </a:graphic>
-                </wp:inline>
-              </w:drawing>
-            </w:r>
-          </w:p>
-        </w:tc>
-      </w:tr>
-      <w:tr>
-        <w:trPr>
-          <w:cnfStyle w:val="000000100000" w:firstRow="0" w:lastRow="0" w:firstColumn="0" w:lastColumn="0" w:oddVBand="0" w:evenVBand="0" w:oddHBand="1" w:evenHBand="0" w:firstRowFirstColumn="0" w:firstRowLastColumn="0" w:lastRowFirstColumn="0" w:lastRowLastColumn="0"/>
-          <w:trHeight w:val="455"/>
-        </w:trPr>
-        <w:tc>
-          <w:tcPr>
-            <w:cnfStyle w:val="001000000000" w:firstRow="0" w:lastRow="0" w:firstColumn="1" w:lastColumn="0" w:oddVBand="0" w:evenVBand="0" w:oddHBand="0" w:evenHBand="0" w:firstRowFirstColumn="0" w:firstRowLastColumn="0" w:lastRowFirstColumn="0" w:lastRowLastColumn="0"/>
-            <w:tcW w:w="417" w:type="pct"/>
-          </w:tcPr>
-          <w:p>
-            <w:pPr>
-              <w:jc w:val="center"/>
-              <w:rPr>
-                <w:rFonts w:ascii="Aptos" w:hAnsi="Aptos" w:cstheme="minorHAnsi"/>
-                <w:lang w:val="es-AR"/>
-              </w:rPr>
-            </w:pPr>
-            <w:r>
-              <w:rPr>
-                <w:rFonts w:ascii="Aptos" w:hAnsi="Aptos" w:cstheme="minorHAnsi"/>
-                <w:lang w:val="es-AR"/>
-              </w:rPr>
-              <w:t>RF-06</w:t>
-            </w:r>
-          </w:p>
-        </w:tc>
-        <w:tc>
-          <w:tcPr>
-            <w:tcW w:w="972" w:type="pct"/>
-          </w:tcPr>
-          <w:p>
-            <w:pPr>
-              <w:cnfStyle w:val="000000100000" w:firstRow="0" w:lastRow="0" w:firstColumn="0" w:lastColumn="0" w:oddVBand="0" w:evenVBand="0" w:oddHBand="1" w:evenHBand="0" w:firstRowFirstColumn="0" w:firstRowLastColumn="0" w:lastRowFirstColumn="0" w:lastRowLastColumn="0"/>
-              <w:rPr>
-                <w:rFonts w:ascii="Aptos" w:eastAsia="Calibri" w:hAnsi="Aptos" w:cs="Calibri"/>
-                <w:b/>
-                <w:sz w:val="20"/>
-                <w:szCs w:val="20"/>
-              </w:rPr>
-            </w:pPr>
-            <w:r>
-              <w:rPr>
-                <w:rFonts w:ascii="Aptos" w:eastAsia="Calibri" w:hAnsi="Aptos" w:cs="Calibri"/>
-                <w:b/>
-                <w:sz w:val="20"/>
-                <w:szCs w:val="20"/>
-              </w:rPr>
-              <w:t>El espacio donde se muestra la contraseña debe tener fuente de letra monoespaciada</w:t>
-            </w:r>
-          </w:p>
-        </w:tc>
-        <w:tc>
-          <w:tcPr>
-            <w:tcW w:w="3611" w:type="pct"/>
-          </w:tcPr>
-          <w:p>
-            <w:pPr>
-              <w:jc w:val="center"/>
-              <w:cnfStyle w:val="000000100000" w:firstRow="0" w:lastRow="0" w:firstColumn="0" w:lastColumn="0" w:oddVBand="0" w:evenVBand="0" w:oddHBand="1" w:evenHBand="0" w:firstRowFirstColumn="0" w:firstRowLastColumn="0" w:lastRowFirstColumn="0" w:lastRowLastColumn="0"/>
-              <w:rPr>
-                <w:rFonts w:ascii="Aptos" w:hAnsi="Aptos" w:cstheme="minorHAnsi"/>
-                <w:color w:val="0000CC"/>
-              </w:rPr>
-            </w:pPr>
-            <w:r>
-              <w:rPr>
-                <w:rFonts w:ascii="Aptos" w:hAnsi="Aptos" w:cstheme="minorHAnsi"/>
-                <w:color w:val="0000CC"/>
-              </w:rPr>
-              <w:drawing>
-                <wp:inline distT="0" distB="0" distL="0" distR="0" wp14:anchorId="05819D13" wp14:editId="58738E09">
-                  <wp:extent cx="4543425" cy="474345"/>
-                  <wp:effectExtent l="0" t="0" r="9525" b="1905"/>
-                  <wp:docPr id="1721603619" name="Imagen 1"/>
-                  <wp:cNvGraphicFramePr>
-                    <a:graphicFrameLocks xmlns:a="http://schemas.openxmlformats.org/drawingml/2006/main" noChangeAspect="1"/>
-                  </wp:cNvGraphicFramePr>
-                  <a:graphic xmlns:a="http://schemas.openxmlformats.org/drawingml/2006/main">
-                    <a:graphicData uri="http://schemas.openxmlformats.org/drawingml/2006/picture">
-                      <pic:pic xmlns:pic="http://schemas.openxmlformats.org/drawingml/2006/picture">
-                        <pic:nvPicPr>
-                          <pic:cNvPr id="1721603619" name=""/>
-                          <pic:cNvPicPr/>
-                        </pic:nvPicPr>
-                        <pic:blipFill>
-                          <a:blip r:embed="rId17"/>
-                          <a:stretch>
-                            <a:fillRect/>
-                          </a:stretch>
-                        </pic:blipFill>
-                        <pic:spPr>
-                          <a:xfrm>
-                            <a:off x="0" y="0"/>
-                            <a:ext cx="4543425" cy="474345"/>
-                          </a:xfrm>
-                          <a:prstGeom prst="rect">
-                            <a:avLst/>
-                          </a:prstGeom>
-                        </pic:spPr>
-                      </pic:pic>
-                    </a:graphicData>
-                  </a:graphic>
-                </wp:inline>
-              </w:drawing>
-            </w:r>
-          </w:p>
-        </w:tc>
-      </w:tr>
-      <w:tr>
-        <w:trPr>
-          <w:trHeight w:val="455"/>
-        </w:trPr>
-        <w:tc>
-          <w:tcPr>
-            <w:cnfStyle w:val="001000000000" w:firstRow="0" w:lastRow="0" w:firstColumn="1" w:lastColumn="0" w:oddVBand="0" w:evenVBand="0" w:oddHBand="0" w:evenHBand="0" w:firstRowFirstColumn="0" w:firstRowLastColumn="0" w:lastRowFirstColumn="0" w:lastRowLastColumn="0"/>
-            <w:tcW w:w="417" w:type="pct"/>
-          </w:tcPr>
-          <w:p>
-            <w:pPr>
-              <w:jc w:val="center"/>
-              <w:rPr>
-                <w:rFonts w:ascii="Aptos" w:hAnsi="Aptos" w:cstheme="minorHAnsi"/>
-                <w:lang w:val="es-AR"/>
-              </w:rPr>
-            </w:pPr>
-            <w:r>
-              <w:rPr>
-                <w:rFonts w:ascii="Aptos" w:hAnsi="Aptos" w:cstheme="minorHAnsi"/>
-                <w:lang w:val="es-AR"/>
-              </w:rPr>
-              <w:t>RF-07</w:t>
-            </w:r>
-          </w:p>
-        </w:tc>
-        <w:tc>
-          <w:tcPr>
-            <w:tcW w:w="972" w:type="pct"/>
-          </w:tcPr>
-          <w:p>
-            <w:pPr>
-              <w:cnfStyle w:val="000000000000" w:firstRow="0" w:lastRow="0" w:firstColumn="0" w:lastColumn="0" w:oddVBand="0" w:evenVBand="0" w:oddHBand="0" w:evenHBand="0" w:firstRowFirstColumn="0" w:firstRowLastColumn="0" w:lastRowFirstColumn="0" w:lastRowLastColumn="0"/>
-              <w:rPr>
-                <w:rFonts w:ascii="Aptos" w:eastAsia="Calibri" w:hAnsi="Aptos" w:cs="Calibri"/>
-                <w:b/>
-                <w:sz w:val="20"/>
-                <w:szCs w:val="20"/>
-              </w:rPr>
-            </w:pPr>
-            <w:r>
-              <w:rPr>
-                <w:rFonts w:ascii="Aptos" w:eastAsia="Calibri" w:hAnsi="Aptos" w:cs="Calibri"/>
-                <w:b/>
-                <w:sz w:val="20"/>
-                <w:szCs w:val="20"/>
-              </w:rPr>
-              <w:t>Slider que permita establecer la cantidad de caracteres que tendrá la contraseña</w:t>
-            </w:r>
-          </w:p>
-        </w:tc>
-        <w:tc>
-          <w:tcPr>
-            <w:tcW w:w="3611" w:type="pct"/>
-          </w:tcPr>
-          <w:p>
-            <w:pPr>
-              <w:jc w:val="center"/>
-              <w:cnfStyle w:val="000000000000" w:firstRow="0" w:lastRow="0" w:firstColumn="0" w:lastColumn="0" w:oddVBand="0" w:evenVBand="0" w:oddHBand="0" w:evenHBand="0" w:firstRowFirstColumn="0" w:firstRowLastColumn="0" w:lastRowFirstColumn="0" w:lastRowLastColumn="0"/>
-              <w:rPr>
-                <w:rFonts w:ascii="Aptos" w:hAnsi="Aptos" w:cstheme="minorHAnsi"/>
-                <w:color w:val="0000CC"/>
-              </w:rPr>
-            </w:pPr>
-            <w:r>
-              <w:rPr>
-                <w:rFonts w:ascii="Aptos" w:hAnsi="Aptos" w:cstheme="minorHAnsi"/>
-                <w:color w:val="0000CC"/>
-              </w:rPr>
-              <w:drawing>
-                <wp:inline distT="0" distB="0" distL="0" distR="0" wp14:anchorId="546A1784" wp14:editId="05150005">
-                  <wp:extent cx="2829320" cy="638264"/>
-                  <wp:effectExtent l="0" t="0" r="9525" b="9525"/>
-                  <wp:docPr id="534391481" name="Imagen 1"/>
-                  <wp:cNvGraphicFramePr>
-                    <a:graphicFrameLocks xmlns:a="http://schemas.openxmlformats.org/drawingml/2006/main" noChangeAspect="1"/>
-                  </wp:cNvGraphicFramePr>
-                  <a:graphic xmlns:a="http://schemas.openxmlformats.org/drawingml/2006/main">
-                    <a:graphicData uri="http://schemas.openxmlformats.org/drawingml/2006/picture">
-                      <pic:pic xmlns:pic="http://schemas.openxmlformats.org/drawingml/2006/picture">
-                        <pic:nvPicPr>
-                          <pic:cNvPr id="534391481" name=""/>
-                          <pic:cNvPicPr/>
-                        </pic:nvPicPr>
-                        <pic:blipFill>
-                          <a:blip r:embed="rId18"/>
-                          <a:stretch>
-                            <a:fillRect/>
-                          </a:stretch>
-                        </pic:blipFill>
-                        <pic:spPr>
-                          <a:xfrm>
-                            <a:off x="0" y="0"/>
-                            <a:ext cx="2829320" cy="638264"/>
-                          </a:xfrm>
-                          <a:prstGeom prst="rect">
-                            <a:avLst/>
-                          </a:prstGeom>
-                        </pic:spPr>
-                      </pic:pic>
-                    </a:graphicData>
-                  </a:graphic>
-                </wp:inline>
-              </w:drawing>
-            </w:r>
-          </w:p>
-        </w:tc>
-      </w:tr>
-      <w:tr>
-        <w:trPr>
-          <w:cnfStyle w:val="000000100000" w:firstRow="0" w:lastRow="0" w:firstColumn="0" w:lastColumn="0" w:oddVBand="0" w:evenVBand="0" w:oddHBand="1" w:evenHBand="0" w:firstRowFirstColumn="0" w:firstRowLastColumn="0" w:lastRowFirstColumn="0" w:lastRowLastColumn="0"/>
-          <w:trHeight w:val="455"/>
-        </w:trPr>
-        <w:tc>
-          <w:tcPr>
-            <w:cnfStyle w:val="001000000000" w:firstRow="0" w:lastRow="0" w:firstColumn="1" w:lastColumn="0" w:oddVBand="0" w:evenVBand="0" w:oddHBand="0" w:evenHBand="0" w:firstRowFirstColumn="0" w:firstRowLastColumn="0" w:lastRowFirstColumn="0" w:lastRowLastColumn="0"/>
-            <w:tcW w:w="417" w:type="pct"/>
-          </w:tcPr>
-          <w:p>
-            <w:pPr>
-              <w:rPr>
-                <w:rFonts w:ascii="Aptos" w:hAnsi="Aptos" w:cstheme="minorHAnsi"/>
-                <w:lang w:val="es-AR"/>
-              </w:rPr>
-            </w:pPr>
-          </w:p>
-        </w:tc>
-        <w:tc>
-          <w:tcPr>
-            <w:tcW w:w="972" w:type="pct"/>
-          </w:tcPr>
-          <w:p>
-            <w:pPr>
-              <w:cnfStyle w:val="000000100000" w:firstRow="0" w:lastRow="0" w:firstColumn="0" w:lastColumn="0" w:oddVBand="0" w:evenVBand="0" w:oddHBand="1" w:evenHBand="0" w:firstRowFirstColumn="0" w:firstRowLastColumn="0" w:lastRowFirstColumn="0" w:lastRowLastColumn="0"/>
-              <w:rPr>
-                <w:rFonts w:ascii="Aptos" w:eastAsia="Calibri" w:hAnsi="Aptos" w:cs="Calibri"/>
-                <w:b/>
-                <w:sz w:val="20"/>
-                <w:szCs w:val="20"/>
-              </w:rPr>
-            </w:pPr>
+            <w:bookmarkStart w:id="90" w:name="_GoBack"/>
+            <w:bookmarkEnd w:id="90"/>
           </w:p>
         </w:tc>
         <w:tc>
@@ -4217,11 +3658,12 @@
           <w:rFonts w:ascii="Aptos" w:hAnsi="Aptos"/>
         </w:rPr>
       </w:pPr>
-      <w:bookmarkStart w:id="90" w:name="_Toc142309159"/>
+      <w:bookmarkStart w:id="91" w:name="_Toc142309159"/>
       <w:r>
         <w:rPr>
           <w:rFonts w:ascii="Aptos" w:hAnsi="Aptos"/>
         </w:rPr>
+        <w:lastRenderedPageBreak/>
         <w:t>casos</w:t>
       </w:r>
       <w:r>
@@ -4242,7 +3684,7 @@
         </w:rPr>
         <w:t>y requisitos de capacitación</w:t>
       </w:r>
-      <w:bookmarkEnd w:id="90"/>
+      <w:bookmarkEnd w:id="91"/>
     </w:p>
     <w:p>
       <w:pPr>
@@ -4255,18 +3697,18 @@
           <w:rFonts w:ascii="Aptos" w:hAnsi="Aptos"/>
         </w:rPr>
       </w:pPr>
-      <w:bookmarkStart w:id="91" w:name="_Toc142309160"/>
+      <w:bookmarkStart w:id="92" w:name="_Toc142309160"/>
       <w:r>
         <w:rPr>
           <w:rFonts w:ascii="Aptos" w:hAnsi="Aptos"/>
         </w:rPr>
         <w:t>casos de PRUEBAS (cp)</w:t>
       </w:r>
-      <w:bookmarkEnd w:id="91"/>
+      <w:bookmarkEnd w:id="92"/>
     </w:p>
     <w:tbl>
       <w:tblPr>
-        <w:tblStyle w:val="Tablaconcuadrcula4-nfasis6"/>
+        <w:tblStyle w:val="Tabladecuadrcula4-nfasis6"/>
         <w:tblW w:w="9298" w:type="dxa"/>
         <w:tblLayout w:type="fixed"/>
         <w:tblLook w:val="04A0" w:firstRow="1" w:lastRow="0" w:firstColumn="1" w:lastColumn="0" w:noHBand="0" w:noVBand="1"/>
@@ -4477,462 +3919,6 @@
           </w:p>
         </w:tc>
       </w:tr>
-      <w:tr>
-        <w:trPr>
-          <w:trHeight w:val="258"/>
-        </w:trPr>
-        <w:tc>
-          <w:tcPr>
-            <w:cnfStyle w:val="001000000000" w:firstRow="0" w:lastRow="0" w:firstColumn="1" w:lastColumn="0" w:oddVBand="0" w:evenVBand="0" w:oddHBand="0" w:evenHBand="0" w:firstRowFirstColumn="0" w:firstRowLastColumn="0" w:lastRowFirstColumn="0" w:lastRowLastColumn="0"/>
-            <w:tcW w:w="1107" w:type="dxa"/>
-          </w:tcPr>
-          <w:p>
-            <w:pPr>
-              <w:jc w:val="center"/>
-              <w:rPr>
-                <w:rFonts w:ascii="Aptos" w:hAnsi="Aptos"/>
-              </w:rPr>
-            </w:pPr>
-            <w:r>
-              <w:rPr>
-                <w:rFonts w:ascii="Aptos" w:hAnsi="Aptos"/>
-              </w:rPr>
-              <w:t>CP-02</w:t>
-            </w:r>
-          </w:p>
-        </w:tc>
-        <w:tc>
-          <w:tcPr>
-            <w:tcW w:w="2691" w:type="dxa"/>
-          </w:tcPr>
-          <w:p>
-            <w:pPr>
-              <w:cnfStyle w:val="000000000000" w:firstRow="0" w:lastRow="0" w:firstColumn="0" w:lastColumn="0" w:oddVBand="0" w:evenVBand="0" w:oddHBand="0" w:evenHBand="0" w:firstRowFirstColumn="0" w:firstRowLastColumn="0" w:lastRowFirstColumn="0" w:lastRowLastColumn="0"/>
-              <w:rPr>
-                <w:rFonts w:ascii="Aptos" w:hAnsi="Aptos" w:cstheme="minorHAnsi"/>
-              </w:rPr>
-            </w:pPr>
-            <w:r>
-              <w:rPr>
-                <w:rFonts w:ascii="Aptos" w:hAnsi="Aptos" w:cstheme="minorHAnsi"/>
-              </w:rPr>
-              <w:t xml:space="preserve">Mover </w:t>
-            </w:r>
-            <w:proofErr w:type="gramStart"/>
-            <w:r>
-              <w:rPr>
-                <w:rFonts w:ascii="Aptos" w:hAnsi="Aptos" w:cstheme="minorHAnsi"/>
-              </w:rPr>
-              <w:t>el slider</w:t>
-            </w:r>
-            <w:proofErr w:type="gramEnd"/>
-          </w:p>
-        </w:tc>
-        <w:tc>
-          <w:tcPr>
-            <w:tcW w:w="2151" w:type="dxa"/>
-            <w:gridSpan w:val="2"/>
-          </w:tcPr>
-          <w:p>
-            <w:pPr>
-              <w:jc w:val="center"/>
-              <w:cnfStyle w:val="000000000000" w:firstRow="0" w:lastRow="0" w:firstColumn="0" w:lastColumn="0" w:oddVBand="0" w:evenVBand="0" w:oddHBand="0" w:evenHBand="0" w:firstRowFirstColumn="0" w:firstRowLastColumn="0" w:lastRowFirstColumn="0" w:lastRowLastColumn="0"/>
-              <w:rPr>
-                <w:rFonts w:ascii="Aptos" w:hAnsi="Aptos" w:cstheme="minorHAnsi"/>
-              </w:rPr>
-            </w:pPr>
-            <w:r>
-              <w:rPr>
-                <w:rFonts w:ascii="Aptos" w:hAnsi="Aptos" w:cstheme="minorHAnsi"/>
-              </w:rPr>
-              <w:t>RF-07</w:t>
-            </w:r>
-          </w:p>
-        </w:tc>
-        <w:tc>
-          <w:tcPr>
-            <w:tcW w:w="3349" w:type="dxa"/>
-          </w:tcPr>
-          <w:p>
-            <w:pPr>
-              <w:cnfStyle w:val="000000000000" w:firstRow="0" w:lastRow="0" w:firstColumn="0" w:lastColumn="0" w:oddVBand="0" w:evenVBand="0" w:oddHBand="0" w:evenHBand="0" w:firstRowFirstColumn="0" w:firstRowLastColumn="0" w:lastRowFirstColumn="0" w:lastRowLastColumn="0"/>
-              <w:rPr>
-                <w:rFonts w:ascii="Aptos" w:hAnsi="Aptos" w:cstheme="minorHAnsi"/>
-              </w:rPr>
-            </w:pPr>
-          </w:p>
-        </w:tc>
-      </w:tr>
-      <w:tr>
-        <w:trPr>
-          <w:cnfStyle w:val="000000100000" w:firstRow="0" w:lastRow="0" w:firstColumn="0" w:lastColumn="0" w:oddVBand="0" w:evenVBand="0" w:oddHBand="1" w:evenHBand="0" w:firstRowFirstColumn="0" w:firstRowLastColumn="0" w:lastRowFirstColumn="0" w:lastRowLastColumn="0"/>
-          <w:trHeight w:val="258"/>
-        </w:trPr>
-        <w:tc>
-          <w:tcPr>
-            <w:cnfStyle w:val="001000000000" w:firstRow="0" w:lastRow="0" w:firstColumn="1" w:lastColumn="0" w:oddVBand="0" w:evenVBand="0" w:oddHBand="0" w:evenHBand="0" w:firstRowFirstColumn="0" w:firstRowLastColumn="0" w:lastRowFirstColumn="0" w:lastRowLastColumn="0"/>
-            <w:tcW w:w="1107" w:type="dxa"/>
-          </w:tcPr>
-          <w:p>
-            <w:pPr>
-              <w:jc w:val="center"/>
-              <w:rPr>
-                <w:rFonts w:ascii="Aptos" w:hAnsi="Aptos"/>
-              </w:rPr>
-            </w:pPr>
-            <w:r>
-              <w:rPr>
-                <w:rFonts w:ascii="Aptos" w:hAnsi="Aptos"/>
-              </w:rPr>
-              <w:t>CP-03</w:t>
-            </w:r>
-          </w:p>
-        </w:tc>
-        <w:tc>
-          <w:tcPr>
-            <w:tcW w:w="2691" w:type="dxa"/>
-          </w:tcPr>
-          <w:p>
-            <w:pPr>
-              <w:cnfStyle w:val="000000100000" w:firstRow="0" w:lastRow="0" w:firstColumn="0" w:lastColumn="0" w:oddVBand="0" w:evenVBand="0" w:oddHBand="1" w:evenHBand="0" w:firstRowFirstColumn="0" w:firstRowLastColumn="0" w:lastRowFirstColumn="0" w:lastRowLastColumn="0"/>
-              <w:rPr>
-                <w:rFonts w:ascii="Aptos" w:hAnsi="Aptos" w:cstheme="minorHAnsi"/>
-              </w:rPr>
-            </w:pPr>
-            <w:r>
-              <w:rPr>
-                <w:rFonts w:ascii="Aptos" w:hAnsi="Aptos" w:cstheme="minorHAnsi"/>
-              </w:rPr>
-              <w:t xml:space="preserve">Activar y desactivar el </w:t>
-            </w:r>
-            <w:proofErr w:type="spellStart"/>
-            <w:r>
-              <w:rPr>
-                <w:rFonts w:ascii="Aptos" w:hAnsi="Aptos" w:cstheme="minorHAnsi"/>
-              </w:rPr>
-              <w:t>checkbox</w:t>
-            </w:r>
-            <w:proofErr w:type="spellEnd"/>
-            <w:r>
-              <w:rPr>
-                <w:rFonts w:ascii="Aptos" w:hAnsi="Aptos" w:cstheme="minorHAnsi"/>
-              </w:rPr>
-              <w:t xml:space="preserve"> </w:t>
-            </w:r>
-            <w:r>
-              <w:rPr>
-                <w:rFonts w:ascii="Aptos" w:hAnsi="Aptos" w:cstheme="minorHAnsi"/>
-              </w:rPr>
-              <w:t>de números</w:t>
-            </w:r>
-          </w:p>
-        </w:tc>
-        <w:tc>
-          <w:tcPr>
-            <w:tcW w:w="2151" w:type="dxa"/>
-            <w:gridSpan w:val="2"/>
-          </w:tcPr>
-          <w:p>
-            <w:pPr>
-              <w:jc w:val="center"/>
-              <w:cnfStyle w:val="000000100000" w:firstRow="0" w:lastRow="0" w:firstColumn="0" w:lastColumn="0" w:oddVBand="0" w:evenVBand="0" w:oddHBand="1" w:evenHBand="0" w:firstRowFirstColumn="0" w:firstRowLastColumn="0" w:lastRowFirstColumn="0" w:lastRowLastColumn="0"/>
-              <w:rPr>
-                <w:rFonts w:ascii="Aptos" w:hAnsi="Aptos" w:cstheme="minorHAnsi"/>
-              </w:rPr>
-            </w:pPr>
-            <w:r>
-              <w:rPr>
-                <w:rFonts w:ascii="Aptos" w:hAnsi="Aptos" w:cstheme="minorHAnsi"/>
-              </w:rPr>
-              <w:t>RF-02</w:t>
-            </w:r>
-          </w:p>
-        </w:tc>
-        <w:tc>
-          <w:tcPr>
-            <w:tcW w:w="3349" w:type="dxa"/>
-          </w:tcPr>
-          <w:p>
-            <w:pPr>
-              <w:cnfStyle w:val="000000100000" w:firstRow="0" w:lastRow="0" w:firstColumn="0" w:lastColumn="0" w:oddVBand="0" w:evenVBand="0" w:oddHBand="1" w:evenHBand="0" w:firstRowFirstColumn="0" w:firstRowLastColumn="0" w:lastRowFirstColumn="0" w:lastRowLastColumn="0"/>
-              <w:rPr>
-                <w:rFonts w:ascii="Aptos" w:hAnsi="Aptos" w:cstheme="minorHAnsi"/>
-              </w:rPr>
-            </w:pPr>
-          </w:p>
-        </w:tc>
-      </w:tr>
-      <w:tr>
-        <w:trPr>
-          <w:trHeight w:val="258"/>
-        </w:trPr>
-        <w:tc>
-          <w:tcPr>
-            <w:cnfStyle w:val="001000000000" w:firstRow="0" w:lastRow="0" w:firstColumn="1" w:lastColumn="0" w:oddVBand="0" w:evenVBand="0" w:oddHBand="0" w:evenHBand="0" w:firstRowFirstColumn="0" w:firstRowLastColumn="0" w:lastRowFirstColumn="0" w:lastRowLastColumn="0"/>
-            <w:tcW w:w="1107" w:type="dxa"/>
-          </w:tcPr>
-          <w:p>
-            <w:pPr>
-              <w:jc w:val="center"/>
-              <w:rPr>
-                <w:rFonts w:ascii="Aptos" w:hAnsi="Aptos"/>
-              </w:rPr>
-            </w:pPr>
-            <w:r>
-              <w:rPr>
-                <w:rFonts w:ascii="Aptos" w:hAnsi="Aptos"/>
-              </w:rPr>
-              <w:t>CP-04</w:t>
-            </w:r>
-          </w:p>
-        </w:tc>
-        <w:tc>
-          <w:tcPr>
-            <w:tcW w:w="2691" w:type="dxa"/>
-          </w:tcPr>
-          <w:p>
-            <w:pPr>
-              <w:cnfStyle w:val="000000000000" w:firstRow="0" w:lastRow="0" w:firstColumn="0" w:lastColumn="0" w:oddVBand="0" w:evenVBand="0" w:oddHBand="0" w:evenHBand="0" w:firstRowFirstColumn="0" w:firstRowLastColumn="0" w:lastRowFirstColumn="0" w:lastRowLastColumn="0"/>
-              <w:rPr>
-                <w:rFonts w:ascii="Aptos" w:hAnsi="Aptos" w:cstheme="minorHAnsi"/>
-              </w:rPr>
-            </w:pPr>
-            <w:r>
-              <w:rPr>
-                <w:rFonts w:ascii="Aptos" w:hAnsi="Aptos" w:cstheme="minorHAnsi"/>
-              </w:rPr>
-              <w:t xml:space="preserve">Activar y desactivar el </w:t>
-            </w:r>
-            <w:proofErr w:type="spellStart"/>
-            <w:r>
-              <w:rPr>
-                <w:rFonts w:ascii="Aptos" w:hAnsi="Aptos" w:cstheme="minorHAnsi"/>
-              </w:rPr>
-              <w:t>checkbox</w:t>
-            </w:r>
-            <w:proofErr w:type="spellEnd"/>
-            <w:r>
-              <w:rPr>
-                <w:rFonts w:ascii="Aptos" w:hAnsi="Aptos" w:cstheme="minorHAnsi"/>
-              </w:rPr>
-              <w:t xml:space="preserve"> de símbolos</w:t>
-            </w:r>
-          </w:p>
-        </w:tc>
-        <w:tc>
-          <w:tcPr>
-            <w:tcW w:w="2151" w:type="dxa"/>
-            <w:gridSpan w:val="2"/>
-          </w:tcPr>
-          <w:p>
-            <w:pPr>
-              <w:jc w:val="center"/>
-              <w:cnfStyle w:val="000000000000" w:firstRow="0" w:lastRow="0" w:firstColumn="0" w:lastColumn="0" w:oddVBand="0" w:evenVBand="0" w:oddHBand="0" w:evenHBand="0" w:firstRowFirstColumn="0" w:firstRowLastColumn="0" w:lastRowFirstColumn="0" w:lastRowLastColumn="0"/>
-              <w:rPr>
-                <w:rFonts w:ascii="Aptos" w:hAnsi="Aptos" w:cstheme="minorHAnsi"/>
-              </w:rPr>
-            </w:pPr>
-            <w:r>
-              <w:rPr>
-                <w:rFonts w:ascii="Aptos" w:hAnsi="Aptos" w:cstheme="minorHAnsi"/>
-              </w:rPr>
-              <w:t>RF-03</w:t>
-            </w:r>
-          </w:p>
-        </w:tc>
-        <w:tc>
-          <w:tcPr>
-            <w:tcW w:w="3349" w:type="dxa"/>
-          </w:tcPr>
-          <w:p>
-            <w:pPr>
-              <w:cnfStyle w:val="000000000000" w:firstRow="0" w:lastRow="0" w:firstColumn="0" w:lastColumn="0" w:oddVBand="0" w:evenVBand="0" w:oddHBand="0" w:evenHBand="0" w:firstRowFirstColumn="0" w:firstRowLastColumn="0" w:lastRowFirstColumn="0" w:lastRowLastColumn="0"/>
-              <w:rPr>
-                <w:rFonts w:ascii="Aptos" w:hAnsi="Aptos" w:cstheme="minorHAnsi"/>
-              </w:rPr>
-            </w:pPr>
-          </w:p>
-        </w:tc>
-      </w:tr>
-      <w:tr>
-        <w:trPr>
-          <w:cnfStyle w:val="000000100000" w:firstRow="0" w:lastRow="0" w:firstColumn="0" w:lastColumn="0" w:oddVBand="0" w:evenVBand="0" w:oddHBand="1" w:evenHBand="0" w:firstRowFirstColumn="0" w:firstRowLastColumn="0" w:lastRowFirstColumn="0" w:lastRowLastColumn="0"/>
-          <w:trHeight w:val="258"/>
-        </w:trPr>
-        <w:tc>
-          <w:tcPr>
-            <w:cnfStyle w:val="001000000000" w:firstRow="0" w:lastRow="0" w:firstColumn="1" w:lastColumn="0" w:oddVBand="0" w:evenVBand="0" w:oddHBand="0" w:evenHBand="0" w:firstRowFirstColumn="0" w:firstRowLastColumn="0" w:lastRowFirstColumn="0" w:lastRowLastColumn="0"/>
-            <w:tcW w:w="1107" w:type="dxa"/>
-          </w:tcPr>
-          <w:p>
-            <w:pPr>
-              <w:jc w:val="center"/>
-              <w:rPr>
-                <w:rFonts w:ascii="Aptos" w:hAnsi="Aptos"/>
-              </w:rPr>
-            </w:pPr>
-            <w:r>
-              <w:rPr>
-                <w:rFonts w:ascii="Aptos" w:hAnsi="Aptos"/>
-              </w:rPr>
-              <w:t>CP-05</w:t>
-            </w:r>
-          </w:p>
-        </w:tc>
-        <w:tc>
-          <w:tcPr>
-            <w:tcW w:w="2691" w:type="dxa"/>
-          </w:tcPr>
-          <w:p>
-            <w:pPr>
-              <w:cnfStyle w:val="000000100000" w:firstRow="0" w:lastRow="0" w:firstColumn="0" w:lastColumn="0" w:oddVBand="0" w:evenVBand="0" w:oddHBand="1" w:evenHBand="0" w:firstRowFirstColumn="0" w:firstRowLastColumn="0" w:lastRowFirstColumn="0" w:lastRowLastColumn="0"/>
-              <w:rPr>
-                <w:rFonts w:ascii="Aptos" w:hAnsi="Aptos" w:cstheme="minorHAnsi"/>
-              </w:rPr>
-            </w:pPr>
-            <w:r>
-              <w:rPr>
-                <w:rFonts w:ascii="Aptos" w:hAnsi="Aptos" w:cstheme="minorHAnsi"/>
-              </w:rPr>
-              <w:t xml:space="preserve">Hacer </w:t>
-            </w:r>
-            <w:proofErr w:type="gramStart"/>
-            <w:r>
-              <w:rPr>
-                <w:rFonts w:ascii="Aptos" w:hAnsi="Aptos" w:cstheme="minorHAnsi"/>
-              </w:rPr>
-              <w:t>click</w:t>
-            </w:r>
-            <w:proofErr w:type="gramEnd"/>
-            <w:r>
-              <w:rPr>
-                <w:rFonts w:ascii="Aptos" w:hAnsi="Aptos" w:cstheme="minorHAnsi"/>
-              </w:rPr>
-              <w:t xml:space="preserve"> en el botón de copiar al portapapeles</w:t>
-            </w:r>
-          </w:p>
-        </w:tc>
-        <w:tc>
-          <w:tcPr>
-            <w:tcW w:w="2151" w:type="dxa"/>
-            <w:gridSpan w:val="2"/>
-          </w:tcPr>
-          <w:p>
-            <w:pPr>
-              <w:jc w:val="center"/>
-              <w:cnfStyle w:val="000000100000" w:firstRow="0" w:lastRow="0" w:firstColumn="0" w:lastColumn="0" w:oddVBand="0" w:evenVBand="0" w:oddHBand="1" w:evenHBand="0" w:firstRowFirstColumn="0" w:firstRowLastColumn="0" w:lastRowFirstColumn="0" w:lastRowLastColumn="0"/>
-              <w:rPr>
-                <w:rFonts w:ascii="Aptos" w:hAnsi="Aptos" w:cstheme="minorHAnsi"/>
-              </w:rPr>
-            </w:pPr>
-            <w:r>
-              <w:rPr>
-                <w:rFonts w:ascii="Aptos" w:hAnsi="Aptos" w:cstheme="minorHAnsi"/>
-              </w:rPr>
-              <w:t>RF-04</w:t>
-            </w:r>
-          </w:p>
-        </w:tc>
-        <w:tc>
-          <w:tcPr>
-            <w:tcW w:w="3349" w:type="dxa"/>
-          </w:tcPr>
-          <w:p>
-            <w:pPr>
-              <w:cnfStyle w:val="000000100000" w:firstRow="0" w:lastRow="0" w:firstColumn="0" w:lastColumn="0" w:oddVBand="0" w:evenVBand="0" w:oddHBand="1" w:evenHBand="0" w:firstRowFirstColumn="0" w:firstRowLastColumn="0" w:lastRowFirstColumn="0" w:lastRowLastColumn="0"/>
-              <w:rPr>
-                <w:rFonts w:ascii="Aptos" w:hAnsi="Aptos" w:cstheme="minorHAnsi"/>
-              </w:rPr>
-            </w:pPr>
-          </w:p>
-        </w:tc>
-      </w:tr>
-      <w:tr>
-        <w:trPr>
-          <w:trHeight w:val="258"/>
-        </w:trPr>
-        <w:tc>
-          <w:tcPr>
-            <w:cnfStyle w:val="001000000000" w:firstRow="0" w:lastRow="0" w:firstColumn="1" w:lastColumn="0" w:oddVBand="0" w:evenVBand="0" w:oddHBand="0" w:evenHBand="0" w:firstRowFirstColumn="0" w:firstRowLastColumn="0" w:lastRowFirstColumn="0" w:lastRowLastColumn="0"/>
-            <w:tcW w:w="1107" w:type="dxa"/>
-          </w:tcPr>
-          <w:p>
-            <w:pPr>
-              <w:jc w:val="center"/>
-              <w:rPr>
-                <w:rFonts w:ascii="Aptos" w:hAnsi="Aptos"/>
-              </w:rPr>
-            </w:pPr>
-            <w:r>
-              <w:rPr>
-                <w:rFonts w:ascii="Aptos" w:hAnsi="Aptos"/>
-              </w:rPr>
-              <w:t>CP-06</w:t>
-            </w:r>
-          </w:p>
-        </w:tc>
-        <w:tc>
-          <w:tcPr>
-            <w:tcW w:w="2691" w:type="dxa"/>
-          </w:tcPr>
-          <w:p>
-            <w:pPr>
-              <w:cnfStyle w:val="000000000000" w:firstRow="0" w:lastRow="0" w:firstColumn="0" w:lastColumn="0" w:oddVBand="0" w:evenVBand="0" w:oddHBand="0" w:evenHBand="0" w:firstRowFirstColumn="0" w:firstRowLastColumn="0" w:lastRowFirstColumn="0" w:lastRowLastColumn="0"/>
-              <w:rPr>
-                <w:rFonts w:ascii="Aptos" w:hAnsi="Aptos" w:cstheme="minorHAnsi"/>
-              </w:rPr>
-            </w:pPr>
-            <w:r>
-              <w:rPr>
-                <w:rFonts w:ascii="Aptos" w:hAnsi="Aptos" w:cstheme="minorHAnsi"/>
-              </w:rPr>
-              <w:t xml:space="preserve">Mover </w:t>
-            </w:r>
-            <w:proofErr w:type="gramStart"/>
-            <w:r>
-              <w:rPr>
-                <w:rFonts w:ascii="Aptos" w:hAnsi="Aptos" w:cstheme="minorHAnsi"/>
-              </w:rPr>
-              <w:t>el slider</w:t>
-            </w:r>
-            <w:proofErr w:type="gramEnd"/>
-          </w:p>
-        </w:tc>
-        <w:tc>
-          <w:tcPr>
-            <w:tcW w:w="2151" w:type="dxa"/>
-            <w:gridSpan w:val="2"/>
-          </w:tcPr>
-          <w:p>
-            <w:pPr>
-              <w:jc w:val="center"/>
-              <w:cnfStyle w:val="000000000000" w:firstRow="0" w:lastRow="0" w:firstColumn="0" w:lastColumn="0" w:oddVBand="0" w:evenVBand="0" w:oddHBand="0" w:evenHBand="0" w:firstRowFirstColumn="0" w:firstRowLastColumn="0" w:lastRowFirstColumn="0" w:lastRowLastColumn="0"/>
-              <w:rPr>
-                <w:rFonts w:ascii="Aptos" w:hAnsi="Aptos" w:cstheme="minorHAnsi"/>
-              </w:rPr>
-            </w:pPr>
-            <w:r>
-              <w:rPr>
-                <w:rFonts w:ascii="Aptos" w:hAnsi="Aptos" w:cstheme="minorHAnsi"/>
-              </w:rPr>
-              <w:t>RF-07</w:t>
-            </w:r>
-          </w:p>
-        </w:tc>
-        <w:tc>
-          <w:tcPr>
-            <w:tcW w:w="3349" w:type="dxa"/>
-          </w:tcPr>
-          <w:p>
-            <w:pPr>
-              <w:cnfStyle w:val="000000000000" w:firstRow="0" w:lastRow="0" w:firstColumn="0" w:lastColumn="0" w:oddVBand="0" w:evenVBand="0" w:oddHBand="0" w:evenHBand="0" w:firstRowFirstColumn="0" w:firstRowLastColumn="0" w:lastRowFirstColumn="0" w:lastRowLastColumn="0"/>
-              <w:rPr>
-                <w:rFonts w:ascii="Aptos" w:hAnsi="Aptos" w:cstheme="minorHAnsi"/>
-              </w:rPr>
-            </w:pPr>
-          </w:p>
-        </w:tc>
-      </w:tr>
     </w:tbl>
     <w:p>
       <w:pPr>
@@ -4949,10 +3935,9 @@
         <w:rPr>
           <w:rFonts w:ascii="Aptos" w:hAnsi="Aptos"/>
         </w:rPr>
-        <w:lastRenderedPageBreak/>
         <w:t xml:space="preserve"> </w:t>
       </w:r>
-      <w:bookmarkStart w:id="92" w:name="_Toc142309161"/>
+      <w:bookmarkStart w:id="93" w:name="_Toc142309161"/>
       <w:r>
         <w:rPr>
           <w:rFonts w:ascii="Aptos" w:hAnsi="Aptos"/>
@@ -4971,11 +3956,11 @@
         </w:rPr>
         <w:t xml:space="preserve"> (rc)</w:t>
       </w:r>
-      <w:bookmarkEnd w:id="92"/>
+      <w:bookmarkEnd w:id="93"/>
     </w:p>
     <w:tbl>
       <w:tblPr>
-        <w:tblStyle w:val="Tablaconcuadrcula4-nfasis6"/>
+        <w:tblStyle w:val="Tabladecuadrcula4-nfasis6"/>
         <w:tblW w:w="9298" w:type="dxa"/>
         <w:tblLayout w:type="fixed"/>
         <w:tblLook w:val="04A0" w:firstRow="1" w:lastRow="0" w:firstColumn="1" w:lastColumn="0" w:noHBand="0" w:noVBand="1"/>
@@ -5266,14 +4251,14 @@
           <w:rFonts w:ascii="Aptos" w:hAnsi="Aptos"/>
         </w:rPr>
       </w:pPr>
-      <w:bookmarkStart w:id="93" w:name="_Toc142309162"/>
+      <w:bookmarkStart w:id="94" w:name="_Toc142309162"/>
       <w:r>
         <w:rPr>
           <w:rFonts w:ascii="Aptos" w:hAnsi="Aptos"/>
         </w:rPr>
         <w:t>DOCUMENTACIÓN COMPLEMENTARIA</w:t>
       </w:r>
-      <w:bookmarkEnd w:id="93"/>
+      <w:bookmarkEnd w:id="94"/>
     </w:p>
     <w:p>
       <w:pPr>
@@ -5284,8 +4269,8 @@
           <w:lang w:val="es-AR"/>
         </w:rPr>
       </w:pPr>
-      <w:bookmarkStart w:id="94" w:name="_Toc110937701"/>
-      <w:bookmarkStart w:id="95" w:name="_Toc245023409"/>
+      <w:bookmarkStart w:id="95" w:name="_Toc110937701"/>
+      <w:bookmarkStart w:id="96" w:name="_Toc245023409"/>
       <w:r>
         <w:rPr>
           <w:rFonts w:ascii="Aptos" w:hAnsi="Aptos" w:cs="Arial"/>
@@ -5304,7 +4289,7 @@
         </w:rPr>
         <w:t xml:space="preserve">repositorio: </w:t>
       </w:r>
-      <w:hyperlink r:id="rId19" w:history="1">
+      <w:hyperlink r:id="rId13" w:history="1">
         <w:proofErr w:type="spellStart"/>
         <w:r>
           <w:rPr>
@@ -5349,22 +4334,22 @@
           <w:rFonts w:ascii="Aptos" w:hAnsi="Aptos"/>
         </w:rPr>
       </w:pPr>
-      <w:bookmarkStart w:id="96" w:name="_Toc142309163"/>
+      <w:bookmarkStart w:id="97" w:name="_Toc142309163"/>
       <w:r>
         <w:rPr>
           <w:rFonts w:ascii="Aptos" w:hAnsi="Aptos"/>
         </w:rPr>
         <w:t>APROBACIÓN DE</w:t>
       </w:r>
-      <w:bookmarkEnd w:id="94"/>
       <w:bookmarkEnd w:id="95"/>
+      <w:bookmarkEnd w:id="96"/>
       <w:r>
         <w:rPr>
           <w:rFonts w:ascii="Aptos" w:hAnsi="Aptos"/>
         </w:rPr>
         <w:t xml:space="preserve"> la especificación funcional</w:t>
       </w:r>
-      <w:bookmarkEnd w:id="96"/>
+      <w:bookmarkEnd w:id="97"/>
     </w:p>
     <w:p>
       <w:pPr>
@@ -5881,10 +4866,10 @@
       </w:pPr>
     </w:p>
     <w:sectPr>
-      <w:headerReference w:type="default" r:id="rId20"/>
-      <w:footerReference w:type="even" r:id="rId21"/>
-      <w:footerReference w:type="default" r:id="rId22"/>
-      <w:headerReference w:type="first" r:id="rId23"/>
+      <w:headerReference w:type="default" r:id="rId14"/>
+      <w:footerReference w:type="even" r:id="rId15"/>
+      <w:footerReference w:type="default" r:id="rId16"/>
+      <w:headerReference w:type="first" r:id="rId17"/>
       <w:pgSz w:w="11907" w:h="16840" w:code="9"/>
       <w:pgMar w:top="1973" w:right="992" w:bottom="1258" w:left="1627" w:header="720" w:footer="374" w:gutter="0"/>
       <w:paperSrc w:first="261" w:other="261"/>
@@ -5902,7 +4887,7 @@
 </file>
 
 <file path=word/endnotes.xml><?xml version="1.0" encoding="utf-8"?>
-<w:endnotes xmlns:wpc="http://schemas.microsoft.com/office/word/2010/wordprocessingCanvas" xmlns:cx="http://schemas.microsoft.com/office/drawing/2014/chartex" xmlns:cx1="http://schemas.microsoft.com/office/drawing/2015/9/8/chartex" xmlns:cx2="http://schemas.microsoft.com/office/drawing/2015/10/21/chartex" xmlns:cx3="http://schemas.microsoft.com/office/drawing/2016/5/9/chartex" xmlns:cx4="http://schemas.microsoft.com/office/drawing/2016/5/10/chartex" xmlns:cx5="http://schemas.microsoft.com/office/drawing/2016/5/11/chartex" xmlns:cx6="http://schemas.microsoft.com/office/drawing/2016/5/12/chartex" xmlns:cx7="http://schemas.microsoft.com/office/drawing/2016/5/13/chartex" xmlns:cx8="http://schemas.microsoft.com/office/drawing/2016/5/14/chartex" xmlns:mc="http://schemas.openxmlformats.org/markup-compatibility/2006" xmlns:aink="http://schemas.microsoft.com/office/drawing/2016/ink" xmlns:am3d="http://schemas.microsoft.com/office/drawing/2017/model3d" xmlns:o="urn:schemas-microsoft-com:office:office" xmlns:oel="http://schemas.microsoft.com/office/2019/extlst" xmlns:r="http://schemas.openxmlformats.org/officeDocument/2006/relationships" xmlns:m="http://schemas.openxmlformats.org/officeDocument/2006/math" xmlns:v="urn:schemas-microsoft-com:vml" xmlns:wp14="http://schemas.microsoft.com/office/word/2010/wordprocessingDrawing" xmlns:wp="http://schemas.openxmlformats.org/drawingml/2006/wordprocessingDrawing" xmlns:w10="urn:schemas-microsoft-com:office:word" xmlns:w="http://schemas.openxmlformats.org/wordprocessingml/2006/main" xmlns:w14="http://schemas.microsoft.com/office/word/2010/wordml" xmlns:w15="http://schemas.microsoft.com/office/word/2012/wordml" xmlns:w16cex="http://schemas.microsoft.com/office/word/2018/wordml/cex" xmlns:w16cid="http://schemas.microsoft.com/office/word/2016/wordml/cid" xmlns:w16="http://schemas.microsoft.com/office/word/2018/wordml" xmlns:w16sdtdh="http://schemas.microsoft.com/office/word/2020/wordml/sdtdatahash" xmlns:w16se="http://schemas.microsoft.com/office/word/2015/wordml/symex" xmlns:wpg="http://schemas.microsoft.com/office/word/2010/wordprocessingGroup" xmlns:wpi="http://schemas.microsoft.com/office/word/2010/wordprocessingInk" xmlns:wne="http://schemas.microsoft.com/office/word/2006/wordml" xmlns:wps="http://schemas.microsoft.com/office/word/2010/wordprocessingShape" mc:Ignorable="w14 w15 w16se w16cid w16 w16cex w16sdtdh wp14">
+<w:endnotes xmlns:wpc="http://schemas.microsoft.com/office/word/2010/wordprocessingCanvas" xmlns:cx="http://schemas.microsoft.com/office/drawing/2014/chartex" xmlns:cx1="http://schemas.microsoft.com/office/drawing/2015/9/8/chartex" xmlns:mc="http://schemas.openxmlformats.org/markup-compatibility/2006" xmlns:o="urn:schemas-microsoft-com:office:office" xmlns:r="http://schemas.openxmlformats.org/officeDocument/2006/relationships" xmlns:m="http://schemas.openxmlformats.org/officeDocument/2006/math" xmlns:v="urn:schemas-microsoft-com:vml" xmlns:wp14="http://schemas.microsoft.com/office/word/2010/wordprocessingDrawing" xmlns:wp="http://schemas.openxmlformats.org/drawingml/2006/wordprocessingDrawing" xmlns:w10="urn:schemas-microsoft-com:office:word" xmlns:w="http://schemas.openxmlformats.org/wordprocessingml/2006/main" xmlns:w14="http://schemas.microsoft.com/office/word/2010/wordml" xmlns:w15="http://schemas.microsoft.com/office/word/2012/wordml" xmlns:w16se="http://schemas.microsoft.com/office/word/2015/wordml/symex" xmlns:wpg="http://schemas.microsoft.com/office/word/2010/wordprocessingGroup" xmlns:wpi="http://schemas.microsoft.com/office/word/2010/wordprocessingInk" xmlns:wne="http://schemas.microsoft.com/office/word/2006/wordml" xmlns:wps="http://schemas.microsoft.com/office/word/2010/wordprocessingShape" mc:Ignorable="w14 w15 w16se wp14">
   <w:endnote w:type="separator" w:id="-1">
     <w:p>
       <w:r>
@@ -5921,7 +4906,7 @@
 </file>
 
 <file path=word/footer1.xml><?xml version="1.0" encoding="utf-8"?>
-<w:ftr xmlns:wpc="http://schemas.microsoft.com/office/word/2010/wordprocessingCanvas" xmlns:cx="http://schemas.microsoft.com/office/drawing/2014/chartex" xmlns:cx1="http://schemas.microsoft.com/office/drawing/2015/9/8/chartex" xmlns:cx2="http://schemas.microsoft.com/office/drawing/2015/10/21/chartex" xmlns:cx3="http://schemas.microsoft.com/office/drawing/2016/5/9/chartex" xmlns:cx4="http://schemas.microsoft.com/office/drawing/2016/5/10/chartex" xmlns:cx5="http://schemas.microsoft.com/office/drawing/2016/5/11/chartex" xmlns:cx6="http://schemas.microsoft.com/office/drawing/2016/5/12/chartex" xmlns:cx7="http://schemas.microsoft.com/office/drawing/2016/5/13/chartex" xmlns:cx8="http://schemas.microsoft.com/office/drawing/2016/5/14/chartex" xmlns:mc="http://schemas.openxmlformats.org/markup-compatibility/2006" xmlns:aink="http://schemas.microsoft.com/office/drawing/2016/ink" xmlns:am3d="http://schemas.microsoft.com/office/drawing/2017/model3d" xmlns:o="urn:schemas-microsoft-com:office:office" xmlns:oel="http://schemas.microsoft.com/office/2019/extlst" xmlns:r="http://schemas.openxmlformats.org/officeDocument/2006/relationships" xmlns:m="http://schemas.openxmlformats.org/officeDocument/2006/math" xmlns:v="urn:schemas-microsoft-com:vml" xmlns:wp14="http://schemas.microsoft.com/office/word/2010/wordprocessingDrawing" xmlns:wp="http://schemas.openxmlformats.org/drawingml/2006/wordprocessingDrawing" xmlns:w10="urn:schemas-microsoft-com:office:word" xmlns:w="http://schemas.openxmlformats.org/wordprocessingml/2006/main" xmlns:w14="http://schemas.microsoft.com/office/word/2010/wordml" xmlns:w15="http://schemas.microsoft.com/office/word/2012/wordml" xmlns:w16cex="http://schemas.microsoft.com/office/word/2018/wordml/cex" xmlns:w16cid="http://schemas.microsoft.com/office/word/2016/wordml/cid" xmlns:w16="http://schemas.microsoft.com/office/word/2018/wordml" xmlns:w16sdtdh="http://schemas.microsoft.com/office/word/2020/wordml/sdtdatahash" xmlns:w16se="http://schemas.microsoft.com/office/word/2015/wordml/symex" xmlns:wpg="http://schemas.microsoft.com/office/word/2010/wordprocessingGroup" xmlns:wpi="http://schemas.microsoft.com/office/word/2010/wordprocessingInk" xmlns:wne="http://schemas.microsoft.com/office/word/2006/wordml" xmlns:wps="http://schemas.microsoft.com/office/word/2010/wordprocessingShape" mc:Ignorable="w14 w15 w16se w16cid w16 w16cex w16sdtdh wp14">
+<w:ftr xmlns:wpc="http://schemas.microsoft.com/office/word/2010/wordprocessingCanvas" xmlns:cx="http://schemas.microsoft.com/office/drawing/2014/chartex" xmlns:cx1="http://schemas.microsoft.com/office/drawing/2015/9/8/chartex" xmlns:mc="http://schemas.openxmlformats.org/markup-compatibility/2006" xmlns:o="urn:schemas-microsoft-com:office:office" xmlns:r="http://schemas.openxmlformats.org/officeDocument/2006/relationships" xmlns:m="http://schemas.openxmlformats.org/officeDocument/2006/math" xmlns:v="urn:schemas-microsoft-com:vml" xmlns:wp14="http://schemas.microsoft.com/office/word/2010/wordprocessingDrawing" xmlns:wp="http://schemas.openxmlformats.org/drawingml/2006/wordprocessingDrawing" xmlns:w10="urn:schemas-microsoft-com:office:word" xmlns:w="http://schemas.openxmlformats.org/wordprocessingml/2006/main" xmlns:w14="http://schemas.microsoft.com/office/word/2010/wordml" xmlns:w15="http://schemas.microsoft.com/office/word/2012/wordml" xmlns:w16se="http://schemas.microsoft.com/office/word/2015/wordml/symex" xmlns:wpg="http://schemas.microsoft.com/office/word/2010/wordprocessingGroup" xmlns:wpi="http://schemas.microsoft.com/office/word/2010/wordprocessingInk" xmlns:wne="http://schemas.microsoft.com/office/word/2006/wordml" xmlns:wps="http://schemas.microsoft.com/office/word/2010/wordprocessingShape" mc:Ignorable="w14 w15 w16se wp14">
   <w:p>
     <w:pPr>
       <w:pStyle w:val="Piedepgina"/>
@@ -5959,7 +4944,7 @@
 </file>
 
 <file path=word/footer2.xml><?xml version="1.0" encoding="utf-8"?>
-<w:ftr xmlns:wpc="http://schemas.microsoft.com/office/word/2010/wordprocessingCanvas" xmlns:cx="http://schemas.microsoft.com/office/drawing/2014/chartex" xmlns:cx1="http://schemas.microsoft.com/office/drawing/2015/9/8/chartex" xmlns:cx2="http://schemas.microsoft.com/office/drawing/2015/10/21/chartex" xmlns:cx3="http://schemas.microsoft.com/office/drawing/2016/5/9/chartex" xmlns:cx4="http://schemas.microsoft.com/office/drawing/2016/5/10/chartex" xmlns:cx5="http://schemas.microsoft.com/office/drawing/2016/5/11/chartex" xmlns:cx6="http://schemas.microsoft.com/office/drawing/2016/5/12/chartex" xmlns:cx7="http://schemas.microsoft.com/office/drawing/2016/5/13/chartex" xmlns:cx8="http://schemas.microsoft.com/office/drawing/2016/5/14/chartex" xmlns:mc="http://schemas.openxmlformats.org/markup-compatibility/2006" xmlns:aink="http://schemas.microsoft.com/office/drawing/2016/ink" xmlns:am3d="http://schemas.microsoft.com/office/drawing/2017/model3d" xmlns:o="urn:schemas-microsoft-com:office:office" xmlns:oel="http://schemas.microsoft.com/office/2019/extlst" xmlns:r="http://schemas.openxmlformats.org/officeDocument/2006/relationships" xmlns:m="http://schemas.openxmlformats.org/officeDocument/2006/math" xmlns:v="urn:schemas-microsoft-com:vml" xmlns:wp14="http://schemas.microsoft.com/office/word/2010/wordprocessingDrawing" xmlns:wp="http://schemas.openxmlformats.org/drawingml/2006/wordprocessingDrawing" xmlns:w10="urn:schemas-microsoft-com:office:word" xmlns:w="http://schemas.openxmlformats.org/wordprocessingml/2006/main" xmlns:w14="http://schemas.microsoft.com/office/word/2010/wordml" xmlns:w15="http://schemas.microsoft.com/office/word/2012/wordml" xmlns:w16cex="http://schemas.microsoft.com/office/word/2018/wordml/cex" xmlns:w16cid="http://schemas.microsoft.com/office/word/2016/wordml/cid" xmlns:w16="http://schemas.microsoft.com/office/word/2018/wordml" xmlns:w16sdtdh="http://schemas.microsoft.com/office/word/2020/wordml/sdtdatahash" xmlns:w16se="http://schemas.microsoft.com/office/word/2015/wordml/symex" xmlns:wpg="http://schemas.microsoft.com/office/word/2010/wordprocessingGroup" xmlns:wpi="http://schemas.microsoft.com/office/word/2010/wordprocessingInk" xmlns:wne="http://schemas.microsoft.com/office/word/2006/wordml" xmlns:wps="http://schemas.microsoft.com/office/word/2010/wordprocessingShape" mc:Ignorable="w14 w15 w16se w16cid w16 w16cex w16sdtdh wp14">
+<w:ftr xmlns:wpc="http://schemas.microsoft.com/office/word/2010/wordprocessingCanvas" xmlns:cx="http://schemas.microsoft.com/office/drawing/2014/chartex" xmlns:cx1="http://schemas.microsoft.com/office/drawing/2015/9/8/chartex" xmlns:mc="http://schemas.openxmlformats.org/markup-compatibility/2006" xmlns:o="urn:schemas-microsoft-com:office:office" xmlns:r="http://schemas.openxmlformats.org/officeDocument/2006/relationships" xmlns:m="http://schemas.openxmlformats.org/officeDocument/2006/math" xmlns:v="urn:schemas-microsoft-com:vml" xmlns:wp14="http://schemas.microsoft.com/office/word/2010/wordprocessingDrawing" xmlns:wp="http://schemas.openxmlformats.org/drawingml/2006/wordprocessingDrawing" xmlns:w10="urn:schemas-microsoft-com:office:word" xmlns:w="http://schemas.openxmlformats.org/wordprocessingml/2006/main" xmlns:w14="http://schemas.microsoft.com/office/word/2010/wordml" xmlns:w15="http://schemas.microsoft.com/office/word/2012/wordml" xmlns:w16se="http://schemas.microsoft.com/office/word/2015/wordml/symex" xmlns:wpg="http://schemas.microsoft.com/office/word/2010/wordprocessingGroup" xmlns:wpi="http://schemas.microsoft.com/office/word/2010/wordprocessingInk" xmlns:wne="http://schemas.microsoft.com/office/word/2006/wordml" xmlns:wps="http://schemas.microsoft.com/office/word/2010/wordprocessingShape" mc:Ignorable="w14 w15 w16se wp14">
   <w:p>
     <w:pPr>
       <w:pStyle w:val="Piedepgina"/>
@@ -5975,7 +4960,7 @@
 </file>
 
 <file path=word/footnotes.xml><?xml version="1.0" encoding="utf-8"?>
-<w:footnotes xmlns:wpc="http://schemas.microsoft.com/office/word/2010/wordprocessingCanvas" xmlns:cx="http://schemas.microsoft.com/office/drawing/2014/chartex" xmlns:cx1="http://schemas.microsoft.com/office/drawing/2015/9/8/chartex" xmlns:cx2="http://schemas.microsoft.com/office/drawing/2015/10/21/chartex" xmlns:cx3="http://schemas.microsoft.com/office/drawing/2016/5/9/chartex" xmlns:cx4="http://schemas.microsoft.com/office/drawing/2016/5/10/chartex" xmlns:cx5="http://schemas.microsoft.com/office/drawing/2016/5/11/chartex" xmlns:cx6="http://schemas.microsoft.com/office/drawing/2016/5/12/chartex" xmlns:cx7="http://schemas.microsoft.com/office/drawing/2016/5/13/chartex" xmlns:cx8="http://schemas.microsoft.com/office/drawing/2016/5/14/chartex" xmlns:mc="http://schemas.openxmlformats.org/markup-compatibility/2006" xmlns:aink="http://schemas.microsoft.com/office/drawing/2016/ink" xmlns:am3d="http://schemas.microsoft.com/office/drawing/2017/model3d" xmlns:o="urn:schemas-microsoft-com:office:office" xmlns:oel="http://schemas.microsoft.com/office/2019/extlst" xmlns:r="http://schemas.openxmlformats.org/officeDocument/2006/relationships" xmlns:m="http://schemas.openxmlformats.org/officeDocument/2006/math" xmlns:v="urn:schemas-microsoft-com:vml" xmlns:wp14="http://schemas.microsoft.com/office/word/2010/wordprocessingDrawing" xmlns:wp="http://schemas.openxmlformats.org/drawingml/2006/wordprocessingDrawing" xmlns:w10="urn:schemas-microsoft-com:office:word" xmlns:w="http://schemas.openxmlformats.org/wordprocessingml/2006/main" xmlns:w14="http://schemas.microsoft.com/office/word/2010/wordml" xmlns:w15="http://schemas.microsoft.com/office/word/2012/wordml" xmlns:w16cex="http://schemas.microsoft.com/office/word/2018/wordml/cex" xmlns:w16cid="http://schemas.microsoft.com/office/word/2016/wordml/cid" xmlns:w16="http://schemas.microsoft.com/office/word/2018/wordml" xmlns:w16sdtdh="http://schemas.microsoft.com/office/word/2020/wordml/sdtdatahash" xmlns:w16se="http://schemas.microsoft.com/office/word/2015/wordml/symex" xmlns:wpg="http://schemas.microsoft.com/office/word/2010/wordprocessingGroup" xmlns:wpi="http://schemas.microsoft.com/office/word/2010/wordprocessingInk" xmlns:wne="http://schemas.microsoft.com/office/word/2006/wordml" xmlns:wps="http://schemas.microsoft.com/office/word/2010/wordprocessingShape" mc:Ignorable="w14 w15 w16se w16cid w16 w16cex w16sdtdh wp14">
+<w:footnotes xmlns:wpc="http://schemas.microsoft.com/office/word/2010/wordprocessingCanvas" xmlns:cx="http://schemas.microsoft.com/office/drawing/2014/chartex" xmlns:cx1="http://schemas.microsoft.com/office/drawing/2015/9/8/chartex" xmlns:mc="http://schemas.openxmlformats.org/markup-compatibility/2006" xmlns:o="urn:schemas-microsoft-com:office:office" xmlns:r="http://schemas.openxmlformats.org/officeDocument/2006/relationships" xmlns:m="http://schemas.openxmlformats.org/officeDocument/2006/math" xmlns:v="urn:schemas-microsoft-com:vml" xmlns:wp14="http://schemas.microsoft.com/office/word/2010/wordprocessingDrawing" xmlns:wp="http://schemas.openxmlformats.org/drawingml/2006/wordprocessingDrawing" xmlns:w10="urn:schemas-microsoft-com:office:word" xmlns:w="http://schemas.openxmlformats.org/wordprocessingml/2006/main" xmlns:w14="http://schemas.microsoft.com/office/word/2010/wordml" xmlns:w15="http://schemas.microsoft.com/office/word/2012/wordml" xmlns:w16se="http://schemas.microsoft.com/office/word/2015/wordml/symex" xmlns:wpg="http://schemas.microsoft.com/office/word/2010/wordprocessingGroup" xmlns:wpi="http://schemas.microsoft.com/office/word/2010/wordprocessingInk" xmlns:wne="http://schemas.microsoft.com/office/word/2006/wordml" xmlns:wps="http://schemas.microsoft.com/office/word/2010/wordprocessingShape" mc:Ignorable="w14 w15 w16se wp14">
   <w:footnote w:type="separator" w:id="-1">
     <w:p>
       <w:r>
@@ -5994,7 +4979,7 @@
 </file>
 
 <file path=word/header1.xml><?xml version="1.0" encoding="utf-8"?>
-<w:hdr xmlns:wpc="http://schemas.microsoft.com/office/word/2010/wordprocessingCanvas" xmlns:cx="http://schemas.microsoft.com/office/drawing/2014/chartex" xmlns:cx1="http://schemas.microsoft.com/office/drawing/2015/9/8/chartex" xmlns:cx2="http://schemas.microsoft.com/office/drawing/2015/10/21/chartex" xmlns:cx3="http://schemas.microsoft.com/office/drawing/2016/5/9/chartex" xmlns:cx4="http://schemas.microsoft.com/office/drawing/2016/5/10/chartex" xmlns:cx5="http://schemas.microsoft.com/office/drawing/2016/5/11/chartex" xmlns:cx6="http://schemas.microsoft.com/office/drawing/2016/5/12/chartex" xmlns:cx7="http://schemas.microsoft.com/office/drawing/2016/5/13/chartex" xmlns:cx8="http://schemas.microsoft.com/office/drawing/2016/5/14/chartex" xmlns:mc="http://schemas.openxmlformats.org/markup-compatibility/2006" xmlns:aink="http://schemas.microsoft.com/office/drawing/2016/ink" xmlns:am3d="http://schemas.microsoft.com/office/drawing/2017/model3d" xmlns:o="urn:schemas-microsoft-com:office:office" xmlns:oel="http://schemas.microsoft.com/office/2019/extlst" xmlns:r="http://schemas.openxmlformats.org/officeDocument/2006/relationships" xmlns:m="http://schemas.openxmlformats.org/officeDocument/2006/math" xmlns:v="urn:schemas-microsoft-com:vml" xmlns:wp14="http://schemas.microsoft.com/office/word/2010/wordprocessingDrawing" xmlns:wp="http://schemas.openxmlformats.org/drawingml/2006/wordprocessingDrawing" xmlns:w10="urn:schemas-microsoft-com:office:word" xmlns:w="http://schemas.openxmlformats.org/wordprocessingml/2006/main" xmlns:w14="http://schemas.microsoft.com/office/word/2010/wordml" xmlns:w15="http://schemas.microsoft.com/office/word/2012/wordml" xmlns:w16cex="http://schemas.microsoft.com/office/word/2018/wordml/cex" xmlns:w16cid="http://schemas.microsoft.com/office/word/2016/wordml/cid" xmlns:w16="http://schemas.microsoft.com/office/word/2018/wordml" xmlns:w16sdtdh="http://schemas.microsoft.com/office/word/2020/wordml/sdtdatahash" xmlns:w16se="http://schemas.microsoft.com/office/word/2015/wordml/symex" xmlns:wpg="http://schemas.microsoft.com/office/word/2010/wordprocessingGroup" xmlns:wpi="http://schemas.microsoft.com/office/word/2010/wordprocessingInk" xmlns:wne="http://schemas.microsoft.com/office/word/2006/wordml" xmlns:wps="http://schemas.microsoft.com/office/word/2010/wordprocessingShape" mc:Ignorable="w14 w15 w16se w16cid w16 w16cex w16sdtdh wp14">
+<w:hdr xmlns:wpc="http://schemas.microsoft.com/office/word/2010/wordprocessingCanvas" xmlns:cx="http://schemas.microsoft.com/office/drawing/2014/chartex" xmlns:cx1="http://schemas.microsoft.com/office/drawing/2015/9/8/chartex" xmlns:mc="http://schemas.openxmlformats.org/markup-compatibility/2006" xmlns:o="urn:schemas-microsoft-com:office:office" xmlns:r="http://schemas.openxmlformats.org/officeDocument/2006/relationships" xmlns:m="http://schemas.openxmlformats.org/officeDocument/2006/math" xmlns:v="urn:schemas-microsoft-com:vml" xmlns:wp14="http://schemas.microsoft.com/office/word/2010/wordprocessingDrawing" xmlns:wp="http://schemas.openxmlformats.org/drawingml/2006/wordprocessingDrawing" xmlns:w10="urn:schemas-microsoft-com:office:word" xmlns:w="http://schemas.openxmlformats.org/wordprocessingml/2006/main" xmlns:w14="http://schemas.microsoft.com/office/word/2010/wordml" xmlns:w15="http://schemas.microsoft.com/office/word/2012/wordml" xmlns:w16se="http://schemas.microsoft.com/office/word/2015/wordml/symex" xmlns:wpg="http://schemas.microsoft.com/office/word/2010/wordprocessingGroup" xmlns:wpi="http://schemas.microsoft.com/office/word/2010/wordprocessingInk" xmlns:wne="http://schemas.microsoft.com/office/word/2006/wordml" xmlns:wps="http://schemas.microsoft.com/office/word/2010/wordprocessingShape" mc:Ignorable="w14 w15 w16se wp14">
   <w:tbl>
     <w:tblPr>
       <w:tblW w:w="10658" w:type="dxa"/>
@@ -6244,7 +5229,7 @@
 </file>
 
 <file path=word/header2.xml><?xml version="1.0" encoding="utf-8"?>
-<w:hdr xmlns:wpc="http://schemas.microsoft.com/office/word/2010/wordprocessingCanvas" xmlns:cx="http://schemas.microsoft.com/office/drawing/2014/chartex" xmlns:cx1="http://schemas.microsoft.com/office/drawing/2015/9/8/chartex" xmlns:cx2="http://schemas.microsoft.com/office/drawing/2015/10/21/chartex" xmlns:cx3="http://schemas.microsoft.com/office/drawing/2016/5/9/chartex" xmlns:cx4="http://schemas.microsoft.com/office/drawing/2016/5/10/chartex" xmlns:cx5="http://schemas.microsoft.com/office/drawing/2016/5/11/chartex" xmlns:cx6="http://schemas.microsoft.com/office/drawing/2016/5/12/chartex" xmlns:cx7="http://schemas.microsoft.com/office/drawing/2016/5/13/chartex" xmlns:cx8="http://schemas.microsoft.com/office/drawing/2016/5/14/chartex" xmlns:mc="http://schemas.openxmlformats.org/markup-compatibility/2006" xmlns:aink="http://schemas.microsoft.com/office/drawing/2016/ink" xmlns:am3d="http://schemas.microsoft.com/office/drawing/2017/model3d" xmlns:o="urn:schemas-microsoft-com:office:office" xmlns:oel="http://schemas.microsoft.com/office/2019/extlst" xmlns:r="http://schemas.openxmlformats.org/officeDocument/2006/relationships" xmlns:m="http://schemas.openxmlformats.org/officeDocument/2006/math" xmlns:v="urn:schemas-microsoft-com:vml" xmlns:wp14="http://schemas.microsoft.com/office/word/2010/wordprocessingDrawing" xmlns:wp="http://schemas.openxmlformats.org/drawingml/2006/wordprocessingDrawing" xmlns:w10="urn:schemas-microsoft-com:office:word" xmlns:w="http://schemas.openxmlformats.org/wordprocessingml/2006/main" xmlns:w14="http://schemas.microsoft.com/office/word/2010/wordml" xmlns:w15="http://schemas.microsoft.com/office/word/2012/wordml" xmlns:w16cex="http://schemas.microsoft.com/office/word/2018/wordml/cex" xmlns:w16cid="http://schemas.microsoft.com/office/word/2016/wordml/cid" xmlns:w16="http://schemas.microsoft.com/office/word/2018/wordml" xmlns:w16sdtdh="http://schemas.microsoft.com/office/word/2020/wordml/sdtdatahash" xmlns:w16se="http://schemas.microsoft.com/office/word/2015/wordml/symex" xmlns:wpg="http://schemas.microsoft.com/office/word/2010/wordprocessingGroup" xmlns:wpi="http://schemas.microsoft.com/office/word/2010/wordprocessingInk" xmlns:wne="http://schemas.microsoft.com/office/word/2006/wordml" xmlns:wps="http://schemas.microsoft.com/office/word/2010/wordprocessingShape" mc:Ignorable="w14 w15 w16se w16cid w16 w16cex w16sdtdh wp14">
+<w:hdr xmlns:wpc="http://schemas.microsoft.com/office/word/2010/wordprocessingCanvas" xmlns:cx="http://schemas.microsoft.com/office/drawing/2014/chartex" xmlns:cx1="http://schemas.microsoft.com/office/drawing/2015/9/8/chartex" xmlns:mc="http://schemas.openxmlformats.org/markup-compatibility/2006" xmlns:o="urn:schemas-microsoft-com:office:office" xmlns:r="http://schemas.openxmlformats.org/officeDocument/2006/relationships" xmlns:m="http://schemas.openxmlformats.org/officeDocument/2006/math" xmlns:v="urn:schemas-microsoft-com:vml" xmlns:wp14="http://schemas.microsoft.com/office/word/2010/wordprocessingDrawing" xmlns:wp="http://schemas.openxmlformats.org/drawingml/2006/wordprocessingDrawing" xmlns:w10="urn:schemas-microsoft-com:office:word" xmlns:w="http://schemas.openxmlformats.org/wordprocessingml/2006/main" xmlns:w14="http://schemas.microsoft.com/office/word/2010/wordml" xmlns:w15="http://schemas.microsoft.com/office/word/2012/wordml" xmlns:w16se="http://schemas.microsoft.com/office/word/2015/wordml/symex" xmlns:wpg="http://schemas.microsoft.com/office/word/2010/wordprocessingGroup" xmlns:wpi="http://schemas.microsoft.com/office/word/2010/wordprocessingInk" xmlns:wne="http://schemas.microsoft.com/office/word/2006/wordml" xmlns:wps="http://schemas.microsoft.com/office/word/2010/wordprocessingShape" mc:Ignorable="w14 w15 w16se wp14">
   <w:tbl>
     <w:tblPr>
       <w:tblW w:w="10512" w:type="dxa"/>
@@ -6466,7 +5451,7 @@
 </file>
 
 <file path=word/numbering.xml><?xml version="1.0" encoding="utf-8"?>
-<w:numbering xmlns:wpc="http://schemas.microsoft.com/office/word/2010/wordprocessingCanvas" xmlns:cx="http://schemas.microsoft.com/office/drawing/2014/chartex" xmlns:cx1="http://schemas.microsoft.com/office/drawing/2015/9/8/chartex" xmlns:cx2="http://schemas.microsoft.com/office/drawing/2015/10/21/chartex" xmlns:cx3="http://schemas.microsoft.com/office/drawing/2016/5/9/chartex" xmlns:cx4="http://schemas.microsoft.com/office/drawing/2016/5/10/chartex" xmlns:cx5="http://schemas.microsoft.com/office/drawing/2016/5/11/chartex" xmlns:cx6="http://schemas.microsoft.com/office/drawing/2016/5/12/chartex" xmlns:cx7="http://schemas.microsoft.com/office/drawing/2016/5/13/chartex" xmlns:cx8="http://schemas.microsoft.com/office/drawing/2016/5/14/chartex" xmlns:mc="http://schemas.openxmlformats.org/markup-compatibility/2006" xmlns:aink="http://schemas.microsoft.com/office/drawing/2016/ink" xmlns:am3d="http://schemas.microsoft.com/office/drawing/2017/model3d" xmlns:o="urn:schemas-microsoft-com:office:office" xmlns:oel="http://schemas.microsoft.com/office/2019/extlst" xmlns:r="http://schemas.openxmlformats.org/officeDocument/2006/relationships" xmlns:m="http://schemas.openxmlformats.org/officeDocument/2006/math" xmlns:v="urn:schemas-microsoft-com:vml" xmlns:wp14="http://schemas.microsoft.com/office/word/2010/wordprocessingDrawing" xmlns:wp="http://schemas.openxmlformats.org/drawingml/2006/wordprocessingDrawing" xmlns:w10="urn:schemas-microsoft-com:office:word" xmlns:w="http://schemas.openxmlformats.org/wordprocessingml/2006/main" xmlns:w14="http://schemas.microsoft.com/office/word/2010/wordml" xmlns:w15="http://schemas.microsoft.com/office/word/2012/wordml" xmlns:w16cex="http://schemas.microsoft.com/office/word/2018/wordml/cex" xmlns:w16cid="http://schemas.microsoft.com/office/word/2016/wordml/cid" xmlns:w16="http://schemas.microsoft.com/office/word/2018/wordml" xmlns:w16sdtdh="http://schemas.microsoft.com/office/word/2020/wordml/sdtdatahash" xmlns:w16se="http://schemas.microsoft.com/office/word/2015/wordml/symex" xmlns:wpg="http://schemas.microsoft.com/office/word/2010/wordprocessingGroup" xmlns:wpi="http://schemas.microsoft.com/office/word/2010/wordprocessingInk" xmlns:wne="http://schemas.microsoft.com/office/word/2006/wordml" xmlns:wps="http://schemas.microsoft.com/office/word/2010/wordprocessingShape" mc:Ignorable="w14 w15 w16se w16cid w16 w16cex w16sdtdh wp14">
+<w:numbering xmlns:wpc="http://schemas.microsoft.com/office/word/2010/wordprocessingCanvas" xmlns:cx="http://schemas.microsoft.com/office/drawing/2014/chartex" xmlns:cx1="http://schemas.microsoft.com/office/drawing/2015/9/8/chartex" xmlns:mc="http://schemas.openxmlformats.org/markup-compatibility/2006" xmlns:o="urn:schemas-microsoft-com:office:office" xmlns:r="http://schemas.openxmlformats.org/officeDocument/2006/relationships" xmlns:m="http://schemas.openxmlformats.org/officeDocument/2006/math" xmlns:v="urn:schemas-microsoft-com:vml" xmlns:wp14="http://schemas.microsoft.com/office/word/2010/wordprocessingDrawing" xmlns:wp="http://schemas.openxmlformats.org/drawingml/2006/wordprocessingDrawing" xmlns:w10="urn:schemas-microsoft-com:office:word" xmlns:w="http://schemas.openxmlformats.org/wordprocessingml/2006/main" xmlns:w14="http://schemas.microsoft.com/office/word/2010/wordml" xmlns:w15="http://schemas.microsoft.com/office/word/2012/wordml" xmlns:w16se="http://schemas.microsoft.com/office/word/2015/wordml/symex" xmlns:wpg="http://schemas.microsoft.com/office/word/2010/wordprocessingGroup" xmlns:wpi="http://schemas.microsoft.com/office/word/2010/wordprocessingInk" xmlns:wne="http://schemas.microsoft.com/office/word/2006/wordml" xmlns:wps="http://schemas.microsoft.com/office/word/2010/wordprocessingShape" mc:Ignorable="w14 w15 w16se wp14">
   <w:abstractNum w:abstractNumId="0" w15:restartNumberingAfterBreak="0">
     <w:nsid w:val="0C7E7015"/>
     <w:multiLevelType w:val="hybridMultilevel"/>
@@ -9831,109 +8816,109 @@
       </w:rPr>
     </w:lvl>
   </w:abstractNum>
-  <w:num w:numId="1" w16cid:durableId="876429354">
+  <w:num w:numId="1">
     <w:abstractNumId w:val="6"/>
   </w:num>
-  <w:num w:numId="2" w16cid:durableId="1190341576">
+  <w:num w:numId="2">
     <w:abstractNumId w:val="2"/>
   </w:num>
-  <w:num w:numId="3" w16cid:durableId="855726294">
+  <w:num w:numId="3">
     <w:abstractNumId w:val="15"/>
   </w:num>
-  <w:num w:numId="4" w16cid:durableId="148639987">
+  <w:num w:numId="4">
     <w:abstractNumId w:val="15"/>
   </w:num>
-  <w:num w:numId="5" w16cid:durableId="727873729">
+  <w:num w:numId="5">
     <w:abstractNumId w:val="31"/>
   </w:num>
-  <w:num w:numId="6" w16cid:durableId="152650095">
+  <w:num w:numId="6">
     <w:abstractNumId w:val="13"/>
   </w:num>
-  <w:num w:numId="7" w16cid:durableId="1674146465">
+  <w:num w:numId="7">
     <w:abstractNumId w:val="22"/>
   </w:num>
-  <w:num w:numId="8" w16cid:durableId="899629243">
+  <w:num w:numId="8">
     <w:abstractNumId w:val="26"/>
   </w:num>
-  <w:num w:numId="9" w16cid:durableId="326249187">
+  <w:num w:numId="9">
     <w:abstractNumId w:val="14"/>
   </w:num>
-  <w:num w:numId="10" w16cid:durableId="180096137">
+  <w:num w:numId="10">
     <w:abstractNumId w:val="1"/>
   </w:num>
-  <w:num w:numId="11" w16cid:durableId="1079790284">
+  <w:num w:numId="11">
     <w:abstractNumId w:val="0"/>
   </w:num>
-  <w:num w:numId="12" w16cid:durableId="516192244">
+  <w:num w:numId="12">
     <w:abstractNumId w:val="28"/>
   </w:num>
-  <w:num w:numId="13" w16cid:durableId="615334146">
+  <w:num w:numId="13">
     <w:abstractNumId w:val="20"/>
   </w:num>
-  <w:num w:numId="14" w16cid:durableId="1093666263">
+  <w:num w:numId="14">
     <w:abstractNumId w:val="10"/>
   </w:num>
-  <w:num w:numId="15" w16cid:durableId="2033601850">
+  <w:num w:numId="15">
     <w:abstractNumId w:val="7"/>
   </w:num>
-  <w:num w:numId="16" w16cid:durableId="1045450900">
+  <w:num w:numId="16">
     <w:abstractNumId w:val="23"/>
   </w:num>
-  <w:num w:numId="17" w16cid:durableId="1155531606">
+  <w:num w:numId="17">
     <w:abstractNumId w:val="4"/>
   </w:num>
-  <w:num w:numId="18" w16cid:durableId="2046128304">
+  <w:num w:numId="18">
     <w:abstractNumId w:val="11"/>
   </w:num>
-  <w:num w:numId="19" w16cid:durableId="301235264">
+  <w:num w:numId="19">
     <w:abstractNumId w:val="27"/>
   </w:num>
-  <w:num w:numId="20" w16cid:durableId="1833256661">
+  <w:num w:numId="20">
     <w:abstractNumId w:val="8"/>
   </w:num>
-  <w:num w:numId="21" w16cid:durableId="301927432">
+  <w:num w:numId="21">
     <w:abstractNumId w:val="25"/>
   </w:num>
-  <w:num w:numId="22" w16cid:durableId="1745684182">
+  <w:num w:numId="22">
     <w:abstractNumId w:val="16"/>
   </w:num>
-  <w:num w:numId="23" w16cid:durableId="373623908">
+  <w:num w:numId="23">
     <w:abstractNumId w:val="17"/>
   </w:num>
-  <w:num w:numId="24" w16cid:durableId="1670209225">
+  <w:num w:numId="24">
     <w:abstractNumId w:val="30"/>
   </w:num>
-  <w:num w:numId="25" w16cid:durableId="1948850658">
+  <w:num w:numId="25">
     <w:abstractNumId w:val="19"/>
   </w:num>
-  <w:num w:numId="26" w16cid:durableId="1687170119">
+  <w:num w:numId="26">
     <w:abstractNumId w:val="3"/>
   </w:num>
-  <w:num w:numId="27" w16cid:durableId="1892885384">
+  <w:num w:numId="27">
     <w:abstractNumId w:val="24"/>
   </w:num>
-  <w:num w:numId="28" w16cid:durableId="1877349849">
+  <w:num w:numId="28">
     <w:abstractNumId w:val="12"/>
   </w:num>
-  <w:num w:numId="29" w16cid:durableId="531113066">
+  <w:num w:numId="29">
     <w:abstractNumId w:val="6"/>
   </w:num>
-  <w:num w:numId="30" w16cid:durableId="450442668">
+  <w:num w:numId="30">
     <w:abstractNumId w:val="6"/>
   </w:num>
-  <w:num w:numId="31" w16cid:durableId="833953881">
+  <w:num w:numId="31">
     <w:abstractNumId w:val="18"/>
   </w:num>
-  <w:num w:numId="32" w16cid:durableId="1361011469">
+  <w:num w:numId="32">
     <w:abstractNumId w:val="29"/>
   </w:num>
-  <w:num w:numId="33" w16cid:durableId="221212667">
+  <w:num w:numId="33">
     <w:abstractNumId w:val="21"/>
   </w:num>
-  <w:num w:numId="34" w16cid:durableId="856651329">
+  <w:num w:numId="34">
     <w:abstractNumId w:val="5"/>
   </w:num>
-  <w:num w:numId="35" w16cid:durableId="994576692">
+  <w:num w:numId="35">
     <w:abstractNumId w:val="9"/>
   </w:num>
   <w:numIdMacAtCleanup w:val="10"/>
@@ -9941,7 +8926,7 @@
 </file>
 
 <file path=word/styles.xml><?xml version="1.0" encoding="utf-8"?>
-<w:styles xmlns:mc="http://schemas.openxmlformats.org/markup-compatibility/2006" xmlns:r="http://schemas.openxmlformats.org/officeDocument/2006/relationships" xmlns:w="http://schemas.openxmlformats.org/wordprocessingml/2006/main" xmlns:w14="http://schemas.microsoft.com/office/word/2010/wordml" xmlns:w15="http://schemas.microsoft.com/office/word/2012/wordml" xmlns:w16cex="http://schemas.microsoft.com/office/word/2018/wordml/cex" xmlns:w16cid="http://schemas.microsoft.com/office/word/2016/wordml/cid" xmlns:w16="http://schemas.microsoft.com/office/word/2018/wordml" xmlns:w16sdtdh="http://schemas.microsoft.com/office/word/2020/wordml/sdtdatahash" xmlns:w16se="http://schemas.microsoft.com/office/word/2015/wordml/symex" mc:Ignorable="w14 w15 w16se w16cid w16 w16cex w16sdtdh">
+<w:styles xmlns:mc="http://schemas.openxmlformats.org/markup-compatibility/2006" xmlns:r="http://schemas.openxmlformats.org/officeDocument/2006/relationships" xmlns:w="http://schemas.openxmlformats.org/wordprocessingml/2006/main" xmlns:w14="http://schemas.microsoft.com/office/word/2010/wordml" xmlns:w15="http://schemas.microsoft.com/office/word/2012/wordml" xmlns:w16se="http://schemas.microsoft.com/office/word/2015/wordml/symex" mc:Ignorable="w14 w15 w16se">
   <w:docDefaults>
     <w:rPrDefault>
       <w:rPr>
@@ -9951,7 +8936,7 @@
     </w:rPrDefault>
     <w:pPrDefault/>
   </w:docDefaults>
-  <w:latentStyles w:defLockedState="0" w:defUIPriority="99" w:defSemiHidden="0" w:defUnhideWhenUsed="0" w:defQFormat="0" w:count="376">
+  <w:latentStyles w:defLockedState="0" w:defUIPriority="99" w:defSemiHidden="0" w:defUnhideWhenUsed="0" w:defQFormat="0" w:count="371">
     <w:lsdException w:name="Normal" w:uiPriority="0" w:qFormat="1"/>
     <w:lsdException w:name="heading 1" w:uiPriority="0" w:qFormat="1"/>
     <w:lsdException w:name="heading 2" w:uiPriority="0" w:qFormat="1"/>
@@ -10323,11 +9308,6 @@
     <w:lsdException w:name="List Table 5 Dark Accent 6" w:uiPriority="50"/>
     <w:lsdException w:name="List Table 6 Colorful Accent 6" w:uiPriority="51"/>
     <w:lsdException w:name="List Table 7 Colorful Accent 6" w:uiPriority="52"/>
-    <w:lsdException w:name="Mention" w:semiHidden="1" w:unhideWhenUsed="1"/>
-    <w:lsdException w:name="Smart Hyperlink" w:semiHidden="1" w:unhideWhenUsed="1"/>
-    <w:lsdException w:name="Hashtag" w:semiHidden="1" w:unhideWhenUsed="1"/>
-    <w:lsdException w:name="Unresolved Mention" w:semiHidden="1" w:unhideWhenUsed="1"/>
-    <w:lsdException w:name="Smart Link" w:semiHidden="1" w:unhideWhenUsed="1"/>
   </w:latentStyles>
   <w:style w:type="paragraph" w:default="1" w:styleId="Normal">
     <w:name w:val="Normal"/>
@@ -12060,7 +11040,7 @@
       <w:lang w:val="es-ES_tradnl" w:eastAsia="es-ES"/>
     </w:rPr>
   </w:style>
-  <w:style w:type="table" w:styleId="Tablaconcuadrcula4-nfasis1">
+  <w:style w:type="table" w:styleId="Tabladecuadrcula4-nfasis1">
     <w:name w:val="Grid Table 4 Accent 1"/>
     <w:basedOn w:val="Tablanormal"/>
     <w:uiPriority w:val="49"/>
@@ -12275,7 +11255,7 @@
       </w:tcPr>
     </w:tblStylePr>
   </w:style>
-  <w:style w:type="table" w:styleId="Tablaconcuadrcula4-nfasis6">
+  <w:style w:type="table" w:styleId="Tabladecuadrcula4-nfasis6">
     <w:name w:val="Grid Table 4 Accent 6"/>
     <w:basedOn w:val="Tablanormal"/>
     <w:uiPriority w:val="49"/>
@@ -12360,7 +11340,7 @@
       <w:color w:val="4F81BD" w:themeColor="accent1"/>
     </w:rPr>
   </w:style>
-  <w:style w:type="character" w:styleId="Mencinsinresolver">
+  <w:style w:type="character" w:customStyle="1" w:styleId="UnresolvedMention">
     <w:name w:val="Unresolved Mention"/>
     <w:basedOn w:val="Fuentedeprrafopredeter"/>
     <w:uiPriority w:val="99"/>
@@ -12674,34 +11654,6 @@
 </file>
 
 <file path=customXml/item1.xml><?xml version="1.0" encoding="utf-8"?>
-<b:Sources xmlns:b="http://schemas.openxmlformats.org/officeDocument/2006/bibliography" xmlns="http://schemas.openxmlformats.org/officeDocument/2006/bibliography" SelectedStyle="\APA.XSL" StyleName="APA"/>
-</file>
-
-<file path=customXml/item2.xml><?xml version="1.0" encoding="utf-8"?>
-<LongProperties xmlns="http://schemas.microsoft.com/office/2006/metadata/longProperties"/>
-</file>
-
-<file path=customXml/item3.xml><?xml version="1.0" encoding="utf-8"?>
-<?mso-contentType ?>
-<FormTemplates xmlns="http://schemas.microsoft.com/sharepoint/v3/contenttype/forms">
-  <Display>DocumentLibraryForm</Display>
-  <Edit>DocumentLibraryForm</Edit>
-  <New>DocumentLibraryForm</New>
-</FormTemplates>
-</file>
-
-<file path=customXml/item4.xml><?xml version="1.0" encoding="utf-8"?>
-<p:properties xmlns:p="http://schemas.microsoft.com/office/2006/metadata/properties" xmlns:xsi="http://www.w3.org/2001/XMLSchema-instance">
-  <documentManagement>
-    <lcf76f155ced4ddcb4097134ff3c332f xmlns="72017657-c30a-403c-bda6-c51ec90d85a7">
-      <Terms xmlns="http://schemas.microsoft.com/office/infopath/2007/PartnerControls"/>
-    </lcf76f155ced4ddcb4097134ff3c332f>
-    <TaxCatchAll xmlns="2ed7734e-17e8-4cb5-9a9c-82f1b44e108d" xsi:nil="true"/>
-  </documentManagement>
-</p:properties>
-</file>
-
-<file path=customXml/item5.xml><?xml version="1.0" encoding="utf-8"?>
 <ct:contentTypeSchema xmlns:ct="http://schemas.microsoft.com/office/2006/metadata/contentType" xmlns:ma="http://schemas.microsoft.com/office/2006/metadata/properties/metaAttributes" ct:_="" ma:_="" ma:contentTypeName="Documento" ma:contentTypeID="0x010100116967A1BEE64C44AED8A8640B7F6C2C" ma:contentTypeVersion="16" ma:contentTypeDescription="Crear nuevo documento." ma:contentTypeScope="" ma:versionID="fb4fed8443ef039b92fc8d171e3e4341">
   <xsd:schema xmlns:xsd="http://www.w3.org/2001/XMLSchema" xmlns:xs="http://www.w3.org/2001/XMLSchema" xmlns:p="http://schemas.microsoft.com/office/2006/metadata/properties" xmlns:ns2="72017657-c30a-403c-bda6-c51ec90d85a7" xmlns:ns3="2ed7734e-17e8-4cb5-9a9c-82f1b44e108d" targetNamespace="http://schemas.microsoft.com/office/2006/metadata/properties" ma:root="true" ma:fieldsID="08f621cf226f69412745df55542e2e82" ns2:_="" ns3:_="">
     <xsd:import namespace="72017657-c30a-403c-bda6-c51ec90d85a7"/>
@@ -12930,42 +11882,35 @@
 </ct:contentTypeSchema>
 </file>
 
-<file path=customXml/itemProps1.xml><?xml version="1.0" encoding="utf-8"?>
-<ds:datastoreItem xmlns:ds="http://schemas.openxmlformats.org/officeDocument/2006/customXml" ds:itemID="{FECF8455-2655-4E07-BBA1-BDB97C652532}">
-  <ds:schemaRefs>
-    <ds:schemaRef ds:uri="http://schemas.openxmlformats.org/officeDocument/2006/bibliography"/>
-  </ds:schemaRefs>
-</ds:datastoreItem>
+<file path=customXml/item2.xml><?xml version="1.0" encoding="utf-8"?>
+<p:properties xmlns:p="http://schemas.microsoft.com/office/2006/metadata/properties" xmlns:xsi="http://www.w3.org/2001/XMLSchema-instance">
+  <documentManagement>
+    <lcf76f155ced4ddcb4097134ff3c332f xmlns="72017657-c30a-403c-bda6-c51ec90d85a7">
+      <Terms xmlns="http://schemas.microsoft.com/office/infopath/2007/PartnerControls"/>
+    </lcf76f155ced4ddcb4097134ff3c332f>
+    <TaxCatchAll xmlns="2ed7734e-17e8-4cb5-9a9c-82f1b44e108d" xsi:nil="true"/>
+  </documentManagement>
+</p:properties>
 </file>
 
-<file path=customXml/itemProps2.xml><?xml version="1.0" encoding="utf-8"?>
-<ds:datastoreItem xmlns:ds="http://schemas.openxmlformats.org/officeDocument/2006/customXml" ds:itemID="{88011E9B-8BC2-4A4B-93DB-40C0D432F180}">
-  <ds:schemaRefs>
-    <ds:schemaRef ds:uri="http://schemas.microsoft.com/office/2006/metadata/longProperties"/>
-  </ds:schemaRefs>
-</ds:datastoreItem>
+<file path=customXml/item3.xml><?xml version="1.0" encoding="utf-8"?>
+<?mso-contentType ?>
+<FormTemplates xmlns="http://schemas.microsoft.com/sharepoint/v3/contenttype/forms">
+  <Display>DocumentLibraryForm</Display>
+  <Edit>DocumentLibraryForm</Edit>
+  <New>DocumentLibraryForm</New>
+</FormTemplates>
 </file>
 
-<file path=customXml/itemProps3.xml><?xml version="1.0" encoding="utf-8"?>
-<ds:datastoreItem xmlns:ds="http://schemas.openxmlformats.org/officeDocument/2006/customXml" ds:itemID="{7E19B87D-53B8-42BB-A6A7-BD83797E42B1}">
-  <ds:schemaRefs>
-    <ds:schemaRef ds:uri="http://schemas.microsoft.com/sharepoint/v3/contenttype/forms"/>
-  </ds:schemaRefs>
-</ds:datastoreItem>
+<file path=customXml/item4.xml><?xml version="1.0" encoding="utf-8"?>
+<LongProperties xmlns="http://schemas.microsoft.com/office/2006/metadata/longProperties"/>
 </file>
 
-<file path=customXml/itemProps4.xml><?xml version="1.0" encoding="utf-8"?>
-<ds:datastoreItem xmlns:ds="http://schemas.openxmlformats.org/officeDocument/2006/customXml" ds:itemID="{6F63FAF8-AA47-4298-9745-AE13A3A4C3DF}">
-  <ds:schemaRefs>
-    <ds:schemaRef ds:uri="http://schemas.microsoft.com/office/2006/metadata/properties"/>
-    <ds:schemaRef ds:uri="72017657-c30a-403c-bda6-c51ec90d85a7"/>
-    <ds:schemaRef ds:uri="http://schemas.microsoft.com/office/infopath/2007/PartnerControls"/>
-    <ds:schemaRef ds:uri="2ed7734e-17e8-4cb5-9a9c-82f1b44e108d"/>
-  </ds:schemaRefs>
-</ds:datastoreItem>
+<file path=customXml/item5.xml><?xml version="1.0" encoding="utf-8"?>
+<b:Sources xmlns:b="http://schemas.openxmlformats.org/officeDocument/2006/bibliography" xmlns="http://schemas.openxmlformats.org/officeDocument/2006/bibliography" SelectedStyle="\APA.XSL" StyleName="APA"/>
 </file>
 
-<file path=customXml/itemProps5.xml><?xml version="1.0" encoding="utf-8"?>
+<file path=customXml/itemProps1.xml><?xml version="1.0" encoding="utf-8"?>
 <ds:datastoreItem xmlns:ds="http://schemas.openxmlformats.org/officeDocument/2006/customXml" ds:itemID="{F2403F4E-A641-4439-A2A1-3A76548F8F3D}">
   <ds:schemaRefs>
     <ds:schemaRef ds:uri="http://schemas.microsoft.com/office/2006/metadata/contentType"/>
@@ -12982,4 +11927,39 @@
     <ds:schemaRef ds:uri="http://schemas.microsoft.com/internal/obd"/>
   </ds:schemaRefs>
 </ds:datastoreItem>
+</file>
+
+<file path=customXml/itemProps2.xml><?xml version="1.0" encoding="utf-8"?>
+<ds:datastoreItem xmlns:ds="http://schemas.openxmlformats.org/officeDocument/2006/customXml" ds:itemID="{6F63FAF8-AA47-4298-9745-AE13A3A4C3DF}">
+  <ds:schemaRefs>
+    <ds:schemaRef ds:uri="http://schemas.microsoft.com/office/2006/metadata/properties"/>
+    <ds:schemaRef ds:uri="72017657-c30a-403c-bda6-c51ec90d85a7"/>
+    <ds:schemaRef ds:uri="http://schemas.microsoft.com/office/infopath/2007/PartnerControls"/>
+    <ds:schemaRef ds:uri="2ed7734e-17e8-4cb5-9a9c-82f1b44e108d"/>
+  </ds:schemaRefs>
+</ds:datastoreItem>
+</file>
+
+<file path=customXml/itemProps3.xml><?xml version="1.0" encoding="utf-8"?>
+<ds:datastoreItem xmlns:ds="http://schemas.openxmlformats.org/officeDocument/2006/customXml" ds:itemID="{7E19B87D-53B8-42BB-A6A7-BD83797E42B1}">
+  <ds:schemaRefs>
+    <ds:schemaRef ds:uri="http://schemas.microsoft.com/sharepoint/v3/contenttype/forms"/>
+  </ds:schemaRefs>
+</ds:datastoreItem>
+</file>
+
+<file path=customXml/itemProps4.xml><?xml version="1.0" encoding="utf-8"?>
+<ds:datastoreItem xmlns:ds="http://schemas.openxmlformats.org/officeDocument/2006/customXml" ds:itemID="{88011E9B-8BC2-4A4B-93DB-40C0D432F180}">
+  <ds:schemaRefs>
+    <ds:schemaRef ds:uri="http://schemas.microsoft.com/office/2006/metadata/longProperties"/>
+  </ds:schemaRefs>
+</ds:datastoreItem>
+</file>
+
+<file path=customXml/itemProps5.xml><?xml version="1.0" encoding="utf-8"?>
+<ds:datastoreItem xmlns:ds="http://schemas.openxmlformats.org/officeDocument/2006/customXml" ds:itemID="{86B45FD8-86FD-4E3B-9B42-95AD262FDC37}">
+  <ds:schemaRefs>
+    <ds:schemaRef ds:uri="http://schemas.openxmlformats.org/officeDocument/2006/bibliography"/>
+  </ds:schemaRefs>
+</ds:datastoreItem>
 </file>
</xml_diff>

<commit_message>
Proyecto implementacion 1 lista
</commit_message>
<xml_diff>
--- a/Doc del proyecto.docx
+++ b/Doc del proyecto.docx
@@ -1,6 +1,6 @@
 
 <file path=word/document.xml><?xml version="1.0" encoding="utf-8"?>
-<w:document xmlns:wpc="http://schemas.microsoft.com/office/word/2010/wordprocessingCanvas" xmlns:cx="http://schemas.microsoft.com/office/drawing/2014/chartex" xmlns:cx1="http://schemas.microsoft.com/office/drawing/2015/9/8/chartex" xmlns:mc="http://schemas.openxmlformats.org/markup-compatibility/2006" xmlns:o="urn:schemas-microsoft-com:office:office" xmlns:r="http://schemas.openxmlformats.org/officeDocument/2006/relationships" xmlns:m="http://schemas.openxmlformats.org/officeDocument/2006/math" xmlns:v="urn:schemas-microsoft-com:vml" xmlns:wp14="http://schemas.microsoft.com/office/word/2010/wordprocessingDrawing" xmlns:wp="http://schemas.openxmlformats.org/drawingml/2006/wordprocessingDrawing" xmlns:w10="urn:schemas-microsoft-com:office:word" xmlns:w="http://schemas.openxmlformats.org/wordprocessingml/2006/main" xmlns:w14="http://schemas.microsoft.com/office/word/2010/wordml" xmlns:w15="http://schemas.microsoft.com/office/word/2012/wordml" xmlns:w16se="http://schemas.microsoft.com/office/word/2015/wordml/symex" xmlns:wpg="http://schemas.microsoft.com/office/word/2010/wordprocessingGroup" xmlns:wpi="http://schemas.microsoft.com/office/word/2010/wordprocessingInk" xmlns:wne="http://schemas.microsoft.com/office/word/2006/wordml" xmlns:wps="http://schemas.microsoft.com/office/word/2010/wordprocessingShape" mc:Ignorable="w14 w15 w16se wp14">
+<w:document xmlns:wpc="http://schemas.microsoft.com/office/word/2010/wordprocessingCanvas" xmlns:cx="http://schemas.microsoft.com/office/drawing/2014/chartex" xmlns:cx1="http://schemas.microsoft.com/office/drawing/2015/9/8/chartex" xmlns:cx2="http://schemas.microsoft.com/office/drawing/2015/10/21/chartex" xmlns:cx3="http://schemas.microsoft.com/office/drawing/2016/5/9/chartex" xmlns:cx4="http://schemas.microsoft.com/office/drawing/2016/5/10/chartex" xmlns:cx5="http://schemas.microsoft.com/office/drawing/2016/5/11/chartex" xmlns:cx6="http://schemas.microsoft.com/office/drawing/2016/5/12/chartex" xmlns:cx7="http://schemas.microsoft.com/office/drawing/2016/5/13/chartex" xmlns:cx8="http://schemas.microsoft.com/office/drawing/2016/5/14/chartex" xmlns:mc="http://schemas.openxmlformats.org/markup-compatibility/2006" xmlns:aink="http://schemas.microsoft.com/office/drawing/2016/ink" xmlns:am3d="http://schemas.microsoft.com/office/drawing/2017/model3d" xmlns:o="urn:schemas-microsoft-com:office:office" xmlns:oel="http://schemas.microsoft.com/office/2019/extlst" xmlns:r="http://schemas.openxmlformats.org/officeDocument/2006/relationships" xmlns:m="http://schemas.openxmlformats.org/officeDocument/2006/math" xmlns:v="urn:schemas-microsoft-com:vml" xmlns:wp14="http://schemas.microsoft.com/office/word/2010/wordprocessingDrawing" xmlns:wp="http://schemas.openxmlformats.org/drawingml/2006/wordprocessingDrawing" xmlns:w10="urn:schemas-microsoft-com:office:word" xmlns:w="http://schemas.openxmlformats.org/wordprocessingml/2006/main" xmlns:w14="http://schemas.microsoft.com/office/word/2010/wordml" xmlns:w15="http://schemas.microsoft.com/office/word/2012/wordml" xmlns:w16cex="http://schemas.microsoft.com/office/word/2018/wordml/cex" xmlns:w16cid="http://schemas.microsoft.com/office/word/2016/wordml/cid" xmlns:w16="http://schemas.microsoft.com/office/word/2018/wordml" xmlns:w16sdtdh="http://schemas.microsoft.com/office/word/2020/wordml/sdtdatahash" xmlns:w16se="http://schemas.microsoft.com/office/word/2015/wordml/symex" xmlns:wpg="http://schemas.microsoft.com/office/word/2010/wordprocessingGroup" xmlns:wpi="http://schemas.microsoft.com/office/word/2010/wordprocessingInk" xmlns:wne="http://schemas.microsoft.com/office/word/2006/wordml" xmlns:wps="http://schemas.microsoft.com/office/word/2010/wordprocessingShape" mc:Ignorable="w14 w15 w16se w16cid w16 w16cex w16sdtdh wp14">
   <w:body>
     <w:p>
       <w:pPr>
@@ -494,7 +494,23 @@
                 <w:sz w:val="18"/>
                 <w:szCs w:val="18"/>
               </w:rPr>
-              <w:t>12/04/2024</w:t>
+              <w:t>1</w:t>
+            </w:r>
+            <w:r>
+              <w:rPr>
+                <w:rFonts w:ascii="Aptos" w:hAnsi="Aptos" w:cs="Arial"/>
+                <w:sz w:val="18"/>
+                <w:szCs w:val="18"/>
+              </w:rPr>
+              <w:t>9</w:t>
+            </w:r>
+            <w:r>
+              <w:rPr>
+                <w:rFonts w:ascii="Aptos" w:hAnsi="Aptos" w:cs="Arial"/>
+                <w:sz w:val="18"/>
+                <w:szCs w:val="18"/>
+              </w:rPr>
+              <w:t>/04/2024</w:t>
             </w:r>
           </w:p>
         </w:tc>
@@ -1940,7 +1956,31 @@
                 <w:szCs w:val="18"/>
                 <w:lang w:val="es-PE"/>
               </w:rPr>
-              <w:t xml:space="preserve">web para la generacion de contraseñas con letras, números y </w:t>
+              <w:t xml:space="preserve">web </w:t>
+            </w:r>
+            <w:r>
+              <w:rPr>
+                <w:rFonts w:ascii="Aptos" w:hAnsi="Aptos"/>
+                <w:b/>
+                <w:bCs/>
+                <w:caps/>
+                <w:sz w:val="18"/>
+                <w:szCs w:val="18"/>
+                <w:lang w:val="es-PE"/>
+              </w:rPr>
+              <w:t>contar palabras, caracteres</w:t>
+            </w:r>
+            <w:r>
+              <w:rPr>
+                <w:rFonts w:ascii="Aptos" w:hAnsi="Aptos"/>
+                <w:b/>
+                <w:bCs/>
+                <w:caps/>
+                <w:sz w:val="18"/>
+                <w:szCs w:val="18"/>
+                <w:lang w:val="es-PE"/>
+              </w:rPr>
+              <w:t xml:space="preserve"> y </w:t>
             </w:r>
             <w:r>
               <w:rPr>
@@ -2700,7 +2740,7 @@
     </w:p>
     <w:tbl>
       <w:tblPr>
-        <w:tblStyle w:val="Tabladecuadrcula4-nfasis6"/>
+        <w:tblStyle w:val="Tablaconcuadrcula4-nfasis6"/>
         <w:tblW w:w="5000" w:type="pct"/>
         <w:tblLayout w:type="fixed"/>
         <w:tblLook w:val="04A0" w:firstRow="1" w:lastRow="0" w:firstColumn="1" w:lastColumn="0" w:noHBand="0" w:noVBand="1"/>
@@ -3209,7 +3249,7 @@
     </w:p>
     <w:tbl>
       <w:tblPr>
-        <w:tblStyle w:val="Tabladecuadrcula4-nfasis6"/>
+        <w:tblStyle w:val="Tablaconcuadrcula4-nfasis6"/>
         <w:tblW w:w="5500" w:type="pct"/>
         <w:tblInd w:w="-572" w:type="dxa"/>
         <w:tblLayout w:type="fixed"/>
@@ -3258,7 +3298,7 @@
         </w:tc>
         <w:tc>
           <w:tcPr>
-            <w:tcW w:w="902" w:type="pct"/>
+            <w:tcW w:w="903" w:type="pct"/>
             <w:hideMark/>
           </w:tcPr>
           <w:p>
@@ -3513,6 +3553,16 @@
                 <w:rFonts w:ascii="Aptos" w:hAnsi="Aptos" w:cstheme="minorHAnsi"/>
                 <w:b/>
                 <w:bCs/>
+              </w:rPr>
+            </w:pPr>
+          </w:p>
+          <w:p>
+            <w:pPr>
+              <w:cnfStyle w:val="000000000000" w:firstRow="0" w:lastRow="0" w:firstColumn="0" w:lastColumn="0" w:oddVBand="0" w:evenVBand="0" w:oddHBand="0" w:evenHBand="0" w:firstRowFirstColumn="0" w:firstRowLastColumn="0" w:lastRowFirstColumn="0" w:lastRowLastColumn="0"/>
+              <w:rPr>
+                <w:rFonts w:ascii="Aptos" w:hAnsi="Aptos" w:cstheme="minorHAnsi"/>
+                <w:b/>
+                <w:bCs/>
                 <w:lang w:val="es-AR"/>
               </w:rPr>
             </w:pPr>
@@ -3528,8 +3578,10 @@
               <w:cnfStyle w:val="000000000000" w:firstRow="0" w:lastRow="0" w:firstColumn="0" w:lastColumn="0" w:oddVBand="0" w:evenVBand="0" w:oddHBand="0" w:evenHBand="0" w:firstRowFirstColumn="0" w:firstRowLastColumn="0" w:lastRowFirstColumn="0" w:lastRowLastColumn="0"/>
               <w:rPr>
                 <w:rFonts w:ascii="Aptos" w:hAnsi="Aptos" w:cstheme="minorHAnsi"/>
-                <w:color w:val="0000CC"/>
-                <w:lang w:val="es-AR"/>
+                <w:b/>
+                <w:bCs/>
+                <w:noProof/>
+                <w:lang w:val="es-PE" w:eastAsia="es-PE"/>
               </w:rPr>
             </w:pPr>
             <w:r>
@@ -3560,10 +3612,29 @@
                   <v:path o:extrusionok="f" gradientshapeok="t" o:connecttype="rect"/>
                   <o:lock v:ext="edit" aspectratio="t"/>
                 </v:shapetype>
-                <v:shape id="_x0000_i1041" type="#_x0000_t75" style="width:356.25pt;height:200.4pt">
+                <v:shape id="_x0000_i1025" type="#_x0000_t75" style="width:356.25pt;height:200.25pt">
                   <v:imagedata r:id="rId12" o:title="Frame 2"/>
                 </v:shape>
               </w:pict>
+            </w:r>
+          </w:p>
+          <w:p>
+            <w:pPr>
+              <w:tabs>
+                <w:tab w:val="left" w:pos="4365"/>
+              </w:tabs>
+              <w:cnfStyle w:val="000000000000" w:firstRow="0" w:lastRow="0" w:firstColumn="0" w:lastColumn="0" w:oddVBand="0" w:evenVBand="0" w:oddHBand="0" w:evenHBand="0" w:firstRowFirstColumn="0" w:firstRowLastColumn="0" w:lastRowFirstColumn="0" w:lastRowLastColumn="0"/>
+              <w:rPr>
+                <w:rFonts w:ascii="Aptos" w:hAnsi="Aptos" w:cstheme="minorHAnsi"/>
+                <w:lang w:val="es-AR"/>
+              </w:rPr>
+            </w:pPr>
+            <w:r>
+              <w:rPr>
+                <w:rFonts w:ascii="Aptos" w:hAnsi="Aptos" w:cstheme="minorHAnsi"/>
+                <w:lang w:val="es-AR"/>
+              </w:rPr>
+              <w:t>Prototipo en Figma, puede variar de la implementación final.</w:t>
             </w:r>
           </w:p>
         </w:tc>
@@ -3590,13 +3661,14 @@
                 <w:rFonts w:ascii="Aptos" w:hAnsi="Aptos" w:cstheme="minorHAnsi"/>
                 <w:lang w:val="es-AR"/>
               </w:rPr>
+              <w:lastRenderedPageBreak/>
               <w:t>RF-02</w:t>
             </w:r>
           </w:p>
         </w:tc>
         <w:tc>
           <w:tcPr>
-            <w:tcW w:w="902" w:type="pct"/>
+            <w:tcW w:w="903" w:type="pct"/>
           </w:tcPr>
           <w:p>
             <w:pPr>
@@ -3608,8 +3680,323 @@
                 <w:szCs w:val="20"/>
               </w:rPr>
             </w:pPr>
-            <w:bookmarkStart w:id="90" w:name="_GoBack"/>
-            <w:bookmarkEnd w:id="90"/>
+            <w:proofErr w:type="spellStart"/>
+            <w:r>
+              <w:rPr>
+                <w:rFonts w:ascii="Aptos" w:eastAsia="Calibri" w:hAnsi="Aptos" w:cs="Calibri"/>
+                <w:b/>
+                <w:sz w:val="20"/>
+                <w:szCs w:val="20"/>
+              </w:rPr>
+              <w:t>Textarea</w:t>
+            </w:r>
+            <w:proofErr w:type="spellEnd"/>
+            <w:r>
+              <w:rPr>
+                <w:rFonts w:ascii="Aptos" w:eastAsia="Calibri" w:hAnsi="Aptos" w:cs="Calibri"/>
+                <w:b/>
+                <w:sz w:val="20"/>
+                <w:szCs w:val="20"/>
+              </w:rPr>
+              <w:t xml:space="preserve"> donde se puedan escribir las palabras para que se puedan contar</w:t>
+            </w:r>
+          </w:p>
+        </w:tc>
+        <w:tc>
+          <w:tcPr>
+            <w:tcW w:w="3611" w:type="pct"/>
+            <w:vAlign w:val="center"/>
+          </w:tcPr>
+          <w:p>
+            <w:pPr>
+              <w:cnfStyle w:val="000000100000" w:firstRow="0" w:lastRow="0" w:firstColumn="0" w:lastColumn="0" w:oddVBand="0" w:evenVBand="0" w:oddHBand="1" w:evenHBand="0" w:firstRowFirstColumn="0" w:firstRowLastColumn="0" w:lastRowFirstColumn="0" w:lastRowLastColumn="0"/>
+              <w:rPr>
+                <w:rFonts w:ascii="Aptos" w:hAnsi="Aptos" w:cstheme="minorHAnsi"/>
+                <w:color w:val="0000CC"/>
+              </w:rPr>
+            </w:pPr>
+            <w:r>
+              <w:rPr>
+                <w:rFonts w:ascii="Aptos" w:hAnsi="Aptos" w:cstheme="minorHAnsi"/>
+                <w:color w:val="0000CC"/>
+              </w:rPr>
+              <w:drawing>
+                <wp:inline distT="0" distB="0" distL="0" distR="0" wp14:anchorId="5B38067D" wp14:editId="0F5DC44D">
+                  <wp:extent cx="4543425" cy="1701800"/>
+                  <wp:effectExtent l="0" t="0" r="9525" b="0"/>
+                  <wp:docPr id="572475908" name="Imagen 1"/>
+                  <wp:cNvGraphicFramePr>
+                    <a:graphicFrameLocks xmlns:a="http://schemas.openxmlformats.org/drawingml/2006/main" noChangeAspect="1"/>
+                  </wp:cNvGraphicFramePr>
+                  <a:graphic xmlns:a="http://schemas.openxmlformats.org/drawingml/2006/main">
+                    <a:graphicData uri="http://schemas.openxmlformats.org/drawingml/2006/picture">
+                      <pic:pic xmlns:pic="http://schemas.openxmlformats.org/drawingml/2006/picture">
+                        <pic:nvPicPr>
+                          <pic:cNvPr id="572475908" name=""/>
+                          <pic:cNvPicPr/>
+                        </pic:nvPicPr>
+                        <pic:blipFill>
+                          <a:blip r:embed="rId13"/>
+                          <a:stretch>
+                            <a:fillRect/>
+                          </a:stretch>
+                        </pic:blipFill>
+                        <pic:spPr>
+                          <a:xfrm>
+                            <a:off x="0" y="0"/>
+                            <a:ext cx="4543425" cy="1701800"/>
+                          </a:xfrm>
+                          <a:prstGeom prst="rect">
+                            <a:avLst/>
+                          </a:prstGeom>
+                        </pic:spPr>
+                      </pic:pic>
+                    </a:graphicData>
+                  </a:graphic>
+                </wp:inline>
+              </w:drawing>
+            </w:r>
+          </w:p>
+          <w:p>
+            <w:pPr>
+              <w:cnfStyle w:val="000000100000" w:firstRow="0" w:lastRow="0" w:firstColumn="0" w:lastColumn="0" w:oddVBand="0" w:evenVBand="0" w:oddHBand="1" w:evenHBand="0" w:firstRowFirstColumn="0" w:firstRowLastColumn="0" w:lastRowFirstColumn="0" w:lastRowLastColumn="0"/>
+              <w:rPr>
+                <w:rFonts w:ascii="Aptos" w:hAnsi="Aptos" w:cstheme="minorHAnsi"/>
+              </w:rPr>
+            </w:pPr>
+            <w:r>
+              <w:rPr>
+                <w:rFonts w:ascii="Aptos" w:hAnsi="Aptos" w:cstheme="minorHAnsi"/>
+              </w:rPr>
+              <w:t>Se puede leer y escribir las palabras sin cansancio visual.</w:t>
+            </w:r>
+          </w:p>
+        </w:tc>
+      </w:tr>
+      <w:tr>
+        <w:trPr>
+          <w:trHeight w:val="455"/>
+        </w:trPr>
+        <w:tc>
+          <w:tcPr>
+            <w:cnfStyle w:val="001000000000" w:firstRow="0" w:lastRow="0" w:firstColumn="1" w:lastColumn="0" w:oddVBand="0" w:evenVBand="0" w:oddHBand="0" w:evenHBand="0" w:firstRowFirstColumn="0" w:firstRowLastColumn="0" w:lastRowFirstColumn="0" w:lastRowLastColumn="0"/>
+            <w:tcW w:w="486" w:type="pct"/>
+          </w:tcPr>
+          <w:p>
+            <w:pPr>
+              <w:rPr>
+                <w:rFonts w:ascii="Aptos" w:hAnsi="Aptos" w:cstheme="minorHAnsi"/>
+                <w:lang w:val="es-AR"/>
+              </w:rPr>
+            </w:pPr>
+            <w:r>
+              <w:rPr>
+                <w:rFonts w:ascii="Aptos" w:hAnsi="Aptos" w:cstheme="minorHAnsi"/>
+                <w:lang w:val="es-AR"/>
+              </w:rPr>
+              <w:t>RF-0</w:t>
+            </w:r>
+            <w:r>
+              <w:rPr>
+                <w:rFonts w:ascii="Aptos" w:hAnsi="Aptos" w:cstheme="minorHAnsi"/>
+                <w:lang w:val="es-AR"/>
+              </w:rPr>
+              <w:t>3</w:t>
+            </w:r>
+          </w:p>
+        </w:tc>
+        <w:tc>
+          <w:tcPr>
+            <w:tcW w:w="903" w:type="pct"/>
+          </w:tcPr>
+          <w:p>
+            <w:pPr>
+              <w:cnfStyle w:val="000000000000" w:firstRow="0" w:lastRow="0" w:firstColumn="0" w:lastColumn="0" w:oddVBand="0" w:evenVBand="0" w:oddHBand="0" w:evenHBand="0" w:firstRowFirstColumn="0" w:firstRowLastColumn="0" w:lastRowFirstColumn="0" w:lastRowLastColumn="0"/>
+              <w:rPr>
+                <w:rFonts w:ascii="Aptos" w:eastAsia="Calibri" w:hAnsi="Aptos" w:cs="Calibri"/>
+                <w:b/>
+                <w:sz w:val="20"/>
+                <w:szCs w:val="20"/>
+              </w:rPr>
+            </w:pPr>
+            <w:r>
+              <w:rPr>
+                <w:rFonts w:ascii="Aptos" w:eastAsia="Calibri" w:hAnsi="Aptos" w:cs="Calibri"/>
+                <w:b/>
+                <w:sz w:val="20"/>
+                <w:szCs w:val="20"/>
+              </w:rPr>
+              <w:t xml:space="preserve">Casilla que informa cuantos caracteres hay </w:t>
+            </w:r>
+            <w:r>
+              <w:rPr>
+                <w:rFonts w:ascii="Aptos" w:eastAsia="Calibri" w:hAnsi="Aptos" w:cs="Calibri"/>
+                <w:b/>
+                <w:sz w:val="20"/>
+                <w:szCs w:val="20"/>
+              </w:rPr>
+              <w:t xml:space="preserve">en el </w:t>
+            </w:r>
+            <w:proofErr w:type="spellStart"/>
+            <w:r>
+              <w:rPr>
+                <w:rFonts w:ascii="Aptos" w:eastAsia="Calibri" w:hAnsi="Aptos" w:cs="Calibri"/>
+                <w:b/>
+                <w:sz w:val="20"/>
+                <w:szCs w:val="20"/>
+              </w:rPr>
+              <w:t>textarea</w:t>
+            </w:r>
+            <w:proofErr w:type="spellEnd"/>
+          </w:p>
+        </w:tc>
+        <w:tc>
+          <w:tcPr>
+            <w:tcW w:w="3611" w:type="pct"/>
+          </w:tcPr>
+          <w:p>
+            <w:pPr>
+              <w:jc w:val="center"/>
+              <w:cnfStyle w:val="000000000000" w:firstRow="0" w:lastRow="0" w:firstColumn="0" w:lastColumn="0" w:oddVBand="0" w:evenVBand="0" w:oddHBand="0" w:evenHBand="0" w:firstRowFirstColumn="0" w:firstRowLastColumn="0" w:lastRowFirstColumn="0" w:lastRowLastColumn="0"/>
+              <w:rPr>
+                <w:rFonts w:ascii="Aptos" w:hAnsi="Aptos" w:cstheme="minorHAnsi"/>
+                <w:color w:val="0000CC"/>
+              </w:rPr>
+            </w:pPr>
+            <w:r>
+              <w:rPr>
+                <w:rFonts w:ascii="Aptos" w:hAnsi="Aptos" w:cstheme="minorHAnsi"/>
+                <w:color w:val="0000CC"/>
+              </w:rPr>
+              <w:drawing>
+                <wp:inline distT="0" distB="0" distL="0" distR="0" wp14:anchorId="63A3D7CC" wp14:editId="1F9A915E">
+                  <wp:extent cx="2295845" cy="685896"/>
+                  <wp:effectExtent l="0" t="0" r="0" b="0"/>
+                  <wp:docPr id="1595648326" name="Imagen 1"/>
+                  <wp:cNvGraphicFramePr>
+                    <a:graphicFrameLocks xmlns:a="http://schemas.openxmlformats.org/drawingml/2006/main" noChangeAspect="1"/>
+                  </wp:cNvGraphicFramePr>
+                  <a:graphic xmlns:a="http://schemas.openxmlformats.org/drawingml/2006/main">
+                    <a:graphicData uri="http://schemas.openxmlformats.org/drawingml/2006/picture">
+                      <pic:pic xmlns:pic="http://schemas.openxmlformats.org/drawingml/2006/picture">
+                        <pic:nvPicPr>
+                          <pic:cNvPr id="1595648326" name=""/>
+                          <pic:cNvPicPr/>
+                        </pic:nvPicPr>
+                        <pic:blipFill>
+                          <a:blip r:embed="rId14"/>
+                          <a:stretch>
+                            <a:fillRect/>
+                          </a:stretch>
+                        </pic:blipFill>
+                        <pic:spPr>
+                          <a:xfrm>
+                            <a:off x="0" y="0"/>
+                            <a:ext cx="2295845" cy="685896"/>
+                          </a:xfrm>
+                          <a:prstGeom prst="rect">
+                            <a:avLst/>
+                          </a:prstGeom>
+                        </pic:spPr>
+                      </pic:pic>
+                    </a:graphicData>
+                  </a:graphic>
+                </wp:inline>
+              </w:drawing>
+            </w:r>
+          </w:p>
+          <w:p>
+            <w:pPr>
+              <w:cnfStyle w:val="000000000000" w:firstRow="0" w:lastRow="0" w:firstColumn="0" w:lastColumn="0" w:oddVBand="0" w:evenVBand="0" w:oddHBand="0" w:evenHBand="0" w:firstRowFirstColumn="0" w:firstRowLastColumn="0" w:lastRowFirstColumn="0" w:lastRowLastColumn="0"/>
+              <w:rPr>
+                <w:rFonts w:ascii="Aptos" w:hAnsi="Aptos" w:cstheme="minorHAnsi"/>
+              </w:rPr>
+            </w:pPr>
+            <w:r>
+              <w:rPr>
+                <w:rFonts w:ascii="Aptos" w:hAnsi="Aptos" w:cstheme="minorHAnsi"/>
+              </w:rPr>
+              <w:t>No se cuentan espacios ni saltos de línea.</w:t>
+            </w:r>
+          </w:p>
+        </w:tc>
+      </w:tr>
+      <w:tr>
+        <w:trPr>
+          <w:cnfStyle w:val="000000100000" w:firstRow="0" w:lastRow="0" w:firstColumn="0" w:lastColumn="0" w:oddVBand="0" w:evenVBand="0" w:oddHBand="1" w:evenHBand="0" w:firstRowFirstColumn="0" w:firstRowLastColumn="0" w:lastRowFirstColumn="0" w:lastRowLastColumn="0"/>
+          <w:trHeight w:val="455"/>
+        </w:trPr>
+        <w:tc>
+          <w:tcPr>
+            <w:cnfStyle w:val="001000000000" w:firstRow="0" w:lastRow="0" w:firstColumn="1" w:lastColumn="0" w:oddVBand="0" w:evenVBand="0" w:oddHBand="0" w:evenHBand="0" w:firstRowFirstColumn="0" w:firstRowLastColumn="0" w:lastRowFirstColumn="0" w:lastRowLastColumn="0"/>
+            <w:tcW w:w="486" w:type="pct"/>
+          </w:tcPr>
+          <w:p>
+            <w:pPr>
+              <w:rPr>
+                <w:rFonts w:ascii="Aptos" w:hAnsi="Aptos" w:cstheme="minorHAnsi"/>
+                <w:lang w:val="es-AR"/>
+              </w:rPr>
+            </w:pPr>
+            <w:r>
+              <w:rPr>
+                <w:rFonts w:ascii="Aptos" w:hAnsi="Aptos" w:cstheme="minorHAnsi"/>
+                <w:lang w:val="es-AR"/>
+              </w:rPr>
+              <w:t>RF-0</w:t>
+            </w:r>
+            <w:r>
+              <w:rPr>
+                <w:rFonts w:ascii="Aptos" w:hAnsi="Aptos" w:cstheme="minorHAnsi"/>
+                <w:lang w:val="es-AR"/>
+              </w:rPr>
+              <w:t>4</w:t>
+            </w:r>
+          </w:p>
+        </w:tc>
+        <w:tc>
+          <w:tcPr>
+            <w:tcW w:w="903" w:type="pct"/>
+          </w:tcPr>
+          <w:p>
+            <w:pPr>
+              <w:cnfStyle w:val="000000100000" w:firstRow="0" w:lastRow="0" w:firstColumn="0" w:lastColumn="0" w:oddVBand="0" w:evenVBand="0" w:oddHBand="1" w:evenHBand="0" w:firstRowFirstColumn="0" w:firstRowLastColumn="0" w:lastRowFirstColumn="0" w:lastRowLastColumn="0"/>
+              <w:rPr>
+                <w:rFonts w:ascii="Aptos" w:eastAsia="Calibri" w:hAnsi="Aptos" w:cs="Calibri"/>
+                <w:b/>
+                <w:sz w:val="20"/>
+                <w:szCs w:val="20"/>
+              </w:rPr>
+            </w:pPr>
+            <w:r>
+              <w:rPr>
+                <w:rFonts w:ascii="Aptos" w:eastAsia="Calibri" w:hAnsi="Aptos" w:cs="Calibri"/>
+                <w:b/>
+                <w:sz w:val="20"/>
+                <w:szCs w:val="20"/>
+              </w:rPr>
+              <w:t xml:space="preserve">Casilla que informa cuantos caracteres en blanco hay </w:t>
+            </w:r>
+            <w:r>
+              <w:rPr>
+                <w:rFonts w:ascii="Aptos" w:eastAsia="Calibri" w:hAnsi="Aptos" w:cs="Calibri"/>
+                <w:b/>
+                <w:sz w:val="20"/>
+                <w:szCs w:val="20"/>
+              </w:rPr>
+              <w:t xml:space="preserve">en el </w:t>
+            </w:r>
+            <w:proofErr w:type="spellStart"/>
+            <w:r>
+              <w:rPr>
+                <w:rFonts w:ascii="Aptos" w:eastAsia="Calibri" w:hAnsi="Aptos" w:cs="Calibri"/>
+                <w:b/>
+                <w:sz w:val="20"/>
+                <w:szCs w:val="20"/>
+              </w:rPr>
+              <w:t>textarea</w:t>
+            </w:r>
+            <w:proofErr w:type="spellEnd"/>
           </w:p>
         </w:tc>
         <w:tc>
@@ -3625,6 +4012,1034 @@
                 <w:color w:val="0000CC"/>
               </w:rPr>
             </w:pPr>
+            <w:r>
+              <w:rPr>
+                <w:rFonts w:ascii="Aptos" w:hAnsi="Aptos" w:cstheme="minorHAnsi"/>
+                <w:color w:val="0000CC"/>
+              </w:rPr>
+              <w:drawing>
+                <wp:inline distT="0" distB="0" distL="0" distR="0" wp14:anchorId="701F2E9C" wp14:editId="774C04F7">
+                  <wp:extent cx="2410161" cy="733527"/>
+                  <wp:effectExtent l="0" t="0" r="9525" b="9525"/>
+                  <wp:docPr id="539870968" name="Imagen 1"/>
+                  <wp:cNvGraphicFramePr>
+                    <a:graphicFrameLocks xmlns:a="http://schemas.openxmlformats.org/drawingml/2006/main" noChangeAspect="1"/>
+                  </wp:cNvGraphicFramePr>
+                  <a:graphic xmlns:a="http://schemas.openxmlformats.org/drawingml/2006/main">
+                    <a:graphicData uri="http://schemas.openxmlformats.org/drawingml/2006/picture">
+                      <pic:pic xmlns:pic="http://schemas.openxmlformats.org/drawingml/2006/picture">
+                        <pic:nvPicPr>
+                          <pic:cNvPr id="539870968" name=""/>
+                          <pic:cNvPicPr/>
+                        </pic:nvPicPr>
+                        <pic:blipFill>
+                          <a:blip r:embed="rId15"/>
+                          <a:stretch>
+                            <a:fillRect/>
+                          </a:stretch>
+                        </pic:blipFill>
+                        <pic:spPr>
+                          <a:xfrm>
+                            <a:off x="0" y="0"/>
+                            <a:ext cx="2410161" cy="733527"/>
+                          </a:xfrm>
+                          <a:prstGeom prst="rect">
+                            <a:avLst/>
+                          </a:prstGeom>
+                        </pic:spPr>
+                      </pic:pic>
+                    </a:graphicData>
+                  </a:graphic>
+                </wp:inline>
+              </w:drawing>
+            </w:r>
+          </w:p>
+          <w:p>
+            <w:pPr>
+              <w:cnfStyle w:val="000000100000" w:firstRow="0" w:lastRow="0" w:firstColumn="0" w:lastColumn="0" w:oddVBand="0" w:evenVBand="0" w:oddHBand="1" w:evenHBand="0" w:firstRowFirstColumn="0" w:firstRowLastColumn="0" w:lastRowFirstColumn="0" w:lastRowLastColumn="0"/>
+              <w:rPr>
+                <w:rFonts w:ascii="Aptos" w:hAnsi="Aptos" w:cstheme="minorHAnsi"/>
+              </w:rPr>
+            </w:pPr>
+            <w:r>
+              <w:rPr>
+                <w:rFonts w:ascii="Aptos" w:hAnsi="Aptos" w:cstheme="minorHAnsi"/>
+              </w:rPr>
+              <w:t>Se cuentan solo los caracteres como espacios y saltos de línea.</w:t>
+            </w:r>
+          </w:p>
+        </w:tc>
+      </w:tr>
+      <w:tr>
+        <w:trPr>
+          <w:trHeight w:val="455"/>
+        </w:trPr>
+        <w:tc>
+          <w:tcPr>
+            <w:cnfStyle w:val="001000000000" w:firstRow="0" w:lastRow="0" w:firstColumn="1" w:lastColumn="0" w:oddVBand="0" w:evenVBand="0" w:oddHBand="0" w:evenHBand="0" w:firstRowFirstColumn="0" w:firstRowLastColumn="0" w:lastRowFirstColumn="0" w:lastRowLastColumn="0"/>
+            <w:tcW w:w="486" w:type="pct"/>
+          </w:tcPr>
+          <w:p>
+            <w:pPr>
+              <w:rPr>
+                <w:rFonts w:ascii="Aptos" w:hAnsi="Aptos" w:cstheme="minorHAnsi"/>
+                <w:lang w:val="es-AR"/>
+              </w:rPr>
+            </w:pPr>
+            <w:r>
+              <w:rPr>
+                <w:rFonts w:ascii="Aptos" w:hAnsi="Aptos" w:cstheme="minorHAnsi"/>
+                <w:lang w:val="es-AR"/>
+              </w:rPr>
+              <w:t>RF-0</w:t>
+            </w:r>
+            <w:r>
+              <w:rPr>
+                <w:rFonts w:ascii="Aptos" w:hAnsi="Aptos" w:cstheme="minorHAnsi"/>
+                <w:lang w:val="es-AR"/>
+              </w:rPr>
+              <w:t>5</w:t>
+            </w:r>
+          </w:p>
+        </w:tc>
+        <w:tc>
+          <w:tcPr>
+            <w:tcW w:w="903" w:type="pct"/>
+          </w:tcPr>
+          <w:p>
+            <w:pPr>
+              <w:cnfStyle w:val="000000000000" w:firstRow="0" w:lastRow="0" w:firstColumn="0" w:lastColumn="0" w:oddVBand="0" w:evenVBand="0" w:oddHBand="0" w:evenHBand="0" w:firstRowFirstColumn="0" w:firstRowLastColumn="0" w:lastRowFirstColumn="0" w:lastRowLastColumn="0"/>
+              <w:rPr>
+                <w:rFonts w:ascii="Aptos" w:eastAsia="Calibri" w:hAnsi="Aptos" w:cs="Calibri"/>
+                <w:b/>
+                <w:sz w:val="20"/>
+                <w:szCs w:val="20"/>
+              </w:rPr>
+            </w:pPr>
+            <w:r>
+              <w:rPr>
+                <w:rFonts w:ascii="Aptos" w:eastAsia="Calibri" w:hAnsi="Aptos" w:cs="Calibri"/>
+                <w:b/>
+                <w:sz w:val="20"/>
+                <w:szCs w:val="20"/>
+              </w:rPr>
+              <w:t xml:space="preserve">Casilla que informa cuantas palabras hay en el </w:t>
+            </w:r>
+            <w:proofErr w:type="spellStart"/>
+            <w:r>
+              <w:rPr>
+                <w:rFonts w:ascii="Aptos" w:eastAsia="Calibri" w:hAnsi="Aptos" w:cs="Calibri"/>
+                <w:b/>
+                <w:sz w:val="20"/>
+                <w:szCs w:val="20"/>
+              </w:rPr>
+              <w:t>textarea</w:t>
+            </w:r>
+            <w:proofErr w:type="spellEnd"/>
+          </w:p>
+        </w:tc>
+        <w:tc>
+          <w:tcPr>
+            <w:tcW w:w="3611" w:type="pct"/>
+          </w:tcPr>
+          <w:p>
+            <w:pPr>
+              <w:jc w:val="center"/>
+              <w:cnfStyle w:val="000000000000" w:firstRow="0" w:lastRow="0" w:firstColumn="0" w:lastColumn="0" w:oddVBand="0" w:evenVBand="0" w:oddHBand="0" w:evenHBand="0" w:firstRowFirstColumn="0" w:firstRowLastColumn="0" w:lastRowFirstColumn="0" w:lastRowLastColumn="0"/>
+              <w:rPr>
+                <w:rFonts w:ascii="Aptos" w:hAnsi="Aptos" w:cstheme="minorHAnsi"/>
+              </w:rPr>
+            </w:pPr>
+            <w:r>
+              <w:rPr>
+                <w:rFonts w:ascii="Aptos" w:hAnsi="Aptos" w:cstheme="minorHAnsi"/>
+              </w:rPr>
+              <w:drawing>
+                <wp:inline distT="0" distB="0" distL="0" distR="0" wp14:anchorId="4D536F3F" wp14:editId="14DFB46F">
+                  <wp:extent cx="2133898" cy="581106"/>
+                  <wp:effectExtent l="0" t="0" r="0" b="9525"/>
+                  <wp:docPr id="1865372571" name="Imagen 1"/>
+                  <wp:cNvGraphicFramePr>
+                    <a:graphicFrameLocks xmlns:a="http://schemas.openxmlformats.org/drawingml/2006/main" noChangeAspect="1"/>
+                  </wp:cNvGraphicFramePr>
+                  <a:graphic xmlns:a="http://schemas.openxmlformats.org/drawingml/2006/main">
+                    <a:graphicData uri="http://schemas.openxmlformats.org/drawingml/2006/picture">
+                      <pic:pic xmlns:pic="http://schemas.openxmlformats.org/drawingml/2006/picture">
+                        <pic:nvPicPr>
+                          <pic:cNvPr id="1865372571" name=""/>
+                          <pic:cNvPicPr/>
+                        </pic:nvPicPr>
+                        <pic:blipFill>
+                          <a:blip r:embed="rId16"/>
+                          <a:stretch>
+                            <a:fillRect/>
+                          </a:stretch>
+                        </pic:blipFill>
+                        <pic:spPr>
+                          <a:xfrm>
+                            <a:off x="0" y="0"/>
+                            <a:ext cx="2133898" cy="581106"/>
+                          </a:xfrm>
+                          <a:prstGeom prst="rect">
+                            <a:avLst/>
+                          </a:prstGeom>
+                        </pic:spPr>
+                      </pic:pic>
+                    </a:graphicData>
+                  </a:graphic>
+                </wp:inline>
+              </w:drawing>
+            </w:r>
+          </w:p>
+        </w:tc>
+      </w:tr>
+      <w:tr>
+        <w:trPr>
+          <w:cnfStyle w:val="000000100000" w:firstRow="0" w:lastRow="0" w:firstColumn="0" w:lastColumn="0" w:oddVBand="0" w:evenVBand="0" w:oddHBand="1" w:evenHBand="0" w:firstRowFirstColumn="0" w:firstRowLastColumn="0" w:lastRowFirstColumn="0" w:lastRowLastColumn="0"/>
+          <w:trHeight w:val="455"/>
+        </w:trPr>
+        <w:tc>
+          <w:tcPr>
+            <w:cnfStyle w:val="001000000000" w:firstRow="0" w:lastRow="0" w:firstColumn="1" w:lastColumn="0" w:oddVBand="0" w:evenVBand="0" w:oddHBand="0" w:evenHBand="0" w:firstRowFirstColumn="0" w:firstRowLastColumn="0" w:lastRowFirstColumn="0" w:lastRowLastColumn="0"/>
+            <w:tcW w:w="486" w:type="pct"/>
+          </w:tcPr>
+          <w:p>
+            <w:pPr>
+              <w:rPr>
+                <w:rFonts w:ascii="Aptos" w:hAnsi="Aptos" w:cstheme="minorHAnsi"/>
+                <w:lang w:val="es-AR"/>
+              </w:rPr>
+            </w:pPr>
+            <w:r>
+              <w:rPr>
+                <w:rFonts w:ascii="Aptos" w:hAnsi="Aptos" w:cstheme="minorHAnsi"/>
+                <w:lang w:val="es-AR"/>
+              </w:rPr>
+              <w:t>RF-0</w:t>
+            </w:r>
+            <w:r>
+              <w:rPr>
+                <w:rFonts w:ascii="Aptos" w:hAnsi="Aptos" w:cstheme="minorHAnsi"/>
+                <w:lang w:val="es-AR"/>
+              </w:rPr>
+              <w:t>6</w:t>
+            </w:r>
+          </w:p>
+        </w:tc>
+        <w:tc>
+          <w:tcPr>
+            <w:tcW w:w="903" w:type="pct"/>
+          </w:tcPr>
+          <w:p>
+            <w:pPr>
+              <w:cnfStyle w:val="000000100000" w:firstRow="0" w:lastRow="0" w:firstColumn="0" w:lastColumn="0" w:oddVBand="0" w:evenVBand="0" w:oddHBand="1" w:evenHBand="0" w:firstRowFirstColumn="0" w:firstRowLastColumn="0" w:lastRowFirstColumn="0" w:lastRowLastColumn="0"/>
+              <w:rPr>
+                <w:rFonts w:ascii="Aptos" w:eastAsia="Calibri" w:hAnsi="Aptos" w:cs="Calibri"/>
+                <w:b/>
+                <w:sz w:val="20"/>
+                <w:szCs w:val="20"/>
+              </w:rPr>
+            </w:pPr>
+            <w:r>
+              <w:rPr>
+                <w:rFonts w:ascii="Aptos" w:eastAsia="Calibri" w:hAnsi="Aptos" w:cs="Calibri"/>
+                <w:b/>
+                <w:sz w:val="20"/>
+                <w:szCs w:val="20"/>
+              </w:rPr>
+              <w:t xml:space="preserve">Casilla que informa cuantas oraciones hay </w:t>
+            </w:r>
+            <w:r>
+              <w:rPr>
+                <w:rFonts w:ascii="Aptos" w:eastAsia="Calibri" w:hAnsi="Aptos" w:cs="Calibri"/>
+                <w:b/>
+                <w:sz w:val="20"/>
+                <w:szCs w:val="20"/>
+              </w:rPr>
+              <w:t xml:space="preserve">en el </w:t>
+            </w:r>
+            <w:proofErr w:type="spellStart"/>
+            <w:r>
+              <w:rPr>
+                <w:rFonts w:ascii="Aptos" w:eastAsia="Calibri" w:hAnsi="Aptos" w:cs="Calibri"/>
+                <w:b/>
+                <w:sz w:val="20"/>
+                <w:szCs w:val="20"/>
+              </w:rPr>
+              <w:t>textarea</w:t>
+            </w:r>
+            <w:proofErr w:type="spellEnd"/>
+          </w:p>
+        </w:tc>
+        <w:tc>
+          <w:tcPr>
+            <w:tcW w:w="3611" w:type="pct"/>
+          </w:tcPr>
+          <w:p>
+            <w:pPr>
+              <w:jc w:val="center"/>
+              <w:cnfStyle w:val="000000100000" w:firstRow="0" w:lastRow="0" w:firstColumn="0" w:lastColumn="0" w:oddVBand="0" w:evenVBand="0" w:oddHBand="1" w:evenHBand="0" w:firstRowFirstColumn="0" w:firstRowLastColumn="0" w:lastRowFirstColumn="0" w:lastRowLastColumn="0"/>
+              <w:rPr>
+                <w:rFonts w:ascii="Aptos" w:hAnsi="Aptos" w:cstheme="minorHAnsi"/>
+              </w:rPr>
+            </w:pPr>
+            <w:r>
+              <w:rPr>
+                <w:rFonts w:ascii="Aptos" w:hAnsi="Aptos" w:cstheme="minorHAnsi"/>
+              </w:rPr>
+              <w:drawing>
+                <wp:inline distT="0" distB="0" distL="0" distR="0" wp14:anchorId="15E61CC0" wp14:editId="37E9BA5B">
+                  <wp:extent cx="2276793" cy="647790"/>
+                  <wp:effectExtent l="0" t="0" r="9525" b="0"/>
+                  <wp:docPr id="2110089789" name="Imagen 1"/>
+                  <wp:cNvGraphicFramePr>
+                    <a:graphicFrameLocks xmlns:a="http://schemas.openxmlformats.org/drawingml/2006/main" noChangeAspect="1"/>
+                  </wp:cNvGraphicFramePr>
+                  <a:graphic xmlns:a="http://schemas.openxmlformats.org/drawingml/2006/main">
+                    <a:graphicData uri="http://schemas.openxmlformats.org/drawingml/2006/picture">
+                      <pic:pic xmlns:pic="http://schemas.openxmlformats.org/drawingml/2006/picture">
+                        <pic:nvPicPr>
+                          <pic:cNvPr id="2110089789" name=""/>
+                          <pic:cNvPicPr/>
+                        </pic:nvPicPr>
+                        <pic:blipFill>
+                          <a:blip r:embed="rId17"/>
+                          <a:stretch>
+                            <a:fillRect/>
+                          </a:stretch>
+                        </pic:blipFill>
+                        <pic:spPr>
+                          <a:xfrm>
+                            <a:off x="0" y="0"/>
+                            <a:ext cx="2276793" cy="647790"/>
+                          </a:xfrm>
+                          <a:prstGeom prst="rect">
+                            <a:avLst/>
+                          </a:prstGeom>
+                        </pic:spPr>
+                      </pic:pic>
+                    </a:graphicData>
+                  </a:graphic>
+                </wp:inline>
+              </w:drawing>
+            </w:r>
+          </w:p>
+          <w:p>
+            <w:pPr>
+              <w:cnfStyle w:val="000000100000" w:firstRow="0" w:lastRow="0" w:firstColumn="0" w:lastColumn="0" w:oddVBand="0" w:evenVBand="0" w:oddHBand="1" w:evenHBand="0" w:firstRowFirstColumn="0" w:firstRowLastColumn="0" w:lastRowFirstColumn="0" w:lastRowLastColumn="0"/>
+              <w:rPr>
+                <w:rFonts w:ascii="Aptos" w:hAnsi="Aptos" w:cstheme="minorHAnsi"/>
+              </w:rPr>
+            </w:pPr>
+            <w:r>
+              <w:rPr>
+                <w:rFonts w:ascii="Aptos" w:hAnsi="Aptos" w:cstheme="minorHAnsi"/>
+              </w:rPr>
+              <w:t>Se consideran oraciones si un grupo de palabras termina en “.”, “?” y “!”.</w:t>
+            </w:r>
+          </w:p>
+        </w:tc>
+      </w:tr>
+      <w:tr>
+        <w:trPr>
+          <w:trHeight w:val="455"/>
+        </w:trPr>
+        <w:tc>
+          <w:tcPr>
+            <w:cnfStyle w:val="001000000000" w:firstRow="0" w:lastRow="0" w:firstColumn="1" w:lastColumn="0" w:oddVBand="0" w:evenVBand="0" w:oddHBand="0" w:evenHBand="0" w:firstRowFirstColumn="0" w:firstRowLastColumn="0" w:lastRowFirstColumn="0" w:lastRowLastColumn="0"/>
+            <w:tcW w:w="486" w:type="pct"/>
+          </w:tcPr>
+          <w:p>
+            <w:pPr>
+              <w:rPr>
+                <w:rFonts w:ascii="Aptos" w:hAnsi="Aptos" w:cstheme="minorHAnsi"/>
+                <w:lang w:val="es-AR"/>
+              </w:rPr>
+            </w:pPr>
+            <w:r>
+              <w:rPr>
+                <w:rFonts w:ascii="Aptos" w:hAnsi="Aptos" w:cstheme="minorHAnsi"/>
+                <w:lang w:val="es-AR"/>
+              </w:rPr>
+              <w:t>RF-0</w:t>
+            </w:r>
+            <w:r>
+              <w:rPr>
+                <w:rFonts w:ascii="Aptos" w:hAnsi="Aptos" w:cstheme="minorHAnsi"/>
+                <w:lang w:val="es-AR"/>
+              </w:rPr>
+              <w:t>7</w:t>
+            </w:r>
+          </w:p>
+        </w:tc>
+        <w:tc>
+          <w:tcPr>
+            <w:tcW w:w="903" w:type="pct"/>
+          </w:tcPr>
+          <w:p>
+            <w:pPr>
+              <w:cnfStyle w:val="000000000000" w:firstRow="0" w:lastRow="0" w:firstColumn="0" w:lastColumn="0" w:oddVBand="0" w:evenVBand="0" w:oddHBand="0" w:evenHBand="0" w:firstRowFirstColumn="0" w:firstRowLastColumn="0" w:lastRowFirstColumn="0" w:lastRowLastColumn="0"/>
+              <w:rPr>
+                <w:rFonts w:ascii="Aptos" w:eastAsia="Calibri" w:hAnsi="Aptos" w:cs="Calibri"/>
+                <w:b/>
+                <w:sz w:val="20"/>
+                <w:szCs w:val="20"/>
+              </w:rPr>
+            </w:pPr>
+            <w:r>
+              <w:rPr>
+                <w:rFonts w:ascii="Aptos" w:eastAsia="Calibri" w:hAnsi="Aptos" w:cs="Calibri"/>
+                <w:b/>
+                <w:sz w:val="20"/>
+                <w:szCs w:val="20"/>
+              </w:rPr>
+              <w:t xml:space="preserve">No contar palabras al haber muchos espacios. </w:t>
+            </w:r>
+          </w:p>
+        </w:tc>
+        <w:tc>
+          <w:tcPr>
+            <w:tcW w:w="3611" w:type="pct"/>
+          </w:tcPr>
+          <w:p>
+            <w:pPr>
+              <w:jc w:val="center"/>
+              <w:cnfStyle w:val="000000000000" w:firstRow="0" w:lastRow="0" w:firstColumn="0" w:lastColumn="0" w:oddVBand="0" w:evenVBand="0" w:oddHBand="0" w:evenHBand="0" w:firstRowFirstColumn="0" w:firstRowLastColumn="0" w:lastRowFirstColumn="0" w:lastRowLastColumn="0"/>
+              <w:rPr>
+                <w:rFonts w:ascii="Aptos" w:hAnsi="Aptos" w:cstheme="minorHAnsi"/>
+              </w:rPr>
+            </w:pPr>
+            <w:r>
+              <w:rPr>
+                <w:rFonts w:ascii="Aptos" w:hAnsi="Aptos" w:cstheme="minorHAnsi"/>
+              </w:rPr>
+              <w:drawing>
+                <wp:inline distT="0" distB="0" distL="0" distR="0" wp14:anchorId="51B32218" wp14:editId="602FC24A">
+                  <wp:extent cx="3439005" cy="743054"/>
+                  <wp:effectExtent l="0" t="0" r="0" b="0"/>
+                  <wp:docPr id="28842391" name="Imagen 1"/>
+                  <wp:cNvGraphicFramePr>
+                    <a:graphicFrameLocks xmlns:a="http://schemas.openxmlformats.org/drawingml/2006/main" noChangeAspect="1"/>
+                  </wp:cNvGraphicFramePr>
+                  <a:graphic xmlns:a="http://schemas.openxmlformats.org/drawingml/2006/main">
+                    <a:graphicData uri="http://schemas.openxmlformats.org/drawingml/2006/picture">
+                      <pic:pic xmlns:pic="http://schemas.openxmlformats.org/drawingml/2006/picture">
+                        <pic:nvPicPr>
+                          <pic:cNvPr id="28842391" name=""/>
+                          <pic:cNvPicPr/>
+                        </pic:nvPicPr>
+                        <pic:blipFill>
+                          <a:blip r:embed="rId18"/>
+                          <a:stretch>
+                            <a:fillRect/>
+                          </a:stretch>
+                        </pic:blipFill>
+                        <pic:spPr>
+                          <a:xfrm>
+                            <a:off x="0" y="0"/>
+                            <a:ext cx="3439005" cy="743054"/>
+                          </a:xfrm>
+                          <a:prstGeom prst="rect">
+                            <a:avLst/>
+                          </a:prstGeom>
+                        </pic:spPr>
+                      </pic:pic>
+                    </a:graphicData>
+                  </a:graphic>
+                </wp:inline>
+              </w:drawing>
+            </w:r>
+            <w:r>
+              <w:rPr>
+                <w:rFonts w:ascii="Aptos" w:hAnsi="Aptos" w:cstheme="minorHAnsi"/>
+              </w:rPr>
+              <w:br/>
+              <w:t>Aquí se cuentan 2 palabras</w:t>
+            </w:r>
+          </w:p>
+          <w:p>
+            <w:pPr>
+              <w:jc w:val="center"/>
+              <w:cnfStyle w:val="000000000000" w:firstRow="0" w:lastRow="0" w:firstColumn="0" w:lastColumn="0" w:oddVBand="0" w:evenVBand="0" w:oddHBand="0" w:evenHBand="0" w:firstRowFirstColumn="0" w:firstRowLastColumn="0" w:lastRowFirstColumn="0" w:lastRowLastColumn="0"/>
+              <w:rPr>
+                <w:rFonts w:ascii="Aptos" w:hAnsi="Aptos" w:cstheme="minorHAnsi"/>
+              </w:rPr>
+            </w:pPr>
+          </w:p>
+          <w:p>
+            <w:pPr>
+              <w:jc w:val="center"/>
+              <w:cnfStyle w:val="000000000000" w:firstRow="0" w:lastRow="0" w:firstColumn="0" w:lastColumn="0" w:oddVBand="0" w:evenVBand="0" w:oddHBand="0" w:evenHBand="0" w:firstRowFirstColumn="0" w:firstRowLastColumn="0" w:lastRowFirstColumn="0" w:lastRowLastColumn="0"/>
+              <w:rPr>
+                <w:rFonts w:ascii="Aptos" w:hAnsi="Aptos" w:cstheme="minorHAnsi"/>
+              </w:rPr>
+            </w:pPr>
+            <w:r>
+              <w:rPr>
+                <w:rFonts w:ascii="Aptos" w:hAnsi="Aptos" w:cstheme="minorHAnsi"/>
+              </w:rPr>
+              <w:drawing>
+                <wp:inline distT="0" distB="0" distL="0" distR="0" wp14:anchorId="5B9B087B" wp14:editId="65A138D6">
+                  <wp:extent cx="2810267" cy="657317"/>
+                  <wp:effectExtent l="0" t="0" r="0" b="9525"/>
+                  <wp:docPr id="1064830955" name="Imagen 1"/>
+                  <wp:cNvGraphicFramePr>
+                    <a:graphicFrameLocks xmlns:a="http://schemas.openxmlformats.org/drawingml/2006/main" noChangeAspect="1"/>
+                  </wp:cNvGraphicFramePr>
+                  <a:graphic xmlns:a="http://schemas.openxmlformats.org/drawingml/2006/main">
+                    <a:graphicData uri="http://schemas.openxmlformats.org/drawingml/2006/picture">
+                      <pic:pic xmlns:pic="http://schemas.openxmlformats.org/drawingml/2006/picture">
+                        <pic:nvPicPr>
+                          <pic:cNvPr id="1064830955" name=""/>
+                          <pic:cNvPicPr/>
+                        </pic:nvPicPr>
+                        <pic:blipFill>
+                          <a:blip r:embed="rId19"/>
+                          <a:stretch>
+                            <a:fillRect/>
+                          </a:stretch>
+                        </pic:blipFill>
+                        <pic:spPr>
+                          <a:xfrm>
+                            <a:off x="0" y="0"/>
+                            <a:ext cx="2810267" cy="657317"/>
+                          </a:xfrm>
+                          <a:prstGeom prst="rect">
+                            <a:avLst/>
+                          </a:prstGeom>
+                        </pic:spPr>
+                      </pic:pic>
+                    </a:graphicData>
+                  </a:graphic>
+                </wp:inline>
+              </w:drawing>
+            </w:r>
+          </w:p>
+          <w:p>
+            <w:pPr>
+              <w:jc w:val="center"/>
+              <w:cnfStyle w:val="000000000000" w:firstRow="0" w:lastRow="0" w:firstColumn="0" w:lastColumn="0" w:oddVBand="0" w:evenVBand="0" w:oddHBand="0" w:evenHBand="0" w:firstRowFirstColumn="0" w:firstRowLastColumn="0" w:lastRowFirstColumn="0" w:lastRowLastColumn="0"/>
+              <w:rPr>
+                <w:rFonts w:ascii="Aptos" w:hAnsi="Aptos" w:cstheme="minorHAnsi"/>
+              </w:rPr>
+            </w:pPr>
+            <w:r>
+              <w:rPr>
+                <w:rFonts w:ascii="Aptos" w:hAnsi="Aptos" w:cstheme="minorHAnsi"/>
+              </w:rPr>
+              <w:t>Aquí se cuentan 3 palabras.</w:t>
+            </w:r>
+          </w:p>
+        </w:tc>
+      </w:tr>
+      <w:tr>
+        <w:trPr>
+          <w:cnfStyle w:val="000000100000" w:firstRow="0" w:lastRow="0" w:firstColumn="0" w:lastColumn="0" w:oddVBand="0" w:evenVBand="0" w:oddHBand="1" w:evenHBand="0" w:firstRowFirstColumn="0" w:firstRowLastColumn="0" w:lastRowFirstColumn="0" w:lastRowLastColumn="0"/>
+          <w:trHeight w:val="455"/>
+        </w:trPr>
+        <w:tc>
+          <w:tcPr>
+            <w:cnfStyle w:val="001000000000" w:firstRow="0" w:lastRow="0" w:firstColumn="1" w:lastColumn="0" w:oddVBand="0" w:evenVBand="0" w:oddHBand="0" w:evenHBand="0" w:firstRowFirstColumn="0" w:firstRowLastColumn="0" w:lastRowFirstColumn="0" w:lastRowLastColumn="0"/>
+            <w:tcW w:w="486" w:type="pct"/>
+          </w:tcPr>
+          <w:p>
+            <w:pPr>
+              <w:rPr>
+                <w:rFonts w:ascii="Aptos" w:hAnsi="Aptos" w:cstheme="minorHAnsi"/>
+                <w:lang w:val="es-AR"/>
+              </w:rPr>
+            </w:pPr>
+            <w:r>
+              <w:rPr>
+                <w:rFonts w:ascii="Aptos" w:hAnsi="Aptos" w:cstheme="minorHAnsi"/>
+                <w:lang w:val="es-AR"/>
+              </w:rPr>
+              <w:lastRenderedPageBreak/>
+              <w:t>RF-0</w:t>
+            </w:r>
+            <w:r>
+              <w:rPr>
+                <w:rFonts w:ascii="Aptos" w:hAnsi="Aptos" w:cstheme="minorHAnsi"/>
+                <w:lang w:val="es-AR"/>
+              </w:rPr>
+              <w:t>8</w:t>
+            </w:r>
+          </w:p>
+        </w:tc>
+        <w:tc>
+          <w:tcPr>
+            <w:tcW w:w="903" w:type="pct"/>
+          </w:tcPr>
+          <w:p>
+            <w:pPr>
+              <w:cnfStyle w:val="000000100000" w:firstRow="0" w:lastRow="0" w:firstColumn="0" w:lastColumn="0" w:oddVBand="0" w:evenVBand="0" w:oddHBand="1" w:evenHBand="0" w:firstRowFirstColumn="0" w:firstRowLastColumn="0" w:lastRowFirstColumn="0" w:lastRowLastColumn="0"/>
+              <w:rPr>
+                <w:rFonts w:ascii="Aptos" w:eastAsia="Calibri" w:hAnsi="Aptos" w:cs="Calibri"/>
+                <w:b/>
+                <w:sz w:val="20"/>
+                <w:szCs w:val="20"/>
+              </w:rPr>
+            </w:pPr>
+            <w:r>
+              <w:rPr>
+                <w:rFonts w:ascii="Aptos" w:eastAsia="Calibri" w:hAnsi="Aptos" w:cs="Calibri"/>
+                <w:b/>
+                <w:sz w:val="20"/>
+                <w:szCs w:val="20"/>
+              </w:rPr>
+              <w:t>No se cuentan oraciones si solo hay espacios vacíos entre los caracteres que delimitan oraciones</w:t>
+            </w:r>
+          </w:p>
+        </w:tc>
+        <w:tc>
+          <w:tcPr>
+            <w:tcW w:w="3611" w:type="pct"/>
+          </w:tcPr>
+          <w:p>
+            <w:pPr>
+              <w:jc w:val="center"/>
+              <w:cnfStyle w:val="000000100000" w:firstRow="0" w:lastRow="0" w:firstColumn="0" w:lastColumn="0" w:oddVBand="0" w:evenVBand="0" w:oddHBand="1" w:evenHBand="0" w:firstRowFirstColumn="0" w:firstRowLastColumn="0" w:lastRowFirstColumn="0" w:lastRowLastColumn="0"/>
+              <w:rPr>
+                <w:rFonts w:ascii="Aptos" w:hAnsi="Aptos" w:cstheme="minorHAnsi"/>
+              </w:rPr>
+            </w:pPr>
+            <w:r>
+              <w:rPr>
+                <w:rFonts w:ascii="Aptos" w:hAnsi="Aptos" w:cstheme="minorHAnsi"/>
+              </w:rPr>
+              <w:drawing>
+                <wp:inline distT="0" distB="0" distL="0" distR="0" wp14:anchorId="65C96339" wp14:editId="79F0686E">
+                  <wp:extent cx="3353268" cy="885949"/>
+                  <wp:effectExtent l="0" t="0" r="0" b="9525"/>
+                  <wp:docPr id="886787314" name="Imagen 1"/>
+                  <wp:cNvGraphicFramePr>
+                    <a:graphicFrameLocks xmlns:a="http://schemas.openxmlformats.org/drawingml/2006/main" noChangeAspect="1"/>
+                  </wp:cNvGraphicFramePr>
+                  <a:graphic xmlns:a="http://schemas.openxmlformats.org/drawingml/2006/main">
+                    <a:graphicData uri="http://schemas.openxmlformats.org/drawingml/2006/picture">
+                      <pic:pic xmlns:pic="http://schemas.openxmlformats.org/drawingml/2006/picture">
+                        <pic:nvPicPr>
+                          <pic:cNvPr id="886787314" name=""/>
+                          <pic:cNvPicPr/>
+                        </pic:nvPicPr>
+                        <pic:blipFill>
+                          <a:blip r:embed="rId20"/>
+                          <a:stretch>
+                            <a:fillRect/>
+                          </a:stretch>
+                        </pic:blipFill>
+                        <pic:spPr>
+                          <a:xfrm>
+                            <a:off x="0" y="0"/>
+                            <a:ext cx="3353268" cy="885949"/>
+                          </a:xfrm>
+                          <a:prstGeom prst="rect">
+                            <a:avLst/>
+                          </a:prstGeom>
+                        </pic:spPr>
+                      </pic:pic>
+                    </a:graphicData>
+                  </a:graphic>
+                </wp:inline>
+              </w:drawing>
+            </w:r>
+          </w:p>
+          <w:p>
+            <w:pPr>
+              <w:jc w:val="center"/>
+              <w:cnfStyle w:val="000000100000" w:firstRow="0" w:lastRow="0" w:firstColumn="0" w:lastColumn="0" w:oddVBand="0" w:evenVBand="0" w:oddHBand="1" w:evenHBand="0" w:firstRowFirstColumn="0" w:firstRowLastColumn="0" w:lastRowFirstColumn="0" w:lastRowLastColumn="0"/>
+              <w:rPr>
+                <w:rFonts w:ascii="Aptos" w:hAnsi="Aptos" w:cstheme="minorHAnsi"/>
+              </w:rPr>
+            </w:pPr>
+            <w:r>
+              <w:rPr>
+                <w:rFonts w:ascii="Aptos" w:hAnsi="Aptos" w:cstheme="minorHAnsi"/>
+              </w:rPr>
+              <w:t>Aquí solo se cuentan 5 oraciones.</w:t>
+            </w:r>
+          </w:p>
+        </w:tc>
+      </w:tr>
+      <w:tr>
+        <w:trPr>
+          <w:trHeight w:val="455"/>
+        </w:trPr>
+        <w:tc>
+          <w:tcPr>
+            <w:cnfStyle w:val="001000000000" w:firstRow="0" w:lastRow="0" w:firstColumn="1" w:lastColumn="0" w:oddVBand="0" w:evenVBand="0" w:oddHBand="0" w:evenHBand="0" w:firstRowFirstColumn="0" w:firstRowLastColumn="0" w:lastRowFirstColumn="0" w:lastRowLastColumn="0"/>
+            <w:tcW w:w="486" w:type="pct"/>
+          </w:tcPr>
+          <w:p>
+            <w:pPr>
+              <w:rPr>
+                <w:rFonts w:ascii="Aptos" w:hAnsi="Aptos" w:cstheme="minorHAnsi"/>
+                <w:lang w:val="es-AR"/>
+              </w:rPr>
+            </w:pPr>
+            <w:r>
+              <w:rPr>
+                <w:rFonts w:ascii="Aptos" w:hAnsi="Aptos" w:cstheme="minorHAnsi"/>
+                <w:lang w:val="es-AR"/>
+              </w:rPr>
+              <w:t>RF-0</w:t>
+            </w:r>
+            <w:r>
+              <w:rPr>
+                <w:rFonts w:ascii="Aptos" w:hAnsi="Aptos" w:cstheme="minorHAnsi"/>
+                <w:lang w:val="es-AR"/>
+              </w:rPr>
+              <w:t>9</w:t>
+            </w:r>
+          </w:p>
+        </w:tc>
+        <w:tc>
+          <w:tcPr>
+            <w:tcW w:w="903" w:type="pct"/>
+          </w:tcPr>
+          <w:p>
+            <w:pPr>
+              <w:cnfStyle w:val="000000000000" w:firstRow="0" w:lastRow="0" w:firstColumn="0" w:lastColumn="0" w:oddVBand="0" w:evenVBand="0" w:oddHBand="0" w:evenHBand="0" w:firstRowFirstColumn="0" w:firstRowLastColumn="0" w:lastRowFirstColumn="0" w:lastRowLastColumn="0"/>
+              <w:rPr>
+                <w:rFonts w:ascii="Aptos" w:eastAsia="Calibri" w:hAnsi="Aptos" w:cs="Calibri"/>
+                <w:b/>
+                <w:sz w:val="20"/>
+                <w:szCs w:val="20"/>
+              </w:rPr>
+            </w:pPr>
+            <w:r>
+              <w:rPr>
+                <w:rFonts w:ascii="Aptos" w:eastAsia="Calibri" w:hAnsi="Aptos" w:cs="Calibri"/>
+                <w:b/>
+                <w:sz w:val="20"/>
+                <w:szCs w:val="20"/>
+              </w:rPr>
+              <w:t>Formato de separación de miles para facilitar la lectura de números grandes.</w:t>
+            </w:r>
+          </w:p>
+        </w:tc>
+        <w:tc>
+          <w:tcPr>
+            <w:tcW w:w="3611" w:type="pct"/>
+          </w:tcPr>
+          <w:p>
+            <w:pPr>
+              <w:jc w:val="center"/>
+              <w:cnfStyle w:val="000000000000" w:firstRow="0" w:lastRow="0" w:firstColumn="0" w:lastColumn="0" w:oddVBand="0" w:evenVBand="0" w:oddHBand="0" w:evenHBand="0" w:firstRowFirstColumn="0" w:firstRowLastColumn="0" w:lastRowFirstColumn="0" w:lastRowLastColumn="0"/>
+              <w:rPr>
+                <w:rFonts w:ascii="Aptos" w:hAnsi="Aptos" w:cstheme="minorHAnsi"/>
+              </w:rPr>
+            </w:pPr>
+            <w:r>
+              <w:rPr>
+                <w:rFonts w:ascii="Aptos" w:hAnsi="Aptos" w:cstheme="minorHAnsi"/>
+              </w:rPr>
+              <w:drawing>
+                <wp:inline distT="0" distB="0" distL="0" distR="0" wp14:anchorId="5092F11F" wp14:editId="30391432">
+                  <wp:extent cx="2476846" cy="628738"/>
+                  <wp:effectExtent l="0" t="0" r="0" b="0"/>
+                  <wp:docPr id="2143691353" name="Imagen 1"/>
+                  <wp:cNvGraphicFramePr>
+                    <a:graphicFrameLocks xmlns:a="http://schemas.openxmlformats.org/drawingml/2006/main" noChangeAspect="1"/>
+                  </wp:cNvGraphicFramePr>
+                  <a:graphic xmlns:a="http://schemas.openxmlformats.org/drawingml/2006/main">
+                    <a:graphicData uri="http://schemas.openxmlformats.org/drawingml/2006/picture">
+                      <pic:pic xmlns:pic="http://schemas.openxmlformats.org/drawingml/2006/picture">
+                        <pic:nvPicPr>
+                          <pic:cNvPr id="2143691353" name=""/>
+                          <pic:cNvPicPr/>
+                        </pic:nvPicPr>
+                        <pic:blipFill>
+                          <a:blip r:embed="rId21"/>
+                          <a:stretch>
+                            <a:fillRect/>
+                          </a:stretch>
+                        </pic:blipFill>
+                        <pic:spPr>
+                          <a:xfrm>
+                            <a:off x="0" y="0"/>
+                            <a:ext cx="2476846" cy="628738"/>
+                          </a:xfrm>
+                          <a:prstGeom prst="rect">
+                            <a:avLst/>
+                          </a:prstGeom>
+                        </pic:spPr>
+                      </pic:pic>
+                    </a:graphicData>
+                  </a:graphic>
+                </wp:inline>
+              </w:drawing>
+            </w:r>
+          </w:p>
+          <w:p>
+            <w:pPr>
+              <w:jc w:val="center"/>
+              <w:cnfStyle w:val="000000000000" w:firstRow="0" w:lastRow="0" w:firstColumn="0" w:lastColumn="0" w:oddVBand="0" w:evenVBand="0" w:oddHBand="0" w:evenHBand="0" w:firstRowFirstColumn="0" w:firstRowLastColumn="0" w:lastRowFirstColumn="0" w:lastRowLastColumn="0"/>
+              <w:rPr>
+                <w:rFonts w:ascii="Aptos" w:hAnsi="Aptos" w:cstheme="minorHAnsi"/>
+              </w:rPr>
+            </w:pPr>
+          </w:p>
+        </w:tc>
+      </w:tr>
+      <w:tr>
+        <w:trPr>
+          <w:cnfStyle w:val="000000100000" w:firstRow="0" w:lastRow="0" w:firstColumn="0" w:lastColumn="0" w:oddVBand="0" w:evenVBand="0" w:oddHBand="1" w:evenHBand="0" w:firstRowFirstColumn="0" w:firstRowLastColumn="0" w:lastRowFirstColumn="0" w:lastRowLastColumn="0"/>
+          <w:trHeight w:val="455"/>
+        </w:trPr>
+        <w:tc>
+          <w:tcPr>
+            <w:cnfStyle w:val="001000000000" w:firstRow="0" w:lastRow="0" w:firstColumn="1" w:lastColumn="0" w:oddVBand="0" w:evenVBand="0" w:oddHBand="0" w:evenHBand="0" w:firstRowFirstColumn="0" w:firstRowLastColumn="0" w:lastRowFirstColumn="0" w:lastRowLastColumn="0"/>
+            <w:tcW w:w="486" w:type="pct"/>
+          </w:tcPr>
+          <w:p>
+            <w:pPr>
+              <w:rPr>
+                <w:rFonts w:ascii="Aptos" w:hAnsi="Aptos" w:cstheme="minorHAnsi"/>
+                <w:lang w:val="es-AR"/>
+              </w:rPr>
+            </w:pPr>
+            <w:r>
+              <w:rPr>
+                <w:rFonts w:ascii="Aptos" w:hAnsi="Aptos" w:cstheme="minorHAnsi"/>
+                <w:lang w:val="es-AR"/>
+              </w:rPr>
+              <w:t>RF-10</w:t>
+            </w:r>
+          </w:p>
+        </w:tc>
+        <w:tc>
+          <w:tcPr>
+            <w:tcW w:w="903" w:type="pct"/>
+          </w:tcPr>
+          <w:p>
+            <w:pPr>
+              <w:cnfStyle w:val="000000100000" w:firstRow="0" w:lastRow="0" w:firstColumn="0" w:lastColumn="0" w:oddVBand="0" w:evenVBand="0" w:oddHBand="1" w:evenHBand="0" w:firstRowFirstColumn="0" w:firstRowLastColumn="0" w:lastRowFirstColumn="0" w:lastRowLastColumn="0"/>
+              <w:rPr>
+                <w:rFonts w:ascii="Aptos" w:eastAsia="Calibri" w:hAnsi="Aptos" w:cs="Calibri"/>
+                <w:b/>
+                <w:sz w:val="20"/>
+                <w:szCs w:val="20"/>
+              </w:rPr>
+            </w:pPr>
+            <w:r>
+              <w:rPr>
+                <w:rFonts w:ascii="Aptos" w:eastAsia="Calibri" w:hAnsi="Aptos" w:cs="Calibri"/>
+                <w:b/>
+                <w:sz w:val="20"/>
+                <w:szCs w:val="20"/>
+              </w:rPr>
+              <w:t>Diseño responsivo que mantiene la interfaz ordenada en distintos tamaños de pantalla.</w:t>
+            </w:r>
+          </w:p>
+        </w:tc>
+        <w:tc>
+          <w:tcPr>
+            <w:tcW w:w="3611" w:type="pct"/>
+          </w:tcPr>
+          <w:p>
+            <w:pPr>
+              <w:jc w:val="center"/>
+              <w:cnfStyle w:val="000000100000" w:firstRow="0" w:lastRow="0" w:firstColumn="0" w:lastColumn="0" w:oddVBand="0" w:evenVBand="0" w:oddHBand="1" w:evenHBand="0" w:firstRowFirstColumn="0" w:firstRowLastColumn="0" w:lastRowFirstColumn="0" w:lastRowLastColumn="0"/>
+              <w:rPr>
+                <w:rFonts w:ascii="Aptos" w:hAnsi="Aptos" w:cstheme="minorHAnsi"/>
+              </w:rPr>
+            </w:pPr>
+            <w:r>
+              <w:rPr>
+                <w:rFonts w:ascii="Aptos" w:hAnsi="Aptos" w:cstheme="minorHAnsi"/>
+              </w:rPr>
+              <w:drawing>
+                <wp:inline distT="0" distB="0" distL="0" distR="0" wp14:anchorId="0917D46A" wp14:editId="723C9722">
+                  <wp:extent cx="4543425" cy="2617470"/>
+                  <wp:effectExtent l="0" t="0" r="9525" b="0"/>
+                  <wp:docPr id="298183168" name="Imagen 1"/>
+                  <wp:cNvGraphicFramePr>
+                    <a:graphicFrameLocks xmlns:a="http://schemas.openxmlformats.org/drawingml/2006/main" noChangeAspect="1"/>
+                  </wp:cNvGraphicFramePr>
+                  <a:graphic xmlns:a="http://schemas.openxmlformats.org/drawingml/2006/main">
+                    <a:graphicData uri="http://schemas.openxmlformats.org/drawingml/2006/picture">
+                      <pic:pic xmlns:pic="http://schemas.openxmlformats.org/drawingml/2006/picture">
+                        <pic:nvPicPr>
+                          <pic:cNvPr id="298183168" name=""/>
+                          <pic:cNvPicPr/>
+                        </pic:nvPicPr>
+                        <pic:blipFill>
+                          <a:blip r:embed="rId22"/>
+                          <a:stretch>
+                            <a:fillRect/>
+                          </a:stretch>
+                        </pic:blipFill>
+                        <pic:spPr>
+                          <a:xfrm>
+                            <a:off x="0" y="0"/>
+                            <a:ext cx="4543425" cy="2617470"/>
+                          </a:xfrm>
+                          <a:prstGeom prst="rect">
+                            <a:avLst/>
+                          </a:prstGeom>
+                        </pic:spPr>
+                      </pic:pic>
+                    </a:graphicData>
+                  </a:graphic>
+                </wp:inline>
+              </w:drawing>
+            </w:r>
+          </w:p>
+          <w:p>
+            <w:pPr>
+              <w:cnfStyle w:val="000000100000" w:firstRow="0" w:lastRow="0" w:firstColumn="0" w:lastColumn="0" w:oddVBand="0" w:evenVBand="0" w:oddHBand="1" w:evenHBand="0" w:firstRowFirstColumn="0" w:firstRowLastColumn="0" w:lastRowFirstColumn="0" w:lastRowLastColumn="0"/>
+              <w:rPr>
+                <w:rFonts w:ascii="Aptos" w:hAnsi="Aptos" w:cstheme="minorHAnsi"/>
+              </w:rPr>
+            </w:pPr>
+            <w:r>
+              <w:rPr>
+                <w:rFonts w:ascii="Aptos" w:hAnsi="Aptos" w:cstheme="minorHAnsi"/>
+              </w:rPr>
+              <w:t>Computadora: 1366 x 768</w:t>
+            </w:r>
+          </w:p>
+          <w:p>
+            <w:pPr>
+              <w:cnfStyle w:val="000000100000" w:firstRow="0" w:lastRow="0" w:firstColumn="0" w:lastColumn="0" w:oddVBand="0" w:evenVBand="0" w:oddHBand="1" w:evenHBand="0" w:firstRowFirstColumn="0" w:firstRowLastColumn="0" w:lastRowFirstColumn="0" w:lastRowLastColumn="0"/>
+              <w:rPr>
+                <w:rFonts w:ascii="Aptos" w:hAnsi="Aptos" w:cstheme="minorHAnsi"/>
+              </w:rPr>
+            </w:pPr>
+          </w:p>
+          <w:p>
+            <w:pPr>
+              <w:cnfStyle w:val="000000100000" w:firstRow="0" w:lastRow="0" w:firstColumn="0" w:lastColumn="0" w:oddVBand="0" w:evenVBand="0" w:oddHBand="1" w:evenHBand="0" w:firstRowFirstColumn="0" w:firstRowLastColumn="0" w:lastRowFirstColumn="0" w:lastRowLastColumn="0"/>
+              <w:rPr>
+                <w:rFonts w:ascii="Aptos" w:hAnsi="Aptos" w:cstheme="minorHAnsi"/>
+              </w:rPr>
+            </w:pPr>
+            <w:r>
+              <w:rPr>
+                <w:rFonts w:ascii="Aptos" w:hAnsi="Aptos" w:cstheme="minorHAnsi"/>
+              </w:rPr>
+              <w:drawing>
+                <wp:inline distT="0" distB="0" distL="0" distR="0" wp14:anchorId="71808FA3" wp14:editId="6C13527A">
+                  <wp:extent cx="4543425" cy="1926590"/>
+                  <wp:effectExtent l="0" t="0" r="9525" b="0"/>
+                  <wp:docPr id="474560440" name="Imagen 1"/>
+                  <wp:cNvGraphicFramePr>
+                    <a:graphicFrameLocks xmlns:a="http://schemas.openxmlformats.org/drawingml/2006/main" noChangeAspect="1"/>
+                  </wp:cNvGraphicFramePr>
+                  <a:graphic xmlns:a="http://schemas.openxmlformats.org/drawingml/2006/main">
+                    <a:graphicData uri="http://schemas.openxmlformats.org/drawingml/2006/picture">
+                      <pic:pic xmlns:pic="http://schemas.openxmlformats.org/drawingml/2006/picture">
+                        <pic:nvPicPr>
+                          <pic:cNvPr id="474560440" name=""/>
+                          <pic:cNvPicPr/>
+                        </pic:nvPicPr>
+                        <pic:blipFill>
+                          <a:blip r:embed="rId23"/>
+                          <a:stretch>
+                            <a:fillRect/>
+                          </a:stretch>
+                        </pic:blipFill>
+                        <pic:spPr>
+                          <a:xfrm>
+                            <a:off x="0" y="0"/>
+                            <a:ext cx="4543425" cy="1926590"/>
+                          </a:xfrm>
+                          <a:prstGeom prst="rect">
+                            <a:avLst/>
+                          </a:prstGeom>
+                        </pic:spPr>
+                      </pic:pic>
+                    </a:graphicData>
+                  </a:graphic>
+                </wp:inline>
+              </w:drawing>
+            </w:r>
+          </w:p>
+          <w:p>
+            <w:pPr>
+              <w:cnfStyle w:val="000000100000" w:firstRow="0" w:lastRow="0" w:firstColumn="0" w:lastColumn="0" w:oddVBand="0" w:evenVBand="0" w:oddHBand="1" w:evenHBand="0" w:firstRowFirstColumn="0" w:firstRowLastColumn="0" w:lastRowFirstColumn="0" w:lastRowLastColumn="0"/>
+              <w:rPr>
+                <w:rFonts w:ascii="Aptos" w:hAnsi="Aptos" w:cstheme="minorHAnsi"/>
+              </w:rPr>
+            </w:pPr>
+            <w:r>
+              <w:rPr>
+                <w:rFonts w:ascii="Aptos" w:hAnsi="Aptos" w:cstheme="minorHAnsi"/>
+              </w:rPr>
+              <w:t>Computadora: 1920 x 1080</w:t>
+            </w:r>
+          </w:p>
+          <w:p>
+            <w:pPr>
+              <w:cnfStyle w:val="000000100000" w:firstRow="0" w:lastRow="0" w:firstColumn="0" w:lastColumn="0" w:oddVBand="0" w:evenVBand="0" w:oddHBand="1" w:evenHBand="0" w:firstRowFirstColumn="0" w:firstRowLastColumn="0" w:lastRowFirstColumn="0" w:lastRowLastColumn="0"/>
+              <w:rPr>
+                <w:rFonts w:ascii="Aptos" w:hAnsi="Aptos" w:cstheme="minorHAnsi"/>
+              </w:rPr>
+            </w:pPr>
+          </w:p>
+          <w:p>
+            <w:pPr>
+              <w:cnfStyle w:val="000000100000" w:firstRow="0" w:lastRow="0" w:firstColumn="0" w:lastColumn="0" w:oddVBand="0" w:evenVBand="0" w:oddHBand="1" w:evenHBand="0" w:firstRowFirstColumn="0" w:firstRowLastColumn="0" w:lastRowFirstColumn="0" w:lastRowLastColumn="0"/>
+              <w:rPr>
+                <w:rFonts w:ascii="Aptos" w:hAnsi="Aptos" w:cstheme="minorHAnsi"/>
+              </w:rPr>
+            </w:pPr>
+            <w:r>
+              <w:rPr>
+                <w:rFonts w:ascii="Aptos" w:hAnsi="Aptos" w:cstheme="minorHAnsi"/>
+              </w:rPr>
+              <w:lastRenderedPageBreak/>
+              <w:drawing>
+                <wp:inline distT="0" distB="0" distL="0" distR="0" wp14:anchorId="10A144DE" wp14:editId="15DBA72F">
+                  <wp:extent cx="4543425" cy="7890510"/>
+                  <wp:effectExtent l="0" t="0" r="9525" b="0"/>
+                  <wp:docPr id="810172971" name="Imagen 1"/>
+                  <wp:cNvGraphicFramePr>
+                    <a:graphicFrameLocks xmlns:a="http://schemas.openxmlformats.org/drawingml/2006/main" noChangeAspect="1"/>
+                  </wp:cNvGraphicFramePr>
+                  <a:graphic xmlns:a="http://schemas.openxmlformats.org/drawingml/2006/main">
+                    <a:graphicData uri="http://schemas.openxmlformats.org/drawingml/2006/picture">
+                      <pic:pic xmlns:pic="http://schemas.openxmlformats.org/drawingml/2006/picture">
+                        <pic:nvPicPr>
+                          <pic:cNvPr id="810172971" name=""/>
+                          <pic:cNvPicPr/>
+                        </pic:nvPicPr>
+                        <pic:blipFill>
+                          <a:blip r:embed="rId24"/>
+                          <a:stretch>
+                            <a:fillRect/>
+                          </a:stretch>
+                        </pic:blipFill>
+                        <pic:spPr>
+                          <a:xfrm>
+                            <a:off x="0" y="0"/>
+                            <a:ext cx="4543425" cy="7890510"/>
+                          </a:xfrm>
+                          <a:prstGeom prst="rect">
+                            <a:avLst/>
+                          </a:prstGeom>
+                        </pic:spPr>
+                      </pic:pic>
+                    </a:graphicData>
+                  </a:graphic>
+                </wp:inline>
+              </w:drawing>
+            </w:r>
+          </w:p>
+          <w:p>
+            <w:pPr>
+              <w:cnfStyle w:val="000000100000" w:firstRow="0" w:lastRow="0" w:firstColumn="0" w:lastColumn="0" w:oddVBand="0" w:evenVBand="0" w:oddHBand="1" w:evenHBand="0" w:firstRowFirstColumn="0" w:firstRowLastColumn="0" w:lastRowFirstColumn="0" w:lastRowLastColumn="0"/>
+              <w:rPr>
+                <w:rFonts w:ascii="Aptos" w:hAnsi="Aptos" w:cstheme="minorHAnsi"/>
+              </w:rPr>
+            </w:pPr>
+            <w:r>
+              <w:rPr>
+                <w:rFonts w:ascii="Aptos" w:hAnsi="Aptos" w:cstheme="minorHAnsi"/>
+              </w:rPr>
+              <w:t>Celular:  560 x 900</w:t>
+            </w:r>
           </w:p>
         </w:tc>
       </w:tr>
@@ -3658,12 +5073,11 @@
           <w:rFonts w:ascii="Aptos" w:hAnsi="Aptos"/>
         </w:rPr>
       </w:pPr>
-      <w:bookmarkStart w:id="91" w:name="_Toc142309159"/>
+      <w:bookmarkStart w:id="90" w:name="_Toc142309159"/>
       <w:r>
         <w:rPr>
           <w:rFonts w:ascii="Aptos" w:hAnsi="Aptos"/>
         </w:rPr>
-        <w:lastRenderedPageBreak/>
         <w:t>casos</w:t>
       </w:r>
       <w:r>
@@ -3684,7 +5098,7 @@
         </w:rPr>
         <w:t>y requisitos de capacitación</w:t>
       </w:r>
-      <w:bookmarkEnd w:id="91"/>
+      <w:bookmarkEnd w:id="90"/>
     </w:p>
     <w:p>
       <w:pPr>
@@ -3697,18 +5111,18 @@
           <w:rFonts w:ascii="Aptos" w:hAnsi="Aptos"/>
         </w:rPr>
       </w:pPr>
-      <w:bookmarkStart w:id="92" w:name="_Toc142309160"/>
+      <w:bookmarkStart w:id="91" w:name="_Toc142309160"/>
       <w:r>
         <w:rPr>
           <w:rFonts w:ascii="Aptos" w:hAnsi="Aptos"/>
         </w:rPr>
         <w:t>casos de PRUEBAS (cp)</w:t>
       </w:r>
-      <w:bookmarkEnd w:id="92"/>
+      <w:bookmarkEnd w:id="91"/>
     </w:p>
     <w:tbl>
       <w:tblPr>
-        <w:tblStyle w:val="Tabladecuadrcula4-nfasis6"/>
+        <w:tblStyle w:val="Tablaconcuadrcula4-nfasis6"/>
         <w:tblW w:w="9298" w:type="dxa"/>
         <w:tblLayout w:type="fixed"/>
         <w:tblLook w:val="04A0" w:firstRow="1" w:lastRow="0" w:firstColumn="1" w:lastColumn="0" w:noHBand="0" w:noVBand="1"/>
@@ -3870,12 +5284,6 @@
                 <w:rFonts w:ascii="Aptos" w:hAnsi="Aptos" w:cstheme="minorHAnsi"/>
               </w:rPr>
             </w:pPr>
-            <w:r>
-              <w:rPr>
-                <w:rFonts w:ascii="Aptos" w:hAnsi="Aptos" w:cstheme="minorHAnsi"/>
-              </w:rPr>
-              <w:t>Hacer clic en el botón de generar</w:t>
-            </w:r>
           </w:p>
         </w:tc>
         <w:tc>
@@ -3891,18 +5299,6 @@
                 <w:rFonts w:ascii="Aptos" w:hAnsi="Aptos" w:cstheme="minorHAnsi"/>
               </w:rPr>
             </w:pPr>
-            <w:r>
-              <w:rPr>
-                <w:rFonts w:ascii="Aptos" w:hAnsi="Aptos" w:cstheme="minorHAnsi"/>
-              </w:rPr>
-              <w:t>RF</w:t>
-            </w:r>
-            <w:r>
-              <w:rPr>
-                <w:rFonts w:ascii="Aptos" w:hAnsi="Aptos" w:cstheme="minorHAnsi"/>
-              </w:rPr>
-              <w:t>-05</w:t>
-            </w:r>
           </w:p>
         </w:tc>
         <w:tc>
@@ -3937,7 +5333,7 @@
         </w:rPr>
         <w:t xml:space="preserve"> </w:t>
       </w:r>
-      <w:bookmarkStart w:id="93" w:name="_Toc142309161"/>
+      <w:bookmarkStart w:id="92" w:name="_Toc142309161"/>
       <w:r>
         <w:rPr>
           <w:rFonts w:ascii="Aptos" w:hAnsi="Aptos"/>
@@ -3956,11 +5352,11 @@
         </w:rPr>
         <w:t xml:space="preserve"> (rc)</w:t>
       </w:r>
-      <w:bookmarkEnd w:id="93"/>
+      <w:bookmarkEnd w:id="92"/>
     </w:p>
     <w:tbl>
       <w:tblPr>
-        <w:tblStyle w:val="Tabladecuadrcula4-nfasis6"/>
+        <w:tblStyle w:val="Tablaconcuadrcula4-nfasis6"/>
         <w:tblW w:w="9298" w:type="dxa"/>
         <w:tblLayout w:type="fixed"/>
         <w:tblLook w:val="04A0" w:firstRow="1" w:lastRow="0" w:firstColumn="1" w:lastColumn="0" w:noHBand="0" w:noVBand="1"/>
@@ -4251,14 +5647,14 @@
           <w:rFonts w:ascii="Aptos" w:hAnsi="Aptos"/>
         </w:rPr>
       </w:pPr>
-      <w:bookmarkStart w:id="94" w:name="_Toc142309162"/>
+      <w:bookmarkStart w:id="93" w:name="_Toc142309162"/>
       <w:r>
         <w:rPr>
           <w:rFonts w:ascii="Aptos" w:hAnsi="Aptos"/>
         </w:rPr>
         <w:t>DOCUMENTACIÓN COMPLEMENTARIA</w:t>
       </w:r>
-      <w:bookmarkEnd w:id="94"/>
+      <w:bookmarkEnd w:id="93"/>
     </w:p>
     <w:p>
       <w:pPr>
@@ -4269,8 +5665,8 @@
           <w:lang w:val="es-AR"/>
         </w:rPr>
       </w:pPr>
-      <w:bookmarkStart w:id="95" w:name="_Toc110937701"/>
-      <w:bookmarkStart w:id="96" w:name="_Toc245023409"/>
+      <w:bookmarkStart w:id="94" w:name="_Toc110937701"/>
+      <w:bookmarkStart w:id="95" w:name="_Toc245023409"/>
       <w:r>
         <w:rPr>
           <w:rFonts w:ascii="Aptos" w:hAnsi="Aptos" w:cs="Arial"/>
@@ -4289,7 +5685,7 @@
         </w:rPr>
         <w:t xml:space="preserve">repositorio: </w:t>
       </w:r>
-      <w:hyperlink r:id="rId13" w:history="1">
+      <w:hyperlink r:id="rId25" w:history="1">
         <w:proofErr w:type="spellStart"/>
         <w:r>
           <w:rPr>
@@ -4334,22 +5730,22 @@
           <w:rFonts w:ascii="Aptos" w:hAnsi="Aptos"/>
         </w:rPr>
       </w:pPr>
-      <w:bookmarkStart w:id="97" w:name="_Toc142309163"/>
+      <w:bookmarkStart w:id="96" w:name="_Toc142309163"/>
       <w:r>
         <w:rPr>
           <w:rFonts w:ascii="Aptos" w:hAnsi="Aptos"/>
         </w:rPr>
         <w:t>APROBACIÓN DE</w:t>
       </w:r>
+      <w:bookmarkEnd w:id="94"/>
       <w:bookmarkEnd w:id="95"/>
-      <w:bookmarkEnd w:id="96"/>
       <w:r>
         <w:rPr>
           <w:rFonts w:ascii="Aptos" w:hAnsi="Aptos"/>
         </w:rPr>
         <w:t xml:space="preserve"> la especificación funcional</w:t>
       </w:r>
-      <w:bookmarkEnd w:id="97"/>
+      <w:bookmarkEnd w:id="96"/>
     </w:p>
     <w:p>
       <w:pPr>
@@ -4866,10 +6262,10 @@
       </w:pPr>
     </w:p>
     <w:sectPr>
-      <w:headerReference w:type="default" r:id="rId14"/>
-      <w:footerReference w:type="even" r:id="rId15"/>
-      <w:footerReference w:type="default" r:id="rId16"/>
-      <w:headerReference w:type="first" r:id="rId17"/>
+      <w:headerReference w:type="default" r:id="rId26"/>
+      <w:footerReference w:type="even" r:id="rId27"/>
+      <w:footerReference w:type="default" r:id="rId28"/>
+      <w:headerReference w:type="first" r:id="rId29"/>
       <w:pgSz w:w="11907" w:h="16840" w:code="9"/>
       <w:pgMar w:top="1973" w:right="992" w:bottom="1258" w:left="1627" w:header="720" w:footer="374" w:gutter="0"/>
       <w:paperSrc w:first="261" w:other="261"/>
@@ -4887,7 +6283,7 @@
 </file>
 
 <file path=word/endnotes.xml><?xml version="1.0" encoding="utf-8"?>
-<w:endnotes xmlns:wpc="http://schemas.microsoft.com/office/word/2010/wordprocessingCanvas" xmlns:cx="http://schemas.microsoft.com/office/drawing/2014/chartex" xmlns:cx1="http://schemas.microsoft.com/office/drawing/2015/9/8/chartex" xmlns:mc="http://schemas.openxmlformats.org/markup-compatibility/2006" xmlns:o="urn:schemas-microsoft-com:office:office" xmlns:r="http://schemas.openxmlformats.org/officeDocument/2006/relationships" xmlns:m="http://schemas.openxmlformats.org/officeDocument/2006/math" xmlns:v="urn:schemas-microsoft-com:vml" xmlns:wp14="http://schemas.microsoft.com/office/word/2010/wordprocessingDrawing" xmlns:wp="http://schemas.openxmlformats.org/drawingml/2006/wordprocessingDrawing" xmlns:w10="urn:schemas-microsoft-com:office:word" xmlns:w="http://schemas.openxmlformats.org/wordprocessingml/2006/main" xmlns:w14="http://schemas.microsoft.com/office/word/2010/wordml" xmlns:w15="http://schemas.microsoft.com/office/word/2012/wordml" xmlns:w16se="http://schemas.microsoft.com/office/word/2015/wordml/symex" xmlns:wpg="http://schemas.microsoft.com/office/word/2010/wordprocessingGroup" xmlns:wpi="http://schemas.microsoft.com/office/word/2010/wordprocessingInk" xmlns:wne="http://schemas.microsoft.com/office/word/2006/wordml" xmlns:wps="http://schemas.microsoft.com/office/word/2010/wordprocessingShape" mc:Ignorable="w14 w15 w16se wp14">
+<w:endnotes xmlns:wpc="http://schemas.microsoft.com/office/word/2010/wordprocessingCanvas" xmlns:cx="http://schemas.microsoft.com/office/drawing/2014/chartex" xmlns:cx1="http://schemas.microsoft.com/office/drawing/2015/9/8/chartex" xmlns:cx2="http://schemas.microsoft.com/office/drawing/2015/10/21/chartex" xmlns:cx3="http://schemas.microsoft.com/office/drawing/2016/5/9/chartex" xmlns:cx4="http://schemas.microsoft.com/office/drawing/2016/5/10/chartex" xmlns:cx5="http://schemas.microsoft.com/office/drawing/2016/5/11/chartex" xmlns:cx6="http://schemas.microsoft.com/office/drawing/2016/5/12/chartex" xmlns:cx7="http://schemas.microsoft.com/office/drawing/2016/5/13/chartex" xmlns:cx8="http://schemas.microsoft.com/office/drawing/2016/5/14/chartex" xmlns:mc="http://schemas.openxmlformats.org/markup-compatibility/2006" xmlns:aink="http://schemas.microsoft.com/office/drawing/2016/ink" xmlns:am3d="http://schemas.microsoft.com/office/drawing/2017/model3d" xmlns:o="urn:schemas-microsoft-com:office:office" xmlns:oel="http://schemas.microsoft.com/office/2019/extlst" xmlns:r="http://schemas.openxmlformats.org/officeDocument/2006/relationships" xmlns:m="http://schemas.openxmlformats.org/officeDocument/2006/math" xmlns:v="urn:schemas-microsoft-com:vml" xmlns:wp14="http://schemas.microsoft.com/office/word/2010/wordprocessingDrawing" xmlns:wp="http://schemas.openxmlformats.org/drawingml/2006/wordprocessingDrawing" xmlns:w10="urn:schemas-microsoft-com:office:word" xmlns:w="http://schemas.openxmlformats.org/wordprocessingml/2006/main" xmlns:w14="http://schemas.microsoft.com/office/word/2010/wordml" xmlns:w15="http://schemas.microsoft.com/office/word/2012/wordml" xmlns:w16cex="http://schemas.microsoft.com/office/word/2018/wordml/cex" xmlns:w16cid="http://schemas.microsoft.com/office/word/2016/wordml/cid" xmlns:w16="http://schemas.microsoft.com/office/word/2018/wordml" xmlns:w16sdtdh="http://schemas.microsoft.com/office/word/2020/wordml/sdtdatahash" xmlns:w16se="http://schemas.microsoft.com/office/word/2015/wordml/symex" xmlns:wpg="http://schemas.microsoft.com/office/word/2010/wordprocessingGroup" xmlns:wpi="http://schemas.microsoft.com/office/word/2010/wordprocessingInk" xmlns:wne="http://schemas.microsoft.com/office/word/2006/wordml" xmlns:wps="http://schemas.microsoft.com/office/word/2010/wordprocessingShape" mc:Ignorable="w14 w15 w16se w16cid w16 w16cex w16sdtdh wp14">
   <w:endnote w:type="separator" w:id="-1">
     <w:p>
       <w:r>
@@ -4906,7 +6302,7 @@
 </file>
 
 <file path=word/footer1.xml><?xml version="1.0" encoding="utf-8"?>
-<w:ftr xmlns:wpc="http://schemas.microsoft.com/office/word/2010/wordprocessingCanvas" xmlns:cx="http://schemas.microsoft.com/office/drawing/2014/chartex" xmlns:cx1="http://schemas.microsoft.com/office/drawing/2015/9/8/chartex" xmlns:mc="http://schemas.openxmlformats.org/markup-compatibility/2006" xmlns:o="urn:schemas-microsoft-com:office:office" xmlns:r="http://schemas.openxmlformats.org/officeDocument/2006/relationships" xmlns:m="http://schemas.openxmlformats.org/officeDocument/2006/math" xmlns:v="urn:schemas-microsoft-com:vml" xmlns:wp14="http://schemas.microsoft.com/office/word/2010/wordprocessingDrawing" xmlns:wp="http://schemas.openxmlformats.org/drawingml/2006/wordprocessingDrawing" xmlns:w10="urn:schemas-microsoft-com:office:word" xmlns:w="http://schemas.openxmlformats.org/wordprocessingml/2006/main" xmlns:w14="http://schemas.microsoft.com/office/word/2010/wordml" xmlns:w15="http://schemas.microsoft.com/office/word/2012/wordml" xmlns:w16se="http://schemas.microsoft.com/office/word/2015/wordml/symex" xmlns:wpg="http://schemas.microsoft.com/office/word/2010/wordprocessingGroup" xmlns:wpi="http://schemas.microsoft.com/office/word/2010/wordprocessingInk" xmlns:wne="http://schemas.microsoft.com/office/word/2006/wordml" xmlns:wps="http://schemas.microsoft.com/office/word/2010/wordprocessingShape" mc:Ignorable="w14 w15 w16se wp14">
+<w:ftr xmlns:wpc="http://schemas.microsoft.com/office/word/2010/wordprocessingCanvas" xmlns:cx="http://schemas.microsoft.com/office/drawing/2014/chartex" xmlns:cx1="http://schemas.microsoft.com/office/drawing/2015/9/8/chartex" xmlns:cx2="http://schemas.microsoft.com/office/drawing/2015/10/21/chartex" xmlns:cx3="http://schemas.microsoft.com/office/drawing/2016/5/9/chartex" xmlns:cx4="http://schemas.microsoft.com/office/drawing/2016/5/10/chartex" xmlns:cx5="http://schemas.microsoft.com/office/drawing/2016/5/11/chartex" xmlns:cx6="http://schemas.microsoft.com/office/drawing/2016/5/12/chartex" xmlns:cx7="http://schemas.microsoft.com/office/drawing/2016/5/13/chartex" xmlns:cx8="http://schemas.microsoft.com/office/drawing/2016/5/14/chartex" xmlns:mc="http://schemas.openxmlformats.org/markup-compatibility/2006" xmlns:aink="http://schemas.microsoft.com/office/drawing/2016/ink" xmlns:am3d="http://schemas.microsoft.com/office/drawing/2017/model3d" xmlns:o="urn:schemas-microsoft-com:office:office" xmlns:oel="http://schemas.microsoft.com/office/2019/extlst" xmlns:r="http://schemas.openxmlformats.org/officeDocument/2006/relationships" xmlns:m="http://schemas.openxmlformats.org/officeDocument/2006/math" xmlns:v="urn:schemas-microsoft-com:vml" xmlns:wp14="http://schemas.microsoft.com/office/word/2010/wordprocessingDrawing" xmlns:wp="http://schemas.openxmlformats.org/drawingml/2006/wordprocessingDrawing" xmlns:w10="urn:schemas-microsoft-com:office:word" xmlns:w="http://schemas.openxmlformats.org/wordprocessingml/2006/main" xmlns:w14="http://schemas.microsoft.com/office/word/2010/wordml" xmlns:w15="http://schemas.microsoft.com/office/word/2012/wordml" xmlns:w16cex="http://schemas.microsoft.com/office/word/2018/wordml/cex" xmlns:w16cid="http://schemas.microsoft.com/office/word/2016/wordml/cid" xmlns:w16="http://schemas.microsoft.com/office/word/2018/wordml" xmlns:w16sdtdh="http://schemas.microsoft.com/office/word/2020/wordml/sdtdatahash" xmlns:w16se="http://schemas.microsoft.com/office/word/2015/wordml/symex" xmlns:wpg="http://schemas.microsoft.com/office/word/2010/wordprocessingGroup" xmlns:wpi="http://schemas.microsoft.com/office/word/2010/wordprocessingInk" xmlns:wne="http://schemas.microsoft.com/office/word/2006/wordml" xmlns:wps="http://schemas.microsoft.com/office/word/2010/wordprocessingShape" mc:Ignorable="w14 w15 w16se w16cid w16 w16cex w16sdtdh wp14">
   <w:p>
     <w:pPr>
       <w:pStyle w:val="Piedepgina"/>
@@ -4944,7 +6340,7 @@
 </file>
 
 <file path=word/footer2.xml><?xml version="1.0" encoding="utf-8"?>
-<w:ftr xmlns:wpc="http://schemas.microsoft.com/office/word/2010/wordprocessingCanvas" xmlns:cx="http://schemas.microsoft.com/office/drawing/2014/chartex" xmlns:cx1="http://schemas.microsoft.com/office/drawing/2015/9/8/chartex" xmlns:mc="http://schemas.openxmlformats.org/markup-compatibility/2006" xmlns:o="urn:schemas-microsoft-com:office:office" xmlns:r="http://schemas.openxmlformats.org/officeDocument/2006/relationships" xmlns:m="http://schemas.openxmlformats.org/officeDocument/2006/math" xmlns:v="urn:schemas-microsoft-com:vml" xmlns:wp14="http://schemas.microsoft.com/office/word/2010/wordprocessingDrawing" xmlns:wp="http://schemas.openxmlformats.org/drawingml/2006/wordprocessingDrawing" xmlns:w10="urn:schemas-microsoft-com:office:word" xmlns:w="http://schemas.openxmlformats.org/wordprocessingml/2006/main" xmlns:w14="http://schemas.microsoft.com/office/word/2010/wordml" xmlns:w15="http://schemas.microsoft.com/office/word/2012/wordml" xmlns:w16se="http://schemas.microsoft.com/office/word/2015/wordml/symex" xmlns:wpg="http://schemas.microsoft.com/office/word/2010/wordprocessingGroup" xmlns:wpi="http://schemas.microsoft.com/office/word/2010/wordprocessingInk" xmlns:wne="http://schemas.microsoft.com/office/word/2006/wordml" xmlns:wps="http://schemas.microsoft.com/office/word/2010/wordprocessingShape" mc:Ignorable="w14 w15 w16se wp14">
+<w:ftr xmlns:wpc="http://schemas.microsoft.com/office/word/2010/wordprocessingCanvas" xmlns:cx="http://schemas.microsoft.com/office/drawing/2014/chartex" xmlns:cx1="http://schemas.microsoft.com/office/drawing/2015/9/8/chartex" xmlns:cx2="http://schemas.microsoft.com/office/drawing/2015/10/21/chartex" xmlns:cx3="http://schemas.microsoft.com/office/drawing/2016/5/9/chartex" xmlns:cx4="http://schemas.microsoft.com/office/drawing/2016/5/10/chartex" xmlns:cx5="http://schemas.microsoft.com/office/drawing/2016/5/11/chartex" xmlns:cx6="http://schemas.microsoft.com/office/drawing/2016/5/12/chartex" xmlns:cx7="http://schemas.microsoft.com/office/drawing/2016/5/13/chartex" xmlns:cx8="http://schemas.microsoft.com/office/drawing/2016/5/14/chartex" xmlns:mc="http://schemas.openxmlformats.org/markup-compatibility/2006" xmlns:aink="http://schemas.microsoft.com/office/drawing/2016/ink" xmlns:am3d="http://schemas.microsoft.com/office/drawing/2017/model3d" xmlns:o="urn:schemas-microsoft-com:office:office" xmlns:oel="http://schemas.microsoft.com/office/2019/extlst" xmlns:r="http://schemas.openxmlformats.org/officeDocument/2006/relationships" xmlns:m="http://schemas.openxmlformats.org/officeDocument/2006/math" xmlns:v="urn:schemas-microsoft-com:vml" xmlns:wp14="http://schemas.microsoft.com/office/word/2010/wordprocessingDrawing" xmlns:wp="http://schemas.openxmlformats.org/drawingml/2006/wordprocessingDrawing" xmlns:w10="urn:schemas-microsoft-com:office:word" xmlns:w="http://schemas.openxmlformats.org/wordprocessingml/2006/main" xmlns:w14="http://schemas.microsoft.com/office/word/2010/wordml" xmlns:w15="http://schemas.microsoft.com/office/word/2012/wordml" xmlns:w16cex="http://schemas.microsoft.com/office/word/2018/wordml/cex" xmlns:w16cid="http://schemas.microsoft.com/office/word/2016/wordml/cid" xmlns:w16="http://schemas.microsoft.com/office/word/2018/wordml" xmlns:w16sdtdh="http://schemas.microsoft.com/office/word/2020/wordml/sdtdatahash" xmlns:w16se="http://schemas.microsoft.com/office/word/2015/wordml/symex" xmlns:wpg="http://schemas.microsoft.com/office/word/2010/wordprocessingGroup" xmlns:wpi="http://schemas.microsoft.com/office/word/2010/wordprocessingInk" xmlns:wne="http://schemas.microsoft.com/office/word/2006/wordml" xmlns:wps="http://schemas.microsoft.com/office/word/2010/wordprocessingShape" mc:Ignorable="w14 w15 w16se w16cid w16 w16cex w16sdtdh wp14">
   <w:p>
     <w:pPr>
       <w:pStyle w:val="Piedepgina"/>
@@ -4960,7 +6356,7 @@
 </file>
 
 <file path=word/footnotes.xml><?xml version="1.0" encoding="utf-8"?>
-<w:footnotes xmlns:wpc="http://schemas.microsoft.com/office/word/2010/wordprocessingCanvas" xmlns:cx="http://schemas.microsoft.com/office/drawing/2014/chartex" xmlns:cx1="http://schemas.microsoft.com/office/drawing/2015/9/8/chartex" xmlns:mc="http://schemas.openxmlformats.org/markup-compatibility/2006" xmlns:o="urn:schemas-microsoft-com:office:office" xmlns:r="http://schemas.openxmlformats.org/officeDocument/2006/relationships" xmlns:m="http://schemas.openxmlformats.org/officeDocument/2006/math" xmlns:v="urn:schemas-microsoft-com:vml" xmlns:wp14="http://schemas.microsoft.com/office/word/2010/wordprocessingDrawing" xmlns:wp="http://schemas.openxmlformats.org/drawingml/2006/wordprocessingDrawing" xmlns:w10="urn:schemas-microsoft-com:office:word" xmlns:w="http://schemas.openxmlformats.org/wordprocessingml/2006/main" xmlns:w14="http://schemas.microsoft.com/office/word/2010/wordml" xmlns:w15="http://schemas.microsoft.com/office/word/2012/wordml" xmlns:w16se="http://schemas.microsoft.com/office/word/2015/wordml/symex" xmlns:wpg="http://schemas.microsoft.com/office/word/2010/wordprocessingGroup" xmlns:wpi="http://schemas.microsoft.com/office/word/2010/wordprocessingInk" xmlns:wne="http://schemas.microsoft.com/office/word/2006/wordml" xmlns:wps="http://schemas.microsoft.com/office/word/2010/wordprocessingShape" mc:Ignorable="w14 w15 w16se wp14">
+<w:footnotes xmlns:wpc="http://schemas.microsoft.com/office/word/2010/wordprocessingCanvas" xmlns:cx="http://schemas.microsoft.com/office/drawing/2014/chartex" xmlns:cx1="http://schemas.microsoft.com/office/drawing/2015/9/8/chartex" xmlns:cx2="http://schemas.microsoft.com/office/drawing/2015/10/21/chartex" xmlns:cx3="http://schemas.microsoft.com/office/drawing/2016/5/9/chartex" xmlns:cx4="http://schemas.microsoft.com/office/drawing/2016/5/10/chartex" xmlns:cx5="http://schemas.microsoft.com/office/drawing/2016/5/11/chartex" xmlns:cx6="http://schemas.microsoft.com/office/drawing/2016/5/12/chartex" xmlns:cx7="http://schemas.microsoft.com/office/drawing/2016/5/13/chartex" xmlns:cx8="http://schemas.microsoft.com/office/drawing/2016/5/14/chartex" xmlns:mc="http://schemas.openxmlformats.org/markup-compatibility/2006" xmlns:aink="http://schemas.microsoft.com/office/drawing/2016/ink" xmlns:am3d="http://schemas.microsoft.com/office/drawing/2017/model3d" xmlns:o="urn:schemas-microsoft-com:office:office" xmlns:oel="http://schemas.microsoft.com/office/2019/extlst" xmlns:r="http://schemas.openxmlformats.org/officeDocument/2006/relationships" xmlns:m="http://schemas.openxmlformats.org/officeDocument/2006/math" xmlns:v="urn:schemas-microsoft-com:vml" xmlns:wp14="http://schemas.microsoft.com/office/word/2010/wordprocessingDrawing" xmlns:wp="http://schemas.openxmlformats.org/drawingml/2006/wordprocessingDrawing" xmlns:w10="urn:schemas-microsoft-com:office:word" xmlns:w="http://schemas.openxmlformats.org/wordprocessingml/2006/main" xmlns:w14="http://schemas.microsoft.com/office/word/2010/wordml" xmlns:w15="http://schemas.microsoft.com/office/word/2012/wordml" xmlns:w16cex="http://schemas.microsoft.com/office/word/2018/wordml/cex" xmlns:w16cid="http://schemas.microsoft.com/office/word/2016/wordml/cid" xmlns:w16="http://schemas.microsoft.com/office/word/2018/wordml" xmlns:w16sdtdh="http://schemas.microsoft.com/office/word/2020/wordml/sdtdatahash" xmlns:w16se="http://schemas.microsoft.com/office/word/2015/wordml/symex" xmlns:wpg="http://schemas.microsoft.com/office/word/2010/wordprocessingGroup" xmlns:wpi="http://schemas.microsoft.com/office/word/2010/wordprocessingInk" xmlns:wne="http://schemas.microsoft.com/office/word/2006/wordml" xmlns:wps="http://schemas.microsoft.com/office/word/2010/wordprocessingShape" mc:Ignorable="w14 w15 w16se w16cid w16 w16cex w16sdtdh wp14">
   <w:footnote w:type="separator" w:id="-1">
     <w:p>
       <w:r>
@@ -4979,7 +6375,7 @@
 </file>
 
 <file path=word/header1.xml><?xml version="1.0" encoding="utf-8"?>
-<w:hdr xmlns:wpc="http://schemas.microsoft.com/office/word/2010/wordprocessingCanvas" xmlns:cx="http://schemas.microsoft.com/office/drawing/2014/chartex" xmlns:cx1="http://schemas.microsoft.com/office/drawing/2015/9/8/chartex" xmlns:mc="http://schemas.openxmlformats.org/markup-compatibility/2006" xmlns:o="urn:schemas-microsoft-com:office:office" xmlns:r="http://schemas.openxmlformats.org/officeDocument/2006/relationships" xmlns:m="http://schemas.openxmlformats.org/officeDocument/2006/math" xmlns:v="urn:schemas-microsoft-com:vml" xmlns:wp14="http://schemas.microsoft.com/office/word/2010/wordprocessingDrawing" xmlns:wp="http://schemas.openxmlformats.org/drawingml/2006/wordprocessingDrawing" xmlns:w10="urn:schemas-microsoft-com:office:word" xmlns:w="http://schemas.openxmlformats.org/wordprocessingml/2006/main" xmlns:w14="http://schemas.microsoft.com/office/word/2010/wordml" xmlns:w15="http://schemas.microsoft.com/office/word/2012/wordml" xmlns:w16se="http://schemas.microsoft.com/office/word/2015/wordml/symex" xmlns:wpg="http://schemas.microsoft.com/office/word/2010/wordprocessingGroup" xmlns:wpi="http://schemas.microsoft.com/office/word/2010/wordprocessingInk" xmlns:wne="http://schemas.microsoft.com/office/word/2006/wordml" xmlns:wps="http://schemas.microsoft.com/office/word/2010/wordprocessingShape" mc:Ignorable="w14 w15 w16se wp14">
+<w:hdr xmlns:wpc="http://schemas.microsoft.com/office/word/2010/wordprocessingCanvas" xmlns:cx="http://schemas.microsoft.com/office/drawing/2014/chartex" xmlns:cx1="http://schemas.microsoft.com/office/drawing/2015/9/8/chartex" xmlns:cx2="http://schemas.microsoft.com/office/drawing/2015/10/21/chartex" xmlns:cx3="http://schemas.microsoft.com/office/drawing/2016/5/9/chartex" xmlns:cx4="http://schemas.microsoft.com/office/drawing/2016/5/10/chartex" xmlns:cx5="http://schemas.microsoft.com/office/drawing/2016/5/11/chartex" xmlns:cx6="http://schemas.microsoft.com/office/drawing/2016/5/12/chartex" xmlns:cx7="http://schemas.microsoft.com/office/drawing/2016/5/13/chartex" xmlns:cx8="http://schemas.microsoft.com/office/drawing/2016/5/14/chartex" xmlns:mc="http://schemas.openxmlformats.org/markup-compatibility/2006" xmlns:aink="http://schemas.microsoft.com/office/drawing/2016/ink" xmlns:am3d="http://schemas.microsoft.com/office/drawing/2017/model3d" xmlns:o="urn:schemas-microsoft-com:office:office" xmlns:oel="http://schemas.microsoft.com/office/2019/extlst" xmlns:r="http://schemas.openxmlformats.org/officeDocument/2006/relationships" xmlns:m="http://schemas.openxmlformats.org/officeDocument/2006/math" xmlns:v="urn:schemas-microsoft-com:vml" xmlns:wp14="http://schemas.microsoft.com/office/word/2010/wordprocessingDrawing" xmlns:wp="http://schemas.openxmlformats.org/drawingml/2006/wordprocessingDrawing" xmlns:w10="urn:schemas-microsoft-com:office:word" xmlns:w="http://schemas.openxmlformats.org/wordprocessingml/2006/main" xmlns:w14="http://schemas.microsoft.com/office/word/2010/wordml" xmlns:w15="http://schemas.microsoft.com/office/word/2012/wordml" xmlns:w16cex="http://schemas.microsoft.com/office/word/2018/wordml/cex" xmlns:w16cid="http://schemas.microsoft.com/office/word/2016/wordml/cid" xmlns:w16="http://schemas.microsoft.com/office/word/2018/wordml" xmlns:w16sdtdh="http://schemas.microsoft.com/office/word/2020/wordml/sdtdatahash" xmlns:w16se="http://schemas.microsoft.com/office/word/2015/wordml/symex" xmlns:wpg="http://schemas.microsoft.com/office/word/2010/wordprocessingGroup" xmlns:wpi="http://schemas.microsoft.com/office/word/2010/wordprocessingInk" xmlns:wne="http://schemas.microsoft.com/office/word/2006/wordml" xmlns:wps="http://schemas.microsoft.com/office/word/2010/wordprocessingShape" mc:Ignorable="w14 w15 w16se w16cid w16 w16cex w16sdtdh wp14">
   <w:tbl>
     <w:tblPr>
       <w:tblW w:w="10658" w:type="dxa"/>
@@ -5229,7 +6625,7 @@
 </file>
 
 <file path=word/header2.xml><?xml version="1.0" encoding="utf-8"?>
-<w:hdr xmlns:wpc="http://schemas.microsoft.com/office/word/2010/wordprocessingCanvas" xmlns:cx="http://schemas.microsoft.com/office/drawing/2014/chartex" xmlns:cx1="http://schemas.microsoft.com/office/drawing/2015/9/8/chartex" xmlns:mc="http://schemas.openxmlformats.org/markup-compatibility/2006" xmlns:o="urn:schemas-microsoft-com:office:office" xmlns:r="http://schemas.openxmlformats.org/officeDocument/2006/relationships" xmlns:m="http://schemas.openxmlformats.org/officeDocument/2006/math" xmlns:v="urn:schemas-microsoft-com:vml" xmlns:wp14="http://schemas.microsoft.com/office/word/2010/wordprocessingDrawing" xmlns:wp="http://schemas.openxmlformats.org/drawingml/2006/wordprocessingDrawing" xmlns:w10="urn:schemas-microsoft-com:office:word" xmlns:w="http://schemas.openxmlformats.org/wordprocessingml/2006/main" xmlns:w14="http://schemas.microsoft.com/office/word/2010/wordml" xmlns:w15="http://schemas.microsoft.com/office/word/2012/wordml" xmlns:w16se="http://schemas.microsoft.com/office/word/2015/wordml/symex" xmlns:wpg="http://schemas.microsoft.com/office/word/2010/wordprocessingGroup" xmlns:wpi="http://schemas.microsoft.com/office/word/2010/wordprocessingInk" xmlns:wne="http://schemas.microsoft.com/office/word/2006/wordml" xmlns:wps="http://schemas.microsoft.com/office/word/2010/wordprocessingShape" mc:Ignorable="w14 w15 w16se wp14">
+<w:hdr xmlns:wpc="http://schemas.microsoft.com/office/word/2010/wordprocessingCanvas" xmlns:cx="http://schemas.microsoft.com/office/drawing/2014/chartex" xmlns:cx1="http://schemas.microsoft.com/office/drawing/2015/9/8/chartex" xmlns:cx2="http://schemas.microsoft.com/office/drawing/2015/10/21/chartex" xmlns:cx3="http://schemas.microsoft.com/office/drawing/2016/5/9/chartex" xmlns:cx4="http://schemas.microsoft.com/office/drawing/2016/5/10/chartex" xmlns:cx5="http://schemas.microsoft.com/office/drawing/2016/5/11/chartex" xmlns:cx6="http://schemas.microsoft.com/office/drawing/2016/5/12/chartex" xmlns:cx7="http://schemas.microsoft.com/office/drawing/2016/5/13/chartex" xmlns:cx8="http://schemas.microsoft.com/office/drawing/2016/5/14/chartex" xmlns:mc="http://schemas.openxmlformats.org/markup-compatibility/2006" xmlns:aink="http://schemas.microsoft.com/office/drawing/2016/ink" xmlns:am3d="http://schemas.microsoft.com/office/drawing/2017/model3d" xmlns:o="urn:schemas-microsoft-com:office:office" xmlns:oel="http://schemas.microsoft.com/office/2019/extlst" xmlns:r="http://schemas.openxmlformats.org/officeDocument/2006/relationships" xmlns:m="http://schemas.openxmlformats.org/officeDocument/2006/math" xmlns:v="urn:schemas-microsoft-com:vml" xmlns:wp14="http://schemas.microsoft.com/office/word/2010/wordprocessingDrawing" xmlns:wp="http://schemas.openxmlformats.org/drawingml/2006/wordprocessingDrawing" xmlns:w10="urn:schemas-microsoft-com:office:word" xmlns:w="http://schemas.openxmlformats.org/wordprocessingml/2006/main" xmlns:w14="http://schemas.microsoft.com/office/word/2010/wordml" xmlns:w15="http://schemas.microsoft.com/office/word/2012/wordml" xmlns:w16cex="http://schemas.microsoft.com/office/word/2018/wordml/cex" xmlns:w16cid="http://schemas.microsoft.com/office/word/2016/wordml/cid" xmlns:w16="http://schemas.microsoft.com/office/word/2018/wordml" xmlns:w16sdtdh="http://schemas.microsoft.com/office/word/2020/wordml/sdtdatahash" xmlns:w16se="http://schemas.microsoft.com/office/word/2015/wordml/symex" xmlns:wpg="http://schemas.microsoft.com/office/word/2010/wordprocessingGroup" xmlns:wpi="http://schemas.microsoft.com/office/word/2010/wordprocessingInk" xmlns:wne="http://schemas.microsoft.com/office/word/2006/wordml" xmlns:wps="http://schemas.microsoft.com/office/word/2010/wordprocessingShape" mc:Ignorable="w14 w15 w16se w16cid w16 w16cex w16sdtdh wp14">
   <w:tbl>
     <w:tblPr>
       <w:tblW w:w="10512" w:type="dxa"/>
@@ -5451,7 +6847,7 @@
 </file>
 
 <file path=word/numbering.xml><?xml version="1.0" encoding="utf-8"?>
-<w:numbering xmlns:wpc="http://schemas.microsoft.com/office/word/2010/wordprocessingCanvas" xmlns:cx="http://schemas.microsoft.com/office/drawing/2014/chartex" xmlns:cx1="http://schemas.microsoft.com/office/drawing/2015/9/8/chartex" xmlns:mc="http://schemas.openxmlformats.org/markup-compatibility/2006" xmlns:o="urn:schemas-microsoft-com:office:office" xmlns:r="http://schemas.openxmlformats.org/officeDocument/2006/relationships" xmlns:m="http://schemas.openxmlformats.org/officeDocument/2006/math" xmlns:v="urn:schemas-microsoft-com:vml" xmlns:wp14="http://schemas.microsoft.com/office/word/2010/wordprocessingDrawing" xmlns:wp="http://schemas.openxmlformats.org/drawingml/2006/wordprocessingDrawing" xmlns:w10="urn:schemas-microsoft-com:office:word" xmlns:w="http://schemas.openxmlformats.org/wordprocessingml/2006/main" xmlns:w14="http://schemas.microsoft.com/office/word/2010/wordml" xmlns:w15="http://schemas.microsoft.com/office/word/2012/wordml" xmlns:w16se="http://schemas.microsoft.com/office/word/2015/wordml/symex" xmlns:wpg="http://schemas.microsoft.com/office/word/2010/wordprocessingGroup" xmlns:wpi="http://schemas.microsoft.com/office/word/2010/wordprocessingInk" xmlns:wne="http://schemas.microsoft.com/office/word/2006/wordml" xmlns:wps="http://schemas.microsoft.com/office/word/2010/wordprocessingShape" mc:Ignorable="w14 w15 w16se wp14">
+<w:numbering xmlns:wpc="http://schemas.microsoft.com/office/word/2010/wordprocessingCanvas" xmlns:cx="http://schemas.microsoft.com/office/drawing/2014/chartex" xmlns:cx1="http://schemas.microsoft.com/office/drawing/2015/9/8/chartex" xmlns:cx2="http://schemas.microsoft.com/office/drawing/2015/10/21/chartex" xmlns:cx3="http://schemas.microsoft.com/office/drawing/2016/5/9/chartex" xmlns:cx4="http://schemas.microsoft.com/office/drawing/2016/5/10/chartex" xmlns:cx5="http://schemas.microsoft.com/office/drawing/2016/5/11/chartex" xmlns:cx6="http://schemas.microsoft.com/office/drawing/2016/5/12/chartex" xmlns:cx7="http://schemas.microsoft.com/office/drawing/2016/5/13/chartex" xmlns:cx8="http://schemas.microsoft.com/office/drawing/2016/5/14/chartex" xmlns:mc="http://schemas.openxmlformats.org/markup-compatibility/2006" xmlns:aink="http://schemas.microsoft.com/office/drawing/2016/ink" xmlns:am3d="http://schemas.microsoft.com/office/drawing/2017/model3d" xmlns:o="urn:schemas-microsoft-com:office:office" xmlns:oel="http://schemas.microsoft.com/office/2019/extlst" xmlns:r="http://schemas.openxmlformats.org/officeDocument/2006/relationships" xmlns:m="http://schemas.openxmlformats.org/officeDocument/2006/math" xmlns:v="urn:schemas-microsoft-com:vml" xmlns:wp14="http://schemas.microsoft.com/office/word/2010/wordprocessingDrawing" xmlns:wp="http://schemas.openxmlformats.org/drawingml/2006/wordprocessingDrawing" xmlns:w10="urn:schemas-microsoft-com:office:word" xmlns:w="http://schemas.openxmlformats.org/wordprocessingml/2006/main" xmlns:w14="http://schemas.microsoft.com/office/word/2010/wordml" xmlns:w15="http://schemas.microsoft.com/office/word/2012/wordml" xmlns:w16cex="http://schemas.microsoft.com/office/word/2018/wordml/cex" xmlns:w16cid="http://schemas.microsoft.com/office/word/2016/wordml/cid" xmlns:w16="http://schemas.microsoft.com/office/word/2018/wordml" xmlns:w16sdtdh="http://schemas.microsoft.com/office/word/2020/wordml/sdtdatahash" xmlns:w16se="http://schemas.microsoft.com/office/word/2015/wordml/symex" xmlns:wpg="http://schemas.microsoft.com/office/word/2010/wordprocessingGroup" xmlns:wpi="http://schemas.microsoft.com/office/word/2010/wordprocessingInk" xmlns:wne="http://schemas.microsoft.com/office/word/2006/wordml" xmlns:wps="http://schemas.microsoft.com/office/word/2010/wordprocessingShape" mc:Ignorable="w14 w15 w16se w16cid w16 w16cex w16sdtdh wp14">
   <w:abstractNum w:abstractNumId="0" w15:restartNumberingAfterBreak="0">
     <w:nsid w:val="0C7E7015"/>
     <w:multiLevelType w:val="hybridMultilevel"/>
@@ -8816,109 +10212,109 @@
       </w:rPr>
     </w:lvl>
   </w:abstractNum>
-  <w:num w:numId="1">
+  <w:num w:numId="1" w16cid:durableId="1960456695">
     <w:abstractNumId w:val="6"/>
   </w:num>
-  <w:num w:numId="2">
+  <w:num w:numId="2" w16cid:durableId="1025787864">
     <w:abstractNumId w:val="2"/>
   </w:num>
-  <w:num w:numId="3">
+  <w:num w:numId="3" w16cid:durableId="519635061">
     <w:abstractNumId w:val="15"/>
   </w:num>
-  <w:num w:numId="4">
+  <w:num w:numId="4" w16cid:durableId="185563114">
     <w:abstractNumId w:val="15"/>
   </w:num>
-  <w:num w:numId="5">
+  <w:num w:numId="5" w16cid:durableId="1400707023">
     <w:abstractNumId w:val="31"/>
   </w:num>
-  <w:num w:numId="6">
+  <w:num w:numId="6" w16cid:durableId="312104767">
     <w:abstractNumId w:val="13"/>
   </w:num>
-  <w:num w:numId="7">
+  <w:num w:numId="7" w16cid:durableId="1992708661">
     <w:abstractNumId w:val="22"/>
   </w:num>
-  <w:num w:numId="8">
+  <w:num w:numId="8" w16cid:durableId="1516922359">
     <w:abstractNumId w:val="26"/>
   </w:num>
-  <w:num w:numId="9">
+  <w:num w:numId="9" w16cid:durableId="210701981">
     <w:abstractNumId w:val="14"/>
   </w:num>
-  <w:num w:numId="10">
+  <w:num w:numId="10" w16cid:durableId="1691640162">
     <w:abstractNumId w:val="1"/>
   </w:num>
-  <w:num w:numId="11">
+  <w:num w:numId="11" w16cid:durableId="312416894">
     <w:abstractNumId w:val="0"/>
   </w:num>
-  <w:num w:numId="12">
+  <w:num w:numId="12" w16cid:durableId="955872977">
     <w:abstractNumId w:val="28"/>
   </w:num>
-  <w:num w:numId="13">
+  <w:num w:numId="13" w16cid:durableId="462582258">
     <w:abstractNumId w:val="20"/>
   </w:num>
-  <w:num w:numId="14">
+  <w:num w:numId="14" w16cid:durableId="640692945">
     <w:abstractNumId w:val="10"/>
   </w:num>
-  <w:num w:numId="15">
+  <w:num w:numId="15" w16cid:durableId="1955283671">
     <w:abstractNumId w:val="7"/>
   </w:num>
-  <w:num w:numId="16">
+  <w:num w:numId="16" w16cid:durableId="1515660">
     <w:abstractNumId w:val="23"/>
   </w:num>
-  <w:num w:numId="17">
+  <w:num w:numId="17" w16cid:durableId="1814785034">
     <w:abstractNumId w:val="4"/>
   </w:num>
-  <w:num w:numId="18">
+  <w:num w:numId="18" w16cid:durableId="601839524">
     <w:abstractNumId w:val="11"/>
   </w:num>
-  <w:num w:numId="19">
+  <w:num w:numId="19" w16cid:durableId="871917718">
     <w:abstractNumId w:val="27"/>
   </w:num>
-  <w:num w:numId="20">
+  <w:num w:numId="20" w16cid:durableId="1237282753">
     <w:abstractNumId w:val="8"/>
   </w:num>
-  <w:num w:numId="21">
+  <w:num w:numId="21" w16cid:durableId="588583847">
     <w:abstractNumId w:val="25"/>
   </w:num>
-  <w:num w:numId="22">
+  <w:num w:numId="22" w16cid:durableId="1397363794">
     <w:abstractNumId w:val="16"/>
   </w:num>
-  <w:num w:numId="23">
+  <w:num w:numId="23" w16cid:durableId="1137063608">
     <w:abstractNumId w:val="17"/>
   </w:num>
-  <w:num w:numId="24">
+  <w:num w:numId="24" w16cid:durableId="1691682751">
     <w:abstractNumId w:val="30"/>
   </w:num>
-  <w:num w:numId="25">
+  <w:num w:numId="25" w16cid:durableId="1308632497">
     <w:abstractNumId w:val="19"/>
   </w:num>
-  <w:num w:numId="26">
+  <w:num w:numId="26" w16cid:durableId="755829374">
     <w:abstractNumId w:val="3"/>
   </w:num>
-  <w:num w:numId="27">
+  <w:num w:numId="27" w16cid:durableId="1220090283">
     <w:abstractNumId w:val="24"/>
   </w:num>
-  <w:num w:numId="28">
+  <w:num w:numId="28" w16cid:durableId="1528594077">
     <w:abstractNumId w:val="12"/>
   </w:num>
-  <w:num w:numId="29">
+  <w:num w:numId="29" w16cid:durableId="1488936716">
     <w:abstractNumId w:val="6"/>
   </w:num>
-  <w:num w:numId="30">
+  <w:num w:numId="30" w16cid:durableId="1127891217">
     <w:abstractNumId w:val="6"/>
   </w:num>
-  <w:num w:numId="31">
+  <w:num w:numId="31" w16cid:durableId="1216087530">
     <w:abstractNumId w:val="18"/>
   </w:num>
-  <w:num w:numId="32">
+  <w:num w:numId="32" w16cid:durableId="914053189">
     <w:abstractNumId w:val="29"/>
   </w:num>
-  <w:num w:numId="33">
+  <w:num w:numId="33" w16cid:durableId="1051731298">
     <w:abstractNumId w:val="21"/>
   </w:num>
-  <w:num w:numId="34">
+  <w:num w:numId="34" w16cid:durableId="1806579398">
     <w:abstractNumId w:val="5"/>
   </w:num>
-  <w:num w:numId="35">
+  <w:num w:numId="35" w16cid:durableId="1388728298">
     <w:abstractNumId w:val="9"/>
   </w:num>
   <w:numIdMacAtCleanup w:val="10"/>
@@ -8926,7 +10322,7 @@
 </file>
 
 <file path=word/styles.xml><?xml version="1.0" encoding="utf-8"?>
-<w:styles xmlns:mc="http://schemas.openxmlformats.org/markup-compatibility/2006" xmlns:r="http://schemas.openxmlformats.org/officeDocument/2006/relationships" xmlns:w="http://schemas.openxmlformats.org/wordprocessingml/2006/main" xmlns:w14="http://schemas.microsoft.com/office/word/2010/wordml" xmlns:w15="http://schemas.microsoft.com/office/word/2012/wordml" xmlns:w16se="http://schemas.microsoft.com/office/word/2015/wordml/symex" mc:Ignorable="w14 w15 w16se">
+<w:styles xmlns:mc="http://schemas.openxmlformats.org/markup-compatibility/2006" xmlns:r="http://schemas.openxmlformats.org/officeDocument/2006/relationships" xmlns:w="http://schemas.openxmlformats.org/wordprocessingml/2006/main" xmlns:w14="http://schemas.microsoft.com/office/word/2010/wordml" xmlns:w15="http://schemas.microsoft.com/office/word/2012/wordml" xmlns:w16cex="http://schemas.microsoft.com/office/word/2018/wordml/cex" xmlns:w16cid="http://schemas.microsoft.com/office/word/2016/wordml/cid" xmlns:w16="http://schemas.microsoft.com/office/word/2018/wordml" xmlns:w16sdtdh="http://schemas.microsoft.com/office/word/2020/wordml/sdtdatahash" xmlns:w16se="http://schemas.microsoft.com/office/word/2015/wordml/symex" mc:Ignorable="w14 w15 w16se w16cid w16 w16cex w16sdtdh">
   <w:docDefaults>
     <w:rPrDefault>
       <w:rPr>
@@ -8936,7 +10332,7 @@
     </w:rPrDefault>
     <w:pPrDefault/>
   </w:docDefaults>
-  <w:latentStyles w:defLockedState="0" w:defUIPriority="99" w:defSemiHidden="0" w:defUnhideWhenUsed="0" w:defQFormat="0" w:count="371">
+  <w:latentStyles w:defLockedState="0" w:defUIPriority="99" w:defSemiHidden="0" w:defUnhideWhenUsed="0" w:defQFormat="0" w:count="376">
     <w:lsdException w:name="Normal" w:uiPriority="0" w:qFormat="1"/>
     <w:lsdException w:name="heading 1" w:uiPriority="0" w:qFormat="1"/>
     <w:lsdException w:name="heading 2" w:uiPriority="0" w:qFormat="1"/>
@@ -9308,6 +10704,11 @@
     <w:lsdException w:name="List Table 5 Dark Accent 6" w:uiPriority="50"/>
     <w:lsdException w:name="List Table 6 Colorful Accent 6" w:uiPriority="51"/>
     <w:lsdException w:name="List Table 7 Colorful Accent 6" w:uiPriority="52"/>
+    <w:lsdException w:name="Mention" w:semiHidden="1" w:unhideWhenUsed="1"/>
+    <w:lsdException w:name="Smart Hyperlink" w:semiHidden="1" w:unhideWhenUsed="1"/>
+    <w:lsdException w:name="Hashtag" w:semiHidden="1" w:unhideWhenUsed="1"/>
+    <w:lsdException w:name="Unresolved Mention" w:semiHidden="1" w:unhideWhenUsed="1"/>
+    <w:lsdException w:name="Smart Link" w:semiHidden="1" w:unhideWhenUsed="1"/>
   </w:latentStyles>
   <w:style w:type="paragraph" w:default="1" w:styleId="Normal">
     <w:name w:val="Normal"/>
@@ -11040,7 +12441,7 @@
       <w:lang w:val="es-ES_tradnl" w:eastAsia="es-ES"/>
     </w:rPr>
   </w:style>
-  <w:style w:type="table" w:styleId="Tabladecuadrcula4-nfasis1">
+  <w:style w:type="table" w:styleId="Tablaconcuadrcula4-nfasis1">
     <w:name w:val="Grid Table 4 Accent 1"/>
     <w:basedOn w:val="Tablanormal"/>
     <w:uiPriority w:val="49"/>
@@ -11255,7 +12656,7 @@
       </w:tcPr>
     </w:tblStylePr>
   </w:style>
-  <w:style w:type="table" w:styleId="Tabladecuadrcula4-nfasis6">
+  <w:style w:type="table" w:styleId="Tablaconcuadrcula4-nfasis6">
     <w:name w:val="Grid Table 4 Accent 6"/>
     <w:basedOn w:val="Tablanormal"/>
     <w:uiPriority w:val="49"/>
@@ -11340,8 +12741,8 @@
       <w:color w:val="4F81BD" w:themeColor="accent1"/>
     </w:rPr>
   </w:style>
-  <w:style w:type="character" w:customStyle="1" w:styleId="UnresolvedMention">
-    <w:name w:val="Unresolved Mention"/>
+  <w:style w:type="character" w:customStyle="1" w:styleId="Mencinsinresolver1">
+    <w:name w:val="Mención sin resolver1"/>
     <w:basedOn w:val="Fuentedeprrafopredeter"/>
     <w:uiPriority w:val="99"/>
     <w:semiHidden/>
@@ -11654,6 +13055,34 @@
 </file>
 
 <file path=customXml/item1.xml><?xml version="1.0" encoding="utf-8"?>
+<b:Sources xmlns:b="http://schemas.openxmlformats.org/officeDocument/2006/bibliography" xmlns="http://schemas.openxmlformats.org/officeDocument/2006/bibliography" SelectedStyle="\APA.XSL" StyleName="APA"/>
+</file>
+
+<file path=customXml/item2.xml><?xml version="1.0" encoding="utf-8"?>
+<LongProperties xmlns="http://schemas.microsoft.com/office/2006/metadata/longProperties"/>
+</file>
+
+<file path=customXml/item3.xml><?xml version="1.0" encoding="utf-8"?>
+<?mso-contentType ?>
+<FormTemplates xmlns="http://schemas.microsoft.com/sharepoint/v3/contenttype/forms">
+  <Display>DocumentLibraryForm</Display>
+  <Edit>DocumentLibraryForm</Edit>
+  <New>DocumentLibraryForm</New>
+</FormTemplates>
+</file>
+
+<file path=customXml/item4.xml><?xml version="1.0" encoding="utf-8"?>
+<p:properties xmlns:p="http://schemas.microsoft.com/office/2006/metadata/properties" xmlns:xsi="http://www.w3.org/2001/XMLSchema-instance">
+  <documentManagement>
+    <lcf76f155ced4ddcb4097134ff3c332f xmlns="72017657-c30a-403c-bda6-c51ec90d85a7">
+      <Terms xmlns="http://schemas.microsoft.com/office/infopath/2007/PartnerControls"/>
+    </lcf76f155ced4ddcb4097134ff3c332f>
+    <TaxCatchAll xmlns="2ed7734e-17e8-4cb5-9a9c-82f1b44e108d" xsi:nil="true"/>
+  </documentManagement>
+</p:properties>
+</file>
+
+<file path=customXml/item5.xml><?xml version="1.0" encoding="utf-8"?>
 <ct:contentTypeSchema xmlns:ct="http://schemas.microsoft.com/office/2006/metadata/contentType" xmlns:ma="http://schemas.microsoft.com/office/2006/metadata/properties/metaAttributes" ct:_="" ma:_="" ma:contentTypeName="Documento" ma:contentTypeID="0x010100116967A1BEE64C44AED8A8640B7F6C2C" ma:contentTypeVersion="16" ma:contentTypeDescription="Crear nuevo documento." ma:contentTypeScope="" ma:versionID="fb4fed8443ef039b92fc8d171e3e4341">
   <xsd:schema xmlns:xsd="http://www.w3.org/2001/XMLSchema" xmlns:xs="http://www.w3.org/2001/XMLSchema" xmlns:p="http://schemas.microsoft.com/office/2006/metadata/properties" xmlns:ns2="72017657-c30a-403c-bda6-c51ec90d85a7" xmlns:ns3="2ed7734e-17e8-4cb5-9a9c-82f1b44e108d" targetNamespace="http://schemas.microsoft.com/office/2006/metadata/properties" ma:root="true" ma:fieldsID="08f621cf226f69412745df55542e2e82" ns2:_="" ns3:_="">
     <xsd:import namespace="72017657-c30a-403c-bda6-c51ec90d85a7"/>
@@ -11882,35 +13311,42 @@
 </ct:contentTypeSchema>
 </file>
 
-<file path=customXml/item2.xml><?xml version="1.0" encoding="utf-8"?>
-<p:properties xmlns:p="http://schemas.microsoft.com/office/2006/metadata/properties" xmlns:xsi="http://www.w3.org/2001/XMLSchema-instance">
-  <documentManagement>
-    <lcf76f155ced4ddcb4097134ff3c332f xmlns="72017657-c30a-403c-bda6-c51ec90d85a7">
-      <Terms xmlns="http://schemas.microsoft.com/office/infopath/2007/PartnerControls"/>
-    </lcf76f155ced4ddcb4097134ff3c332f>
-    <TaxCatchAll xmlns="2ed7734e-17e8-4cb5-9a9c-82f1b44e108d" xsi:nil="true"/>
-  </documentManagement>
-</p:properties>
+<file path=customXml/itemProps1.xml><?xml version="1.0" encoding="utf-8"?>
+<ds:datastoreItem xmlns:ds="http://schemas.openxmlformats.org/officeDocument/2006/customXml" ds:itemID="{86B45FD8-86FD-4E3B-9B42-95AD262FDC37}">
+  <ds:schemaRefs>
+    <ds:schemaRef ds:uri="http://schemas.openxmlformats.org/officeDocument/2006/bibliography"/>
+  </ds:schemaRefs>
+</ds:datastoreItem>
 </file>
 
-<file path=customXml/item3.xml><?xml version="1.0" encoding="utf-8"?>
-<?mso-contentType ?>
-<FormTemplates xmlns="http://schemas.microsoft.com/sharepoint/v3/contenttype/forms">
-  <Display>DocumentLibraryForm</Display>
-  <Edit>DocumentLibraryForm</Edit>
-  <New>DocumentLibraryForm</New>
-</FormTemplates>
+<file path=customXml/itemProps2.xml><?xml version="1.0" encoding="utf-8"?>
+<ds:datastoreItem xmlns:ds="http://schemas.openxmlformats.org/officeDocument/2006/customXml" ds:itemID="{88011E9B-8BC2-4A4B-93DB-40C0D432F180}">
+  <ds:schemaRefs>
+    <ds:schemaRef ds:uri="http://schemas.microsoft.com/office/2006/metadata/longProperties"/>
+  </ds:schemaRefs>
+</ds:datastoreItem>
 </file>
 
-<file path=customXml/item4.xml><?xml version="1.0" encoding="utf-8"?>
-<LongProperties xmlns="http://schemas.microsoft.com/office/2006/metadata/longProperties"/>
+<file path=customXml/itemProps3.xml><?xml version="1.0" encoding="utf-8"?>
+<ds:datastoreItem xmlns:ds="http://schemas.openxmlformats.org/officeDocument/2006/customXml" ds:itemID="{7E19B87D-53B8-42BB-A6A7-BD83797E42B1}">
+  <ds:schemaRefs>
+    <ds:schemaRef ds:uri="http://schemas.microsoft.com/sharepoint/v3/contenttype/forms"/>
+  </ds:schemaRefs>
+</ds:datastoreItem>
 </file>
 
-<file path=customXml/item5.xml><?xml version="1.0" encoding="utf-8"?>
-<b:Sources xmlns:b="http://schemas.openxmlformats.org/officeDocument/2006/bibliography" xmlns="http://schemas.openxmlformats.org/officeDocument/2006/bibliography" SelectedStyle="\APA.XSL" StyleName="APA"/>
+<file path=customXml/itemProps4.xml><?xml version="1.0" encoding="utf-8"?>
+<ds:datastoreItem xmlns:ds="http://schemas.openxmlformats.org/officeDocument/2006/customXml" ds:itemID="{6F63FAF8-AA47-4298-9745-AE13A3A4C3DF}">
+  <ds:schemaRefs>
+    <ds:schemaRef ds:uri="http://schemas.microsoft.com/office/2006/metadata/properties"/>
+    <ds:schemaRef ds:uri="72017657-c30a-403c-bda6-c51ec90d85a7"/>
+    <ds:schemaRef ds:uri="http://schemas.microsoft.com/office/infopath/2007/PartnerControls"/>
+    <ds:schemaRef ds:uri="2ed7734e-17e8-4cb5-9a9c-82f1b44e108d"/>
+  </ds:schemaRefs>
+</ds:datastoreItem>
 </file>
 
-<file path=customXml/itemProps1.xml><?xml version="1.0" encoding="utf-8"?>
+<file path=customXml/itemProps5.xml><?xml version="1.0" encoding="utf-8"?>
 <ds:datastoreItem xmlns:ds="http://schemas.openxmlformats.org/officeDocument/2006/customXml" ds:itemID="{F2403F4E-A641-4439-A2A1-3A76548F8F3D}">
   <ds:schemaRefs>
     <ds:schemaRef ds:uri="http://schemas.microsoft.com/office/2006/metadata/contentType"/>
@@ -11927,39 +13363,4 @@
     <ds:schemaRef ds:uri="http://schemas.microsoft.com/internal/obd"/>
   </ds:schemaRefs>
 </ds:datastoreItem>
-</file>
-
-<file path=customXml/itemProps2.xml><?xml version="1.0" encoding="utf-8"?>
-<ds:datastoreItem xmlns:ds="http://schemas.openxmlformats.org/officeDocument/2006/customXml" ds:itemID="{6F63FAF8-AA47-4298-9745-AE13A3A4C3DF}">
-  <ds:schemaRefs>
-    <ds:schemaRef ds:uri="http://schemas.microsoft.com/office/2006/metadata/properties"/>
-    <ds:schemaRef ds:uri="72017657-c30a-403c-bda6-c51ec90d85a7"/>
-    <ds:schemaRef ds:uri="http://schemas.microsoft.com/office/infopath/2007/PartnerControls"/>
-    <ds:schemaRef ds:uri="2ed7734e-17e8-4cb5-9a9c-82f1b44e108d"/>
-  </ds:schemaRefs>
-</ds:datastoreItem>
-</file>
-
-<file path=customXml/itemProps3.xml><?xml version="1.0" encoding="utf-8"?>
-<ds:datastoreItem xmlns:ds="http://schemas.openxmlformats.org/officeDocument/2006/customXml" ds:itemID="{7E19B87D-53B8-42BB-A6A7-BD83797E42B1}">
-  <ds:schemaRefs>
-    <ds:schemaRef ds:uri="http://schemas.microsoft.com/sharepoint/v3/contenttype/forms"/>
-  </ds:schemaRefs>
-</ds:datastoreItem>
-</file>
-
-<file path=customXml/itemProps4.xml><?xml version="1.0" encoding="utf-8"?>
-<ds:datastoreItem xmlns:ds="http://schemas.openxmlformats.org/officeDocument/2006/customXml" ds:itemID="{88011E9B-8BC2-4A4B-93DB-40C0D432F180}">
-  <ds:schemaRefs>
-    <ds:schemaRef ds:uri="http://schemas.microsoft.com/office/2006/metadata/longProperties"/>
-  </ds:schemaRefs>
-</ds:datastoreItem>
-</file>
-
-<file path=customXml/itemProps5.xml><?xml version="1.0" encoding="utf-8"?>
-<ds:datastoreItem xmlns:ds="http://schemas.openxmlformats.org/officeDocument/2006/customXml" ds:itemID="{86B45FD8-86FD-4E3B-9B42-95AD262FDC37}">
-  <ds:schemaRefs>
-    <ds:schemaRef ds:uri="http://schemas.openxmlformats.org/officeDocument/2006/bibliography"/>
-  </ds:schemaRefs>
-</ds:datastoreItem>
 </file>
</xml_diff>

<commit_message>
Actualizacion del word y previas del codigo
</commit_message>
<xml_diff>
--- a/Doc del proyecto.docx
+++ b/Doc del proyecto.docx
@@ -1,6 +1,6 @@
 
 <file path=word/document.xml><?xml version="1.0" encoding="utf-8"?>
-<w:document xmlns:wpc="http://schemas.microsoft.com/office/word/2010/wordprocessingCanvas" xmlns:cx="http://schemas.microsoft.com/office/drawing/2014/chartex" xmlns:cx1="http://schemas.microsoft.com/office/drawing/2015/9/8/chartex" xmlns:cx2="http://schemas.microsoft.com/office/drawing/2015/10/21/chartex" xmlns:cx3="http://schemas.microsoft.com/office/drawing/2016/5/9/chartex" xmlns:cx4="http://schemas.microsoft.com/office/drawing/2016/5/10/chartex" xmlns:cx5="http://schemas.microsoft.com/office/drawing/2016/5/11/chartex" xmlns:cx6="http://schemas.microsoft.com/office/drawing/2016/5/12/chartex" xmlns:cx7="http://schemas.microsoft.com/office/drawing/2016/5/13/chartex" xmlns:cx8="http://schemas.microsoft.com/office/drawing/2016/5/14/chartex" xmlns:mc="http://schemas.openxmlformats.org/markup-compatibility/2006" xmlns:aink="http://schemas.microsoft.com/office/drawing/2016/ink" xmlns:am3d="http://schemas.microsoft.com/office/drawing/2017/model3d" xmlns:o="urn:schemas-microsoft-com:office:office" xmlns:oel="http://schemas.microsoft.com/office/2019/extlst" xmlns:r="http://schemas.openxmlformats.org/officeDocument/2006/relationships" xmlns:m="http://schemas.openxmlformats.org/officeDocument/2006/math" xmlns:v="urn:schemas-microsoft-com:vml" xmlns:wp14="http://schemas.microsoft.com/office/word/2010/wordprocessingDrawing" xmlns:wp="http://schemas.openxmlformats.org/drawingml/2006/wordprocessingDrawing" xmlns:w10="urn:schemas-microsoft-com:office:word" xmlns:w="http://schemas.openxmlformats.org/wordprocessingml/2006/main" xmlns:w14="http://schemas.microsoft.com/office/word/2010/wordml" xmlns:w15="http://schemas.microsoft.com/office/word/2012/wordml" xmlns:w16cex="http://schemas.microsoft.com/office/word/2018/wordml/cex" xmlns:w16cid="http://schemas.microsoft.com/office/word/2016/wordml/cid" xmlns:w16="http://schemas.microsoft.com/office/word/2018/wordml" xmlns:w16sdtdh="http://schemas.microsoft.com/office/word/2020/wordml/sdtdatahash" xmlns:w16se="http://schemas.microsoft.com/office/word/2015/wordml/symex" xmlns:wpg="http://schemas.microsoft.com/office/word/2010/wordprocessingGroup" xmlns:wpi="http://schemas.microsoft.com/office/word/2010/wordprocessingInk" xmlns:wne="http://schemas.microsoft.com/office/word/2006/wordml" xmlns:wps="http://schemas.microsoft.com/office/word/2010/wordprocessingShape" mc:Ignorable="w14 w15 w16se w16cid w16 w16cex w16sdtdh wp14">
+<w:document xmlns:wpc="http://schemas.microsoft.com/office/word/2010/wordprocessingCanvas" xmlns:cx="http://schemas.microsoft.com/office/drawing/2014/chartex" xmlns:cx1="http://schemas.microsoft.com/office/drawing/2015/9/8/chartex" xmlns:mc="http://schemas.openxmlformats.org/markup-compatibility/2006" xmlns:o="urn:schemas-microsoft-com:office:office" xmlns:r="http://schemas.openxmlformats.org/officeDocument/2006/relationships" xmlns:m="http://schemas.openxmlformats.org/officeDocument/2006/math" xmlns:v="urn:schemas-microsoft-com:vml" xmlns:wp14="http://schemas.microsoft.com/office/word/2010/wordprocessingDrawing" xmlns:wp="http://schemas.openxmlformats.org/drawingml/2006/wordprocessingDrawing" xmlns:w10="urn:schemas-microsoft-com:office:word" xmlns:w="http://schemas.openxmlformats.org/wordprocessingml/2006/main" xmlns:w14="http://schemas.microsoft.com/office/word/2010/wordml" xmlns:w15="http://schemas.microsoft.com/office/word/2012/wordml" xmlns:w16se="http://schemas.microsoft.com/office/word/2015/wordml/symex" xmlns:wpg="http://schemas.microsoft.com/office/word/2010/wordprocessingGroup" xmlns:wpi="http://schemas.microsoft.com/office/word/2010/wordprocessingInk" xmlns:wne="http://schemas.microsoft.com/office/word/2006/wordml" xmlns:wps="http://schemas.microsoft.com/office/word/2010/wordprocessingShape" mc:Ignorable="w14 w15 w16se wp14">
   <w:body>
     <w:p>
       <w:pPr>
@@ -494,15 +494,7 @@
                 <w:sz w:val="18"/>
                 <w:szCs w:val="18"/>
               </w:rPr>
-              <w:t>1</w:t>
-            </w:r>
-            <w:r>
-              <w:rPr>
-                <w:rFonts w:ascii="Aptos" w:hAnsi="Aptos" w:cs="Arial"/>
-                <w:sz w:val="18"/>
-                <w:szCs w:val="18"/>
-              </w:rPr>
-              <w:t>9</w:t>
+              <w:t>26</w:t>
             </w:r>
             <w:r>
               <w:rPr>
@@ -858,8 +850,9 @@
                 <w:szCs w:val="18"/>
                 <w:lang w:val="es-PE"/>
               </w:rPr>
-              <w:t xml:space="preserve">Aplicación </w:t>
+              <w:t xml:space="preserve">Aplicación web que pregunta </w:t>
             </w:r>
+            <w:proofErr w:type="spellStart"/>
             <w:r>
               <w:rPr>
                 <w:rFonts w:ascii="Aptos" w:hAnsi="Aptos"/>
@@ -870,8 +863,9 @@
                 <w:szCs w:val="18"/>
                 <w:lang w:val="es-PE"/>
               </w:rPr>
-              <w:t xml:space="preserve">web </w:t>
+              <w:t>quizzes</w:t>
             </w:r>
+            <w:proofErr w:type="spellEnd"/>
             <w:r>
               <w:rPr>
                 <w:rFonts w:ascii="Aptos" w:hAnsi="Aptos"/>
@@ -882,31 +876,7 @@
                 <w:szCs w:val="18"/>
                 <w:lang w:val="es-PE"/>
               </w:rPr>
-              <w:t xml:space="preserve">que cuenta palabras, caracteres y </w:t>
-            </w:r>
-            <w:r>
-              <w:rPr>
-                <w:rFonts w:ascii="Aptos" w:hAnsi="Aptos"/>
-                <w:b w:val="0"/>
-                <w:bCs/>
-                <w:caps w:val="0"/>
-                <w:sz w:val="18"/>
-                <w:szCs w:val="18"/>
-                <w:lang w:val="es-PE"/>
-              </w:rPr>
-              <w:t>oraciones</w:t>
-            </w:r>
-            <w:r>
-              <w:rPr>
-                <w:rFonts w:ascii="Aptos" w:hAnsi="Aptos"/>
-                <w:b w:val="0"/>
-                <w:bCs/>
-                <w:caps w:val="0"/>
-                <w:sz w:val="18"/>
-                <w:szCs w:val="18"/>
-                <w:lang w:val="es-PE"/>
-              </w:rPr>
-              <w:t>.</w:t>
+              <w:t xml:space="preserve"> sobre Anime</w:t>
             </w:r>
           </w:p>
         </w:tc>
@@ -1926,7 +1896,7 @@
           </w:tcPr>
           <w:p>
             <w:pPr>
-              <w:ind w:left="284"/>
+              <w:ind w:left="284" w:right="354"/>
               <w:jc w:val="both"/>
               <w:rPr>
                 <w:rFonts w:ascii="Aptos" w:hAnsi="Aptos" w:cs="Arial"/>
@@ -1968,31 +1938,7 @@
                 <w:szCs w:val="18"/>
                 <w:lang w:val="es-PE"/>
               </w:rPr>
-              <w:t>contar palabras, caracteres</w:t>
-            </w:r>
-            <w:r>
-              <w:rPr>
-                <w:rFonts w:ascii="Aptos" w:hAnsi="Aptos"/>
-                <w:b/>
-                <w:bCs/>
-                <w:caps/>
-                <w:sz w:val="18"/>
-                <w:szCs w:val="18"/>
-                <w:lang w:val="es-PE"/>
-              </w:rPr>
-              <w:t xml:space="preserve"> y </w:t>
-            </w:r>
-            <w:r>
-              <w:rPr>
-                <w:rFonts w:ascii="Aptos" w:hAnsi="Aptos"/>
-                <w:b/>
-                <w:bCs/>
-                <w:caps/>
-                <w:sz w:val="18"/>
-                <w:szCs w:val="18"/>
-                <w:lang w:val="es-PE"/>
-              </w:rPr>
-              <w:t>oraciones</w:t>
+              <w:t>que hace preguntas relacionadas al anime en dificultad facil, media o dificil.</w:t>
             </w:r>
           </w:p>
         </w:tc>
@@ -2280,6 +2226,7 @@
     <w:p>
       <w:pPr>
         <w:ind w:left="284"/>
+        <w:jc w:val="both"/>
         <w:rPr>
           <w:rFonts w:ascii="Aptos" w:hAnsi="Aptos" w:cs="Arial"/>
           <w:b/>
@@ -2294,7 +2241,7 @@
           <w:sz w:val="20"/>
           <w:szCs w:val="20"/>
         </w:rPr>
-        <w:t xml:space="preserve">Un aplicativo web que permite </w:t>
+        <w:t xml:space="preserve">Un aplicativo web </w:t>
       </w:r>
       <w:r>
         <w:rPr>
@@ -2303,34 +2250,7 @@
           <w:sz w:val="20"/>
           <w:szCs w:val="20"/>
         </w:rPr>
-        <w:t>contar las palabras</w:t>
-      </w:r>
-      <w:r>
-        <w:rPr>
-          <w:rFonts w:ascii="Aptos" w:hAnsi="Aptos" w:cs="Arial"/>
-          <w:b/>
-          <w:sz w:val="20"/>
-          <w:szCs w:val="20"/>
-        </w:rPr>
-        <w:t xml:space="preserve">, caracteres y </w:t>
-      </w:r>
-      <w:r>
-        <w:rPr>
-          <w:rFonts w:ascii="Aptos" w:hAnsi="Aptos" w:cs="Arial"/>
-          <w:b/>
-          <w:sz w:val="20"/>
-          <w:szCs w:val="20"/>
-        </w:rPr>
-        <w:t>oraciones</w:t>
-      </w:r>
-      <w:r>
-        <w:rPr>
-          <w:rFonts w:ascii="Aptos" w:hAnsi="Aptos" w:cs="Arial"/>
-          <w:b/>
-          <w:sz w:val="20"/>
-          <w:szCs w:val="20"/>
-        </w:rPr>
-        <w:t>.</w:t>
+        <w:t>hace preguntas relacionadas al mundo del anime, estas pueden ser fáciles, medias o difíciles. Se pueden hacer hasta 10 preguntas a la vez, tendrá un contador de respuestas correctas e incorrectas, así como 2 tipos de preguntas: de múltiples opciones y de verdadero o falso.</w:t>
       </w:r>
     </w:p>
     <w:p>
@@ -2352,6 +2272,40 @@
         <w:t>OBJETIVOS</w:t>
       </w:r>
       <w:bookmarkEnd w:id="4"/>
+    </w:p>
+    <w:p>
+      <w:pPr>
+        <w:pBdr>
+          <w:top w:val="nil"/>
+          <w:left w:val="nil"/>
+          <w:bottom w:val="nil"/>
+          <w:right w:val="nil"/>
+          <w:between w:val="nil"/>
+        </w:pBdr>
+        <w:ind w:left="360"/>
+        <w:rPr>
+          <w:rFonts w:ascii="Aptos" w:hAnsi="Aptos"/>
+          <w:b/>
+          <w:bCs/>
+          <w:caps/>
+          <w:sz w:val="18"/>
+          <w:szCs w:val="18"/>
+          <w:lang w:val="es-PE"/>
+        </w:rPr>
+      </w:pPr>
+      <w:bookmarkStart w:id="5" w:name="_Toc142309151"/>
+      <w:r>
+        <w:rPr>
+          <w:rFonts w:ascii="Aptos" w:hAnsi="Aptos"/>
+          <w:b/>
+          <w:bCs/>
+          <w:caps/>
+          <w:sz w:val="18"/>
+          <w:szCs w:val="18"/>
+          <w:lang w:val="es-PE"/>
+        </w:rPr>
+        <w:t>Aprender a usar la funcion fetch de svelteKIt</w:t>
+      </w:r>
     </w:p>
     <w:p>
       <w:pPr>
@@ -2370,7 +2324,6 @@
           <w:szCs w:val="20"/>
         </w:rPr>
       </w:pPr>
-      <w:bookmarkStart w:id="5" w:name="_Toc142309151"/>
       <w:r>
         <w:rPr>
           <w:rFonts w:ascii="Aptos" w:hAnsi="Aptos"/>
@@ -2381,8 +2334,86 @@
           <w:szCs w:val="18"/>
           <w:lang w:val="es-PE"/>
         </w:rPr>
-        <w:t xml:space="preserve">Aplicación </w:t>
+        <w:t>MOSTRAR DIVERSAS PREGUNTAS AL USUARIO</w:t>
       </w:r>
+    </w:p>
+    <w:p>
+      <w:pPr>
+        <w:pStyle w:val="Prrafodelista"/>
+        <w:spacing w:line="259" w:lineRule="auto"/>
+        <w:ind w:left="360"/>
+        <w:jc w:val="both"/>
+        <w:rPr>
+          <w:rFonts w:ascii="Aptos" w:hAnsi="Aptos" w:cs="Arial"/>
+          <w:sz w:val="20"/>
+          <w:szCs w:val="20"/>
+        </w:rPr>
+      </w:pPr>
+    </w:p>
+    <w:p>
+      <w:pPr>
+        <w:pStyle w:val="Prrafodelista"/>
+        <w:spacing w:line="259" w:lineRule="auto"/>
+        <w:ind w:left="360"/>
+        <w:jc w:val="both"/>
+        <w:rPr>
+          <w:rFonts w:ascii="Aptos" w:hAnsi="Aptos" w:cs="Arial"/>
+          <w:sz w:val="20"/>
+          <w:szCs w:val="20"/>
+        </w:rPr>
+      </w:pPr>
+    </w:p>
+    <w:p>
+      <w:pPr>
+        <w:pStyle w:val="Prrafodelista"/>
+        <w:spacing w:line="259" w:lineRule="auto"/>
+        <w:ind w:left="360"/>
+        <w:jc w:val="both"/>
+        <w:rPr>
+          <w:rFonts w:ascii="Aptos" w:hAnsi="Aptos" w:cs="Arial"/>
+          <w:sz w:val="20"/>
+          <w:szCs w:val="20"/>
+        </w:rPr>
+      </w:pPr>
+    </w:p>
+    <w:p>
+      <w:pPr>
+        <w:pStyle w:val="Ttulo2"/>
+        <w:numPr>
+          <w:ilvl w:val="1"/>
+          <w:numId w:val="6"/>
+        </w:numPr>
+        <w:rPr>
+          <w:rFonts w:ascii="Aptos" w:hAnsi="Aptos"/>
+        </w:rPr>
+      </w:pPr>
+      <w:r>
+        <w:rPr>
+          <w:rFonts w:ascii="Aptos" w:hAnsi="Aptos"/>
+        </w:rPr>
+        <w:lastRenderedPageBreak/>
+        <w:t>ALCANCE</w:t>
+      </w:r>
+      <w:bookmarkEnd w:id="5"/>
+    </w:p>
+    <w:p>
+      <w:pPr>
+        <w:pBdr>
+          <w:top w:val="nil"/>
+          <w:left w:val="nil"/>
+          <w:bottom w:val="nil"/>
+          <w:right w:val="nil"/>
+          <w:between w:val="nil"/>
+        </w:pBdr>
+        <w:ind w:left="720"/>
+        <w:jc w:val="both"/>
+        <w:rPr>
+          <w:rFonts w:ascii="Aptos" w:eastAsia="Calibri" w:hAnsi="Aptos" w:cs="Calibri"/>
+          <w:color w:val="000000"/>
+          <w:sz w:val="20"/>
+          <w:szCs w:val="20"/>
+        </w:rPr>
+      </w:pPr>
       <w:r>
         <w:rPr>
           <w:rFonts w:ascii="Aptos" w:hAnsi="Aptos"/>
@@ -2393,158 +2424,7 @@
           <w:szCs w:val="18"/>
           <w:lang w:val="es-PE"/>
         </w:rPr>
-        <w:t xml:space="preserve">web que permite </w:t>
-      </w:r>
-      <w:r>
-        <w:rPr>
-          <w:rFonts w:ascii="Aptos" w:hAnsi="Aptos"/>
-          <w:b/>
-          <w:bCs/>
-          <w:caps/>
-          <w:sz w:val="18"/>
-          <w:szCs w:val="18"/>
-          <w:lang w:val="es-PE"/>
-        </w:rPr>
-        <w:t>contar palabras</w:t>
-      </w:r>
-    </w:p>
-    <w:p>
-      <w:pPr>
-        <w:pStyle w:val="Prrafodelista"/>
-        <w:spacing w:line="259" w:lineRule="auto"/>
-        <w:ind w:left="360"/>
-        <w:jc w:val="both"/>
-        <w:rPr>
-          <w:rFonts w:ascii="Aptos" w:hAnsi="Aptos" w:cs="Arial"/>
-          <w:sz w:val="20"/>
-          <w:szCs w:val="20"/>
-        </w:rPr>
-      </w:pPr>
-    </w:p>
-    <w:p>
-      <w:pPr>
-        <w:pStyle w:val="Prrafodelista"/>
-        <w:spacing w:line="259" w:lineRule="auto"/>
-        <w:ind w:left="360"/>
-        <w:jc w:val="both"/>
-        <w:rPr>
-          <w:rFonts w:ascii="Aptos" w:hAnsi="Aptos" w:cs="Arial"/>
-          <w:sz w:val="20"/>
-          <w:szCs w:val="20"/>
-        </w:rPr>
-      </w:pPr>
-    </w:p>
-    <w:p>
-      <w:pPr>
-        <w:pStyle w:val="Prrafodelista"/>
-        <w:spacing w:line="259" w:lineRule="auto"/>
-        <w:ind w:left="360"/>
-        <w:jc w:val="both"/>
-        <w:rPr>
-          <w:rFonts w:ascii="Aptos" w:hAnsi="Aptos" w:cs="Arial"/>
-          <w:sz w:val="20"/>
-          <w:szCs w:val="20"/>
-        </w:rPr>
-      </w:pPr>
-    </w:p>
-    <w:p>
-      <w:pPr>
-        <w:pStyle w:val="Prrafodelista"/>
-        <w:spacing w:line="259" w:lineRule="auto"/>
-        <w:ind w:left="360"/>
-        <w:jc w:val="both"/>
-        <w:rPr>
-          <w:rFonts w:ascii="Aptos" w:hAnsi="Aptos" w:cs="Arial"/>
-          <w:sz w:val="20"/>
-          <w:szCs w:val="20"/>
-        </w:rPr>
-      </w:pPr>
-    </w:p>
-    <w:p>
-      <w:pPr>
-        <w:pStyle w:val="Prrafodelista"/>
-        <w:spacing w:line="259" w:lineRule="auto"/>
-        <w:ind w:left="360"/>
-        <w:jc w:val="both"/>
-        <w:rPr>
-          <w:rFonts w:ascii="Aptos" w:hAnsi="Aptos" w:cs="Arial"/>
-          <w:sz w:val="20"/>
-          <w:szCs w:val="20"/>
-        </w:rPr>
-      </w:pPr>
-    </w:p>
-    <w:p>
-      <w:pPr>
-        <w:pStyle w:val="Ttulo2"/>
-        <w:numPr>
-          <w:ilvl w:val="1"/>
-          <w:numId w:val="6"/>
-        </w:numPr>
-        <w:rPr>
-          <w:rFonts w:ascii="Aptos" w:hAnsi="Aptos"/>
-        </w:rPr>
-      </w:pPr>
-      <w:r>
-        <w:rPr>
-          <w:rFonts w:ascii="Aptos" w:hAnsi="Aptos"/>
-        </w:rPr>
-        <w:lastRenderedPageBreak/>
-        <w:t>ALCANCE</w:t>
-      </w:r>
-      <w:bookmarkEnd w:id="5"/>
-    </w:p>
-    <w:p>
-      <w:pPr>
-        <w:pBdr>
-          <w:top w:val="nil"/>
-          <w:left w:val="nil"/>
-          <w:bottom w:val="nil"/>
-          <w:right w:val="nil"/>
-          <w:between w:val="nil"/>
-        </w:pBdr>
-        <w:ind w:left="720"/>
-        <w:rPr>
-          <w:rFonts w:ascii="Aptos" w:eastAsia="Calibri" w:hAnsi="Aptos" w:cs="Calibri"/>
-          <w:color w:val="000000"/>
-          <w:sz w:val="20"/>
-          <w:szCs w:val="20"/>
-        </w:rPr>
-      </w:pPr>
-      <w:r>
-        <w:rPr>
-          <w:rFonts w:ascii="Aptos" w:hAnsi="Aptos"/>
-          <w:b/>
-          <w:bCs/>
-          <w:caps/>
-          <w:sz w:val="18"/>
-          <w:szCs w:val="18"/>
-          <w:lang w:val="es-PE"/>
-        </w:rPr>
-        <w:t xml:space="preserve">contar la cantidad de palabras, caracteres y </w:t>
-      </w:r>
-      <w:r>
-        <w:rPr>
-          <w:rFonts w:ascii="Aptos" w:hAnsi="Aptos"/>
-          <w:b/>
-          <w:bCs/>
-          <w:caps/>
-          <w:sz w:val="18"/>
-          <w:szCs w:val="18"/>
-          <w:lang w:val="es-PE"/>
-        </w:rPr>
-        <w:t>oraciones</w:t>
-      </w:r>
-      <w:r>
-        <w:rPr>
-          <w:rFonts w:ascii="Aptos" w:hAnsi="Aptos"/>
-          <w:b/>
-          <w:bCs/>
-          <w:caps/>
-          <w:sz w:val="18"/>
-          <w:szCs w:val="18"/>
-          <w:lang w:val="es-PE"/>
-        </w:rPr>
-        <w:t>.</w:t>
+        <w:t>bRINDAR A LOS USUARIOS multiples preguntas con multiples opciones a responder, estas seran acerca de anime</w:t>
       </w:r>
     </w:p>
     <w:p>
@@ -2607,7 +2487,7 @@
           <w:szCs w:val="22"/>
           <w:lang w:val="es-PE"/>
         </w:rPr>
-        <w:t>Contar palabras</w:t>
+        <w:t>Entretenimiento</w:t>
       </w:r>
     </w:p>
     <w:p>
@@ -2740,7 +2620,7 @@
     </w:p>
     <w:tbl>
       <w:tblPr>
-        <w:tblStyle w:val="Tablaconcuadrcula4-nfasis6"/>
+        <w:tblStyle w:val="Tabladecuadrcula4-nfasis6"/>
         <w:tblW w:w="5000" w:type="pct"/>
         <w:tblLayout w:type="fixed"/>
         <w:tblLook w:val="04A0" w:firstRow="1" w:lastRow="0" w:firstColumn="1" w:lastColumn="0" w:noHBand="0" w:noVBand="1"/>
@@ -3249,7 +3129,7 @@
     </w:p>
     <w:tbl>
       <w:tblPr>
-        <w:tblStyle w:val="Tablaconcuadrcula4-nfasis6"/>
+        <w:tblStyle w:val="Tabladecuadrcula4-nfasis6"/>
         <w:tblW w:w="5500" w:type="pct"/>
         <w:tblInd w:w="-572" w:type="dxa"/>
         <w:tblLayout w:type="fixed"/>
@@ -3411,213 +3291,17 @@
             <w:pPr>
               <w:cnfStyle w:val="000000000000" w:firstRow="0" w:lastRow="0" w:firstColumn="0" w:lastColumn="0" w:oddVBand="0" w:evenVBand="0" w:oddHBand="0" w:evenHBand="0" w:firstRowFirstColumn="0" w:firstRowLastColumn="0" w:lastRowFirstColumn="0" w:lastRowLastColumn="0"/>
               <w:rPr>
-                <w:rFonts w:ascii="Aptos" w:eastAsia="Calibri" w:hAnsi="Aptos" w:cs="Calibri"/>
-                <w:b/>
-                <w:sz w:val="20"/>
-                <w:szCs w:val="20"/>
-              </w:rPr>
-            </w:pPr>
-            <w:r>
-              <w:rPr>
-                <w:rFonts w:ascii="Aptos" w:eastAsia="Calibri" w:hAnsi="Aptos" w:cs="Calibri"/>
-                <w:b/>
-                <w:sz w:val="20"/>
-                <w:szCs w:val="20"/>
-              </w:rPr>
-              <w:t>Interfaz simple de usar</w:t>
-            </w:r>
-            <w:r>
-              <w:rPr>
-                <w:rFonts w:ascii="Aptos" w:eastAsia="Calibri" w:hAnsi="Aptos" w:cs="Calibri"/>
-                <w:b/>
-                <w:sz w:val="20"/>
-                <w:szCs w:val="20"/>
-              </w:rPr>
-              <w:t xml:space="preserve"> según el prototipo</w:t>
-            </w:r>
-          </w:p>
-          <w:p>
-            <w:pPr>
-              <w:cnfStyle w:val="000000000000" w:firstRow="0" w:lastRow="0" w:firstColumn="0" w:lastColumn="0" w:oddVBand="0" w:evenVBand="0" w:oddHBand="0" w:evenHBand="0" w:firstRowFirstColumn="0" w:firstRowLastColumn="0" w:lastRowFirstColumn="0" w:lastRowLastColumn="0"/>
-              <w:rPr>
                 <w:rFonts w:ascii="Aptos" w:hAnsi="Aptos" w:cstheme="minorHAnsi"/>
                 <w:b/>
                 <w:bCs/>
               </w:rPr>
             </w:pPr>
           </w:p>
-          <w:p>
-            <w:pPr>
-              <w:cnfStyle w:val="000000000000" w:firstRow="0" w:lastRow="0" w:firstColumn="0" w:lastColumn="0" w:oddVBand="0" w:evenVBand="0" w:oddHBand="0" w:evenHBand="0" w:firstRowFirstColumn="0" w:firstRowLastColumn="0" w:lastRowFirstColumn="0" w:lastRowLastColumn="0"/>
-              <w:rPr>
-                <w:rFonts w:ascii="Aptos" w:hAnsi="Aptos" w:cstheme="minorHAnsi"/>
-                <w:b/>
-                <w:bCs/>
-              </w:rPr>
-            </w:pPr>
-          </w:p>
-          <w:p>
-            <w:pPr>
-              <w:cnfStyle w:val="000000000000" w:firstRow="0" w:lastRow="0" w:firstColumn="0" w:lastColumn="0" w:oddVBand="0" w:evenVBand="0" w:oddHBand="0" w:evenHBand="0" w:firstRowFirstColumn="0" w:firstRowLastColumn="0" w:lastRowFirstColumn="0" w:lastRowLastColumn="0"/>
-              <w:rPr>
-                <w:rFonts w:ascii="Aptos" w:hAnsi="Aptos" w:cstheme="minorHAnsi"/>
-                <w:b/>
-                <w:bCs/>
-              </w:rPr>
-            </w:pPr>
-          </w:p>
-          <w:p>
-            <w:pPr>
-              <w:cnfStyle w:val="000000000000" w:firstRow="0" w:lastRow="0" w:firstColumn="0" w:lastColumn="0" w:oddVBand="0" w:evenVBand="0" w:oddHBand="0" w:evenHBand="0" w:firstRowFirstColumn="0" w:firstRowLastColumn="0" w:lastRowFirstColumn="0" w:lastRowLastColumn="0"/>
-              <w:rPr>
-                <w:rFonts w:ascii="Aptos" w:hAnsi="Aptos" w:cstheme="minorHAnsi"/>
-                <w:b/>
-                <w:bCs/>
-              </w:rPr>
-            </w:pPr>
-          </w:p>
-          <w:p>
-            <w:pPr>
-              <w:cnfStyle w:val="000000000000" w:firstRow="0" w:lastRow="0" w:firstColumn="0" w:lastColumn="0" w:oddVBand="0" w:evenVBand="0" w:oddHBand="0" w:evenHBand="0" w:firstRowFirstColumn="0" w:firstRowLastColumn="0" w:lastRowFirstColumn="0" w:lastRowLastColumn="0"/>
-              <w:rPr>
-                <w:rFonts w:ascii="Aptos" w:hAnsi="Aptos" w:cstheme="minorHAnsi"/>
-                <w:b/>
-                <w:bCs/>
-              </w:rPr>
-            </w:pPr>
-          </w:p>
-          <w:p>
-            <w:pPr>
-              <w:cnfStyle w:val="000000000000" w:firstRow="0" w:lastRow="0" w:firstColumn="0" w:lastColumn="0" w:oddVBand="0" w:evenVBand="0" w:oddHBand="0" w:evenHBand="0" w:firstRowFirstColumn="0" w:firstRowLastColumn="0" w:lastRowFirstColumn="0" w:lastRowLastColumn="0"/>
-              <w:rPr>
-                <w:rFonts w:ascii="Aptos" w:hAnsi="Aptos" w:cstheme="minorHAnsi"/>
-                <w:b/>
-                <w:bCs/>
-              </w:rPr>
-            </w:pPr>
-          </w:p>
-          <w:p>
-            <w:pPr>
-              <w:cnfStyle w:val="000000000000" w:firstRow="0" w:lastRow="0" w:firstColumn="0" w:lastColumn="0" w:oddVBand="0" w:evenVBand="0" w:oddHBand="0" w:evenHBand="0" w:firstRowFirstColumn="0" w:firstRowLastColumn="0" w:lastRowFirstColumn="0" w:lastRowLastColumn="0"/>
-              <w:rPr>
-                <w:rFonts w:ascii="Aptos" w:hAnsi="Aptos" w:cstheme="minorHAnsi"/>
-                <w:b/>
-                <w:bCs/>
-              </w:rPr>
-            </w:pPr>
-          </w:p>
-          <w:p>
-            <w:pPr>
-              <w:cnfStyle w:val="000000000000" w:firstRow="0" w:lastRow="0" w:firstColumn="0" w:lastColumn="0" w:oddVBand="0" w:evenVBand="0" w:oddHBand="0" w:evenHBand="0" w:firstRowFirstColumn="0" w:firstRowLastColumn="0" w:lastRowFirstColumn="0" w:lastRowLastColumn="0"/>
-              <w:rPr>
-                <w:rFonts w:ascii="Aptos" w:hAnsi="Aptos" w:cstheme="minorHAnsi"/>
-                <w:b/>
-                <w:bCs/>
-              </w:rPr>
-            </w:pPr>
-          </w:p>
-          <w:p>
-            <w:pPr>
-              <w:cnfStyle w:val="000000000000" w:firstRow="0" w:lastRow="0" w:firstColumn="0" w:lastColumn="0" w:oddVBand="0" w:evenVBand="0" w:oddHBand="0" w:evenHBand="0" w:firstRowFirstColumn="0" w:firstRowLastColumn="0" w:lastRowFirstColumn="0" w:lastRowLastColumn="0"/>
-              <w:rPr>
-                <w:rFonts w:ascii="Aptos" w:hAnsi="Aptos" w:cstheme="minorHAnsi"/>
-                <w:b/>
-                <w:bCs/>
-              </w:rPr>
-            </w:pPr>
-          </w:p>
-          <w:p>
-            <w:pPr>
-              <w:cnfStyle w:val="000000000000" w:firstRow="0" w:lastRow="0" w:firstColumn="0" w:lastColumn="0" w:oddVBand="0" w:evenVBand="0" w:oddHBand="0" w:evenHBand="0" w:firstRowFirstColumn="0" w:firstRowLastColumn="0" w:lastRowFirstColumn="0" w:lastRowLastColumn="0"/>
-              <w:rPr>
-                <w:rFonts w:ascii="Aptos" w:hAnsi="Aptos" w:cstheme="minorHAnsi"/>
-                <w:b/>
-                <w:bCs/>
-              </w:rPr>
-            </w:pPr>
-          </w:p>
-          <w:p>
-            <w:pPr>
-              <w:cnfStyle w:val="000000000000" w:firstRow="0" w:lastRow="0" w:firstColumn="0" w:lastColumn="0" w:oddVBand="0" w:evenVBand="0" w:oddHBand="0" w:evenHBand="0" w:firstRowFirstColumn="0" w:firstRowLastColumn="0" w:lastRowFirstColumn="0" w:lastRowLastColumn="0"/>
-              <w:rPr>
-                <w:rFonts w:ascii="Aptos" w:hAnsi="Aptos" w:cstheme="minorHAnsi"/>
-                <w:b/>
-                <w:bCs/>
-              </w:rPr>
-            </w:pPr>
-          </w:p>
-          <w:p>
-            <w:pPr>
-              <w:cnfStyle w:val="000000000000" w:firstRow="0" w:lastRow="0" w:firstColumn="0" w:lastColumn="0" w:oddVBand="0" w:evenVBand="0" w:oddHBand="0" w:evenHBand="0" w:firstRowFirstColumn="0" w:firstRowLastColumn="0" w:lastRowFirstColumn="0" w:lastRowLastColumn="0"/>
-              <w:rPr>
-                <w:rFonts w:ascii="Aptos" w:hAnsi="Aptos" w:cstheme="minorHAnsi"/>
-                <w:b/>
-                <w:bCs/>
-              </w:rPr>
-            </w:pPr>
-          </w:p>
-          <w:p>
-            <w:pPr>
-              <w:cnfStyle w:val="000000000000" w:firstRow="0" w:lastRow="0" w:firstColumn="0" w:lastColumn="0" w:oddVBand="0" w:evenVBand="0" w:oddHBand="0" w:evenHBand="0" w:firstRowFirstColumn="0" w:firstRowLastColumn="0" w:lastRowFirstColumn="0" w:lastRowLastColumn="0"/>
-              <w:rPr>
-                <w:rFonts w:ascii="Aptos" w:hAnsi="Aptos" w:cstheme="minorHAnsi"/>
-                <w:b/>
-                <w:bCs/>
-                <w:lang w:val="es-AR"/>
-              </w:rPr>
-            </w:pPr>
-          </w:p>
         </w:tc>
         <w:tc>
           <w:tcPr>
             <w:tcW w:w="3611" w:type="pct"/>
           </w:tcPr>
-          <w:p>
-            <w:pPr>
-              <w:jc w:val="center"/>
-              <w:cnfStyle w:val="000000000000" w:firstRow="0" w:lastRow="0" w:firstColumn="0" w:lastColumn="0" w:oddVBand="0" w:evenVBand="0" w:oddHBand="0" w:evenHBand="0" w:firstRowFirstColumn="0" w:firstRowLastColumn="0" w:lastRowFirstColumn="0" w:lastRowLastColumn="0"/>
-              <w:rPr>
-                <w:rFonts w:ascii="Aptos" w:hAnsi="Aptos" w:cstheme="minorHAnsi"/>
-                <w:b/>
-                <w:bCs/>
-                <w:noProof/>
-                <w:lang w:val="es-PE" w:eastAsia="es-PE"/>
-              </w:rPr>
-            </w:pPr>
-            <w:r>
-              <w:rPr>
-                <w:rFonts w:ascii="Aptos" w:hAnsi="Aptos" w:cstheme="minorHAnsi"/>
-                <w:b/>
-                <w:bCs/>
-                <w:noProof/>
-                <w:lang w:val="es-PE" w:eastAsia="es-PE"/>
-              </w:rPr>
-              <w:pict w14:anchorId="39F218C2">
-                <v:shapetype id="_x0000_t75" coordsize="21600,21600" o:spt="75" o:preferrelative="t" path="m@4@5l@4@11@9@11@9@5xe" filled="f" stroked="f">
-                  <v:stroke joinstyle="miter"/>
-                  <v:formulas>
-                    <v:f eqn="if lineDrawn pixelLineWidth 0"/>
-                    <v:f eqn="sum @0 1 0"/>
-                    <v:f eqn="sum 0 0 @1"/>
-                    <v:f eqn="prod @2 1 2"/>
-                    <v:f eqn="prod @3 21600 pixelWidth"/>
-                    <v:f eqn="prod @3 21600 pixelHeight"/>
-                    <v:f eqn="sum @0 0 1"/>
-                    <v:f eqn="prod @6 1 2"/>
-                    <v:f eqn="prod @7 21600 pixelWidth"/>
-                    <v:f eqn="sum @8 21600 0"/>
-                    <v:f eqn="prod @7 21600 pixelHeight"/>
-                    <v:f eqn="sum @10 21600 0"/>
-                  </v:formulas>
-                  <v:path o:extrusionok="f" gradientshapeok="t" o:connecttype="rect"/>
-                  <o:lock v:ext="edit" aspectratio="t"/>
-                </v:shapetype>
-                <v:shape id="_x0000_i1025" type="#_x0000_t75" style="width:356.25pt;height:200.25pt">
-                  <v:imagedata r:id="rId12" o:title="Frame 2"/>
-                </v:shape>
-              </w:pict>
-            </w:r>
-          </w:p>
           <w:p>
             <w:pPr>
               <w:tabs>
@@ -3629,1417 +3313,6 @@
                 <w:lang w:val="es-AR"/>
               </w:rPr>
             </w:pPr>
-            <w:r>
-              <w:rPr>
-                <w:rFonts w:ascii="Aptos" w:hAnsi="Aptos" w:cstheme="minorHAnsi"/>
-                <w:lang w:val="es-AR"/>
-              </w:rPr>
-              <w:t>Prototipo en Figma, puede variar de la implementación final.</w:t>
-            </w:r>
-          </w:p>
-        </w:tc>
-      </w:tr>
-      <w:tr>
-        <w:trPr>
-          <w:cnfStyle w:val="000000100000" w:firstRow="0" w:lastRow="0" w:firstColumn="0" w:lastColumn="0" w:oddVBand="0" w:evenVBand="0" w:oddHBand="1" w:evenHBand="0" w:firstRowFirstColumn="0" w:firstRowLastColumn="0" w:lastRowFirstColumn="0" w:lastRowLastColumn="0"/>
-          <w:trHeight w:val="455"/>
-        </w:trPr>
-        <w:tc>
-          <w:tcPr>
-            <w:cnfStyle w:val="001000000000" w:firstRow="0" w:lastRow="0" w:firstColumn="1" w:lastColumn="0" w:oddVBand="0" w:evenVBand="0" w:oddHBand="0" w:evenHBand="0" w:firstRowFirstColumn="0" w:firstRowLastColumn="0" w:lastRowFirstColumn="0" w:lastRowLastColumn="0"/>
-            <w:tcW w:w="486" w:type="pct"/>
-          </w:tcPr>
-          <w:p>
-            <w:pPr>
-              <w:rPr>
-                <w:rFonts w:ascii="Aptos" w:hAnsi="Aptos" w:cstheme="minorHAnsi"/>
-                <w:lang w:val="es-AR"/>
-              </w:rPr>
-            </w:pPr>
-            <w:r>
-              <w:rPr>
-                <w:rFonts w:ascii="Aptos" w:hAnsi="Aptos" w:cstheme="minorHAnsi"/>
-                <w:lang w:val="es-AR"/>
-              </w:rPr>
-              <w:lastRenderedPageBreak/>
-              <w:t>RF-02</w:t>
-            </w:r>
-          </w:p>
-        </w:tc>
-        <w:tc>
-          <w:tcPr>
-            <w:tcW w:w="903" w:type="pct"/>
-          </w:tcPr>
-          <w:p>
-            <w:pPr>
-              <w:cnfStyle w:val="000000100000" w:firstRow="0" w:lastRow="0" w:firstColumn="0" w:lastColumn="0" w:oddVBand="0" w:evenVBand="0" w:oddHBand="1" w:evenHBand="0" w:firstRowFirstColumn="0" w:firstRowLastColumn="0" w:lastRowFirstColumn="0" w:lastRowLastColumn="0"/>
-              <w:rPr>
-                <w:rFonts w:ascii="Aptos" w:eastAsia="Calibri" w:hAnsi="Aptos" w:cs="Calibri"/>
-                <w:b/>
-                <w:sz w:val="20"/>
-                <w:szCs w:val="20"/>
-              </w:rPr>
-            </w:pPr>
-            <w:proofErr w:type="spellStart"/>
-            <w:r>
-              <w:rPr>
-                <w:rFonts w:ascii="Aptos" w:eastAsia="Calibri" w:hAnsi="Aptos" w:cs="Calibri"/>
-                <w:b/>
-                <w:sz w:val="20"/>
-                <w:szCs w:val="20"/>
-              </w:rPr>
-              <w:t>Textarea</w:t>
-            </w:r>
-            <w:proofErr w:type="spellEnd"/>
-            <w:r>
-              <w:rPr>
-                <w:rFonts w:ascii="Aptos" w:eastAsia="Calibri" w:hAnsi="Aptos" w:cs="Calibri"/>
-                <w:b/>
-                <w:sz w:val="20"/>
-                <w:szCs w:val="20"/>
-              </w:rPr>
-              <w:t xml:space="preserve"> donde se puedan escribir las palabras para que se puedan contar</w:t>
-            </w:r>
-          </w:p>
-        </w:tc>
-        <w:tc>
-          <w:tcPr>
-            <w:tcW w:w="3611" w:type="pct"/>
-            <w:vAlign w:val="center"/>
-          </w:tcPr>
-          <w:p>
-            <w:pPr>
-              <w:cnfStyle w:val="000000100000" w:firstRow="0" w:lastRow="0" w:firstColumn="0" w:lastColumn="0" w:oddVBand="0" w:evenVBand="0" w:oddHBand="1" w:evenHBand="0" w:firstRowFirstColumn="0" w:firstRowLastColumn="0" w:lastRowFirstColumn="0" w:lastRowLastColumn="0"/>
-              <w:rPr>
-                <w:rFonts w:ascii="Aptos" w:hAnsi="Aptos" w:cstheme="minorHAnsi"/>
-                <w:color w:val="0000CC"/>
-              </w:rPr>
-            </w:pPr>
-            <w:r>
-              <w:rPr>
-                <w:rFonts w:ascii="Aptos" w:hAnsi="Aptos" w:cstheme="minorHAnsi"/>
-                <w:color w:val="0000CC"/>
-              </w:rPr>
-              <w:drawing>
-                <wp:inline distT="0" distB="0" distL="0" distR="0" wp14:anchorId="5B38067D" wp14:editId="0F5DC44D">
-                  <wp:extent cx="4543425" cy="1701800"/>
-                  <wp:effectExtent l="0" t="0" r="9525" b="0"/>
-                  <wp:docPr id="572475908" name="Imagen 1"/>
-                  <wp:cNvGraphicFramePr>
-                    <a:graphicFrameLocks xmlns:a="http://schemas.openxmlformats.org/drawingml/2006/main" noChangeAspect="1"/>
-                  </wp:cNvGraphicFramePr>
-                  <a:graphic xmlns:a="http://schemas.openxmlformats.org/drawingml/2006/main">
-                    <a:graphicData uri="http://schemas.openxmlformats.org/drawingml/2006/picture">
-                      <pic:pic xmlns:pic="http://schemas.openxmlformats.org/drawingml/2006/picture">
-                        <pic:nvPicPr>
-                          <pic:cNvPr id="572475908" name=""/>
-                          <pic:cNvPicPr/>
-                        </pic:nvPicPr>
-                        <pic:blipFill>
-                          <a:blip r:embed="rId13"/>
-                          <a:stretch>
-                            <a:fillRect/>
-                          </a:stretch>
-                        </pic:blipFill>
-                        <pic:spPr>
-                          <a:xfrm>
-                            <a:off x="0" y="0"/>
-                            <a:ext cx="4543425" cy="1701800"/>
-                          </a:xfrm>
-                          <a:prstGeom prst="rect">
-                            <a:avLst/>
-                          </a:prstGeom>
-                        </pic:spPr>
-                      </pic:pic>
-                    </a:graphicData>
-                  </a:graphic>
-                </wp:inline>
-              </w:drawing>
-            </w:r>
-          </w:p>
-          <w:p>
-            <w:pPr>
-              <w:cnfStyle w:val="000000100000" w:firstRow="0" w:lastRow="0" w:firstColumn="0" w:lastColumn="0" w:oddVBand="0" w:evenVBand="0" w:oddHBand="1" w:evenHBand="0" w:firstRowFirstColumn="0" w:firstRowLastColumn="0" w:lastRowFirstColumn="0" w:lastRowLastColumn="0"/>
-              <w:rPr>
-                <w:rFonts w:ascii="Aptos" w:hAnsi="Aptos" w:cstheme="minorHAnsi"/>
-              </w:rPr>
-            </w:pPr>
-            <w:r>
-              <w:rPr>
-                <w:rFonts w:ascii="Aptos" w:hAnsi="Aptos" w:cstheme="minorHAnsi"/>
-              </w:rPr>
-              <w:t>Se puede leer y escribir las palabras sin cansancio visual.</w:t>
-            </w:r>
-          </w:p>
-        </w:tc>
-      </w:tr>
-      <w:tr>
-        <w:trPr>
-          <w:trHeight w:val="455"/>
-        </w:trPr>
-        <w:tc>
-          <w:tcPr>
-            <w:cnfStyle w:val="001000000000" w:firstRow="0" w:lastRow="0" w:firstColumn="1" w:lastColumn="0" w:oddVBand="0" w:evenVBand="0" w:oddHBand="0" w:evenHBand="0" w:firstRowFirstColumn="0" w:firstRowLastColumn="0" w:lastRowFirstColumn="0" w:lastRowLastColumn="0"/>
-            <w:tcW w:w="486" w:type="pct"/>
-          </w:tcPr>
-          <w:p>
-            <w:pPr>
-              <w:rPr>
-                <w:rFonts w:ascii="Aptos" w:hAnsi="Aptos" w:cstheme="minorHAnsi"/>
-                <w:lang w:val="es-AR"/>
-              </w:rPr>
-            </w:pPr>
-            <w:r>
-              <w:rPr>
-                <w:rFonts w:ascii="Aptos" w:hAnsi="Aptos" w:cstheme="minorHAnsi"/>
-                <w:lang w:val="es-AR"/>
-              </w:rPr>
-              <w:t>RF-0</w:t>
-            </w:r>
-            <w:r>
-              <w:rPr>
-                <w:rFonts w:ascii="Aptos" w:hAnsi="Aptos" w:cstheme="minorHAnsi"/>
-                <w:lang w:val="es-AR"/>
-              </w:rPr>
-              <w:t>3</w:t>
-            </w:r>
-          </w:p>
-        </w:tc>
-        <w:tc>
-          <w:tcPr>
-            <w:tcW w:w="903" w:type="pct"/>
-          </w:tcPr>
-          <w:p>
-            <w:pPr>
-              <w:cnfStyle w:val="000000000000" w:firstRow="0" w:lastRow="0" w:firstColumn="0" w:lastColumn="0" w:oddVBand="0" w:evenVBand="0" w:oddHBand="0" w:evenHBand="0" w:firstRowFirstColumn="0" w:firstRowLastColumn="0" w:lastRowFirstColumn="0" w:lastRowLastColumn="0"/>
-              <w:rPr>
-                <w:rFonts w:ascii="Aptos" w:eastAsia="Calibri" w:hAnsi="Aptos" w:cs="Calibri"/>
-                <w:b/>
-                <w:sz w:val="20"/>
-                <w:szCs w:val="20"/>
-              </w:rPr>
-            </w:pPr>
-            <w:r>
-              <w:rPr>
-                <w:rFonts w:ascii="Aptos" w:eastAsia="Calibri" w:hAnsi="Aptos" w:cs="Calibri"/>
-                <w:b/>
-                <w:sz w:val="20"/>
-                <w:szCs w:val="20"/>
-              </w:rPr>
-              <w:t xml:space="preserve">Casilla que informa cuantos caracteres hay </w:t>
-            </w:r>
-            <w:r>
-              <w:rPr>
-                <w:rFonts w:ascii="Aptos" w:eastAsia="Calibri" w:hAnsi="Aptos" w:cs="Calibri"/>
-                <w:b/>
-                <w:sz w:val="20"/>
-                <w:szCs w:val="20"/>
-              </w:rPr>
-              <w:t xml:space="preserve">en el </w:t>
-            </w:r>
-            <w:proofErr w:type="spellStart"/>
-            <w:r>
-              <w:rPr>
-                <w:rFonts w:ascii="Aptos" w:eastAsia="Calibri" w:hAnsi="Aptos" w:cs="Calibri"/>
-                <w:b/>
-                <w:sz w:val="20"/>
-                <w:szCs w:val="20"/>
-              </w:rPr>
-              <w:t>textarea</w:t>
-            </w:r>
-            <w:proofErr w:type="spellEnd"/>
-          </w:p>
-        </w:tc>
-        <w:tc>
-          <w:tcPr>
-            <w:tcW w:w="3611" w:type="pct"/>
-          </w:tcPr>
-          <w:p>
-            <w:pPr>
-              <w:jc w:val="center"/>
-              <w:cnfStyle w:val="000000000000" w:firstRow="0" w:lastRow="0" w:firstColumn="0" w:lastColumn="0" w:oddVBand="0" w:evenVBand="0" w:oddHBand="0" w:evenHBand="0" w:firstRowFirstColumn="0" w:firstRowLastColumn="0" w:lastRowFirstColumn="0" w:lastRowLastColumn="0"/>
-              <w:rPr>
-                <w:rFonts w:ascii="Aptos" w:hAnsi="Aptos" w:cstheme="minorHAnsi"/>
-                <w:color w:val="0000CC"/>
-              </w:rPr>
-            </w:pPr>
-            <w:r>
-              <w:rPr>
-                <w:rFonts w:ascii="Aptos" w:hAnsi="Aptos" w:cstheme="minorHAnsi"/>
-                <w:color w:val="0000CC"/>
-              </w:rPr>
-              <w:drawing>
-                <wp:inline distT="0" distB="0" distL="0" distR="0" wp14:anchorId="63A3D7CC" wp14:editId="1F9A915E">
-                  <wp:extent cx="2295845" cy="685896"/>
-                  <wp:effectExtent l="0" t="0" r="0" b="0"/>
-                  <wp:docPr id="1595648326" name="Imagen 1"/>
-                  <wp:cNvGraphicFramePr>
-                    <a:graphicFrameLocks xmlns:a="http://schemas.openxmlformats.org/drawingml/2006/main" noChangeAspect="1"/>
-                  </wp:cNvGraphicFramePr>
-                  <a:graphic xmlns:a="http://schemas.openxmlformats.org/drawingml/2006/main">
-                    <a:graphicData uri="http://schemas.openxmlformats.org/drawingml/2006/picture">
-                      <pic:pic xmlns:pic="http://schemas.openxmlformats.org/drawingml/2006/picture">
-                        <pic:nvPicPr>
-                          <pic:cNvPr id="1595648326" name=""/>
-                          <pic:cNvPicPr/>
-                        </pic:nvPicPr>
-                        <pic:blipFill>
-                          <a:blip r:embed="rId14"/>
-                          <a:stretch>
-                            <a:fillRect/>
-                          </a:stretch>
-                        </pic:blipFill>
-                        <pic:spPr>
-                          <a:xfrm>
-                            <a:off x="0" y="0"/>
-                            <a:ext cx="2295845" cy="685896"/>
-                          </a:xfrm>
-                          <a:prstGeom prst="rect">
-                            <a:avLst/>
-                          </a:prstGeom>
-                        </pic:spPr>
-                      </pic:pic>
-                    </a:graphicData>
-                  </a:graphic>
-                </wp:inline>
-              </w:drawing>
-            </w:r>
-          </w:p>
-          <w:p>
-            <w:pPr>
-              <w:cnfStyle w:val="000000000000" w:firstRow="0" w:lastRow="0" w:firstColumn="0" w:lastColumn="0" w:oddVBand="0" w:evenVBand="0" w:oddHBand="0" w:evenHBand="0" w:firstRowFirstColumn="0" w:firstRowLastColumn="0" w:lastRowFirstColumn="0" w:lastRowLastColumn="0"/>
-              <w:rPr>
-                <w:rFonts w:ascii="Aptos" w:hAnsi="Aptos" w:cstheme="minorHAnsi"/>
-              </w:rPr>
-            </w:pPr>
-            <w:r>
-              <w:rPr>
-                <w:rFonts w:ascii="Aptos" w:hAnsi="Aptos" w:cstheme="minorHAnsi"/>
-              </w:rPr>
-              <w:t>No se cuentan espacios ni saltos de línea.</w:t>
-            </w:r>
-          </w:p>
-        </w:tc>
-      </w:tr>
-      <w:tr>
-        <w:trPr>
-          <w:cnfStyle w:val="000000100000" w:firstRow="0" w:lastRow="0" w:firstColumn="0" w:lastColumn="0" w:oddVBand="0" w:evenVBand="0" w:oddHBand="1" w:evenHBand="0" w:firstRowFirstColumn="0" w:firstRowLastColumn="0" w:lastRowFirstColumn="0" w:lastRowLastColumn="0"/>
-          <w:trHeight w:val="455"/>
-        </w:trPr>
-        <w:tc>
-          <w:tcPr>
-            <w:cnfStyle w:val="001000000000" w:firstRow="0" w:lastRow="0" w:firstColumn="1" w:lastColumn="0" w:oddVBand="0" w:evenVBand="0" w:oddHBand="0" w:evenHBand="0" w:firstRowFirstColumn="0" w:firstRowLastColumn="0" w:lastRowFirstColumn="0" w:lastRowLastColumn="0"/>
-            <w:tcW w:w="486" w:type="pct"/>
-          </w:tcPr>
-          <w:p>
-            <w:pPr>
-              <w:rPr>
-                <w:rFonts w:ascii="Aptos" w:hAnsi="Aptos" w:cstheme="minorHAnsi"/>
-                <w:lang w:val="es-AR"/>
-              </w:rPr>
-            </w:pPr>
-            <w:r>
-              <w:rPr>
-                <w:rFonts w:ascii="Aptos" w:hAnsi="Aptos" w:cstheme="minorHAnsi"/>
-                <w:lang w:val="es-AR"/>
-              </w:rPr>
-              <w:t>RF-0</w:t>
-            </w:r>
-            <w:r>
-              <w:rPr>
-                <w:rFonts w:ascii="Aptos" w:hAnsi="Aptos" w:cstheme="minorHAnsi"/>
-                <w:lang w:val="es-AR"/>
-              </w:rPr>
-              <w:t>4</w:t>
-            </w:r>
-          </w:p>
-        </w:tc>
-        <w:tc>
-          <w:tcPr>
-            <w:tcW w:w="903" w:type="pct"/>
-          </w:tcPr>
-          <w:p>
-            <w:pPr>
-              <w:cnfStyle w:val="000000100000" w:firstRow="0" w:lastRow="0" w:firstColumn="0" w:lastColumn="0" w:oddVBand="0" w:evenVBand="0" w:oddHBand="1" w:evenHBand="0" w:firstRowFirstColumn="0" w:firstRowLastColumn="0" w:lastRowFirstColumn="0" w:lastRowLastColumn="0"/>
-              <w:rPr>
-                <w:rFonts w:ascii="Aptos" w:eastAsia="Calibri" w:hAnsi="Aptos" w:cs="Calibri"/>
-                <w:b/>
-                <w:sz w:val="20"/>
-                <w:szCs w:val="20"/>
-              </w:rPr>
-            </w:pPr>
-            <w:r>
-              <w:rPr>
-                <w:rFonts w:ascii="Aptos" w:eastAsia="Calibri" w:hAnsi="Aptos" w:cs="Calibri"/>
-                <w:b/>
-                <w:sz w:val="20"/>
-                <w:szCs w:val="20"/>
-              </w:rPr>
-              <w:t xml:space="preserve">Casilla que informa cuantos caracteres en blanco hay </w:t>
-            </w:r>
-            <w:r>
-              <w:rPr>
-                <w:rFonts w:ascii="Aptos" w:eastAsia="Calibri" w:hAnsi="Aptos" w:cs="Calibri"/>
-                <w:b/>
-                <w:sz w:val="20"/>
-                <w:szCs w:val="20"/>
-              </w:rPr>
-              <w:t xml:space="preserve">en el </w:t>
-            </w:r>
-            <w:proofErr w:type="spellStart"/>
-            <w:r>
-              <w:rPr>
-                <w:rFonts w:ascii="Aptos" w:eastAsia="Calibri" w:hAnsi="Aptos" w:cs="Calibri"/>
-                <w:b/>
-                <w:sz w:val="20"/>
-                <w:szCs w:val="20"/>
-              </w:rPr>
-              <w:t>textarea</w:t>
-            </w:r>
-            <w:proofErr w:type="spellEnd"/>
-          </w:p>
-        </w:tc>
-        <w:tc>
-          <w:tcPr>
-            <w:tcW w:w="3611" w:type="pct"/>
-          </w:tcPr>
-          <w:p>
-            <w:pPr>
-              <w:jc w:val="center"/>
-              <w:cnfStyle w:val="000000100000" w:firstRow="0" w:lastRow="0" w:firstColumn="0" w:lastColumn="0" w:oddVBand="0" w:evenVBand="0" w:oddHBand="1" w:evenHBand="0" w:firstRowFirstColumn="0" w:firstRowLastColumn="0" w:lastRowFirstColumn="0" w:lastRowLastColumn="0"/>
-              <w:rPr>
-                <w:rFonts w:ascii="Aptos" w:hAnsi="Aptos" w:cstheme="minorHAnsi"/>
-                <w:color w:val="0000CC"/>
-              </w:rPr>
-            </w:pPr>
-            <w:r>
-              <w:rPr>
-                <w:rFonts w:ascii="Aptos" w:hAnsi="Aptos" w:cstheme="minorHAnsi"/>
-                <w:color w:val="0000CC"/>
-              </w:rPr>
-              <w:drawing>
-                <wp:inline distT="0" distB="0" distL="0" distR="0" wp14:anchorId="701F2E9C" wp14:editId="774C04F7">
-                  <wp:extent cx="2410161" cy="733527"/>
-                  <wp:effectExtent l="0" t="0" r="9525" b="9525"/>
-                  <wp:docPr id="539870968" name="Imagen 1"/>
-                  <wp:cNvGraphicFramePr>
-                    <a:graphicFrameLocks xmlns:a="http://schemas.openxmlformats.org/drawingml/2006/main" noChangeAspect="1"/>
-                  </wp:cNvGraphicFramePr>
-                  <a:graphic xmlns:a="http://schemas.openxmlformats.org/drawingml/2006/main">
-                    <a:graphicData uri="http://schemas.openxmlformats.org/drawingml/2006/picture">
-                      <pic:pic xmlns:pic="http://schemas.openxmlformats.org/drawingml/2006/picture">
-                        <pic:nvPicPr>
-                          <pic:cNvPr id="539870968" name=""/>
-                          <pic:cNvPicPr/>
-                        </pic:nvPicPr>
-                        <pic:blipFill>
-                          <a:blip r:embed="rId15"/>
-                          <a:stretch>
-                            <a:fillRect/>
-                          </a:stretch>
-                        </pic:blipFill>
-                        <pic:spPr>
-                          <a:xfrm>
-                            <a:off x="0" y="0"/>
-                            <a:ext cx="2410161" cy="733527"/>
-                          </a:xfrm>
-                          <a:prstGeom prst="rect">
-                            <a:avLst/>
-                          </a:prstGeom>
-                        </pic:spPr>
-                      </pic:pic>
-                    </a:graphicData>
-                  </a:graphic>
-                </wp:inline>
-              </w:drawing>
-            </w:r>
-          </w:p>
-          <w:p>
-            <w:pPr>
-              <w:cnfStyle w:val="000000100000" w:firstRow="0" w:lastRow="0" w:firstColumn="0" w:lastColumn="0" w:oddVBand="0" w:evenVBand="0" w:oddHBand="1" w:evenHBand="0" w:firstRowFirstColumn="0" w:firstRowLastColumn="0" w:lastRowFirstColumn="0" w:lastRowLastColumn="0"/>
-              <w:rPr>
-                <w:rFonts w:ascii="Aptos" w:hAnsi="Aptos" w:cstheme="minorHAnsi"/>
-              </w:rPr>
-            </w:pPr>
-            <w:r>
-              <w:rPr>
-                <w:rFonts w:ascii="Aptos" w:hAnsi="Aptos" w:cstheme="minorHAnsi"/>
-              </w:rPr>
-              <w:t>Se cuentan solo los caracteres como espacios y saltos de línea.</w:t>
-            </w:r>
-          </w:p>
-        </w:tc>
-      </w:tr>
-      <w:tr>
-        <w:trPr>
-          <w:trHeight w:val="455"/>
-        </w:trPr>
-        <w:tc>
-          <w:tcPr>
-            <w:cnfStyle w:val="001000000000" w:firstRow="0" w:lastRow="0" w:firstColumn="1" w:lastColumn="0" w:oddVBand="0" w:evenVBand="0" w:oddHBand="0" w:evenHBand="0" w:firstRowFirstColumn="0" w:firstRowLastColumn="0" w:lastRowFirstColumn="0" w:lastRowLastColumn="0"/>
-            <w:tcW w:w="486" w:type="pct"/>
-          </w:tcPr>
-          <w:p>
-            <w:pPr>
-              <w:rPr>
-                <w:rFonts w:ascii="Aptos" w:hAnsi="Aptos" w:cstheme="minorHAnsi"/>
-                <w:lang w:val="es-AR"/>
-              </w:rPr>
-            </w:pPr>
-            <w:r>
-              <w:rPr>
-                <w:rFonts w:ascii="Aptos" w:hAnsi="Aptos" w:cstheme="minorHAnsi"/>
-                <w:lang w:val="es-AR"/>
-              </w:rPr>
-              <w:t>RF-0</w:t>
-            </w:r>
-            <w:r>
-              <w:rPr>
-                <w:rFonts w:ascii="Aptos" w:hAnsi="Aptos" w:cstheme="minorHAnsi"/>
-                <w:lang w:val="es-AR"/>
-              </w:rPr>
-              <w:t>5</w:t>
-            </w:r>
-          </w:p>
-        </w:tc>
-        <w:tc>
-          <w:tcPr>
-            <w:tcW w:w="903" w:type="pct"/>
-          </w:tcPr>
-          <w:p>
-            <w:pPr>
-              <w:cnfStyle w:val="000000000000" w:firstRow="0" w:lastRow="0" w:firstColumn="0" w:lastColumn="0" w:oddVBand="0" w:evenVBand="0" w:oddHBand="0" w:evenHBand="0" w:firstRowFirstColumn="0" w:firstRowLastColumn="0" w:lastRowFirstColumn="0" w:lastRowLastColumn="0"/>
-              <w:rPr>
-                <w:rFonts w:ascii="Aptos" w:eastAsia="Calibri" w:hAnsi="Aptos" w:cs="Calibri"/>
-                <w:b/>
-                <w:sz w:val="20"/>
-                <w:szCs w:val="20"/>
-              </w:rPr>
-            </w:pPr>
-            <w:r>
-              <w:rPr>
-                <w:rFonts w:ascii="Aptos" w:eastAsia="Calibri" w:hAnsi="Aptos" w:cs="Calibri"/>
-                <w:b/>
-                <w:sz w:val="20"/>
-                <w:szCs w:val="20"/>
-              </w:rPr>
-              <w:t xml:space="preserve">Casilla que informa cuantas palabras hay en el </w:t>
-            </w:r>
-            <w:proofErr w:type="spellStart"/>
-            <w:r>
-              <w:rPr>
-                <w:rFonts w:ascii="Aptos" w:eastAsia="Calibri" w:hAnsi="Aptos" w:cs="Calibri"/>
-                <w:b/>
-                <w:sz w:val="20"/>
-                <w:szCs w:val="20"/>
-              </w:rPr>
-              <w:t>textarea</w:t>
-            </w:r>
-            <w:proofErr w:type="spellEnd"/>
-          </w:p>
-        </w:tc>
-        <w:tc>
-          <w:tcPr>
-            <w:tcW w:w="3611" w:type="pct"/>
-          </w:tcPr>
-          <w:p>
-            <w:pPr>
-              <w:jc w:val="center"/>
-              <w:cnfStyle w:val="000000000000" w:firstRow="0" w:lastRow="0" w:firstColumn="0" w:lastColumn="0" w:oddVBand="0" w:evenVBand="0" w:oddHBand="0" w:evenHBand="0" w:firstRowFirstColumn="0" w:firstRowLastColumn="0" w:lastRowFirstColumn="0" w:lastRowLastColumn="0"/>
-              <w:rPr>
-                <w:rFonts w:ascii="Aptos" w:hAnsi="Aptos" w:cstheme="minorHAnsi"/>
-              </w:rPr>
-            </w:pPr>
-            <w:r>
-              <w:rPr>
-                <w:rFonts w:ascii="Aptos" w:hAnsi="Aptos" w:cstheme="minorHAnsi"/>
-              </w:rPr>
-              <w:drawing>
-                <wp:inline distT="0" distB="0" distL="0" distR="0" wp14:anchorId="4D536F3F" wp14:editId="14DFB46F">
-                  <wp:extent cx="2133898" cy="581106"/>
-                  <wp:effectExtent l="0" t="0" r="0" b="9525"/>
-                  <wp:docPr id="1865372571" name="Imagen 1"/>
-                  <wp:cNvGraphicFramePr>
-                    <a:graphicFrameLocks xmlns:a="http://schemas.openxmlformats.org/drawingml/2006/main" noChangeAspect="1"/>
-                  </wp:cNvGraphicFramePr>
-                  <a:graphic xmlns:a="http://schemas.openxmlformats.org/drawingml/2006/main">
-                    <a:graphicData uri="http://schemas.openxmlformats.org/drawingml/2006/picture">
-                      <pic:pic xmlns:pic="http://schemas.openxmlformats.org/drawingml/2006/picture">
-                        <pic:nvPicPr>
-                          <pic:cNvPr id="1865372571" name=""/>
-                          <pic:cNvPicPr/>
-                        </pic:nvPicPr>
-                        <pic:blipFill>
-                          <a:blip r:embed="rId16"/>
-                          <a:stretch>
-                            <a:fillRect/>
-                          </a:stretch>
-                        </pic:blipFill>
-                        <pic:spPr>
-                          <a:xfrm>
-                            <a:off x="0" y="0"/>
-                            <a:ext cx="2133898" cy="581106"/>
-                          </a:xfrm>
-                          <a:prstGeom prst="rect">
-                            <a:avLst/>
-                          </a:prstGeom>
-                        </pic:spPr>
-                      </pic:pic>
-                    </a:graphicData>
-                  </a:graphic>
-                </wp:inline>
-              </w:drawing>
-            </w:r>
-          </w:p>
-        </w:tc>
-      </w:tr>
-      <w:tr>
-        <w:trPr>
-          <w:cnfStyle w:val="000000100000" w:firstRow="0" w:lastRow="0" w:firstColumn="0" w:lastColumn="0" w:oddVBand="0" w:evenVBand="0" w:oddHBand="1" w:evenHBand="0" w:firstRowFirstColumn="0" w:firstRowLastColumn="0" w:lastRowFirstColumn="0" w:lastRowLastColumn="0"/>
-          <w:trHeight w:val="455"/>
-        </w:trPr>
-        <w:tc>
-          <w:tcPr>
-            <w:cnfStyle w:val="001000000000" w:firstRow="0" w:lastRow="0" w:firstColumn="1" w:lastColumn="0" w:oddVBand="0" w:evenVBand="0" w:oddHBand="0" w:evenHBand="0" w:firstRowFirstColumn="0" w:firstRowLastColumn="0" w:lastRowFirstColumn="0" w:lastRowLastColumn="0"/>
-            <w:tcW w:w="486" w:type="pct"/>
-          </w:tcPr>
-          <w:p>
-            <w:pPr>
-              <w:rPr>
-                <w:rFonts w:ascii="Aptos" w:hAnsi="Aptos" w:cstheme="minorHAnsi"/>
-                <w:lang w:val="es-AR"/>
-              </w:rPr>
-            </w:pPr>
-            <w:r>
-              <w:rPr>
-                <w:rFonts w:ascii="Aptos" w:hAnsi="Aptos" w:cstheme="minorHAnsi"/>
-                <w:lang w:val="es-AR"/>
-              </w:rPr>
-              <w:t>RF-0</w:t>
-            </w:r>
-            <w:r>
-              <w:rPr>
-                <w:rFonts w:ascii="Aptos" w:hAnsi="Aptos" w:cstheme="minorHAnsi"/>
-                <w:lang w:val="es-AR"/>
-              </w:rPr>
-              <w:t>6</w:t>
-            </w:r>
-          </w:p>
-        </w:tc>
-        <w:tc>
-          <w:tcPr>
-            <w:tcW w:w="903" w:type="pct"/>
-          </w:tcPr>
-          <w:p>
-            <w:pPr>
-              <w:cnfStyle w:val="000000100000" w:firstRow="0" w:lastRow="0" w:firstColumn="0" w:lastColumn="0" w:oddVBand="0" w:evenVBand="0" w:oddHBand="1" w:evenHBand="0" w:firstRowFirstColumn="0" w:firstRowLastColumn="0" w:lastRowFirstColumn="0" w:lastRowLastColumn="0"/>
-              <w:rPr>
-                <w:rFonts w:ascii="Aptos" w:eastAsia="Calibri" w:hAnsi="Aptos" w:cs="Calibri"/>
-                <w:b/>
-                <w:sz w:val="20"/>
-                <w:szCs w:val="20"/>
-              </w:rPr>
-            </w:pPr>
-            <w:r>
-              <w:rPr>
-                <w:rFonts w:ascii="Aptos" w:eastAsia="Calibri" w:hAnsi="Aptos" w:cs="Calibri"/>
-                <w:b/>
-                <w:sz w:val="20"/>
-                <w:szCs w:val="20"/>
-              </w:rPr>
-              <w:t xml:space="preserve">Casilla que informa cuantas oraciones hay </w:t>
-            </w:r>
-            <w:r>
-              <w:rPr>
-                <w:rFonts w:ascii="Aptos" w:eastAsia="Calibri" w:hAnsi="Aptos" w:cs="Calibri"/>
-                <w:b/>
-                <w:sz w:val="20"/>
-                <w:szCs w:val="20"/>
-              </w:rPr>
-              <w:t xml:space="preserve">en el </w:t>
-            </w:r>
-            <w:proofErr w:type="spellStart"/>
-            <w:r>
-              <w:rPr>
-                <w:rFonts w:ascii="Aptos" w:eastAsia="Calibri" w:hAnsi="Aptos" w:cs="Calibri"/>
-                <w:b/>
-                <w:sz w:val="20"/>
-                <w:szCs w:val="20"/>
-              </w:rPr>
-              <w:t>textarea</w:t>
-            </w:r>
-            <w:proofErr w:type="spellEnd"/>
-          </w:p>
-        </w:tc>
-        <w:tc>
-          <w:tcPr>
-            <w:tcW w:w="3611" w:type="pct"/>
-          </w:tcPr>
-          <w:p>
-            <w:pPr>
-              <w:jc w:val="center"/>
-              <w:cnfStyle w:val="000000100000" w:firstRow="0" w:lastRow="0" w:firstColumn="0" w:lastColumn="0" w:oddVBand="0" w:evenVBand="0" w:oddHBand="1" w:evenHBand="0" w:firstRowFirstColumn="0" w:firstRowLastColumn="0" w:lastRowFirstColumn="0" w:lastRowLastColumn="0"/>
-              <w:rPr>
-                <w:rFonts w:ascii="Aptos" w:hAnsi="Aptos" w:cstheme="minorHAnsi"/>
-              </w:rPr>
-            </w:pPr>
-            <w:r>
-              <w:rPr>
-                <w:rFonts w:ascii="Aptos" w:hAnsi="Aptos" w:cstheme="minorHAnsi"/>
-              </w:rPr>
-              <w:drawing>
-                <wp:inline distT="0" distB="0" distL="0" distR="0" wp14:anchorId="15E61CC0" wp14:editId="37E9BA5B">
-                  <wp:extent cx="2276793" cy="647790"/>
-                  <wp:effectExtent l="0" t="0" r="9525" b="0"/>
-                  <wp:docPr id="2110089789" name="Imagen 1"/>
-                  <wp:cNvGraphicFramePr>
-                    <a:graphicFrameLocks xmlns:a="http://schemas.openxmlformats.org/drawingml/2006/main" noChangeAspect="1"/>
-                  </wp:cNvGraphicFramePr>
-                  <a:graphic xmlns:a="http://schemas.openxmlformats.org/drawingml/2006/main">
-                    <a:graphicData uri="http://schemas.openxmlformats.org/drawingml/2006/picture">
-                      <pic:pic xmlns:pic="http://schemas.openxmlformats.org/drawingml/2006/picture">
-                        <pic:nvPicPr>
-                          <pic:cNvPr id="2110089789" name=""/>
-                          <pic:cNvPicPr/>
-                        </pic:nvPicPr>
-                        <pic:blipFill>
-                          <a:blip r:embed="rId17"/>
-                          <a:stretch>
-                            <a:fillRect/>
-                          </a:stretch>
-                        </pic:blipFill>
-                        <pic:spPr>
-                          <a:xfrm>
-                            <a:off x="0" y="0"/>
-                            <a:ext cx="2276793" cy="647790"/>
-                          </a:xfrm>
-                          <a:prstGeom prst="rect">
-                            <a:avLst/>
-                          </a:prstGeom>
-                        </pic:spPr>
-                      </pic:pic>
-                    </a:graphicData>
-                  </a:graphic>
-                </wp:inline>
-              </w:drawing>
-            </w:r>
-          </w:p>
-          <w:p>
-            <w:pPr>
-              <w:cnfStyle w:val="000000100000" w:firstRow="0" w:lastRow="0" w:firstColumn="0" w:lastColumn="0" w:oddVBand="0" w:evenVBand="0" w:oddHBand="1" w:evenHBand="0" w:firstRowFirstColumn="0" w:firstRowLastColumn="0" w:lastRowFirstColumn="0" w:lastRowLastColumn="0"/>
-              <w:rPr>
-                <w:rFonts w:ascii="Aptos" w:hAnsi="Aptos" w:cstheme="minorHAnsi"/>
-              </w:rPr>
-            </w:pPr>
-            <w:r>
-              <w:rPr>
-                <w:rFonts w:ascii="Aptos" w:hAnsi="Aptos" w:cstheme="minorHAnsi"/>
-              </w:rPr>
-              <w:t>Se consideran oraciones si un grupo de palabras termina en “.”, “?” y “!”.</w:t>
-            </w:r>
-          </w:p>
-        </w:tc>
-      </w:tr>
-      <w:tr>
-        <w:trPr>
-          <w:trHeight w:val="455"/>
-        </w:trPr>
-        <w:tc>
-          <w:tcPr>
-            <w:cnfStyle w:val="001000000000" w:firstRow="0" w:lastRow="0" w:firstColumn="1" w:lastColumn="0" w:oddVBand="0" w:evenVBand="0" w:oddHBand="0" w:evenHBand="0" w:firstRowFirstColumn="0" w:firstRowLastColumn="0" w:lastRowFirstColumn="0" w:lastRowLastColumn="0"/>
-            <w:tcW w:w="486" w:type="pct"/>
-          </w:tcPr>
-          <w:p>
-            <w:pPr>
-              <w:rPr>
-                <w:rFonts w:ascii="Aptos" w:hAnsi="Aptos" w:cstheme="minorHAnsi"/>
-                <w:lang w:val="es-AR"/>
-              </w:rPr>
-            </w:pPr>
-            <w:r>
-              <w:rPr>
-                <w:rFonts w:ascii="Aptos" w:hAnsi="Aptos" w:cstheme="minorHAnsi"/>
-                <w:lang w:val="es-AR"/>
-              </w:rPr>
-              <w:t>RF-0</w:t>
-            </w:r>
-            <w:r>
-              <w:rPr>
-                <w:rFonts w:ascii="Aptos" w:hAnsi="Aptos" w:cstheme="minorHAnsi"/>
-                <w:lang w:val="es-AR"/>
-              </w:rPr>
-              <w:t>7</w:t>
-            </w:r>
-          </w:p>
-        </w:tc>
-        <w:tc>
-          <w:tcPr>
-            <w:tcW w:w="903" w:type="pct"/>
-          </w:tcPr>
-          <w:p>
-            <w:pPr>
-              <w:cnfStyle w:val="000000000000" w:firstRow="0" w:lastRow="0" w:firstColumn="0" w:lastColumn="0" w:oddVBand="0" w:evenVBand="0" w:oddHBand="0" w:evenHBand="0" w:firstRowFirstColumn="0" w:firstRowLastColumn="0" w:lastRowFirstColumn="0" w:lastRowLastColumn="0"/>
-              <w:rPr>
-                <w:rFonts w:ascii="Aptos" w:eastAsia="Calibri" w:hAnsi="Aptos" w:cs="Calibri"/>
-                <w:b/>
-                <w:sz w:val="20"/>
-                <w:szCs w:val="20"/>
-              </w:rPr>
-            </w:pPr>
-            <w:r>
-              <w:rPr>
-                <w:rFonts w:ascii="Aptos" w:eastAsia="Calibri" w:hAnsi="Aptos" w:cs="Calibri"/>
-                <w:b/>
-                <w:sz w:val="20"/>
-                <w:szCs w:val="20"/>
-              </w:rPr>
-              <w:t xml:space="preserve">No contar palabras al haber muchos espacios. </w:t>
-            </w:r>
-          </w:p>
-        </w:tc>
-        <w:tc>
-          <w:tcPr>
-            <w:tcW w:w="3611" w:type="pct"/>
-          </w:tcPr>
-          <w:p>
-            <w:pPr>
-              <w:jc w:val="center"/>
-              <w:cnfStyle w:val="000000000000" w:firstRow="0" w:lastRow="0" w:firstColumn="0" w:lastColumn="0" w:oddVBand="0" w:evenVBand="0" w:oddHBand="0" w:evenHBand="0" w:firstRowFirstColumn="0" w:firstRowLastColumn="0" w:lastRowFirstColumn="0" w:lastRowLastColumn="0"/>
-              <w:rPr>
-                <w:rFonts w:ascii="Aptos" w:hAnsi="Aptos" w:cstheme="minorHAnsi"/>
-              </w:rPr>
-            </w:pPr>
-            <w:r>
-              <w:rPr>
-                <w:rFonts w:ascii="Aptos" w:hAnsi="Aptos" w:cstheme="minorHAnsi"/>
-              </w:rPr>
-              <w:drawing>
-                <wp:inline distT="0" distB="0" distL="0" distR="0" wp14:anchorId="51B32218" wp14:editId="602FC24A">
-                  <wp:extent cx="3439005" cy="743054"/>
-                  <wp:effectExtent l="0" t="0" r="0" b="0"/>
-                  <wp:docPr id="28842391" name="Imagen 1"/>
-                  <wp:cNvGraphicFramePr>
-                    <a:graphicFrameLocks xmlns:a="http://schemas.openxmlformats.org/drawingml/2006/main" noChangeAspect="1"/>
-                  </wp:cNvGraphicFramePr>
-                  <a:graphic xmlns:a="http://schemas.openxmlformats.org/drawingml/2006/main">
-                    <a:graphicData uri="http://schemas.openxmlformats.org/drawingml/2006/picture">
-                      <pic:pic xmlns:pic="http://schemas.openxmlformats.org/drawingml/2006/picture">
-                        <pic:nvPicPr>
-                          <pic:cNvPr id="28842391" name=""/>
-                          <pic:cNvPicPr/>
-                        </pic:nvPicPr>
-                        <pic:blipFill>
-                          <a:blip r:embed="rId18"/>
-                          <a:stretch>
-                            <a:fillRect/>
-                          </a:stretch>
-                        </pic:blipFill>
-                        <pic:spPr>
-                          <a:xfrm>
-                            <a:off x="0" y="0"/>
-                            <a:ext cx="3439005" cy="743054"/>
-                          </a:xfrm>
-                          <a:prstGeom prst="rect">
-                            <a:avLst/>
-                          </a:prstGeom>
-                        </pic:spPr>
-                      </pic:pic>
-                    </a:graphicData>
-                  </a:graphic>
-                </wp:inline>
-              </w:drawing>
-            </w:r>
-            <w:r>
-              <w:rPr>
-                <w:rFonts w:ascii="Aptos" w:hAnsi="Aptos" w:cstheme="minorHAnsi"/>
-              </w:rPr>
-              <w:br/>
-              <w:t>Aquí se cuentan 2 palabras</w:t>
-            </w:r>
-          </w:p>
-          <w:p>
-            <w:pPr>
-              <w:jc w:val="center"/>
-              <w:cnfStyle w:val="000000000000" w:firstRow="0" w:lastRow="0" w:firstColumn="0" w:lastColumn="0" w:oddVBand="0" w:evenVBand="0" w:oddHBand="0" w:evenHBand="0" w:firstRowFirstColumn="0" w:firstRowLastColumn="0" w:lastRowFirstColumn="0" w:lastRowLastColumn="0"/>
-              <w:rPr>
-                <w:rFonts w:ascii="Aptos" w:hAnsi="Aptos" w:cstheme="minorHAnsi"/>
-              </w:rPr>
-            </w:pPr>
-          </w:p>
-          <w:p>
-            <w:pPr>
-              <w:jc w:val="center"/>
-              <w:cnfStyle w:val="000000000000" w:firstRow="0" w:lastRow="0" w:firstColumn="0" w:lastColumn="0" w:oddVBand="0" w:evenVBand="0" w:oddHBand="0" w:evenHBand="0" w:firstRowFirstColumn="0" w:firstRowLastColumn="0" w:lastRowFirstColumn="0" w:lastRowLastColumn="0"/>
-              <w:rPr>
-                <w:rFonts w:ascii="Aptos" w:hAnsi="Aptos" w:cstheme="minorHAnsi"/>
-              </w:rPr>
-            </w:pPr>
-            <w:r>
-              <w:rPr>
-                <w:rFonts w:ascii="Aptos" w:hAnsi="Aptos" w:cstheme="minorHAnsi"/>
-              </w:rPr>
-              <w:drawing>
-                <wp:inline distT="0" distB="0" distL="0" distR="0" wp14:anchorId="5B9B087B" wp14:editId="65A138D6">
-                  <wp:extent cx="2810267" cy="657317"/>
-                  <wp:effectExtent l="0" t="0" r="0" b="9525"/>
-                  <wp:docPr id="1064830955" name="Imagen 1"/>
-                  <wp:cNvGraphicFramePr>
-                    <a:graphicFrameLocks xmlns:a="http://schemas.openxmlformats.org/drawingml/2006/main" noChangeAspect="1"/>
-                  </wp:cNvGraphicFramePr>
-                  <a:graphic xmlns:a="http://schemas.openxmlformats.org/drawingml/2006/main">
-                    <a:graphicData uri="http://schemas.openxmlformats.org/drawingml/2006/picture">
-                      <pic:pic xmlns:pic="http://schemas.openxmlformats.org/drawingml/2006/picture">
-                        <pic:nvPicPr>
-                          <pic:cNvPr id="1064830955" name=""/>
-                          <pic:cNvPicPr/>
-                        </pic:nvPicPr>
-                        <pic:blipFill>
-                          <a:blip r:embed="rId19"/>
-                          <a:stretch>
-                            <a:fillRect/>
-                          </a:stretch>
-                        </pic:blipFill>
-                        <pic:spPr>
-                          <a:xfrm>
-                            <a:off x="0" y="0"/>
-                            <a:ext cx="2810267" cy="657317"/>
-                          </a:xfrm>
-                          <a:prstGeom prst="rect">
-                            <a:avLst/>
-                          </a:prstGeom>
-                        </pic:spPr>
-                      </pic:pic>
-                    </a:graphicData>
-                  </a:graphic>
-                </wp:inline>
-              </w:drawing>
-            </w:r>
-          </w:p>
-          <w:p>
-            <w:pPr>
-              <w:jc w:val="center"/>
-              <w:cnfStyle w:val="000000000000" w:firstRow="0" w:lastRow="0" w:firstColumn="0" w:lastColumn="0" w:oddVBand="0" w:evenVBand="0" w:oddHBand="0" w:evenHBand="0" w:firstRowFirstColumn="0" w:firstRowLastColumn="0" w:lastRowFirstColumn="0" w:lastRowLastColumn="0"/>
-              <w:rPr>
-                <w:rFonts w:ascii="Aptos" w:hAnsi="Aptos" w:cstheme="minorHAnsi"/>
-              </w:rPr>
-            </w:pPr>
-            <w:r>
-              <w:rPr>
-                <w:rFonts w:ascii="Aptos" w:hAnsi="Aptos" w:cstheme="minorHAnsi"/>
-              </w:rPr>
-              <w:t>Aquí se cuentan 3 palabras.</w:t>
-            </w:r>
-          </w:p>
-        </w:tc>
-      </w:tr>
-      <w:tr>
-        <w:trPr>
-          <w:cnfStyle w:val="000000100000" w:firstRow="0" w:lastRow="0" w:firstColumn="0" w:lastColumn="0" w:oddVBand="0" w:evenVBand="0" w:oddHBand="1" w:evenHBand="0" w:firstRowFirstColumn="0" w:firstRowLastColumn="0" w:lastRowFirstColumn="0" w:lastRowLastColumn="0"/>
-          <w:trHeight w:val="455"/>
-        </w:trPr>
-        <w:tc>
-          <w:tcPr>
-            <w:cnfStyle w:val="001000000000" w:firstRow="0" w:lastRow="0" w:firstColumn="1" w:lastColumn="0" w:oddVBand="0" w:evenVBand="0" w:oddHBand="0" w:evenHBand="0" w:firstRowFirstColumn="0" w:firstRowLastColumn="0" w:lastRowFirstColumn="0" w:lastRowLastColumn="0"/>
-            <w:tcW w:w="486" w:type="pct"/>
-          </w:tcPr>
-          <w:p>
-            <w:pPr>
-              <w:rPr>
-                <w:rFonts w:ascii="Aptos" w:hAnsi="Aptos" w:cstheme="minorHAnsi"/>
-                <w:lang w:val="es-AR"/>
-              </w:rPr>
-            </w:pPr>
-            <w:r>
-              <w:rPr>
-                <w:rFonts w:ascii="Aptos" w:hAnsi="Aptos" w:cstheme="minorHAnsi"/>
-                <w:lang w:val="es-AR"/>
-              </w:rPr>
-              <w:lastRenderedPageBreak/>
-              <w:t>RF-0</w:t>
-            </w:r>
-            <w:r>
-              <w:rPr>
-                <w:rFonts w:ascii="Aptos" w:hAnsi="Aptos" w:cstheme="minorHAnsi"/>
-                <w:lang w:val="es-AR"/>
-              </w:rPr>
-              <w:t>8</w:t>
-            </w:r>
-          </w:p>
-        </w:tc>
-        <w:tc>
-          <w:tcPr>
-            <w:tcW w:w="903" w:type="pct"/>
-          </w:tcPr>
-          <w:p>
-            <w:pPr>
-              <w:cnfStyle w:val="000000100000" w:firstRow="0" w:lastRow="0" w:firstColumn="0" w:lastColumn="0" w:oddVBand="0" w:evenVBand="0" w:oddHBand="1" w:evenHBand="0" w:firstRowFirstColumn="0" w:firstRowLastColumn="0" w:lastRowFirstColumn="0" w:lastRowLastColumn="0"/>
-              <w:rPr>
-                <w:rFonts w:ascii="Aptos" w:eastAsia="Calibri" w:hAnsi="Aptos" w:cs="Calibri"/>
-                <w:b/>
-                <w:sz w:val="20"/>
-                <w:szCs w:val="20"/>
-              </w:rPr>
-            </w:pPr>
-            <w:r>
-              <w:rPr>
-                <w:rFonts w:ascii="Aptos" w:eastAsia="Calibri" w:hAnsi="Aptos" w:cs="Calibri"/>
-                <w:b/>
-                <w:sz w:val="20"/>
-                <w:szCs w:val="20"/>
-              </w:rPr>
-              <w:t>No se cuentan oraciones si solo hay espacios vacíos entre los caracteres que delimitan oraciones</w:t>
-            </w:r>
-          </w:p>
-        </w:tc>
-        <w:tc>
-          <w:tcPr>
-            <w:tcW w:w="3611" w:type="pct"/>
-          </w:tcPr>
-          <w:p>
-            <w:pPr>
-              <w:jc w:val="center"/>
-              <w:cnfStyle w:val="000000100000" w:firstRow="0" w:lastRow="0" w:firstColumn="0" w:lastColumn="0" w:oddVBand="0" w:evenVBand="0" w:oddHBand="1" w:evenHBand="0" w:firstRowFirstColumn="0" w:firstRowLastColumn="0" w:lastRowFirstColumn="0" w:lastRowLastColumn="0"/>
-              <w:rPr>
-                <w:rFonts w:ascii="Aptos" w:hAnsi="Aptos" w:cstheme="minorHAnsi"/>
-              </w:rPr>
-            </w:pPr>
-            <w:r>
-              <w:rPr>
-                <w:rFonts w:ascii="Aptos" w:hAnsi="Aptos" w:cstheme="minorHAnsi"/>
-              </w:rPr>
-              <w:drawing>
-                <wp:inline distT="0" distB="0" distL="0" distR="0" wp14:anchorId="65C96339" wp14:editId="79F0686E">
-                  <wp:extent cx="3353268" cy="885949"/>
-                  <wp:effectExtent l="0" t="0" r="0" b="9525"/>
-                  <wp:docPr id="886787314" name="Imagen 1"/>
-                  <wp:cNvGraphicFramePr>
-                    <a:graphicFrameLocks xmlns:a="http://schemas.openxmlformats.org/drawingml/2006/main" noChangeAspect="1"/>
-                  </wp:cNvGraphicFramePr>
-                  <a:graphic xmlns:a="http://schemas.openxmlformats.org/drawingml/2006/main">
-                    <a:graphicData uri="http://schemas.openxmlformats.org/drawingml/2006/picture">
-                      <pic:pic xmlns:pic="http://schemas.openxmlformats.org/drawingml/2006/picture">
-                        <pic:nvPicPr>
-                          <pic:cNvPr id="886787314" name=""/>
-                          <pic:cNvPicPr/>
-                        </pic:nvPicPr>
-                        <pic:blipFill>
-                          <a:blip r:embed="rId20"/>
-                          <a:stretch>
-                            <a:fillRect/>
-                          </a:stretch>
-                        </pic:blipFill>
-                        <pic:spPr>
-                          <a:xfrm>
-                            <a:off x="0" y="0"/>
-                            <a:ext cx="3353268" cy="885949"/>
-                          </a:xfrm>
-                          <a:prstGeom prst="rect">
-                            <a:avLst/>
-                          </a:prstGeom>
-                        </pic:spPr>
-                      </pic:pic>
-                    </a:graphicData>
-                  </a:graphic>
-                </wp:inline>
-              </w:drawing>
-            </w:r>
-          </w:p>
-          <w:p>
-            <w:pPr>
-              <w:jc w:val="center"/>
-              <w:cnfStyle w:val="000000100000" w:firstRow="0" w:lastRow="0" w:firstColumn="0" w:lastColumn="0" w:oddVBand="0" w:evenVBand="0" w:oddHBand="1" w:evenHBand="0" w:firstRowFirstColumn="0" w:firstRowLastColumn="0" w:lastRowFirstColumn="0" w:lastRowLastColumn="0"/>
-              <w:rPr>
-                <w:rFonts w:ascii="Aptos" w:hAnsi="Aptos" w:cstheme="minorHAnsi"/>
-              </w:rPr>
-            </w:pPr>
-            <w:r>
-              <w:rPr>
-                <w:rFonts w:ascii="Aptos" w:hAnsi="Aptos" w:cstheme="minorHAnsi"/>
-              </w:rPr>
-              <w:t>Aquí solo se cuentan 5 oraciones.</w:t>
-            </w:r>
-          </w:p>
-        </w:tc>
-      </w:tr>
-      <w:tr>
-        <w:trPr>
-          <w:trHeight w:val="455"/>
-        </w:trPr>
-        <w:tc>
-          <w:tcPr>
-            <w:cnfStyle w:val="001000000000" w:firstRow="0" w:lastRow="0" w:firstColumn="1" w:lastColumn="0" w:oddVBand="0" w:evenVBand="0" w:oddHBand="0" w:evenHBand="0" w:firstRowFirstColumn="0" w:firstRowLastColumn="0" w:lastRowFirstColumn="0" w:lastRowLastColumn="0"/>
-            <w:tcW w:w="486" w:type="pct"/>
-          </w:tcPr>
-          <w:p>
-            <w:pPr>
-              <w:rPr>
-                <w:rFonts w:ascii="Aptos" w:hAnsi="Aptos" w:cstheme="minorHAnsi"/>
-                <w:lang w:val="es-AR"/>
-              </w:rPr>
-            </w:pPr>
-            <w:r>
-              <w:rPr>
-                <w:rFonts w:ascii="Aptos" w:hAnsi="Aptos" w:cstheme="minorHAnsi"/>
-                <w:lang w:val="es-AR"/>
-              </w:rPr>
-              <w:t>RF-0</w:t>
-            </w:r>
-            <w:r>
-              <w:rPr>
-                <w:rFonts w:ascii="Aptos" w:hAnsi="Aptos" w:cstheme="minorHAnsi"/>
-                <w:lang w:val="es-AR"/>
-              </w:rPr>
-              <w:t>9</w:t>
-            </w:r>
-          </w:p>
-        </w:tc>
-        <w:tc>
-          <w:tcPr>
-            <w:tcW w:w="903" w:type="pct"/>
-          </w:tcPr>
-          <w:p>
-            <w:pPr>
-              <w:cnfStyle w:val="000000000000" w:firstRow="0" w:lastRow="0" w:firstColumn="0" w:lastColumn="0" w:oddVBand="0" w:evenVBand="0" w:oddHBand="0" w:evenHBand="0" w:firstRowFirstColumn="0" w:firstRowLastColumn="0" w:lastRowFirstColumn="0" w:lastRowLastColumn="0"/>
-              <w:rPr>
-                <w:rFonts w:ascii="Aptos" w:eastAsia="Calibri" w:hAnsi="Aptos" w:cs="Calibri"/>
-                <w:b/>
-                <w:sz w:val="20"/>
-                <w:szCs w:val="20"/>
-              </w:rPr>
-            </w:pPr>
-            <w:r>
-              <w:rPr>
-                <w:rFonts w:ascii="Aptos" w:eastAsia="Calibri" w:hAnsi="Aptos" w:cs="Calibri"/>
-                <w:b/>
-                <w:sz w:val="20"/>
-                <w:szCs w:val="20"/>
-              </w:rPr>
-              <w:t>Formato de separación de miles para facilitar la lectura de números grandes.</w:t>
-            </w:r>
-          </w:p>
-        </w:tc>
-        <w:tc>
-          <w:tcPr>
-            <w:tcW w:w="3611" w:type="pct"/>
-          </w:tcPr>
-          <w:p>
-            <w:pPr>
-              <w:jc w:val="center"/>
-              <w:cnfStyle w:val="000000000000" w:firstRow="0" w:lastRow="0" w:firstColumn="0" w:lastColumn="0" w:oddVBand="0" w:evenVBand="0" w:oddHBand="0" w:evenHBand="0" w:firstRowFirstColumn="0" w:firstRowLastColumn="0" w:lastRowFirstColumn="0" w:lastRowLastColumn="0"/>
-              <w:rPr>
-                <w:rFonts w:ascii="Aptos" w:hAnsi="Aptos" w:cstheme="minorHAnsi"/>
-              </w:rPr>
-            </w:pPr>
-            <w:r>
-              <w:rPr>
-                <w:rFonts w:ascii="Aptos" w:hAnsi="Aptos" w:cstheme="minorHAnsi"/>
-              </w:rPr>
-              <w:drawing>
-                <wp:inline distT="0" distB="0" distL="0" distR="0" wp14:anchorId="5092F11F" wp14:editId="30391432">
-                  <wp:extent cx="2476846" cy="628738"/>
-                  <wp:effectExtent l="0" t="0" r="0" b="0"/>
-                  <wp:docPr id="2143691353" name="Imagen 1"/>
-                  <wp:cNvGraphicFramePr>
-                    <a:graphicFrameLocks xmlns:a="http://schemas.openxmlformats.org/drawingml/2006/main" noChangeAspect="1"/>
-                  </wp:cNvGraphicFramePr>
-                  <a:graphic xmlns:a="http://schemas.openxmlformats.org/drawingml/2006/main">
-                    <a:graphicData uri="http://schemas.openxmlformats.org/drawingml/2006/picture">
-                      <pic:pic xmlns:pic="http://schemas.openxmlformats.org/drawingml/2006/picture">
-                        <pic:nvPicPr>
-                          <pic:cNvPr id="2143691353" name=""/>
-                          <pic:cNvPicPr/>
-                        </pic:nvPicPr>
-                        <pic:blipFill>
-                          <a:blip r:embed="rId21"/>
-                          <a:stretch>
-                            <a:fillRect/>
-                          </a:stretch>
-                        </pic:blipFill>
-                        <pic:spPr>
-                          <a:xfrm>
-                            <a:off x="0" y="0"/>
-                            <a:ext cx="2476846" cy="628738"/>
-                          </a:xfrm>
-                          <a:prstGeom prst="rect">
-                            <a:avLst/>
-                          </a:prstGeom>
-                        </pic:spPr>
-                      </pic:pic>
-                    </a:graphicData>
-                  </a:graphic>
-                </wp:inline>
-              </w:drawing>
-            </w:r>
-          </w:p>
-          <w:p>
-            <w:pPr>
-              <w:jc w:val="center"/>
-              <w:cnfStyle w:val="000000000000" w:firstRow="0" w:lastRow="0" w:firstColumn="0" w:lastColumn="0" w:oddVBand="0" w:evenVBand="0" w:oddHBand="0" w:evenHBand="0" w:firstRowFirstColumn="0" w:firstRowLastColumn="0" w:lastRowFirstColumn="0" w:lastRowLastColumn="0"/>
-              <w:rPr>
-                <w:rFonts w:ascii="Aptos" w:hAnsi="Aptos" w:cstheme="minorHAnsi"/>
-              </w:rPr>
-            </w:pPr>
-          </w:p>
-        </w:tc>
-      </w:tr>
-      <w:tr>
-        <w:trPr>
-          <w:cnfStyle w:val="000000100000" w:firstRow="0" w:lastRow="0" w:firstColumn="0" w:lastColumn="0" w:oddVBand="0" w:evenVBand="0" w:oddHBand="1" w:evenHBand="0" w:firstRowFirstColumn="0" w:firstRowLastColumn="0" w:lastRowFirstColumn="0" w:lastRowLastColumn="0"/>
-          <w:trHeight w:val="455"/>
-        </w:trPr>
-        <w:tc>
-          <w:tcPr>
-            <w:cnfStyle w:val="001000000000" w:firstRow="0" w:lastRow="0" w:firstColumn="1" w:lastColumn="0" w:oddVBand="0" w:evenVBand="0" w:oddHBand="0" w:evenHBand="0" w:firstRowFirstColumn="0" w:firstRowLastColumn="0" w:lastRowFirstColumn="0" w:lastRowLastColumn="0"/>
-            <w:tcW w:w="486" w:type="pct"/>
-          </w:tcPr>
-          <w:p>
-            <w:pPr>
-              <w:rPr>
-                <w:rFonts w:ascii="Aptos" w:hAnsi="Aptos" w:cstheme="minorHAnsi"/>
-                <w:lang w:val="es-AR"/>
-              </w:rPr>
-            </w:pPr>
-            <w:r>
-              <w:rPr>
-                <w:rFonts w:ascii="Aptos" w:hAnsi="Aptos" w:cstheme="minorHAnsi"/>
-                <w:lang w:val="es-AR"/>
-              </w:rPr>
-              <w:t>RF-10</w:t>
-            </w:r>
-          </w:p>
-        </w:tc>
-        <w:tc>
-          <w:tcPr>
-            <w:tcW w:w="903" w:type="pct"/>
-          </w:tcPr>
-          <w:p>
-            <w:pPr>
-              <w:cnfStyle w:val="000000100000" w:firstRow="0" w:lastRow="0" w:firstColumn="0" w:lastColumn="0" w:oddVBand="0" w:evenVBand="0" w:oddHBand="1" w:evenHBand="0" w:firstRowFirstColumn="0" w:firstRowLastColumn="0" w:lastRowFirstColumn="0" w:lastRowLastColumn="0"/>
-              <w:rPr>
-                <w:rFonts w:ascii="Aptos" w:eastAsia="Calibri" w:hAnsi="Aptos" w:cs="Calibri"/>
-                <w:b/>
-                <w:sz w:val="20"/>
-                <w:szCs w:val="20"/>
-              </w:rPr>
-            </w:pPr>
-            <w:r>
-              <w:rPr>
-                <w:rFonts w:ascii="Aptos" w:eastAsia="Calibri" w:hAnsi="Aptos" w:cs="Calibri"/>
-                <w:b/>
-                <w:sz w:val="20"/>
-                <w:szCs w:val="20"/>
-              </w:rPr>
-              <w:t>Diseño responsivo que mantiene la interfaz ordenada en distintos tamaños de pantalla.</w:t>
-            </w:r>
-          </w:p>
-        </w:tc>
-        <w:tc>
-          <w:tcPr>
-            <w:tcW w:w="3611" w:type="pct"/>
-          </w:tcPr>
-          <w:p>
-            <w:pPr>
-              <w:jc w:val="center"/>
-              <w:cnfStyle w:val="000000100000" w:firstRow="0" w:lastRow="0" w:firstColumn="0" w:lastColumn="0" w:oddVBand="0" w:evenVBand="0" w:oddHBand="1" w:evenHBand="0" w:firstRowFirstColumn="0" w:firstRowLastColumn="0" w:lastRowFirstColumn="0" w:lastRowLastColumn="0"/>
-              <w:rPr>
-                <w:rFonts w:ascii="Aptos" w:hAnsi="Aptos" w:cstheme="minorHAnsi"/>
-              </w:rPr>
-            </w:pPr>
-            <w:r>
-              <w:rPr>
-                <w:rFonts w:ascii="Aptos" w:hAnsi="Aptos" w:cstheme="minorHAnsi"/>
-              </w:rPr>
-              <w:drawing>
-                <wp:inline distT="0" distB="0" distL="0" distR="0" wp14:anchorId="0917D46A" wp14:editId="723C9722">
-                  <wp:extent cx="4543425" cy="2617470"/>
-                  <wp:effectExtent l="0" t="0" r="9525" b="0"/>
-                  <wp:docPr id="298183168" name="Imagen 1"/>
-                  <wp:cNvGraphicFramePr>
-                    <a:graphicFrameLocks xmlns:a="http://schemas.openxmlformats.org/drawingml/2006/main" noChangeAspect="1"/>
-                  </wp:cNvGraphicFramePr>
-                  <a:graphic xmlns:a="http://schemas.openxmlformats.org/drawingml/2006/main">
-                    <a:graphicData uri="http://schemas.openxmlformats.org/drawingml/2006/picture">
-                      <pic:pic xmlns:pic="http://schemas.openxmlformats.org/drawingml/2006/picture">
-                        <pic:nvPicPr>
-                          <pic:cNvPr id="298183168" name=""/>
-                          <pic:cNvPicPr/>
-                        </pic:nvPicPr>
-                        <pic:blipFill>
-                          <a:blip r:embed="rId22"/>
-                          <a:stretch>
-                            <a:fillRect/>
-                          </a:stretch>
-                        </pic:blipFill>
-                        <pic:spPr>
-                          <a:xfrm>
-                            <a:off x="0" y="0"/>
-                            <a:ext cx="4543425" cy="2617470"/>
-                          </a:xfrm>
-                          <a:prstGeom prst="rect">
-                            <a:avLst/>
-                          </a:prstGeom>
-                        </pic:spPr>
-                      </pic:pic>
-                    </a:graphicData>
-                  </a:graphic>
-                </wp:inline>
-              </w:drawing>
-            </w:r>
-          </w:p>
-          <w:p>
-            <w:pPr>
-              <w:cnfStyle w:val="000000100000" w:firstRow="0" w:lastRow="0" w:firstColumn="0" w:lastColumn="0" w:oddVBand="0" w:evenVBand="0" w:oddHBand="1" w:evenHBand="0" w:firstRowFirstColumn="0" w:firstRowLastColumn="0" w:lastRowFirstColumn="0" w:lastRowLastColumn="0"/>
-              <w:rPr>
-                <w:rFonts w:ascii="Aptos" w:hAnsi="Aptos" w:cstheme="minorHAnsi"/>
-              </w:rPr>
-            </w:pPr>
-            <w:r>
-              <w:rPr>
-                <w:rFonts w:ascii="Aptos" w:hAnsi="Aptos" w:cstheme="minorHAnsi"/>
-              </w:rPr>
-              <w:t>Computadora: 1366 x 768</w:t>
-            </w:r>
-          </w:p>
-          <w:p>
-            <w:pPr>
-              <w:cnfStyle w:val="000000100000" w:firstRow="0" w:lastRow="0" w:firstColumn="0" w:lastColumn="0" w:oddVBand="0" w:evenVBand="0" w:oddHBand="1" w:evenHBand="0" w:firstRowFirstColumn="0" w:firstRowLastColumn="0" w:lastRowFirstColumn="0" w:lastRowLastColumn="0"/>
-              <w:rPr>
-                <w:rFonts w:ascii="Aptos" w:hAnsi="Aptos" w:cstheme="minorHAnsi"/>
-              </w:rPr>
-            </w:pPr>
-          </w:p>
-          <w:p>
-            <w:pPr>
-              <w:cnfStyle w:val="000000100000" w:firstRow="0" w:lastRow="0" w:firstColumn="0" w:lastColumn="0" w:oddVBand="0" w:evenVBand="0" w:oddHBand="1" w:evenHBand="0" w:firstRowFirstColumn="0" w:firstRowLastColumn="0" w:lastRowFirstColumn="0" w:lastRowLastColumn="0"/>
-              <w:rPr>
-                <w:rFonts w:ascii="Aptos" w:hAnsi="Aptos" w:cstheme="minorHAnsi"/>
-              </w:rPr>
-            </w:pPr>
-            <w:r>
-              <w:rPr>
-                <w:rFonts w:ascii="Aptos" w:hAnsi="Aptos" w:cstheme="minorHAnsi"/>
-              </w:rPr>
-              <w:drawing>
-                <wp:inline distT="0" distB="0" distL="0" distR="0" wp14:anchorId="71808FA3" wp14:editId="6C13527A">
-                  <wp:extent cx="4543425" cy="1926590"/>
-                  <wp:effectExtent l="0" t="0" r="9525" b="0"/>
-                  <wp:docPr id="474560440" name="Imagen 1"/>
-                  <wp:cNvGraphicFramePr>
-                    <a:graphicFrameLocks xmlns:a="http://schemas.openxmlformats.org/drawingml/2006/main" noChangeAspect="1"/>
-                  </wp:cNvGraphicFramePr>
-                  <a:graphic xmlns:a="http://schemas.openxmlformats.org/drawingml/2006/main">
-                    <a:graphicData uri="http://schemas.openxmlformats.org/drawingml/2006/picture">
-                      <pic:pic xmlns:pic="http://schemas.openxmlformats.org/drawingml/2006/picture">
-                        <pic:nvPicPr>
-                          <pic:cNvPr id="474560440" name=""/>
-                          <pic:cNvPicPr/>
-                        </pic:nvPicPr>
-                        <pic:blipFill>
-                          <a:blip r:embed="rId23"/>
-                          <a:stretch>
-                            <a:fillRect/>
-                          </a:stretch>
-                        </pic:blipFill>
-                        <pic:spPr>
-                          <a:xfrm>
-                            <a:off x="0" y="0"/>
-                            <a:ext cx="4543425" cy="1926590"/>
-                          </a:xfrm>
-                          <a:prstGeom prst="rect">
-                            <a:avLst/>
-                          </a:prstGeom>
-                        </pic:spPr>
-                      </pic:pic>
-                    </a:graphicData>
-                  </a:graphic>
-                </wp:inline>
-              </w:drawing>
-            </w:r>
-          </w:p>
-          <w:p>
-            <w:pPr>
-              <w:cnfStyle w:val="000000100000" w:firstRow="0" w:lastRow="0" w:firstColumn="0" w:lastColumn="0" w:oddVBand="0" w:evenVBand="0" w:oddHBand="1" w:evenHBand="0" w:firstRowFirstColumn="0" w:firstRowLastColumn="0" w:lastRowFirstColumn="0" w:lastRowLastColumn="0"/>
-              <w:rPr>
-                <w:rFonts w:ascii="Aptos" w:hAnsi="Aptos" w:cstheme="minorHAnsi"/>
-              </w:rPr>
-            </w:pPr>
-            <w:r>
-              <w:rPr>
-                <w:rFonts w:ascii="Aptos" w:hAnsi="Aptos" w:cstheme="minorHAnsi"/>
-              </w:rPr>
-              <w:t>Computadora: 1920 x 1080</w:t>
-            </w:r>
-          </w:p>
-          <w:p>
-            <w:pPr>
-              <w:cnfStyle w:val="000000100000" w:firstRow="0" w:lastRow="0" w:firstColumn="0" w:lastColumn="0" w:oddVBand="0" w:evenVBand="0" w:oddHBand="1" w:evenHBand="0" w:firstRowFirstColumn="0" w:firstRowLastColumn="0" w:lastRowFirstColumn="0" w:lastRowLastColumn="0"/>
-              <w:rPr>
-                <w:rFonts w:ascii="Aptos" w:hAnsi="Aptos" w:cstheme="minorHAnsi"/>
-              </w:rPr>
-            </w:pPr>
-          </w:p>
-          <w:p>
-            <w:pPr>
-              <w:cnfStyle w:val="000000100000" w:firstRow="0" w:lastRow="0" w:firstColumn="0" w:lastColumn="0" w:oddVBand="0" w:evenVBand="0" w:oddHBand="1" w:evenHBand="0" w:firstRowFirstColumn="0" w:firstRowLastColumn="0" w:lastRowFirstColumn="0" w:lastRowLastColumn="0"/>
-              <w:rPr>
-                <w:rFonts w:ascii="Aptos" w:hAnsi="Aptos" w:cstheme="minorHAnsi"/>
-              </w:rPr>
-            </w:pPr>
-            <w:r>
-              <w:rPr>
-                <w:rFonts w:ascii="Aptos" w:hAnsi="Aptos" w:cstheme="minorHAnsi"/>
-              </w:rPr>
-              <w:lastRenderedPageBreak/>
-              <w:drawing>
-                <wp:inline distT="0" distB="0" distL="0" distR="0" wp14:anchorId="10A144DE" wp14:editId="15DBA72F">
-                  <wp:extent cx="4543425" cy="7890510"/>
-                  <wp:effectExtent l="0" t="0" r="9525" b="0"/>
-                  <wp:docPr id="810172971" name="Imagen 1"/>
-                  <wp:cNvGraphicFramePr>
-                    <a:graphicFrameLocks xmlns:a="http://schemas.openxmlformats.org/drawingml/2006/main" noChangeAspect="1"/>
-                  </wp:cNvGraphicFramePr>
-                  <a:graphic xmlns:a="http://schemas.openxmlformats.org/drawingml/2006/main">
-                    <a:graphicData uri="http://schemas.openxmlformats.org/drawingml/2006/picture">
-                      <pic:pic xmlns:pic="http://schemas.openxmlformats.org/drawingml/2006/picture">
-                        <pic:nvPicPr>
-                          <pic:cNvPr id="810172971" name=""/>
-                          <pic:cNvPicPr/>
-                        </pic:nvPicPr>
-                        <pic:blipFill>
-                          <a:blip r:embed="rId24"/>
-                          <a:stretch>
-                            <a:fillRect/>
-                          </a:stretch>
-                        </pic:blipFill>
-                        <pic:spPr>
-                          <a:xfrm>
-                            <a:off x="0" y="0"/>
-                            <a:ext cx="4543425" cy="7890510"/>
-                          </a:xfrm>
-                          <a:prstGeom prst="rect">
-                            <a:avLst/>
-                          </a:prstGeom>
-                        </pic:spPr>
-                      </pic:pic>
-                    </a:graphicData>
-                  </a:graphic>
-                </wp:inline>
-              </w:drawing>
-            </w:r>
-          </w:p>
-          <w:p>
-            <w:pPr>
-              <w:cnfStyle w:val="000000100000" w:firstRow="0" w:lastRow="0" w:firstColumn="0" w:lastColumn="0" w:oddVBand="0" w:evenVBand="0" w:oddHBand="1" w:evenHBand="0" w:firstRowFirstColumn="0" w:firstRowLastColumn="0" w:lastRowFirstColumn="0" w:lastRowLastColumn="0"/>
-              <w:rPr>
-                <w:rFonts w:ascii="Aptos" w:hAnsi="Aptos" w:cstheme="minorHAnsi"/>
-              </w:rPr>
-            </w:pPr>
-            <w:r>
-              <w:rPr>
-                <w:rFonts w:ascii="Aptos" w:hAnsi="Aptos" w:cstheme="minorHAnsi"/>
-              </w:rPr>
-              <w:t>Celular:  560 x 900</w:t>
-            </w:r>
           </w:p>
         </w:tc>
       </w:tr>
@@ -5122,7 +3395,7 @@
     </w:p>
     <w:tbl>
       <w:tblPr>
-        <w:tblStyle w:val="Tablaconcuadrcula4-nfasis6"/>
+        <w:tblStyle w:val="Tabladecuadrcula4-nfasis6"/>
         <w:tblW w:w="9298" w:type="dxa"/>
         <w:tblLayout w:type="fixed"/>
         <w:tblLook w:val="04A0" w:firstRow="1" w:lastRow="0" w:firstColumn="1" w:lastColumn="0" w:noHBand="0" w:noVBand="1"/>
@@ -5356,7 +3629,7 @@
     </w:p>
     <w:tbl>
       <w:tblPr>
-        <w:tblStyle w:val="Tablaconcuadrcula4-nfasis6"/>
+        <w:tblStyle w:val="Tabladecuadrcula4-nfasis6"/>
         <w:tblW w:w="9298" w:type="dxa"/>
         <w:tblLayout w:type="fixed"/>
         <w:tblLook w:val="04A0" w:firstRow="1" w:lastRow="0" w:firstColumn="1" w:lastColumn="0" w:noHBand="0" w:noVBand="1"/>
@@ -5652,6 +3925,7 @@
         <w:rPr>
           <w:rFonts w:ascii="Aptos" w:hAnsi="Aptos"/>
         </w:rPr>
+        <w:lastRenderedPageBreak/>
         <w:t>DOCUMENTACIÓN COMPLEMENTARIA</w:t>
       </w:r>
       <w:bookmarkEnd w:id="93"/>
@@ -5685,7 +3959,7 @@
         </w:rPr>
         <w:t xml:space="preserve">repositorio: </w:t>
       </w:r>
-      <w:hyperlink r:id="rId25" w:history="1">
+      <w:hyperlink r:id="rId12" w:history="1">
         <w:proofErr w:type="spellStart"/>
         <w:r>
           <w:rPr>
@@ -5699,6 +3973,8 @@
         </w:r>
         <w:proofErr w:type="spellEnd"/>
       </w:hyperlink>
+      <w:bookmarkStart w:id="96" w:name="_GoBack"/>
+      <w:bookmarkEnd w:id="96"/>
     </w:p>
     <w:p>
       <w:pPr>
@@ -5730,7 +4006,7 @@
           <w:rFonts w:ascii="Aptos" w:hAnsi="Aptos"/>
         </w:rPr>
       </w:pPr>
-      <w:bookmarkStart w:id="96" w:name="_Toc142309163"/>
+      <w:bookmarkStart w:id="97" w:name="_Toc142309163"/>
       <w:r>
         <w:rPr>
           <w:rFonts w:ascii="Aptos" w:hAnsi="Aptos"/>
@@ -5745,7 +4021,7 @@
         </w:rPr>
         <w:t xml:space="preserve"> la especificación funcional</w:t>
       </w:r>
-      <w:bookmarkEnd w:id="96"/>
+      <w:bookmarkEnd w:id="97"/>
     </w:p>
     <w:p>
       <w:pPr>
@@ -6262,10 +4538,10 @@
       </w:pPr>
     </w:p>
     <w:sectPr>
-      <w:headerReference w:type="default" r:id="rId26"/>
-      <w:footerReference w:type="even" r:id="rId27"/>
-      <w:footerReference w:type="default" r:id="rId28"/>
-      <w:headerReference w:type="first" r:id="rId29"/>
+      <w:headerReference w:type="default" r:id="rId13"/>
+      <w:footerReference w:type="even" r:id="rId14"/>
+      <w:footerReference w:type="default" r:id="rId15"/>
+      <w:headerReference w:type="first" r:id="rId16"/>
       <w:pgSz w:w="11907" w:h="16840" w:code="9"/>
       <w:pgMar w:top="1973" w:right="992" w:bottom="1258" w:left="1627" w:header="720" w:footer="374" w:gutter="0"/>
       <w:paperSrc w:first="261" w:other="261"/>
@@ -6283,7 +4559,7 @@
 </file>
 
 <file path=word/endnotes.xml><?xml version="1.0" encoding="utf-8"?>
-<w:endnotes xmlns:wpc="http://schemas.microsoft.com/office/word/2010/wordprocessingCanvas" xmlns:cx="http://schemas.microsoft.com/office/drawing/2014/chartex" xmlns:cx1="http://schemas.microsoft.com/office/drawing/2015/9/8/chartex" xmlns:cx2="http://schemas.microsoft.com/office/drawing/2015/10/21/chartex" xmlns:cx3="http://schemas.microsoft.com/office/drawing/2016/5/9/chartex" xmlns:cx4="http://schemas.microsoft.com/office/drawing/2016/5/10/chartex" xmlns:cx5="http://schemas.microsoft.com/office/drawing/2016/5/11/chartex" xmlns:cx6="http://schemas.microsoft.com/office/drawing/2016/5/12/chartex" xmlns:cx7="http://schemas.microsoft.com/office/drawing/2016/5/13/chartex" xmlns:cx8="http://schemas.microsoft.com/office/drawing/2016/5/14/chartex" xmlns:mc="http://schemas.openxmlformats.org/markup-compatibility/2006" xmlns:aink="http://schemas.microsoft.com/office/drawing/2016/ink" xmlns:am3d="http://schemas.microsoft.com/office/drawing/2017/model3d" xmlns:o="urn:schemas-microsoft-com:office:office" xmlns:oel="http://schemas.microsoft.com/office/2019/extlst" xmlns:r="http://schemas.openxmlformats.org/officeDocument/2006/relationships" xmlns:m="http://schemas.openxmlformats.org/officeDocument/2006/math" xmlns:v="urn:schemas-microsoft-com:vml" xmlns:wp14="http://schemas.microsoft.com/office/word/2010/wordprocessingDrawing" xmlns:wp="http://schemas.openxmlformats.org/drawingml/2006/wordprocessingDrawing" xmlns:w10="urn:schemas-microsoft-com:office:word" xmlns:w="http://schemas.openxmlformats.org/wordprocessingml/2006/main" xmlns:w14="http://schemas.microsoft.com/office/word/2010/wordml" xmlns:w15="http://schemas.microsoft.com/office/word/2012/wordml" xmlns:w16cex="http://schemas.microsoft.com/office/word/2018/wordml/cex" xmlns:w16cid="http://schemas.microsoft.com/office/word/2016/wordml/cid" xmlns:w16="http://schemas.microsoft.com/office/word/2018/wordml" xmlns:w16sdtdh="http://schemas.microsoft.com/office/word/2020/wordml/sdtdatahash" xmlns:w16se="http://schemas.microsoft.com/office/word/2015/wordml/symex" xmlns:wpg="http://schemas.microsoft.com/office/word/2010/wordprocessingGroup" xmlns:wpi="http://schemas.microsoft.com/office/word/2010/wordprocessingInk" xmlns:wne="http://schemas.microsoft.com/office/word/2006/wordml" xmlns:wps="http://schemas.microsoft.com/office/word/2010/wordprocessingShape" mc:Ignorable="w14 w15 w16se w16cid w16 w16cex w16sdtdh wp14">
+<w:endnotes xmlns:wpc="http://schemas.microsoft.com/office/word/2010/wordprocessingCanvas" xmlns:cx="http://schemas.microsoft.com/office/drawing/2014/chartex" xmlns:cx1="http://schemas.microsoft.com/office/drawing/2015/9/8/chartex" xmlns:mc="http://schemas.openxmlformats.org/markup-compatibility/2006" xmlns:o="urn:schemas-microsoft-com:office:office" xmlns:r="http://schemas.openxmlformats.org/officeDocument/2006/relationships" xmlns:m="http://schemas.openxmlformats.org/officeDocument/2006/math" xmlns:v="urn:schemas-microsoft-com:vml" xmlns:wp14="http://schemas.microsoft.com/office/word/2010/wordprocessingDrawing" xmlns:wp="http://schemas.openxmlformats.org/drawingml/2006/wordprocessingDrawing" xmlns:w10="urn:schemas-microsoft-com:office:word" xmlns:w="http://schemas.openxmlformats.org/wordprocessingml/2006/main" xmlns:w14="http://schemas.microsoft.com/office/word/2010/wordml" xmlns:w15="http://schemas.microsoft.com/office/word/2012/wordml" xmlns:w16se="http://schemas.microsoft.com/office/word/2015/wordml/symex" xmlns:wpg="http://schemas.microsoft.com/office/word/2010/wordprocessingGroup" xmlns:wpi="http://schemas.microsoft.com/office/word/2010/wordprocessingInk" xmlns:wne="http://schemas.microsoft.com/office/word/2006/wordml" xmlns:wps="http://schemas.microsoft.com/office/word/2010/wordprocessingShape" mc:Ignorable="w14 w15 w16se wp14">
   <w:endnote w:type="separator" w:id="-1">
     <w:p>
       <w:r>
@@ -6302,7 +4578,7 @@
 </file>
 
 <file path=word/footer1.xml><?xml version="1.0" encoding="utf-8"?>
-<w:ftr xmlns:wpc="http://schemas.microsoft.com/office/word/2010/wordprocessingCanvas" xmlns:cx="http://schemas.microsoft.com/office/drawing/2014/chartex" xmlns:cx1="http://schemas.microsoft.com/office/drawing/2015/9/8/chartex" xmlns:cx2="http://schemas.microsoft.com/office/drawing/2015/10/21/chartex" xmlns:cx3="http://schemas.microsoft.com/office/drawing/2016/5/9/chartex" xmlns:cx4="http://schemas.microsoft.com/office/drawing/2016/5/10/chartex" xmlns:cx5="http://schemas.microsoft.com/office/drawing/2016/5/11/chartex" xmlns:cx6="http://schemas.microsoft.com/office/drawing/2016/5/12/chartex" xmlns:cx7="http://schemas.microsoft.com/office/drawing/2016/5/13/chartex" xmlns:cx8="http://schemas.microsoft.com/office/drawing/2016/5/14/chartex" xmlns:mc="http://schemas.openxmlformats.org/markup-compatibility/2006" xmlns:aink="http://schemas.microsoft.com/office/drawing/2016/ink" xmlns:am3d="http://schemas.microsoft.com/office/drawing/2017/model3d" xmlns:o="urn:schemas-microsoft-com:office:office" xmlns:oel="http://schemas.microsoft.com/office/2019/extlst" xmlns:r="http://schemas.openxmlformats.org/officeDocument/2006/relationships" xmlns:m="http://schemas.openxmlformats.org/officeDocument/2006/math" xmlns:v="urn:schemas-microsoft-com:vml" xmlns:wp14="http://schemas.microsoft.com/office/word/2010/wordprocessingDrawing" xmlns:wp="http://schemas.openxmlformats.org/drawingml/2006/wordprocessingDrawing" xmlns:w10="urn:schemas-microsoft-com:office:word" xmlns:w="http://schemas.openxmlformats.org/wordprocessingml/2006/main" xmlns:w14="http://schemas.microsoft.com/office/word/2010/wordml" xmlns:w15="http://schemas.microsoft.com/office/word/2012/wordml" xmlns:w16cex="http://schemas.microsoft.com/office/word/2018/wordml/cex" xmlns:w16cid="http://schemas.microsoft.com/office/word/2016/wordml/cid" xmlns:w16="http://schemas.microsoft.com/office/word/2018/wordml" xmlns:w16sdtdh="http://schemas.microsoft.com/office/word/2020/wordml/sdtdatahash" xmlns:w16se="http://schemas.microsoft.com/office/word/2015/wordml/symex" xmlns:wpg="http://schemas.microsoft.com/office/word/2010/wordprocessingGroup" xmlns:wpi="http://schemas.microsoft.com/office/word/2010/wordprocessingInk" xmlns:wne="http://schemas.microsoft.com/office/word/2006/wordml" xmlns:wps="http://schemas.microsoft.com/office/word/2010/wordprocessingShape" mc:Ignorable="w14 w15 w16se w16cid w16 w16cex w16sdtdh wp14">
+<w:ftr xmlns:wpc="http://schemas.microsoft.com/office/word/2010/wordprocessingCanvas" xmlns:cx="http://schemas.microsoft.com/office/drawing/2014/chartex" xmlns:cx1="http://schemas.microsoft.com/office/drawing/2015/9/8/chartex" xmlns:mc="http://schemas.openxmlformats.org/markup-compatibility/2006" xmlns:o="urn:schemas-microsoft-com:office:office" xmlns:r="http://schemas.openxmlformats.org/officeDocument/2006/relationships" xmlns:m="http://schemas.openxmlformats.org/officeDocument/2006/math" xmlns:v="urn:schemas-microsoft-com:vml" xmlns:wp14="http://schemas.microsoft.com/office/word/2010/wordprocessingDrawing" xmlns:wp="http://schemas.openxmlformats.org/drawingml/2006/wordprocessingDrawing" xmlns:w10="urn:schemas-microsoft-com:office:word" xmlns:w="http://schemas.openxmlformats.org/wordprocessingml/2006/main" xmlns:w14="http://schemas.microsoft.com/office/word/2010/wordml" xmlns:w15="http://schemas.microsoft.com/office/word/2012/wordml" xmlns:w16se="http://schemas.microsoft.com/office/word/2015/wordml/symex" xmlns:wpg="http://schemas.microsoft.com/office/word/2010/wordprocessingGroup" xmlns:wpi="http://schemas.microsoft.com/office/word/2010/wordprocessingInk" xmlns:wne="http://schemas.microsoft.com/office/word/2006/wordml" xmlns:wps="http://schemas.microsoft.com/office/word/2010/wordprocessingShape" mc:Ignorable="w14 w15 w16se wp14">
   <w:p>
     <w:pPr>
       <w:pStyle w:val="Piedepgina"/>
@@ -6340,7 +4616,7 @@
 </file>
 
 <file path=word/footer2.xml><?xml version="1.0" encoding="utf-8"?>
-<w:ftr xmlns:wpc="http://schemas.microsoft.com/office/word/2010/wordprocessingCanvas" xmlns:cx="http://schemas.microsoft.com/office/drawing/2014/chartex" xmlns:cx1="http://schemas.microsoft.com/office/drawing/2015/9/8/chartex" xmlns:cx2="http://schemas.microsoft.com/office/drawing/2015/10/21/chartex" xmlns:cx3="http://schemas.microsoft.com/office/drawing/2016/5/9/chartex" xmlns:cx4="http://schemas.microsoft.com/office/drawing/2016/5/10/chartex" xmlns:cx5="http://schemas.microsoft.com/office/drawing/2016/5/11/chartex" xmlns:cx6="http://schemas.microsoft.com/office/drawing/2016/5/12/chartex" xmlns:cx7="http://schemas.microsoft.com/office/drawing/2016/5/13/chartex" xmlns:cx8="http://schemas.microsoft.com/office/drawing/2016/5/14/chartex" xmlns:mc="http://schemas.openxmlformats.org/markup-compatibility/2006" xmlns:aink="http://schemas.microsoft.com/office/drawing/2016/ink" xmlns:am3d="http://schemas.microsoft.com/office/drawing/2017/model3d" xmlns:o="urn:schemas-microsoft-com:office:office" xmlns:oel="http://schemas.microsoft.com/office/2019/extlst" xmlns:r="http://schemas.openxmlformats.org/officeDocument/2006/relationships" xmlns:m="http://schemas.openxmlformats.org/officeDocument/2006/math" xmlns:v="urn:schemas-microsoft-com:vml" xmlns:wp14="http://schemas.microsoft.com/office/word/2010/wordprocessingDrawing" xmlns:wp="http://schemas.openxmlformats.org/drawingml/2006/wordprocessingDrawing" xmlns:w10="urn:schemas-microsoft-com:office:word" xmlns:w="http://schemas.openxmlformats.org/wordprocessingml/2006/main" xmlns:w14="http://schemas.microsoft.com/office/word/2010/wordml" xmlns:w15="http://schemas.microsoft.com/office/word/2012/wordml" xmlns:w16cex="http://schemas.microsoft.com/office/word/2018/wordml/cex" xmlns:w16cid="http://schemas.microsoft.com/office/word/2016/wordml/cid" xmlns:w16="http://schemas.microsoft.com/office/word/2018/wordml" xmlns:w16sdtdh="http://schemas.microsoft.com/office/word/2020/wordml/sdtdatahash" xmlns:w16se="http://schemas.microsoft.com/office/word/2015/wordml/symex" xmlns:wpg="http://schemas.microsoft.com/office/word/2010/wordprocessingGroup" xmlns:wpi="http://schemas.microsoft.com/office/word/2010/wordprocessingInk" xmlns:wne="http://schemas.microsoft.com/office/word/2006/wordml" xmlns:wps="http://schemas.microsoft.com/office/word/2010/wordprocessingShape" mc:Ignorable="w14 w15 w16se w16cid w16 w16cex w16sdtdh wp14">
+<w:ftr xmlns:wpc="http://schemas.microsoft.com/office/word/2010/wordprocessingCanvas" xmlns:cx="http://schemas.microsoft.com/office/drawing/2014/chartex" xmlns:cx1="http://schemas.microsoft.com/office/drawing/2015/9/8/chartex" xmlns:mc="http://schemas.openxmlformats.org/markup-compatibility/2006" xmlns:o="urn:schemas-microsoft-com:office:office" xmlns:r="http://schemas.openxmlformats.org/officeDocument/2006/relationships" xmlns:m="http://schemas.openxmlformats.org/officeDocument/2006/math" xmlns:v="urn:schemas-microsoft-com:vml" xmlns:wp14="http://schemas.microsoft.com/office/word/2010/wordprocessingDrawing" xmlns:wp="http://schemas.openxmlformats.org/drawingml/2006/wordprocessingDrawing" xmlns:w10="urn:schemas-microsoft-com:office:word" xmlns:w="http://schemas.openxmlformats.org/wordprocessingml/2006/main" xmlns:w14="http://schemas.microsoft.com/office/word/2010/wordml" xmlns:w15="http://schemas.microsoft.com/office/word/2012/wordml" xmlns:w16se="http://schemas.microsoft.com/office/word/2015/wordml/symex" xmlns:wpg="http://schemas.microsoft.com/office/word/2010/wordprocessingGroup" xmlns:wpi="http://schemas.microsoft.com/office/word/2010/wordprocessingInk" xmlns:wne="http://schemas.microsoft.com/office/word/2006/wordml" xmlns:wps="http://schemas.microsoft.com/office/word/2010/wordprocessingShape" mc:Ignorable="w14 w15 w16se wp14">
   <w:p>
     <w:pPr>
       <w:pStyle w:val="Piedepgina"/>
@@ -6356,7 +4632,7 @@
 </file>
 
 <file path=word/footnotes.xml><?xml version="1.0" encoding="utf-8"?>
-<w:footnotes xmlns:wpc="http://schemas.microsoft.com/office/word/2010/wordprocessingCanvas" xmlns:cx="http://schemas.microsoft.com/office/drawing/2014/chartex" xmlns:cx1="http://schemas.microsoft.com/office/drawing/2015/9/8/chartex" xmlns:cx2="http://schemas.microsoft.com/office/drawing/2015/10/21/chartex" xmlns:cx3="http://schemas.microsoft.com/office/drawing/2016/5/9/chartex" xmlns:cx4="http://schemas.microsoft.com/office/drawing/2016/5/10/chartex" xmlns:cx5="http://schemas.microsoft.com/office/drawing/2016/5/11/chartex" xmlns:cx6="http://schemas.microsoft.com/office/drawing/2016/5/12/chartex" xmlns:cx7="http://schemas.microsoft.com/office/drawing/2016/5/13/chartex" xmlns:cx8="http://schemas.microsoft.com/office/drawing/2016/5/14/chartex" xmlns:mc="http://schemas.openxmlformats.org/markup-compatibility/2006" xmlns:aink="http://schemas.microsoft.com/office/drawing/2016/ink" xmlns:am3d="http://schemas.microsoft.com/office/drawing/2017/model3d" xmlns:o="urn:schemas-microsoft-com:office:office" xmlns:oel="http://schemas.microsoft.com/office/2019/extlst" xmlns:r="http://schemas.openxmlformats.org/officeDocument/2006/relationships" xmlns:m="http://schemas.openxmlformats.org/officeDocument/2006/math" xmlns:v="urn:schemas-microsoft-com:vml" xmlns:wp14="http://schemas.microsoft.com/office/word/2010/wordprocessingDrawing" xmlns:wp="http://schemas.openxmlformats.org/drawingml/2006/wordprocessingDrawing" xmlns:w10="urn:schemas-microsoft-com:office:word" xmlns:w="http://schemas.openxmlformats.org/wordprocessingml/2006/main" xmlns:w14="http://schemas.microsoft.com/office/word/2010/wordml" xmlns:w15="http://schemas.microsoft.com/office/word/2012/wordml" xmlns:w16cex="http://schemas.microsoft.com/office/word/2018/wordml/cex" xmlns:w16cid="http://schemas.microsoft.com/office/word/2016/wordml/cid" xmlns:w16="http://schemas.microsoft.com/office/word/2018/wordml" xmlns:w16sdtdh="http://schemas.microsoft.com/office/word/2020/wordml/sdtdatahash" xmlns:w16se="http://schemas.microsoft.com/office/word/2015/wordml/symex" xmlns:wpg="http://schemas.microsoft.com/office/word/2010/wordprocessingGroup" xmlns:wpi="http://schemas.microsoft.com/office/word/2010/wordprocessingInk" xmlns:wne="http://schemas.microsoft.com/office/word/2006/wordml" xmlns:wps="http://schemas.microsoft.com/office/word/2010/wordprocessingShape" mc:Ignorable="w14 w15 w16se w16cid w16 w16cex w16sdtdh wp14">
+<w:footnotes xmlns:wpc="http://schemas.microsoft.com/office/word/2010/wordprocessingCanvas" xmlns:cx="http://schemas.microsoft.com/office/drawing/2014/chartex" xmlns:cx1="http://schemas.microsoft.com/office/drawing/2015/9/8/chartex" xmlns:mc="http://schemas.openxmlformats.org/markup-compatibility/2006" xmlns:o="urn:schemas-microsoft-com:office:office" xmlns:r="http://schemas.openxmlformats.org/officeDocument/2006/relationships" xmlns:m="http://schemas.openxmlformats.org/officeDocument/2006/math" xmlns:v="urn:schemas-microsoft-com:vml" xmlns:wp14="http://schemas.microsoft.com/office/word/2010/wordprocessingDrawing" xmlns:wp="http://schemas.openxmlformats.org/drawingml/2006/wordprocessingDrawing" xmlns:w10="urn:schemas-microsoft-com:office:word" xmlns:w="http://schemas.openxmlformats.org/wordprocessingml/2006/main" xmlns:w14="http://schemas.microsoft.com/office/word/2010/wordml" xmlns:w15="http://schemas.microsoft.com/office/word/2012/wordml" xmlns:w16se="http://schemas.microsoft.com/office/word/2015/wordml/symex" xmlns:wpg="http://schemas.microsoft.com/office/word/2010/wordprocessingGroup" xmlns:wpi="http://schemas.microsoft.com/office/word/2010/wordprocessingInk" xmlns:wne="http://schemas.microsoft.com/office/word/2006/wordml" xmlns:wps="http://schemas.microsoft.com/office/word/2010/wordprocessingShape" mc:Ignorable="w14 w15 w16se wp14">
   <w:footnote w:type="separator" w:id="-1">
     <w:p>
       <w:r>
@@ -6375,7 +4651,7 @@
 </file>
 
 <file path=word/header1.xml><?xml version="1.0" encoding="utf-8"?>
-<w:hdr xmlns:wpc="http://schemas.microsoft.com/office/word/2010/wordprocessingCanvas" xmlns:cx="http://schemas.microsoft.com/office/drawing/2014/chartex" xmlns:cx1="http://schemas.microsoft.com/office/drawing/2015/9/8/chartex" xmlns:cx2="http://schemas.microsoft.com/office/drawing/2015/10/21/chartex" xmlns:cx3="http://schemas.microsoft.com/office/drawing/2016/5/9/chartex" xmlns:cx4="http://schemas.microsoft.com/office/drawing/2016/5/10/chartex" xmlns:cx5="http://schemas.microsoft.com/office/drawing/2016/5/11/chartex" xmlns:cx6="http://schemas.microsoft.com/office/drawing/2016/5/12/chartex" xmlns:cx7="http://schemas.microsoft.com/office/drawing/2016/5/13/chartex" xmlns:cx8="http://schemas.microsoft.com/office/drawing/2016/5/14/chartex" xmlns:mc="http://schemas.openxmlformats.org/markup-compatibility/2006" xmlns:aink="http://schemas.microsoft.com/office/drawing/2016/ink" xmlns:am3d="http://schemas.microsoft.com/office/drawing/2017/model3d" xmlns:o="urn:schemas-microsoft-com:office:office" xmlns:oel="http://schemas.microsoft.com/office/2019/extlst" xmlns:r="http://schemas.openxmlformats.org/officeDocument/2006/relationships" xmlns:m="http://schemas.openxmlformats.org/officeDocument/2006/math" xmlns:v="urn:schemas-microsoft-com:vml" xmlns:wp14="http://schemas.microsoft.com/office/word/2010/wordprocessingDrawing" xmlns:wp="http://schemas.openxmlformats.org/drawingml/2006/wordprocessingDrawing" xmlns:w10="urn:schemas-microsoft-com:office:word" xmlns:w="http://schemas.openxmlformats.org/wordprocessingml/2006/main" xmlns:w14="http://schemas.microsoft.com/office/word/2010/wordml" xmlns:w15="http://schemas.microsoft.com/office/word/2012/wordml" xmlns:w16cex="http://schemas.microsoft.com/office/word/2018/wordml/cex" xmlns:w16cid="http://schemas.microsoft.com/office/word/2016/wordml/cid" xmlns:w16="http://schemas.microsoft.com/office/word/2018/wordml" xmlns:w16sdtdh="http://schemas.microsoft.com/office/word/2020/wordml/sdtdatahash" xmlns:w16se="http://schemas.microsoft.com/office/word/2015/wordml/symex" xmlns:wpg="http://schemas.microsoft.com/office/word/2010/wordprocessingGroup" xmlns:wpi="http://schemas.microsoft.com/office/word/2010/wordprocessingInk" xmlns:wne="http://schemas.microsoft.com/office/word/2006/wordml" xmlns:wps="http://schemas.microsoft.com/office/word/2010/wordprocessingShape" mc:Ignorable="w14 w15 w16se w16cid w16 w16cex w16sdtdh wp14">
+<w:hdr xmlns:wpc="http://schemas.microsoft.com/office/word/2010/wordprocessingCanvas" xmlns:cx="http://schemas.microsoft.com/office/drawing/2014/chartex" xmlns:cx1="http://schemas.microsoft.com/office/drawing/2015/9/8/chartex" xmlns:mc="http://schemas.openxmlformats.org/markup-compatibility/2006" xmlns:o="urn:schemas-microsoft-com:office:office" xmlns:r="http://schemas.openxmlformats.org/officeDocument/2006/relationships" xmlns:m="http://schemas.openxmlformats.org/officeDocument/2006/math" xmlns:v="urn:schemas-microsoft-com:vml" xmlns:wp14="http://schemas.microsoft.com/office/word/2010/wordprocessingDrawing" xmlns:wp="http://schemas.openxmlformats.org/drawingml/2006/wordprocessingDrawing" xmlns:w10="urn:schemas-microsoft-com:office:word" xmlns:w="http://schemas.openxmlformats.org/wordprocessingml/2006/main" xmlns:w14="http://schemas.microsoft.com/office/word/2010/wordml" xmlns:w15="http://schemas.microsoft.com/office/word/2012/wordml" xmlns:w16se="http://schemas.microsoft.com/office/word/2015/wordml/symex" xmlns:wpg="http://schemas.microsoft.com/office/word/2010/wordprocessingGroup" xmlns:wpi="http://schemas.microsoft.com/office/word/2010/wordprocessingInk" xmlns:wne="http://schemas.microsoft.com/office/word/2006/wordml" xmlns:wps="http://schemas.microsoft.com/office/word/2010/wordprocessingShape" mc:Ignorable="w14 w15 w16se wp14">
   <w:tbl>
     <w:tblPr>
       <w:tblW w:w="10658" w:type="dxa"/>
@@ -6625,7 +4901,7 @@
 </file>
 
 <file path=word/header2.xml><?xml version="1.0" encoding="utf-8"?>
-<w:hdr xmlns:wpc="http://schemas.microsoft.com/office/word/2010/wordprocessingCanvas" xmlns:cx="http://schemas.microsoft.com/office/drawing/2014/chartex" xmlns:cx1="http://schemas.microsoft.com/office/drawing/2015/9/8/chartex" xmlns:cx2="http://schemas.microsoft.com/office/drawing/2015/10/21/chartex" xmlns:cx3="http://schemas.microsoft.com/office/drawing/2016/5/9/chartex" xmlns:cx4="http://schemas.microsoft.com/office/drawing/2016/5/10/chartex" xmlns:cx5="http://schemas.microsoft.com/office/drawing/2016/5/11/chartex" xmlns:cx6="http://schemas.microsoft.com/office/drawing/2016/5/12/chartex" xmlns:cx7="http://schemas.microsoft.com/office/drawing/2016/5/13/chartex" xmlns:cx8="http://schemas.microsoft.com/office/drawing/2016/5/14/chartex" xmlns:mc="http://schemas.openxmlformats.org/markup-compatibility/2006" xmlns:aink="http://schemas.microsoft.com/office/drawing/2016/ink" xmlns:am3d="http://schemas.microsoft.com/office/drawing/2017/model3d" xmlns:o="urn:schemas-microsoft-com:office:office" xmlns:oel="http://schemas.microsoft.com/office/2019/extlst" xmlns:r="http://schemas.openxmlformats.org/officeDocument/2006/relationships" xmlns:m="http://schemas.openxmlformats.org/officeDocument/2006/math" xmlns:v="urn:schemas-microsoft-com:vml" xmlns:wp14="http://schemas.microsoft.com/office/word/2010/wordprocessingDrawing" xmlns:wp="http://schemas.openxmlformats.org/drawingml/2006/wordprocessingDrawing" xmlns:w10="urn:schemas-microsoft-com:office:word" xmlns:w="http://schemas.openxmlformats.org/wordprocessingml/2006/main" xmlns:w14="http://schemas.microsoft.com/office/word/2010/wordml" xmlns:w15="http://schemas.microsoft.com/office/word/2012/wordml" xmlns:w16cex="http://schemas.microsoft.com/office/word/2018/wordml/cex" xmlns:w16cid="http://schemas.microsoft.com/office/word/2016/wordml/cid" xmlns:w16="http://schemas.microsoft.com/office/word/2018/wordml" xmlns:w16sdtdh="http://schemas.microsoft.com/office/word/2020/wordml/sdtdatahash" xmlns:w16se="http://schemas.microsoft.com/office/word/2015/wordml/symex" xmlns:wpg="http://schemas.microsoft.com/office/word/2010/wordprocessingGroup" xmlns:wpi="http://schemas.microsoft.com/office/word/2010/wordprocessingInk" xmlns:wne="http://schemas.microsoft.com/office/word/2006/wordml" xmlns:wps="http://schemas.microsoft.com/office/word/2010/wordprocessingShape" mc:Ignorable="w14 w15 w16se w16cid w16 w16cex w16sdtdh wp14">
+<w:hdr xmlns:wpc="http://schemas.microsoft.com/office/word/2010/wordprocessingCanvas" xmlns:cx="http://schemas.microsoft.com/office/drawing/2014/chartex" xmlns:cx1="http://schemas.microsoft.com/office/drawing/2015/9/8/chartex" xmlns:mc="http://schemas.openxmlformats.org/markup-compatibility/2006" xmlns:o="urn:schemas-microsoft-com:office:office" xmlns:r="http://schemas.openxmlformats.org/officeDocument/2006/relationships" xmlns:m="http://schemas.openxmlformats.org/officeDocument/2006/math" xmlns:v="urn:schemas-microsoft-com:vml" xmlns:wp14="http://schemas.microsoft.com/office/word/2010/wordprocessingDrawing" xmlns:wp="http://schemas.openxmlformats.org/drawingml/2006/wordprocessingDrawing" xmlns:w10="urn:schemas-microsoft-com:office:word" xmlns:w="http://schemas.openxmlformats.org/wordprocessingml/2006/main" xmlns:w14="http://schemas.microsoft.com/office/word/2010/wordml" xmlns:w15="http://schemas.microsoft.com/office/word/2012/wordml" xmlns:w16se="http://schemas.microsoft.com/office/word/2015/wordml/symex" xmlns:wpg="http://schemas.microsoft.com/office/word/2010/wordprocessingGroup" xmlns:wpi="http://schemas.microsoft.com/office/word/2010/wordprocessingInk" xmlns:wne="http://schemas.microsoft.com/office/word/2006/wordml" xmlns:wps="http://schemas.microsoft.com/office/word/2010/wordprocessingShape" mc:Ignorable="w14 w15 w16se wp14">
   <w:tbl>
     <w:tblPr>
       <w:tblW w:w="10512" w:type="dxa"/>
@@ -6847,7 +5123,7 @@
 </file>
 
 <file path=word/numbering.xml><?xml version="1.0" encoding="utf-8"?>
-<w:numbering xmlns:wpc="http://schemas.microsoft.com/office/word/2010/wordprocessingCanvas" xmlns:cx="http://schemas.microsoft.com/office/drawing/2014/chartex" xmlns:cx1="http://schemas.microsoft.com/office/drawing/2015/9/8/chartex" xmlns:cx2="http://schemas.microsoft.com/office/drawing/2015/10/21/chartex" xmlns:cx3="http://schemas.microsoft.com/office/drawing/2016/5/9/chartex" xmlns:cx4="http://schemas.microsoft.com/office/drawing/2016/5/10/chartex" xmlns:cx5="http://schemas.microsoft.com/office/drawing/2016/5/11/chartex" xmlns:cx6="http://schemas.microsoft.com/office/drawing/2016/5/12/chartex" xmlns:cx7="http://schemas.microsoft.com/office/drawing/2016/5/13/chartex" xmlns:cx8="http://schemas.microsoft.com/office/drawing/2016/5/14/chartex" xmlns:mc="http://schemas.openxmlformats.org/markup-compatibility/2006" xmlns:aink="http://schemas.microsoft.com/office/drawing/2016/ink" xmlns:am3d="http://schemas.microsoft.com/office/drawing/2017/model3d" xmlns:o="urn:schemas-microsoft-com:office:office" xmlns:oel="http://schemas.microsoft.com/office/2019/extlst" xmlns:r="http://schemas.openxmlformats.org/officeDocument/2006/relationships" xmlns:m="http://schemas.openxmlformats.org/officeDocument/2006/math" xmlns:v="urn:schemas-microsoft-com:vml" xmlns:wp14="http://schemas.microsoft.com/office/word/2010/wordprocessingDrawing" xmlns:wp="http://schemas.openxmlformats.org/drawingml/2006/wordprocessingDrawing" xmlns:w10="urn:schemas-microsoft-com:office:word" xmlns:w="http://schemas.openxmlformats.org/wordprocessingml/2006/main" xmlns:w14="http://schemas.microsoft.com/office/word/2010/wordml" xmlns:w15="http://schemas.microsoft.com/office/word/2012/wordml" xmlns:w16cex="http://schemas.microsoft.com/office/word/2018/wordml/cex" xmlns:w16cid="http://schemas.microsoft.com/office/word/2016/wordml/cid" xmlns:w16="http://schemas.microsoft.com/office/word/2018/wordml" xmlns:w16sdtdh="http://schemas.microsoft.com/office/word/2020/wordml/sdtdatahash" xmlns:w16se="http://schemas.microsoft.com/office/word/2015/wordml/symex" xmlns:wpg="http://schemas.microsoft.com/office/word/2010/wordprocessingGroup" xmlns:wpi="http://schemas.microsoft.com/office/word/2010/wordprocessingInk" xmlns:wne="http://schemas.microsoft.com/office/word/2006/wordml" xmlns:wps="http://schemas.microsoft.com/office/word/2010/wordprocessingShape" mc:Ignorable="w14 w15 w16se w16cid w16 w16cex w16sdtdh wp14">
+<w:numbering xmlns:wpc="http://schemas.microsoft.com/office/word/2010/wordprocessingCanvas" xmlns:cx="http://schemas.microsoft.com/office/drawing/2014/chartex" xmlns:cx1="http://schemas.microsoft.com/office/drawing/2015/9/8/chartex" xmlns:mc="http://schemas.openxmlformats.org/markup-compatibility/2006" xmlns:o="urn:schemas-microsoft-com:office:office" xmlns:r="http://schemas.openxmlformats.org/officeDocument/2006/relationships" xmlns:m="http://schemas.openxmlformats.org/officeDocument/2006/math" xmlns:v="urn:schemas-microsoft-com:vml" xmlns:wp14="http://schemas.microsoft.com/office/word/2010/wordprocessingDrawing" xmlns:wp="http://schemas.openxmlformats.org/drawingml/2006/wordprocessingDrawing" xmlns:w10="urn:schemas-microsoft-com:office:word" xmlns:w="http://schemas.openxmlformats.org/wordprocessingml/2006/main" xmlns:w14="http://schemas.microsoft.com/office/word/2010/wordml" xmlns:w15="http://schemas.microsoft.com/office/word/2012/wordml" xmlns:w16se="http://schemas.microsoft.com/office/word/2015/wordml/symex" xmlns:wpg="http://schemas.microsoft.com/office/word/2010/wordprocessingGroup" xmlns:wpi="http://schemas.microsoft.com/office/word/2010/wordprocessingInk" xmlns:wne="http://schemas.microsoft.com/office/word/2006/wordml" xmlns:wps="http://schemas.microsoft.com/office/word/2010/wordprocessingShape" mc:Ignorable="w14 w15 w16se wp14">
   <w:abstractNum w:abstractNumId="0" w15:restartNumberingAfterBreak="0">
     <w:nsid w:val="0C7E7015"/>
     <w:multiLevelType w:val="hybridMultilevel"/>
@@ -10212,109 +8488,109 @@
       </w:rPr>
     </w:lvl>
   </w:abstractNum>
-  <w:num w:numId="1" w16cid:durableId="1960456695">
+  <w:num w:numId="1">
     <w:abstractNumId w:val="6"/>
   </w:num>
-  <w:num w:numId="2" w16cid:durableId="1025787864">
+  <w:num w:numId="2">
     <w:abstractNumId w:val="2"/>
   </w:num>
-  <w:num w:numId="3" w16cid:durableId="519635061">
+  <w:num w:numId="3">
     <w:abstractNumId w:val="15"/>
   </w:num>
-  <w:num w:numId="4" w16cid:durableId="185563114">
+  <w:num w:numId="4">
     <w:abstractNumId w:val="15"/>
   </w:num>
-  <w:num w:numId="5" w16cid:durableId="1400707023">
+  <w:num w:numId="5">
     <w:abstractNumId w:val="31"/>
   </w:num>
-  <w:num w:numId="6" w16cid:durableId="312104767">
+  <w:num w:numId="6">
     <w:abstractNumId w:val="13"/>
   </w:num>
-  <w:num w:numId="7" w16cid:durableId="1992708661">
+  <w:num w:numId="7">
     <w:abstractNumId w:val="22"/>
   </w:num>
-  <w:num w:numId="8" w16cid:durableId="1516922359">
+  <w:num w:numId="8">
     <w:abstractNumId w:val="26"/>
   </w:num>
-  <w:num w:numId="9" w16cid:durableId="210701981">
+  <w:num w:numId="9">
     <w:abstractNumId w:val="14"/>
   </w:num>
-  <w:num w:numId="10" w16cid:durableId="1691640162">
+  <w:num w:numId="10">
     <w:abstractNumId w:val="1"/>
   </w:num>
-  <w:num w:numId="11" w16cid:durableId="312416894">
+  <w:num w:numId="11">
     <w:abstractNumId w:val="0"/>
   </w:num>
-  <w:num w:numId="12" w16cid:durableId="955872977">
+  <w:num w:numId="12">
     <w:abstractNumId w:val="28"/>
   </w:num>
-  <w:num w:numId="13" w16cid:durableId="462582258">
+  <w:num w:numId="13">
     <w:abstractNumId w:val="20"/>
   </w:num>
-  <w:num w:numId="14" w16cid:durableId="640692945">
+  <w:num w:numId="14">
     <w:abstractNumId w:val="10"/>
   </w:num>
-  <w:num w:numId="15" w16cid:durableId="1955283671">
+  <w:num w:numId="15">
     <w:abstractNumId w:val="7"/>
   </w:num>
-  <w:num w:numId="16" w16cid:durableId="1515660">
+  <w:num w:numId="16">
     <w:abstractNumId w:val="23"/>
   </w:num>
-  <w:num w:numId="17" w16cid:durableId="1814785034">
+  <w:num w:numId="17">
     <w:abstractNumId w:val="4"/>
   </w:num>
-  <w:num w:numId="18" w16cid:durableId="601839524">
+  <w:num w:numId="18">
     <w:abstractNumId w:val="11"/>
   </w:num>
-  <w:num w:numId="19" w16cid:durableId="871917718">
+  <w:num w:numId="19">
     <w:abstractNumId w:val="27"/>
   </w:num>
-  <w:num w:numId="20" w16cid:durableId="1237282753">
+  <w:num w:numId="20">
     <w:abstractNumId w:val="8"/>
   </w:num>
-  <w:num w:numId="21" w16cid:durableId="588583847">
+  <w:num w:numId="21">
     <w:abstractNumId w:val="25"/>
   </w:num>
-  <w:num w:numId="22" w16cid:durableId="1397363794">
+  <w:num w:numId="22">
     <w:abstractNumId w:val="16"/>
   </w:num>
-  <w:num w:numId="23" w16cid:durableId="1137063608">
+  <w:num w:numId="23">
     <w:abstractNumId w:val="17"/>
   </w:num>
-  <w:num w:numId="24" w16cid:durableId="1691682751">
+  <w:num w:numId="24">
     <w:abstractNumId w:val="30"/>
   </w:num>
-  <w:num w:numId="25" w16cid:durableId="1308632497">
+  <w:num w:numId="25">
     <w:abstractNumId w:val="19"/>
   </w:num>
-  <w:num w:numId="26" w16cid:durableId="755829374">
+  <w:num w:numId="26">
     <w:abstractNumId w:val="3"/>
   </w:num>
-  <w:num w:numId="27" w16cid:durableId="1220090283">
+  <w:num w:numId="27">
     <w:abstractNumId w:val="24"/>
   </w:num>
-  <w:num w:numId="28" w16cid:durableId="1528594077">
+  <w:num w:numId="28">
     <w:abstractNumId w:val="12"/>
   </w:num>
-  <w:num w:numId="29" w16cid:durableId="1488936716">
+  <w:num w:numId="29">
     <w:abstractNumId w:val="6"/>
   </w:num>
-  <w:num w:numId="30" w16cid:durableId="1127891217">
+  <w:num w:numId="30">
     <w:abstractNumId w:val="6"/>
   </w:num>
-  <w:num w:numId="31" w16cid:durableId="1216087530">
+  <w:num w:numId="31">
     <w:abstractNumId w:val="18"/>
   </w:num>
-  <w:num w:numId="32" w16cid:durableId="914053189">
+  <w:num w:numId="32">
     <w:abstractNumId w:val="29"/>
   </w:num>
-  <w:num w:numId="33" w16cid:durableId="1051731298">
+  <w:num w:numId="33">
     <w:abstractNumId w:val="21"/>
   </w:num>
-  <w:num w:numId="34" w16cid:durableId="1806579398">
+  <w:num w:numId="34">
     <w:abstractNumId w:val="5"/>
   </w:num>
-  <w:num w:numId="35" w16cid:durableId="1388728298">
+  <w:num w:numId="35">
     <w:abstractNumId w:val="9"/>
   </w:num>
   <w:numIdMacAtCleanup w:val="10"/>
@@ -10322,7 +8598,7 @@
 </file>
 
 <file path=word/styles.xml><?xml version="1.0" encoding="utf-8"?>
-<w:styles xmlns:mc="http://schemas.openxmlformats.org/markup-compatibility/2006" xmlns:r="http://schemas.openxmlformats.org/officeDocument/2006/relationships" xmlns:w="http://schemas.openxmlformats.org/wordprocessingml/2006/main" xmlns:w14="http://schemas.microsoft.com/office/word/2010/wordml" xmlns:w15="http://schemas.microsoft.com/office/word/2012/wordml" xmlns:w16cex="http://schemas.microsoft.com/office/word/2018/wordml/cex" xmlns:w16cid="http://schemas.microsoft.com/office/word/2016/wordml/cid" xmlns:w16="http://schemas.microsoft.com/office/word/2018/wordml" xmlns:w16sdtdh="http://schemas.microsoft.com/office/word/2020/wordml/sdtdatahash" xmlns:w16se="http://schemas.microsoft.com/office/word/2015/wordml/symex" mc:Ignorable="w14 w15 w16se w16cid w16 w16cex w16sdtdh">
+<w:styles xmlns:mc="http://schemas.openxmlformats.org/markup-compatibility/2006" xmlns:r="http://schemas.openxmlformats.org/officeDocument/2006/relationships" xmlns:w="http://schemas.openxmlformats.org/wordprocessingml/2006/main" xmlns:w14="http://schemas.microsoft.com/office/word/2010/wordml" xmlns:w15="http://schemas.microsoft.com/office/word/2012/wordml" xmlns:w16se="http://schemas.microsoft.com/office/word/2015/wordml/symex" mc:Ignorable="w14 w15 w16se">
   <w:docDefaults>
     <w:rPrDefault>
       <w:rPr>
@@ -10332,7 +8608,7 @@
     </w:rPrDefault>
     <w:pPrDefault/>
   </w:docDefaults>
-  <w:latentStyles w:defLockedState="0" w:defUIPriority="99" w:defSemiHidden="0" w:defUnhideWhenUsed="0" w:defQFormat="0" w:count="376">
+  <w:latentStyles w:defLockedState="0" w:defUIPriority="99" w:defSemiHidden="0" w:defUnhideWhenUsed="0" w:defQFormat="0" w:count="371">
     <w:lsdException w:name="Normal" w:uiPriority="0" w:qFormat="1"/>
     <w:lsdException w:name="heading 1" w:uiPriority="0" w:qFormat="1"/>
     <w:lsdException w:name="heading 2" w:uiPriority="0" w:qFormat="1"/>
@@ -10704,11 +8980,6 @@
     <w:lsdException w:name="List Table 5 Dark Accent 6" w:uiPriority="50"/>
     <w:lsdException w:name="List Table 6 Colorful Accent 6" w:uiPriority="51"/>
     <w:lsdException w:name="List Table 7 Colorful Accent 6" w:uiPriority="52"/>
-    <w:lsdException w:name="Mention" w:semiHidden="1" w:unhideWhenUsed="1"/>
-    <w:lsdException w:name="Smart Hyperlink" w:semiHidden="1" w:unhideWhenUsed="1"/>
-    <w:lsdException w:name="Hashtag" w:semiHidden="1" w:unhideWhenUsed="1"/>
-    <w:lsdException w:name="Unresolved Mention" w:semiHidden="1" w:unhideWhenUsed="1"/>
-    <w:lsdException w:name="Smart Link" w:semiHidden="1" w:unhideWhenUsed="1"/>
   </w:latentStyles>
   <w:style w:type="paragraph" w:default="1" w:styleId="Normal">
     <w:name w:val="Normal"/>
@@ -12441,7 +10712,7 @@
       <w:lang w:val="es-ES_tradnl" w:eastAsia="es-ES"/>
     </w:rPr>
   </w:style>
-  <w:style w:type="table" w:styleId="Tablaconcuadrcula4-nfasis1">
+  <w:style w:type="table" w:styleId="Tabladecuadrcula4-nfasis1">
     <w:name w:val="Grid Table 4 Accent 1"/>
     <w:basedOn w:val="Tablanormal"/>
     <w:uiPriority w:val="49"/>
@@ -12656,7 +10927,7 @@
       </w:tcPr>
     </w:tblStylePr>
   </w:style>
-  <w:style w:type="table" w:styleId="Tablaconcuadrcula4-nfasis6">
+  <w:style w:type="table" w:styleId="Tabladecuadrcula4-nfasis6">
     <w:name w:val="Grid Table 4 Accent 6"/>
     <w:basedOn w:val="Tablanormal"/>
     <w:uiPriority w:val="49"/>
@@ -13055,34 +11326,10 @@
 </file>
 
 <file path=customXml/item1.xml><?xml version="1.0" encoding="utf-8"?>
-<b:Sources xmlns:b="http://schemas.openxmlformats.org/officeDocument/2006/bibliography" xmlns="http://schemas.openxmlformats.org/officeDocument/2006/bibliography" SelectedStyle="\APA.XSL" StyleName="APA"/>
+<LongProperties xmlns="http://schemas.microsoft.com/office/2006/metadata/longProperties"/>
 </file>
 
 <file path=customXml/item2.xml><?xml version="1.0" encoding="utf-8"?>
-<LongProperties xmlns="http://schemas.microsoft.com/office/2006/metadata/longProperties"/>
-</file>
-
-<file path=customXml/item3.xml><?xml version="1.0" encoding="utf-8"?>
-<?mso-contentType ?>
-<FormTemplates xmlns="http://schemas.microsoft.com/sharepoint/v3/contenttype/forms">
-  <Display>DocumentLibraryForm</Display>
-  <Edit>DocumentLibraryForm</Edit>
-  <New>DocumentLibraryForm</New>
-</FormTemplates>
-</file>
-
-<file path=customXml/item4.xml><?xml version="1.0" encoding="utf-8"?>
-<p:properties xmlns:p="http://schemas.microsoft.com/office/2006/metadata/properties" xmlns:xsi="http://www.w3.org/2001/XMLSchema-instance">
-  <documentManagement>
-    <lcf76f155ced4ddcb4097134ff3c332f xmlns="72017657-c30a-403c-bda6-c51ec90d85a7">
-      <Terms xmlns="http://schemas.microsoft.com/office/infopath/2007/PartnerControls"/>
-    </lcf76f155ced4ddcb4097134ff3c332f>
-    <TaxCatchAll xmlns="2ed7734e-17e8-4cb5-9a9c-82f1b44e108d" xsi:nil="true"/>
-  </documentManagement>
-</p:properties>
-</file>
-
-<file path=customXml/item5.xml><?xml version="1.0" encoding="utf-8"?>
 <ct:contentTypeSchema xmlns:ct="http://schemas.microsoft.com/office/2006/metadata/contentType" xmlns:ma="http://schemas.microsoft.com/office/2006/metadata/properties/metaAttributes" ct:_="" ma:_="" ma:contentTypeName="Documento" ma:contentTypeID="0x010100116967A1BEE64C44AED8A8640B7F6C2C" ma:contentTypeVersion="16" ma:contentTypeDescription="Crear nuevo documento." ma:contentTypeScope="" ma:versionID="fb4fed8443ef039b92fc8d171e3e4341">
   <xsd:schema xmlns:xsd="http://www.w3.org/2001/XMLSchema" xmlns:xs="http://www.w3.org/2001/XMLSchema" xmlns:p="http://schemas.microsoft.com/office/2006/metadata/properties" xmlns:ns2="72017657-c30a-403c-bda6-c51ec90d85a7" xmlns:ns3="2ed7734e-17e8-4cb5-9a9c-82f1b44e108d" targetNamespace="http://schemas.microsoft.com/office/2006/metadata/properties" ma:root="true" ma:fieldsID="08f621cf226f69412745df55542e2e82" ns2:_="" ns3:_="">
     <xsd:import namespace="72017657-c30a-403c-bda6-c51ec90d85a7"/>
@@ -13311,15 +11558,31 @@
 </ct:contentTypeSchema>
 </file>
 
-<file path=customXml/itemProps1.xml><?xml version="1.0" encoding="utf-8"?>
-<ds:datastoreItem xmlns:ds="http://schemas.openxmlformats.org/officeDocument/2006/customXml" ds:itemID="{86B45FD8-86FD-4E3B-9B42-95AD262FDC37}">
-  <ds:schemaRefs>
-    <ds:schemaRef ds:uri="http://schemas.openxmlformats.org/officeDocument/2006/bibliography"/>
-  </ds:schemaRefs>
-</ds:datastoreItem>
+<file path=customXml/item3.xml><?xml version="1.0" encoding="utf-8"?>
+<p:properties xmlns:p="http://schemas.microsoft.com/office/2006/metadata/properties" xmlns:xsi="http://www.w3.org/2001/XMLSchema-instance">
+  <documentManagement>
+    <lcf76f155ced4ddcb4097134ff3c332f xmlns="72017657-c30a-403c-bda6-c51ec90d85a7">
+      <Terms xmlns="http://schemas.microsoft.com/office/infopath/2007/PartnerControls"/>
+    </lcf76f155ced4ddcb4097134ff3c332f>
+    <TaxCatchAll xmlns="2ed7734e-17e8-4cb5-9a9c-82f1b44e108d" xsi:nil="true"/>
+  </documentManagement>
+</p:properties>
 </file>
 
-<file path=customXml/itemProps2.xml><?xml version="1.0" encoding="utf-8"?>
+<file path=customXml/item4.xml><?xml version="1.0" encoding="utf-8"?>
+<?mso-contentType ?>
+<FormTemplates xmlns="http://schemas.microsoft.com/sharepoint/v3/contenttype/forms">
+  <Display>DocumentLibraryForm</Display>
+  <Edit>DocumentLibraryForm</Edit>
+  <New>DocumentLibraryForm</New>
+</FormTemplates>
+</file>
+
+<file path=customXml/item5.xml><?xml version="1.0" encoding="utf-8"?>
+<b:Sources xmlns:b="http://schemas.openxmlformats.org/officeDocument/2006/bibliography" xmlns="http://schemas.openxmlformats.org/officeDocument/2006/bibliography" SelectedStyle="\APA.XSL" StyleName="APA"/>
+</file>
+
+<file path=customXml/itemProps1.xml><?xml version="1.0" encoding="utf-8"?>
 <ds:datastoreItem xmlns:ds="http://schemas.openxmlformats.org/officeDocument/2006/customXml" ds:itemID="{88011E9B-8BC2-4A4B-93DB-40C0D432F180}">
   <ds:schemaRefs>
     <ds:schemaRef ds:uri="http://schemas.microsoft.com/office/2006/metadata/longProperties"/>
@@ -13327,26 +11590,7 @@
 </ds:datastoreItem>
 </file>
 
-<file path=customXml/itemProps3.xml><?xml version="1.0" encoding="utf-8"?>
-<ds:datastoreItem xmlns:ds="http://schemas.openxmlformats.org/officeDocument/2006/customXml" ds:itemID="{7E19B87D-53B8-42BB-A6A7-BD83797E42B1}">
-  <ds:schemaRefs>
-    <ds:schemaRef ds:uri="http://schemas.microsoft.com/sharepoint/v3/contenttype/forms"/>
-  </ds:schemaRefs>
-</ds:datastoreItem>
-</file>
-
-<file path=customXml/itemProps4.xml><?xml version="1.0" encoding="utf-8"?>
-<ds:datastoreItem xmlns:ds="http://schemas.openxmlformats.org/officeDocument/2006/customXml" ds:itemID="{6F63FAF8-AA47-4298-9745-AE13A3A4C3DF}">
-  <ds:schemaRefs>
-    <ds:schemaRef ds:uri="http://schemas.microsoft.com/office/2006/metadata/properties"/>
-    <ds:schemaRef ds:uri="72017657-c30a-403c-bda6-c51ec90d85a7"/>
-    <ds:schemaRef ds:uri="http://schemas.microsoft.com/office/infopath/2007/PartnerControls"/>
-    <ds:schemaRef ds:uri="2ed7734e-17e8-4cb5-9a9c-82f1b44e108d"/>
-  </ds:schemaRefs>
-</ds:datastoreItem>
-</file>
-
-<file path=customXml/itemProps5.xml><?xml version="1.0" encoding="utf-8"?>
+<file path=customXml/itemProps2.xml><?xml version="1.0" encoding="utf-8"?>
 <ds:datastoreItem xmlns:ds="http://schemas.openxmlformats.org/officeDocument/2006/customXml" ds:itemID="{F2403F4E-A641-4439-A2A1-3A76548F8F3D}">
   <ds:schemaRefs>
     <ds:schemaRef ds:uri="http://schemas.microsoft.com/office/2006/metadata/contentType"/>
@@ -13363,4 +11607,31 @@
     <ds:schemaRef ds:uri="http://schemas.microsoft.com/internal/obd"/>
   </ds:schemaRefs>
 </ds:datastoreItem>
+</file>
+
+<file path=customXml/itemProps3.xml><?xml version="1.0" encoding="utf-8"?>
+<ds:datastoreItem xmlns:ds="http://schemas.openxmlformats.org/officeDocument/2006/customXml" ds:itemID="{6F63FAF8-AA47-4298-9745-AE13A3A4C3DF}">
+  <ds:schemaRefs>
+    <ds:schemaRef ds:uri="http://schemas.microsoft.com/office/2006/metadata/properties"/>
+    <ds:schemaRef ds:uri="72017657-c30a-403c-bda6-c51ec90d85a7"/>
+    <ds:schemaRef ds:uri="http://schemas.microsoft.com/office/infopath/2007/PartnerControls"/>
+    <ds:schemaRef ds:uri="2ed7734e-17e8-4cb5-9a9c-82f1b44e108d"/>
+  </ds:schemaRefs>
+</ds:datastoreItem>
+</file>
+
+<file path=customXml/itemProps4.xml><?xml version="1.0" encoding="utf-8"?>
+<ds:datastoreItem xmlns:ds="http://schemas.openxmlformats.org/officeDocument/2006/customXml" ds:itemID="{7E19B87D-53B8-42BB-A6A7-BD83797E42B1}">
+  <ds:schemaRefs>
+    <ds:schemaRef ds:uri="http://schemas.microsoft.com/sharepoint/v3/contenttype/forms"/>
+  </ds:schemaRefs>
+</ds:datastoreItem>
+</file>
+
+<file path=customXml/itemProps5.xml><?xml version="1.0" encoding="utf-8"?>
+<ds:datastoreItem xmlns:ds="http://schemas.openxmlformats.org/officeDocument/2006/customXml" ds:itemID="{9007FA4C-8AA7-4313-AC73-3C1418135ACF}">
+  <ds:schemaRefs>
+    <ds:schemaRef ds:uri="http://schemas.openxmlformats.org/officeDocument/2006/bibliography"/>
+  </ds:schemaRefs>
+</ds:datastoreItem>
 </file>
</xml_diff>

<commit_message>
Doc del proyecto agregado
</commit_message>
<xml_diff>
--- a/Doc del proyecto.docx
+++ b/Doc del proyecto.docx
@@ -1,6 +1,6 @@
 
 <file path=word/document.xml><?xml version="1.0" encoding="utf-8"?>
-<w:document xmlns:wpc="http://schemas.microsoft.com/office/word/2010/wordprocessingCanvas" xmlns:cx="http://schemas.microsoft.com/office/drawing/2014/chartex" xmlns:cx1="http://schemas.microsoft.com/office/drawing/2015/9/8/chartex" xmlns:cx2="http://schemas.microsoft.com/office/drawing/2015/10/21/chartex" xmlns:cx3="http://schemas.microsoft.com/office/drawing/2016/5/9/chartex" xmlns:cx4="http://schemas.microsoft.com/office/drawing/2016/5/10/chartex" xmlns:cx5="http://schemas.microsoft.com/office/drawing/2016/5/11/chartex" xmlns:cx6="http://schemas.microsoft.com/office/drawing/2016/5/12/chartex" xmlns:cx7="http://schemas.microsoft.com/office/drawing/2016/5/13/chartex" xmlns:cx8="http://schemas.microsoft.com/office/drawing/2016/5/14/chartex" xmlns:mc="http://schemas.openxmlformats.org/markup-compatibility/2006" xmlns:aink="http://schemas.microsoft.com/office/drawing/2016/ink" xmlns:am3d="http://schemas.microsoft.com/office/drawing/2017/model3d" xmlns:o="urn:schemas-microsoft-com:office:office" xmlns:oel="http://schemas.microsoft.com/office/2019/extlst" xmlns:r="http://schemas.openxmlformats.org/officeDocument/2006/relationships" xmlns:m="http://schemas.openxmlformats.org/officeDocument/2006/math" xmlns:v="urn:schemas-microsoft-com:vml" xmlns:wp14="http://schemas.microsoft.com/office/word/2010/wordprocessingDrawing" xmlns:wp="http://schemas.openxmlformats.org/drawingml/2006/wordprocessingDrawing" xmlns:w10="urn:schemas-microsoft-com:office:word" xmlns:w="http://schemas.openxmlformats.org/wordprocessingml/2006/main" xmlns:w14="http://schemas.microsoft.com/office/word/2010/wordml" xmlns:w15="http://schemas.microsoft.com/office/word/2012/wordml" xmlns:w16cex="http://schemas.microsoft.com/office/word/2018/wordml/cex" xmlns:w16cid="http://schemas.microsoft.com/office/word/2016/wordml/cid" xmlns:w16="http://schemas.microsoft.com/office/word/2018/wordml" xmlns:w16sdtdh="http://schemas.microsoft.com/office/word/2020/wordml/sdtdatahash" xmlns:w16se="http://schemas.microsoft.com/office/word/2015/wordml/symex" xmlns:wpg="http://schemas.microsoft.com/office/word/2010/wordprocessingGroup" xmlns:wpi="http://schemas.microsoft.com/office/word/2010/wordprocessingInk" xmlns:wne="http://schemas.microsoft.com/office/word/2006/wordml" xmlns:wps="http://schemas.microsoft.com/office/word/2010/wordprocessingShape" mc:Ignorable="w14 w15 w16se w16cid w16 w16cex w16sdtdh wp14">
+<w:document xmlns:wpc="http://schemas.microsoft.com/office/word/2010/wordprocessingCanvas" xmlns:cx="http://schemas.microsoft.com/office/drawing/2014/chartex" xmlns:cx1="http://schemas.microsoft.com/office/drawing/2015/9/8/chartex" xmlns:mc="http://schemas.openxmlformats.org/markup-compatibility/2006" xmlns:o="urn:schemas-microsoft-com:office:office" xmlns:r="http://schemas.openxmlformats.org/officeDocument/2006/relationships" xmlns:m="http://schemas.openxmlformats.org/officeDocument/2006/math" xmlns:v="urn:schemas-microsoft-com:vml" xmlns:wp14="http://schemas.microsoft.com/office/word/2010/wordprocessingDrawing" xmlns:wp="http://schemas.openxmlformats.org/drawingml/2006/wordprocessingDrawing" xmlns:w10="urn:schemas-microsoft-com:office:word" xmlns:w="http://schemas.openxmlformats.org/wordprocessingml/2006/main" xmlns:w14="http://schemas.microsoft.com/office/word/2010/wordml" xmlns:w15="http://schemas.microsoft.com/office/word/2012/wordml" xmlns:w16se="http://schemas.microsoft.com/office/word/2015/wordml/symex" xmlns:wpg="http://schemas.microsoft.com/office/word/2010/wordprocessingGroup" xmlns:wpi="http://schemas.microsoft.com/office/word/2010/wordprocessingInk" xmlns:wne="http://schemas.microsoft.com/office/word/2006/wordml" xmlns:wps="http://schemas.microsoft.com/office/word/2010/wordprocessingShape" mc:Ignorable="w14 w15 w16se wp14">
   <w:body>
     <w:p>
       <w:pPr>
@@ -2740,7 +2740,7 @@
     </w:p>
     <w:tbl>
       <w:tblPr>
-        <w:tblStyle w:val="Tablaconcuadrcula4-nfasis6"/>
+        <w:tblStyle w:val="Tabladecuadrcula4-nfasis6"/>
         <w:tblW w:w="5000" w:type="pct"/>
         <w:tblLayout w:type="fixed"/>
         <w:tblLook w:val="04A0" w:firstRow="1" w:lastRow="0" w:firstColumn="1" w:lastColumn="0" w:noHBand="0" w:noVBand="1"/>
@@ -3249,7 +3249,7 @@
     </w:p>
     <w:tbl>
       <w:tblPr>
-        <w:tblStyle w:val="Tablaconcuadrcula4-nfasis6"/>
+        <w:tblStyle w:val="Tabladecuadrcula4-nfasis6"/>
         <w:tblW w:w="5500" w:type="pct"/>
         <w:tblInd w:w="-572" w:type="dxa"/>
         <w:tblLayout w:type="fixed"/>
@@ -3612,7 +3612,7 @@
                   <v:path o:extrusionok="f" gradientshapeok="t" o:connecttype="rect"/>
                   <o:lock v:ext="edit" aspectratio="t"/>
                 </v:shapetype>
-                <v:shape id="_x0000_i1025" type="#_x0000_t75" style="width:356.25pt;height:200.25pt">
+                <v:shape id="_x0000_i1025" type="#_x0000_t75" style="width:356.55pt;height:200.45pt">
                   <v:imagedata r:id="rId12" o:title="Frame 2"/>
                 </v:shape>
               </w:pict>
@@ -3718,7 +3718,9 @@
             <w:r>
               <w:rPr>
                 <w:rFonts w:ascii="Aptos" w:hAnsi="Aptos" w:cstheme="minorHAnsi"/>
+                <w:noProof/>
                 <w:color w:val="0000CC"/>
+                <w:lang w:val="es-PE" w:eastAsia="es-PE"/>
               </w:rPr>
               <w:drawing>
                 <wp:inline distT="0" distB="0" distL="0" distR="0" wp14:anchorId="5B38067D" wp14:editId="0F5DC44D">
@@ -3794,14 +3796,7 @@
                 <w:rFonts w:ascii="Aptos" w:hAnsi="Aptos" w:cstheme="minorHAnsi"/>
                 <w:lang w:val="es-AR"/>
               </w:rPr>
-              <w:t>RF-0</w:t>
-            </w:r>
-            <w:r>
-              <w:rPr>
-                <w:rFonts w:ascii="Aptos" w:hAnsi="Aptos" w:cstheme="minorHAnsi"/>
-                <w:lang w:val="es-AR"/>
-              </w:rPr>
-              <w:t>3</w:t>
+              <w:t>RF-03</w:t>
             </w:r>
           </w:p>
         </w:tc>
@@ -3826,8 +3821,9 @@
                 <w:sz w:val="20"/>
                 <w:szCs w:val="20"/>
               </w:rPr>
-              <w:t xml:space="preserve">Casilla que informa cuantos caracteres hay </w:t>
-            </w:r>
+              <w:t xml:space="preserve">Casilla que informa cuantos caracteres hay en el </w:t>
+            </w:r>
+            <w:proofErr w:type="spellStart"/>
             <w:r>
               <w:rPr>
                 <w:rFonts w:ascii="Aptos" w:eastAsia="Calibri" w:hAnsi="Aptos" w:cs="Calibri"/>
@@ -3835,16 +3831,6 @@
                 <w:sz w:val="20"/>
                 <w:szCs w:val="20"/>
               </w:rPr>
-              <w:t xml:space="preserve">en el </w:t>
-            </w:r>
-            <w:proofErr w:type="spellStart"/>
-            <w:r>
-              <w:rPr>
-                <w:rFonts w:ascii="Aptos" w:eastAsia="Calibri" w:hAnsi="Aptos" w:cs="Calibri"/>
-                <w:b/>
-                <w:sz w:val="20"/>
-                <w:szCs w:val="20"/>
-              </w:rPr>
               <w:t>textarea</w:t>
             </w:r>
             <w:proofErr w:type="spellEnd"/>
@@ -3866,7 +3852,9 @@
             <w:r>
               <w:rPr>
                 <w:rFonts w:ascii="Aptos" w:hAnsi="Aptos" w:cstheme="minorHAnsi"/>
+                <w:noProof/>
                 <w:color w:val="0000CC"/>
+                <w:lang w:val="es-PE" w:eastAsia="es-PE"/>
               </w:rPr>
               <w:drawing>
                 <wp:inline distT="0" distB="0" distL="0" distR="0" wp14:anchorId="63A3D7CC" wp14:editId="1F9A915E">
@@ -3943,14 +3931,7 @@
                 <w:rFonts w:ascii="Aptos" w:hAnsi="Aptos" w:cstheme="minorHAnsi"/>
                 <w:lang w:val="es-AR"/>
               </w:rPr>
-              <w:t>RF-0</w:t>
-            </w:r>
-            <w:r>
-              <w:rPr>
-                <w:rFonts w:ascii="Aptos" w:hAnsi="Aptos" w:cstheme="minorHAnsi"/>
-                <w:lang w:val="es-AR"/>
-              </w:rPr>
-              <w:t>4</w:t>
+              <w:t>RF-04</w:t>
             </w:r>
           </w:p>
         </w:tc>
@@ -3975,8 +3956,9 @@
                 <w:sz w:val="20"/>
                 <w:szCs w:val="20"/>
               </w:rPr>
-              <w:t xml:space="preserve">Casilla que informa cuantos caracteres en blanco hay </w:t>
-            </w:r>
+              <w:t xml:space="preserve">Casilla que informa cuantos caracteres en blanco hay en el </w:t>
+            </w:r>
+            <w:proofErr w:type="spellStart"/>
             <w:r>
               <w:rPr>
                 <w:rFonts w:ascii="Aptos" w:eastAsia="Calibri" w:hAnsi="Aptos" w:cs="Calibri"/>
@@ -3984,16 +3966,6 @@
                 <w:sz w:val="20"/>
                 <w:szCs w:val="20"/>
               </w:rPr>
-              <w:t xml:space="preserve">en el </w:t>
-            </w:r>
-            <w:proofErr w:type="spellStart"/>
-            <w:r>
-              <w:rPr>
-                <w:rFonts w:ascii="Aptos" w:eastAsia="Calibri" w:hAnsi="Aptos" w:cs="Calibri"/>
-                <w:b/>
-                <w:sz w:val="20"/>
-                <w:szCs w:val="20"/>
-              </w:rPr>
               <w:t>textarea</w:t>
             </w:r>
             <w:proofErr w:type="spellEnd"/>
@@ -4015,7 +3987,9 @@
             <w:r>
               <w:rPr>
                 <w:rFonts w:ascii="Aptos" w:hAnsi="Aptos" w:cstheme="minorHAnsi"/>
+                <w:noProof/>
                 <w:color w:val="0000CC"/>
+                <w:lang w:val="es-PE" w:eastAsia="es-PE"/>
               </w:rPr>
               <w:drawing>
                 <wp:inline distT="0" distB="0" distL="0" distR="0" wp14:anchorId="701F2E9C" wp14:editId="774C04F7">
@@ -4091,14 +4065,7 @@
                 <w:rFonts w:ascii="Aptos" w:hAnsi="Aptos" w:cstheme="minorHAnsi"/>
                 <w:lang w:val="es-AR"/>
               </w:rPr>
-              <w:t>RF-0</w:t>
-            </w:r>
-            <w:r>
-              <w:rPr>
-                <w:rFonts w:ascii="Aptos" w:hAnsi="Aptos" w:cstheme="minorHAnsi"/>
-                <w:lang w:val="es-AR"/>
-              </w:rPr>
-              <w:t>5</w:t>
+              <w:t>RF-05</w:t>
             </w:r>
           </w:p>
         </w:tc>
@@ -4153,6 +4120,8 @@
             <w:r>
               <w:rPr>
                 <w:rFonts w:ascii="Aptos" w:hAnsi="Aptos" w:cstheme="minorHAnsi"/>
+                <w:noProof/>
+                <w:lang w:val="es-PE" w:eastAsia="es-PE"/>
               </w:rPr>
               <w:drawing>
                 <wp:inline distT="0" distB="0" distL="0" distR="0" wp14:anchorId="4D536F3F" wp14:editId="14DFB46F">
@@ -4192,6 +4161,8 @@
             </w:r>
           </w:p>
         </w:tc>
+        <w:bookmarkStart w:id="90" w:name="_GoBack"/>
+        <w:bookmarkEnd w:id="90"/>
       </w:tr>
       <w:tr>
         <w:trPr>
@@ -4215,14 +4186,7 @@
                 <w:rFonts w:ascii="Aptos" w:hAnsi="Aptos" w:cstheme="minorHAnsi"/>
                 <w:lang w:val="es-AR"/>
               </w:rPr>
-              <w:t>RF-0</w:t>
-            </w:r>
-            <w:r>
-              <w:rPr>
-                <w:rFonts w:ascii="Aptos" w:hAnsi="Aptos" w:cstheme="minorHAnsi"/>
-                <w:lang w:val="es-AR"/>
-              </w:rPr>
-              <w:t>6</w:t>
+              <w:t>RF-06</w:t>
             </w:r>
           </w:p>
         </w:tc>
@@ -4247,8 +4211,9 @@
                 <w:sz w:val="20"/>
                 <w:szCs w:val="20"/>
               </w:rPr>
-              <w:t xml:space="preserve">Casilla que informa cuantas oraciones hay </w:t>
-            </w:r>
+              <w:t xml:space="preserve">Casilla que informa cuantas oraciones hay en el </w:t>
+            </w:r>
+            <w:proofErr w:type="spellStart"/>
             <w:r>
               <w:rPr>
                 <w:rFonts w:ascii="Aptos" w:eastAsia="Calibri" w:hAnsi="Aptos" w:cs="Calibri"/>
@@ -4256,16 +4221,6 @@
                 <w:sz w:val="20"/>
                 <w:szCs w:val="20"/>
               </w:rPr>
-              <w:t xml:space="preserve">en el </w:t>
-            </w:r>
-            <w:proofErr w:type="spellStart"/>
-            <w:r>
-              <w:rPr>
-                <w:rFonts w:ascii="Aptos" w:eastAsia="Calibri" w:hAnsi="Aptos" w:cs="Calibri"/>
-                <w:b/>
-                <w:sz w:val="20"/>
-                <w:szCs w:val="20"/>
-              </w:rPr>
               <w:t>textarea</w:t>
             </w:r>
             <w:proofErr w:type="spellEnd"/>
@@ -4286,6 +4241,8 @@
             <w:r>
               <w:rPr>
                 <w:rFonts w:ascii="Aptos" w:hAnsi="Aptos" w:cstheme="minorHAnsi"/>
+                <w:noProof/>
+                <w:lang w:val="es-PE" w:eastAsia="es-PE"/>
               </w:rPr>
               <w:drawing>
                 <wp:inline distT="0" distB="0" distL="0" distR="0" wp14:anchorId="15E61CC0" wp14:editId="37E9BA5B">
@@ -4335,7 +4292,13 @@
               <w:rPr>
                 <w:rFonts w:ascii="Aptos" w:hAnsi="Aptos" w:cstheme="minorHAnsi"/>
               </w:rPr>
-              <w:t>Se consideran oraciones si un grupo de palabras termina en “.”, “?” y “!”.</w:t>
+              <w:t>Se consideran oraciones si un grupo de pal</w:t>
+            </w:r>
+            <w:r>
+              <w:rPr>
+                <w:rFonts w:ascii="Aptos" w:hAnsi="Aptos" w:cstheme="minorHAnsi"/>
+              </w:rPr>
+              <w:t>abras termina en “.”, “?” y “!”. En el caso donde no existan alguno de los caracteres mencionados habrá solo una oración.</w:t>
             </w:r>
           </w:p>
         </w:tc>
@@ -4361,14 +4324,7 @@
                 <w:rFonts w:ascii="Aptos" w:hAnsi="Aptos" w:cstheme="minorHAnsi"/>
                 <w:lang w:val="es-AR"/>
               </w:rPr>
-              <w:t>RF-0</w:t>
-            </w:r>
-            <w:r>
-              <w:rPr>
-                <w:rFonts w:ascii="Aptos" w:hAnsi="Aptos" w:cstheme="minorHAnsi"/>
-                <w:lang w:val="es-AR"/>
-              </w:rPr>
-              <w:t>7</w:t>
+              <w:t>RF-07</w:t>
             </w:r>
           </w:p>
         </w:tc>
@@ -4412,6 +4368,8 @@
             <w:r>
               <w:rPr>
                 <w:rFonts w:ascii="Aptos" w:hAnsi="Aptos" w:cstheme="minorHAnsi"/>
+                <w:noProof/>
+                <w:lang w:val="es-PE" w:eastAsia="es-PE"/>
               </w:rPr>
               <w:drawing>
                 <wp:inline distT="0" distB="0" distL="0" distR="0" wp14:anchorId="51B32218" wp14:editId="602FC24A">
@@ -4477,6 +4435,8 @@
             <w:r>
               <w:rPr>
                 <w:rFonts w:ascii="Aptos" w:hAnsi="Aptos" w:cstheme="minorHAnsi"/>
+                <w:noProof/>
+                <w:lang w:val="es-PE" w:eastAsia="es-PE"/>
               </w:rPr>
               <w:drawing>
                 <wp:inline distT="0" distB="0" distL="0" distR="0" wp14:anchorId="5B9B087B" wp14:editId="65A138D6">
@@ -4555,14 +4515,7 @@
                 <w:lang w:val="es-AR"/>
               </w:rPr>
               <w:lastRenderedPageBreak/>
-              <w:t>RF-0</w:t>
-            </w:r>
-            <w:r>
-              <w:rPr>
-                <w:rFonts w:ascii="Aptos" w:hAnsi="Aptos" w:cstheme="minorHAnsi"/>
-                <w:lang w:val="es-AR"/>
-              </w:rPr>
-              <w:t>8</w:t>
+              <w:t>RF-08</w:t>
             </w:r>
           </w:p>
         </w:tc>
@@ -4606,6 +4559,8 @@
             <w:r>
               <w:rPr>
                 <w:rFonts w:ascii="Aptos" w:hAnsi="Aptos" w:cstheme="minorHAnsi"/>
+                <w:noProof/>
+                <w:lang w:val="es-PE" w:eastAsia="es-PE"/>
               </w:rPr>
               <w:drawing>
                 <wp:inline distT="0" distB="0" distL="0" distR="0" wp14:anchorId="65C96339" wp14:editId="79F0686E">
@@ -4682,14 +4637,7 @@
                 <w:rFonts w:ascii="Aptos" w:hAnsi="Aptos" w:cstheme="minorHAnsi"/>
                 <w:lang w:val="es-AR"/>
               </w:rPr>
-              <w:t>RF-0</w:t>
-            </w:r>
-            <w:r>
-              <w:rPr>
-                <w:rFonts w:ascii="Aptos" w:hAnsi="Aptos" w:cstheme="minorHAnsi"/>
-                <w:lang w:val="es-AR"/>
-              </w:rPr>
-              <w:t>9</w:t>
+              <w:t>RF-09</w:t>
             </w:r>
           </w:p>
         </w:tc>
@@ -4733,6 +4681,8 @@
             <w:r>
               <w:rPr>
                 <w:rFonts w:ascii="Aptos" w:hAnsi="Aptos" w:cstheme="minorHAnsi"/>
+                <w:noProof/>
+                <w:lang w:val="es-PE" w:eastAsia="es-PE"/>
               </w:rPr>
               <w:drawing>
                 <wp:inline distT="0" distB="0" distL="0" distR="0" wp14:anchorId="5092F11F" wp14:editId="30391432">
@@ -4848,6 +4798,8 @@
             <w:r>
               <w:rPr>
                 <w:rFonts w:ascii="Aptos" w:hAnsi="Aptos" w:cstheme="minorHAnsi"/>
+                <w:noProof/>
+                <w:lang w:val="es-PE" w:eastAsia="es-PE"/>
               </w:rPr>
               <w:drawing>
                 <wp:inline distT="0" distB="0" distL="0" distR="0" wp14:anchorId="0917D46A" wp14:editId="723C9722">
@@ -4918,6 +4870,8 @@
             <w:r>
               <w:rPr>
                 <w:rFonts w:ascii="Aptos" w:hAnsi="Aptos" w:cstheme="minorHAnsi"/>
+                <w:noProof/>
+                <w:lang w:val="es-PE" w:eastAsia="es-PE"/>
               </w:rPr>
               <w:drawing>
                 <wp:inline distT="0" distB="0" distL="0" distR="0" wp14:anchorId="71808FA3" wp14:editId="6C13527A">
@@ -4988,6 +4942,8 @@
             <w:r>
               <w:rPr>
                 <w:rFonts w:ascii="Aptos" w:hAnsi="Aptos" w:cstheme="minorHAnsi"/>
+                <w:noProof/>
+                <w:lang w:val="es-PE" w:eastAsia="es-PE"/>
               </w:rPr>
               <w:lastRenderedPageBreak/>
               <w:drawing>
@@ -5073,7 +5029,7 @@
           <w:rFonts w:ascii="Aptos" w:hAnsi="Aptos"/>
         </w:rPr>
       </w:pPr>
-      <w:bookmarkStart w:id="90" w:name="_Toc142309159"/>
+      <w:bookmarkStart w:id="91" w:name="_Toc142309159"/>
       <w:r>
         <w:rPr>
           <w:rFonts w:ascii="Aptos" w:hAnsi="Aptos"/>
@@ -5098,7 +5054,7 @@
         </w:rPr>
         <w:t>y requisitos de capacitación</w:t>
       </w:r>
-      <w:bookmarkEnd w:id="90"/>
+      <w:bookmarkEnd w:id="91"/>
     </w:p>
     <w:p>
       <w:pPr>
@@ -5111,18 +5067,18 @@
           <w:rFonts w:ascii="Aptos" w:hAnsi="Aptos"/>
         </w:rPr>
       </w:pPr>
-      <w:bookmarkStart w:id="91" w:name="_Toc142309160"/>
+      <w:bookmarkStart w:id="92" w:name="_Toc142309160"/>
       <w:r>
         <w:rPr>
           <w:rFonts w:ascii="Aptos" w:hAnsi="Aptos"/>
         </w:rPr>
         <w:t>casos de PRUEBAS (cp)</w:t>
       </w:r>
-      <w:bookmarkEnd w:id="91"/>
+      <w:bookmarkEnd w:id="92"/>
     </w:p>
     <w:tbl>
       <w:tblPr>
-        <w:tblStyle w:val="Tablaconcuadrcula4-nfasis6"/>
+        <w:tblStyle w:val="Tabladecuadrcula4-nfasis6"/>
         <w:tblW w:w="9298" w:type="dxa"/>
         <w:tblLayout w:type="fixed"/>
         <w:tblLook w:val="04A0" w:firstRow="1" w:lastRow="0" w:firstColumn="1" w:lastColumn="0" w:noHBand="0" w:noVBand="1"/>
@@ -5333,7 +5289,7 @@
         </w:rPr>
         <w:t xml:space="preserve"> </w:t>
       </w:r>
-      <w:bookmarkStart w:id="92" w:name="_Toc142309161"/>
+      <w:bookmarkStart w:id="93" w:name="_Toc142309161"/>
       <w:r>
         <w:rPr>
           <w:rFonts w:ascii="Aptos" w:hAnsi="Aptos"/>
@@ -5352,11 +5308,11 @@
         </w:rPr>
         <w:t xml:space="preserve"> (rc)</w:t>
       </w:r>
-      <w:bookmarkEnd w:id="92"/>
+      <w:bookmarkEnd w:id="93"/>
     </w:p>
     <w:tbl>
       <w:tblPr>
-        <w:tblStyle w:val="Tablaconcuadrcula4-nfasis6"/>
+        <w:tblStyle w:val="Tabladecuadrcula4-nfasis6"/>
         <w:tblW w:w="9298" w:type="dxa"/>
         <w:tblLayout w:type="fixed"/>
         <w:tblLook w:val="04A0" w:firstRow="1" w:lastRow="0" w:firstColumn="1" w:lastColumn="0" w:noHBand="0" w:noVBand="1"/>
@@ -5647,14 +5603,14 @@
           <w:rFonts w:ascii="Aptos" w:hAnsi="Aptos"/>
         </w:rPr>
       </w:pPr>
-      <w:bookmarkStart w:id="93" w:name="_Toc142309162"/>
+      <w:bookmarkStart w:id="94" w:name="_Toc142309162"/>
       <w:r>
         <w:rPr>
           <w:rFonts w:ascii="Aptos" w:hAnsi="Aptos"/>
         </w:rPr>
         <w:t>DOCUMENTACIÓN COMPLEMENTARIA</w:t>
       </w:r>
-      <w:bookmarkEnd w:id="93"/>
+      <w:bookmarkEnd w:id="94"/>
     </w:p>
     <w:p>
       <w:pPr>
@@ -5665,8 +5621,8 @@
           <w:lang w:val="es-AR"/>
         </w:rPr>
       </w:pPr>
-      <w:bookmarkStart w:id="94" w:name="_Toc110937701"/>
-      <w:bookmarkStart w:id="95" w:name="_Toc245023409"/>
+      <w:bookmarkStart w:id="95" w:name="_Toc110937701"/>
+      <w:bookmarkStart w:id="96" w:name="_Toc245023409"/>
       <w:r>
         <w:rPr>
           <w:rFonts w:ascii="Aptos" w:hAnsi="Aptos" w:cs="Arial"/>
@@ -5730,22 +5686,22 @@
           <w:rFonts w:ascii="Aptos" w:hAnsi="Aptos"/>
         </w:rPr>
       </w:pPr>
-      <w:bookmarkStart w:id="96" w:name="_Toc142309163"/>
+      <w:bookmarkStart w:id="97" w:name="_Toc142309163"/>
       <w:r>
         <w:rPr>
           <w:rFonts w:ascii="Aptos" w:hAnsi="Aptos"/>
         </w:rPr>
         <w:t>APROBACIÓN DE</w:t>
       </w:r>
-      <w:bookmarkEnd w:id="94"/>
       <w:bookmarkEnd w:id="95"/>
+      <w:bookmarkEnd w:id="96"/>
       <w:r>
         <w:rPr>
           <w:rFonts w:ascii="Aptos" w:hAnsi="Aptos"/>
         </w:rPr>
         <w:t xml:space="preserve"> la especificación funcional</w:t>
       </w:r>
-      <w:bookmarkEnd w:id="96"/>
+      <w:bookmarkEnd w:id="97"/>
     </w:p>
     <w:p>
       <w:pPr>
@@ -6283,7 +6239,7 @@
 </file>
 
 <file path=word/endnotes.xml><?xml version="1.0" encoding="utf-8"?>
-<w:endnotes xmlns:wpc="http://schemas.microsoft.com/office/word/2010/wordprocessingCanvas" xmlns:cx="http://schemas.microsoft.com/office/drawing/2014/chartex" xmlns:cx1="http://schemas.microsoft.com/office/drawing/2015/9/8/chartex" xmlns:cx2="http://schemas.microsoft.com/office/drawing/2015/10/21/chartex" xmlns:cx3="http://schemas.microsoft.com/office/drawing/2016/5/9/chartex" xmlns:cx4="http://schemas.microsoft.com/office/drawing/2016/5/10/chartex" xmlns:cx5="http://schemas.microsoft.com/office/drawing/2016/5/11/chartex" xmlns:cx6="http://schemas.microsoft.com/office/drawing/2016/5/12/chartex" xmlns:cx7="http://schemas.microsoft.com/office/drawing/2016/5/13/chartex" xmlns:cx8="http://schemas.microsoft.com/office/drawing/2016/5/14/chartex" xmlns:mc="http://schemas.openxmlformats.org/markup-compatibility/2006" xmlns:aink="http://schemas.microsoft.com/office/drawing/2016/ink" xmlns:am3d="http://schemas.microsoft.com/office/drawing/2017/model3d" xmlns:o="urn:schemas-microsoft-com:office:office" xmlns:oel="http://schemas.microsoft.com/office/2019/extlst" xmlns:r="http://schemas.openxmlformats.org/officeDocument/2006/relationships" xmlns:m="http://schemas.openxmlformats.org/officeDocument/2006/math" xmlns:v="urn:schemas-microsoft-com:vml" xmlns:wp14="http://schemas.microsoft.com/office/word/2010/wordprocessingDrawing" xmlns:wp="http://schemas.openxmlformats.org/drawingml/2006/wordprocessingDrawing" xmlns:w10="urn:schemas-microsoft-com:office:word" xmlns:w="http://schemas.openxmlformats.org/wordprocessingml/2006/main" xmlns:w14="http://schemas.microsoft.com/office/word/2010/wordml" xmlns:w15="http://schemas.microsoft.com/office/word/2012/wordml" xmlns:w16cex="http://schemas.microsoft.com/office/word/2018/wordml/cex" xmlns:w16cid="http://schemas.microsoft.com/office/word/2016/wordml/cid" xmlns:w16="http://schemas.microsoft.com/office/word/2018/wordml" xmlns:w16sdtdh="http://schemas.microsoft.com/office/word/2020/wordml/sdtdatahash" xmlns:w16se="http://schemas.microsoft.com/office/word/2015/wordml/symex" xmlns:wpg="http://schemas.microsoft.com/office/word/2010/wordprocessingGroup" xmlns:wpi="http://schemas.microsoft.com/office/word/2010/wordprocessingInk" xmlns:wne="http://schemas.microsoft.com/office/word/2006/wordml" xmlns:wps="http://schemas.microsoft.com/office/word/2010/wordprocessingShape" mc:Ignorable="w14 w15 w16se w16cid w16 w16cex w16sdtdh wp14">
+<w:endnotes xmlns:wpc="http://schemas.microsoft.com/office/word/2010/wordprocessingCanvas" xmlns:cx="http://schemas.microsoft.com/office/drawing/2014/chartex" xmlns:cx1="http://schemas.microsoft.com/office/drawing/2015/9/8/chartex" xmlns:mc="http://schemas.openxmlformats.org/markup-compatibility/2006" xmlns:o="urn:schemas-microsoft-com:office:office" xmlns:r="http://schemas.openxmlformats.org/officeDocument/2006/relationships" xmlns:m="http://schemas.openxmlformats.org/officeDocument/2006/math" xmlns:v="urn:schemas-microsoft-com:vml" xmlns:wp14="http://schemas.microsoft.com/office/word/2010/wordprocessingDrawing" xmlns:wp="http://schemas.openxmlformats.org/drawingml/2006/wordprocessingDrawing" xmlns:w10="urn:schemas-microsoft-com:office:word" xmlns:w="http://schemas.openxmlformats.org/wordprocessingml/2006/main" xmlns:w14="http://schemas.microsoft.com/office/word/2010/wordml" xmlns:w15="http://schemas.microsoft.com/office/word/2012/wordml" xmlns:w16se="http://schemas.microsoft.com/office/word/2015/wordml/symex" xmlns:wpg="http://schemas.microsoft.com/office/word/2010/wordprocessingGroup" xmlns:wpi="http://schemas.microsoft.com/office/word/2010/wordprocessingInk" xmlns:wne="http://schemas.microsoft.com/office/word/2006/wordml" xmlns:wps="http://schemas.microsoft.com/office/word/2010/wordprocessingShape" mc:Ignorable="w14 w15 w16se wp14">
   <w:endnote w:type="separator" w:id="-1">
     <w:p>
       <w:r>
@@ -6302,7 +6258,7 @@
 </file>
 
 <file path=word/footer1.xml><?xml version="1.0" encoding="utf-8"?>
-<w:ftr xmlns:wpc="http://schemas.microsoft.com/office/word/2010/wordprocessingCanvas" xmlns:cx="http://schemas.microsoft.com/office/drawing/2014/chartex" xmlns:cx1="http://schemas.microsoft.com/office/drawing/2015/9/8/chartex" xmlns:cx2="http://schemas.microsoft.com/office/drawing/2015/10/21/chartex" xmlns:cx3="http://schemas.microsoft.com/office/drawing/2016/5/9/chartex" xmlns:cx4="http://schemas.microsoft.com/office/drawing/2016/5/10/chartex" xmlns:cx5="http://schemas.microsoft.com/office/drawing/2016/5/11/chartex" xmlns:cx6="http://schemas.microsoft.com/office/drawing/2016/5/12/chartex" xmlns:cx7="http://schemas.microsoft.com/office/drawing/2016/5/13/chartex" xmlns:cx8="http://schemas.microsoft.com/office/drawing/2016/5/14/chartex" xmlns:mc="http://schemas.openxmlformats.org/markup-compatibility/2006" xmlns:aink="http://schemas.microsoft.com/office/drawing/2016/ink" xmlns:am3d="http://schemas.microsoft.com/office/drawing/2017/model3d" xmlns:o="urn:schemas-microsoft-com:office:office" xmlns:oel="http://schemas.microsoft.com/office/2019/extlst" xmlns:r="http://schemas.openxmlformats.org/officeDocument/2006/relationships" xmlns:m="http://schemas.openxmlformats.org/officeDocument/2006/math" xmlns:v="urn:schemas-microsoft-com:vml" xmlns:wp14="http://schemas.microsoft.com/office/word/2010/wordprocessingDrawing" xmlns:wp="http://schemas.openxmlformats.org/drawingml/2006/wordprocessingDrawing" xmlns:w10="urn:schemas-microsoft-com:office:word" xmlns:w="http://schemas.openxmlformats.org/wordprocessingml/2006/main" xmlns:w14="http://schemas.microsoft.com/office/word/2010/wordml" xmlns:w15="http://schemas.microsoft.com/office/word/2012/wordml" xmlns:w16cex="http://schemas.microsoft.com/office/word/2018/wordml/cex" xmlns:w16cid="http://schemas.microsoft.com/office/word/2016/wordml/cid" xmlns:w16="http://schemas.microsoft.com/office/word/2018/wordml" xmlns:w16sdtdh="http://schemas.microsoft.com/office/word/2020/wordml/sdtdatahash" xmlns:w16se="http://schemas.microsoft.com/office/word/2015/wordml/symex" xmlns:wpg="http://schemas.microsoft.com/office/word/2010/wordprocessingGroup" xmlns:wpi="http://schemas.microsoft.com/office/word/2010/wordprocessingInk" xmlns:wne="http://schemas.microsoft.com/office/word/2006/wordml" xmlns:wps="http://schemas.microsoft.com/office/word/2010/wordprocessingShape" mc:Ignorable="w14 w15 w16se w16cid w16 w16cex w16sdtdh wp14">
+<w:ftr xmlns:wpc="http://schemas.microsoft.com/office/word/2010/wordprocessingCanvas" xmlns:cx="http://schemas.microsoft.com/office/drawing/2014/chartex" xmlns:cx1="http://schemas.microsoft.com/office/drawing/2015/9/8/chartex" xmlns:mc="http://schemas.openxmlformats.org/markup-compatibility/2006" xmlns:o="urn:schemas-microsoft-com:office:office" xmlns:r="http://schemas.openxmlformats.org/officeDocument/2006/relationships" xmlns:m="http://schemas.openxmlformats.org/officeDocument/2006/math" xmlns:v="urn:schemas-microsoft-com:vml" xmlns:wp14="http://schemas.microsoft.com/office/word/2010/wordprocessingDrawing" xmlns:wp="http://schemas.openxmlformats.org/drawingml/2006/wordprocessingDrawing" xmlns:w10="urn:schemas-microsoft-com:office:word" xmlns:w="http://schemas.openxmlformats.org/wordprocessingml/2006/main" xmlns:w14="http://schemas.microsoft.com/office/word/2010/wordml" xmlns:w15="http://schemas.microsoft.com/office/word/2012/wordml" xmlns:w16se="http://schemas.microsoft.com/office/word/2015/wordml/symex" xmlns:wpg="http://schemas.microsoft.com/office/word/2010/wordprocessingGroup" xmlns:wpi="http://schemas.microsoft.com/office/word/2010/wordprocessingInk" xmlns:wne="http://schemas.microsoft.com/office/word/2006/wordml" xmlns:wps="http://schemas.microsoft.com/office/word/2010/wordprocessingShape" mc:Ignorable="w14 w15 w16se wp14">
   <w:p>
     <w:pPr>
       <w:pStyle w:val="Piedepgina"/>
@@ -6340,7 +6296,7 @@
 </file>
 
 <file path=word/footer2.xml><?xml version="1.0" encoding="utf-8"?>
-<w:ftr xmlns:wpc="http://schemas.microsoft.com/office/word/2010/wordprocessingCanvas" xmlns:cx="http://schemas.microsoft.com/office/drawing/2014/chartex" xmlns:cx1="http://schemas.microsoft.com/office/drawing/2015/9/8/chartex" xmlns:cx2="http://schemas.microsoft.com/office/drawing/2015/10/21/chartex" xmlns:cx3="http://schemas.microsoft.com/office/drawing/2016/5/9/chartex" xmlns:cx4="http://schemas.microsoft.com/office/drawing/2016/5/10/chartex" xmlns:cx5="http://schemas.microsoft.com/office/drawing/2016/5/11/chartex" xmlns:cx6="http://schemas.microsoft.com/office/drawing/2016/5/12/chartex" xmlns:cx7="http://schemas.microsoft.com/office/drawing/2016/5/13/chartex" xmlns:cx8="http://schemas.microsoft.com/office/drawing/2016/5/14/chartex" xmlns:mc="http://schemas.openxmlformats.org/markup-compatibility/2006" xmlns:aink="http://schemas.microsoft.com/office/drawing/2016/ink" xmlns:am3d="http://schemas.microsoft.com/office/drawing/2017/model3d" xmlns:o="urn:schemas-microsoft-com:office:office" xmlns:oel="http://schemas.microsoft.com/office/2019/extlst" xmlns:r="http://schemas.openxmlformats.org/officeDocument/2006/relationships" xmlns:m="http://schemas.openxmlformats.org/officeDocument/2006/math" xmlns:v="urn:schemas-microsoft-com:vml" xmlns:wp14="http://schemas.microsoft.com/office/word/2010/wordprocessingDrawing" xmlns:wp="http://schemas.openxmlformats.org/drawingml/2006/wordprocessingDrawing" xmlns:w10="urn:schemas-microsoft-com:office:word" xmlns:w="http://schemas.openxmlformats.org/wordprocessingml/2006/main" xmlns:w14="http://schemas.microsoft.com/office/word/2010/wordml" xmlns:w15="http://schemas.microsoft.com/office/word/2012/wordml" xmlns:w16cex="http://schemas.microsoft.com/office/word/2018/wordml/cex" xmlns:w16cid="http://schemas.microsoft.com/office/word/2016/wordml/cid" xmlns:w16="http://schemas.microsoft.com/office/word/2018/wordml" xmlns:w16sdtdh="http://schemas.microsoft.com/office/word/2020/wordml/sdtdatahash" xmlns:w16se="http://schemas.microsoft.com/office/word/2015/wordml/symex" xmlns:wpg="http://schemas.microsoft.com/office/word/2010/wordprocessingGroup" xmlns:wpi="http://schemas.microsoft.com/office/word/2010/wordprocessingInk" xmlns:wne="http://schemas.microsoft.com/office/word/2006/wordml" xmlns:wps="http://schemas.microsoft.com/office/word/2010/wordprocessingShape" mc:Ignorable="w14 w15 w16se w16cid w16 w16cex w16sdtdh wp14">
+<w:ftr xmlns:wpc="http://schemas.microsoft.com/office/word/2010/wordprocessingCanvas" xmlns:cx="http://schemas.microsoft.com/office/drawing/2014/chartex" xmlns:cx1="http://schemas.microsoft.com/office/drawing/2015/9/8/chartex" xmlns:mc="http://schemas.openxmlformats.org/markup-compatibility/2006" xmlns:o="urn:schemas-microsoft-com:office:office" xmlns:r="http://schemas.openxmlformats.org/officeDocument/2006/relationships" xmlns:m="http://schemas.openxmlformats.org/officeDocument/2006/math" xmlns:v="urn:schemas-microsoft-com:vml" xmlns:wp14="http://schemas.microsoft.com/office/word/2010/wordprocessingDrawing" xmlns:wp="http://schemas.openxmlformats.org/drawingml/2006/wordprocessingDrawing" xmlns:w10="urn:schemas-microsoft-com:office:word" xmlns:w="http://schemas.openxmlformats.org/wordprocessingml/2006/main" xmlns:w14="http://schemas.microsoft.com/office/word/2010/wordml" xmlns:w15="http://schemas.microsoft.com/office/word/2012/wordml" xmlns:w16se="http://schemas.microsoft.com/office/word/2015/wordml/symex" xmlns:wpg="http://schemas.microsoft.com/office/word/2010/wordprocessingGroup" xmlns:wpi="http://schemas.microsoft.com/office/word/2010/wordprocessingInk" xmlns:wne="http://schemas.microsoft.com/office/word/2006/wordml" xmlns:wps="http://schemas.microsoft.com/office/word/2010/wordprocessingShape" mc:Ignorable="w14 w15 w16se wp14">
   <w:p>
     <w:pPr>
       <w:pStyle w:val="Piedepgina"/>
@@ -6356,7 +6312,7 @@
 </file>
 
 <file path=word/footnotes.xml><?xml version="1.0" encoding="utf-8"?>
-<w:footnotes xmlns:wpc="http://schemas.microsoft.com/office/word/2010/wordprocessingCanvas" xmlns:cx="http://schemas.microsoft.com/office/drawing/2014/chartex" xmlns:cx1="http://schemas.microsoft.com/office/drawing/2015/9/8/chartex" xmlns:cx2="http://schemas.microsoft.com/office/drawing/2015/10/21/chartex" xmlns:cx3="http://schemas.microsoft.com/office/drawing/2016/5/9/chartex" xmlns:cx4="http://schemas.microsoft.com/office/drawing/2016/5/10/chartex" xmlns:cx5="http://schemas.microsoft.com/office/drawing/2016/5/11/chartex" xmlns:cx6="http://schemas.microsoft.com/office/drawing/2016/5/12/chartex" xmlns:cx7="http://schemas.microsoft.com/office/drawing/2016/5/13/chartex" xmlns:cx8="http://schemas.microsoft.com/office/drawing/2016/5/14/chartex" xmlns:mc="http://schemas.openxmlformats.org/markup-compatibility/2006" xmlns:aink="http://schemas.microsoft.com/office/drawing/2016/ink" xmlns:am3d="http://schemas.microsoft.com/office/drawing/2017/model3d" xmlns:o="urn:schemas-microsoft-com:office:office" xmlns:oel="http://schemas.microsoft.com/office/2019/extlst" xmlns:r="http://schemas.openxmlformats.org/officeDocument/2006/relationships" xmlns:m="http://schemas.openxmlformats.org/officeDocument/2006/math" xmlns:v="urn:schemas-microsoft-com:vml" xmlns:wp14="http://schemas.microsoft.com/office/word/2010/wordprocessingDrawing" xmlns:wp="http://schemas.openxmlformats.org/drawingml/2006/wordprocessingDrawing" xmlns:w10="urn:schemas-microsoft-com:office:word" xmlns:w="http://schemas.openxmlformats.org/wordprocessingml/2006/main" xmlns:w14="http://schemas.microsoft.com/office/word/2010/wordml" xmlns:w15="http://schemas.microsoft.com/office/word/2012/wordml" xmlns:w16cex="http://schemas.microsoft.com/office/word/2018/wordml/cex" xmlns:w16cid="http://schemas.microsoft.com/office/word/2016/wordml/cid" xmlns:w16="http://schemas.microsoft.com/office/word/2018/wordml" xmlns:w16sdtdh="http://schemas.microsoft.com/office/word/2020/wordml/sdtdatahash" xmlns:w16se="http://schemas.microsoft.com/office/word/2015/wordml/symex" xmlns:wpg="http://schemas.microsoft.com/office/word/2010/wordprocessingGroup" xmlns:wpi="http://schemas.microsoft.com/office/word/2010/wordprocessingInk" xmlns:wne="http://schemas.microsoft.com/office/word/2006/wordml" xmlns:wps="http://schemas.microsoft.com/office/word/2010/wordprocessingShape" mc:Ignorable="w14 w15 w16se w16cid w16 w16cex w16sdtdh wp14">
+<w:footnotes xmlns:wpc="http://schemas.microsoft.com/office/word/2010/wordprocessingCanvas" xmlns:cx="http://schemas.microsoft.com/office/drawing/2014/chartex" xmlns:cx1="http://schemas.microsoft.com/office/drawing/2015/9/8/chartex" xmlns:mc="http://schemas.openxmlformats.org/markup-compatibility/2006" xmlns:o="urn:schemas-microsoft-com:office:office" xmlns:r="http://schemas.openxmlformats.org/officeDocument/2006/relationships" xmlns:m="http://schemas.openxmlformats.org/officeDocument/2006/math" xmlns:v="urn:schemas-microsoft-com:vml" xmlns:wp14="http://schemas.microsoft.com/office/word/2010/wordprocessingDrawing" xmlns:wp="http://schemas.openxmlformats.org/drawingml/2006/wordprocessingDrawing" xmlns:w10="urn:schemas-microsoft-com:office:word" xmlns:w="http://schemas.openxmlformats.org/wordprocessingml/2006/main" xmlns:w14="http://schemas.microsoft.com/office/word/2010/wordml" xmlns:w15="http://schemas.microsoft.com/office/word/2012/wordml" xmlns:w16se="http://schemas.microsoft.com/office/word/2015/wordml/symex" xmlns:wpg="http://schemas.microsoft.com/office/word/2010/wordprocessingGroup" xmlns:wpi="http://schemas.microsoft.com/office/word/2010/wordprocessingInk" xmlns:wne="http://schemas.microsoft.com/office/word/2006/wordml" xmlns:wps="http://schemas.microsoft.com/office/word/2010/wordprocessingShape" mc:Ignorable="w14 w15 w16se wp14">
   <w:footnote w:type="separator" w:id="-1">
     <w:p>
       <w:r>
@@ -6375,7 +6331,7 @@
 </file>
 
 <file path=word/header1.xml><?xml version="1.0" encoding="utf-8"?>
-<w:hdr xmlns:wpc="http://schemas.microsoft.com/office/word/2010/wordprocessingCanvas" xmlns:cx="http://schemas.microsoft.com/office/drawing/2014/chartex" xmlns:cx1="http://schemas.microsoft.com/office/drawing/2015/9/8/chartex" xmlns:cx2="http://schemas.microsoft.com/office/drawing/2015/10/21/chartex" xmlns:cx3="http://schemas.microsoft.com/office/drawing/2016/5/9/chartex" xmlns:cx4="http://schemas.microsoft.com/office/drawing/2016/5/10/chartex" xmlns:cx5="http://schemas.microsoft.com/office/drawing/2016/5/11/chartex" xmlns:cx6="http://schemas.microsoft.com/office/drawing/2016/5/12/chartex" xmlns:cx7="http://schemas.microsoft.com/office/drawing/2016/5/13/chartex" xmlns:cx8="http://schemas.microsoft.com/office/drawing/2016/5/14/chartex" xmlns:mc="http://schemas.openxmlformats.org/markup-compatibility/2006" xmlns:aink="http://schemas.microsoft.com/office/drawing/2016/ink" xmlns:am3d="http://schemas.microsoft.com/office/drawing/2017/model3d" xmlns:o="urn:schemas-microsoft-com:office:office" xmlns:oel="http://schemas.microsoft.com/office/2019/extlst" xmlns:r="http://schemas.openxmlformats.org/officeDocument/2006/relationships" xmlns:m="http://schemas.openxmlformats.org/officeDocument/2006/math" xmlns:v="urn:schemas-microsoft-com:vml" xmlns:wp14="http://schemas.microsoft.com/office/word/2010/wordprocessingDrawing" xmlns:wp="http://schemas.openxmlformats.org/drawingml/2006/wordprocessingDrawing" xmlns:w10="urn:schemas-microsoft-com:office:word" xmlns:w="http://schemas.openxmlformats.org/wordprocessingml/2006/main" xmlns:w14="http://schemas.microsoft.com/office/word/2010/wordml" xmlns:w15="http://schemas.microsoft.com/office/word/2012/wordml" xmlns:w16cex="http://schemas.microsoft.com/office/word/2018/wordml/cex" xmlns:w16cid="http://schemas.microsoft.com/office/word/2016/wordml/cid" xmlns:w16="http://schemas.microsoft.com/office/word/2018/wordml" xmlns:w16sdtdh="http://schemas.microsoft.com/office/word/2020/wordml/sdtdatahash" xmlns:w16se="http://schemas.microsoft.com/office/word/2015/wordml/symex" xmlns:wpg="http://schemas.microsoft.com/office/word/2010/wordprocessingGroup" xmlns:wpi="http://schemas.microsoft.com/office/word/2010/wordprocessingInk" xmlns:wne="http://schemas.microsoft.com/office/word/2006/wordml" xmlns:wps="http://schemas.microsoft.com/office/word/2010/wordprocessingShape" mc:Ignorable="w14 w15 w16se w16cid w16 w16cex w16sdtdh wp14">
+<w:hdr xmlns:wpc="http://schemas.microsoft.com/office/word/2010/wordprocessingCanvas" xmlns:cx="http://schemas.microsoft.com/office/drawing/2014/chartex" xmlns:cx1="http://schemas.microsoft.com/office/drawing/2015/9/8/chartex" xmlns:mc="http://schemas.openxmlformats.org/markup-compatibility/2006" xmlns:o="urn:schemas-microsoft-com:office:office" xmlns:r="http://schemas.openxmlformats.org/officeDocument/2006/relationships" xmlns:m="http://schemas.openxmlformats.org/officeDocument/2006/math" xmlns:v="urn:schemas-microsoft-com:vml" xmlns:wp14="http://schemas.microsoft.com/office/word/2010/wordprocessingDrawing" xmlns:wp="http://schemas.openxmlformats.org/drawingml/2006/wordprocessingDrawing" xmlns:w10="urn:schemas-microsoft-com:office:word" xmlns:w="http://schemas.openxmlformats.org/wordprocessingml/2006/main" xmlns:w14="http://schemas.microsoft.com/office/word/2010/wordml" xmlns:w15="http://schemas.microsoft.com/office/word/2012/wordml" xmlns:w16se="http://schemas.microsoft.com/office/word/2015/wordml/symex" xmlns:wpg="http://schemas.microsoft.com/office/word/2010/wordprocessingGroup" xmlns:wpi="http://schemas.microsoft.com/office/word/2010/wordprocessingInk" xmlns:wne="http://schemas.microsoft.com/office/word/2006/wordml" xmlns:wps="http://schemas.microsoft.com/office/word/2010/wordprocessingShape" mc:Ignorable="w14 w15 w16se wp14">
   <w:tbl>
     <w:tblPr>
       <w:tblW w:w="10658" w:type="dxa"/>
@@ -6625,7 +6581,7 @@
 </file>
 
 <file path=word/header2.xml><?xml version="1.0" encoding="utf-8"?>
-<w:hdr xmlns:wpc="http://schemas.microsoft.com/office/word/2010/wordprocessingCanvas" xmlns:cx="http://schemas.microsoft.com/office/drawing/2014/chartex" xmlns:cx1="http://schemas.microsoft.com/office/drawing/2015/9/8/chartex" xmlns:cx2="http://schemas.microsoft.com/office/drawing/2015/10/21/chartex" xmlns:cx3="http://schemas.microsoft.com/office/drawing/2016/5/9/chartex" xmlns:cx4="http://schemas.microsoft.com/office/drawing/2016/5/10/chartex" xmlns:cx5="http://schemas.microsoft.com/office/drawing/2016/5/11/chartex" xmlns:cx6="http://schemas.microsoft.com/office/drawing/2016/5/12/chartex" xmlns:cx7="http://schemas.microsoft.com/office/drawing/2016/5/13/chartex" xmlns:cx8="http://schemas.microsoft.com/office/drawing/2016/5/14/chartex" xmlns:mc="http://schemas.openxmlformats.org/markup-compatibility/2006" xmlns:aink="http://schemas.microsoft.com/office/drawing/2016/ink" xmlns:am3d="http://schemas.microsoft.com/office/drawing/2017/model3d" xmlns:o="urn:schemas-microsoft-com:office:office" xmlns:oel="http://schemas.microsoft.com/office/2019/extlst" xmlns:r="http://schemas.openxmlformats.org/officeDocument/2006/relationships" xmlns:m="http://schemas.openxmlformats.org/officeDocument/2006/math" xmlns:v="urn:schemas-microsoft-com:vml" xmlns:wp14="http://schemas.microsoft.com/office/word/2010/wordprocessingDrawing" xmlns:wp="http://schemas.openxmlformats.org/drawingml/2006/wordprocessingDrawing" xmlns:w10="urn:schemas-microsoft-com:office:word" xmlns:w="http://schemas.openxmlformats.org/wordprocessingml/2006/main" xmlns:w14="http://schemas.microsoft.com/office/word/2010/wordml" xmlns:w15="http://schemas.microsoft.com/office/word/2012/wordml" xmlns:w16cex="http://schemas.microsoft.com/office/word/2018/wordml/cex" xmlns:w16cid="http://schemas.microsoft.com/office/word/2016/wordml/cid" xmlns:w16="http://schemas.microsoft.com/office/word/2018/wordml" xmlns:w16sdtdh="http://schemas.microsoft.com/office/word/2020/wordml/sdtdatahash" xmlns:w16se="http://schemas.microsoft.com/office/word/2015/wordml/symex" xmlns:wpg="http://schemas.microsoft.com/office/word/2010/wordprocessingGroup" xmlns:wpi="http://schemas.microsoft.com/office/word/2010/wordprocessingInk" xmlns:wne="http://schemas.microsoft.com/office/word/2006/wordml" xmlns:wps="http://schemas.microsoft.com/office/word/2010/wordprocessingShape" mc:Ignorable="w14 w15 w16se w16cid w16 w16cex w16sdtdh wp14">
+<w:hdr xmlns:wpc="http://schemas.microsoft.com/office/word/2010/wordprocessingCanvas" xmlns:cx="http://schemas.microsoft.com/office/drawing/2014/chartex" xmlns:cx1="http://schemas.microsoft.com/office/drawing/2015/9/8/chartex" xmlns:mc="http://schemas.openxmlformats.org/markup-compatibility/2006" xmlns:o="urn:schemas-microsoft-com:office:office" xmlns:r="http://schemas.openxmlformats.org/officeDocument/2006/relationships" xmlns:m="http://schemas.openxmlformats.org/officeDocument/2006/math" xmlns:v="urn:schemas-microsoft-com:vml" xmlns:wp14="http://schemas.microsoft.com/office/word/2010/wordprocessingDrawing" xmlns:wp="http://schemas.openxmlformats.org/drawingml/2006/wordprocessingDrawing" xmlns:w10="urn:schemas-microsoft-com:office:word" xmlns:w="http://schemas.openxmlformats.org/wordprocessingml/2006/main" xmlns:w14="http://schemas.microsoft.com/office/word/2010/wordml" xmlns:w15="http://schemas.microsoft.com/office/word/2012/wordml" xmlns:w16se="http://schemas.microsoft.com/office/word/2015/wordml/symex" xmlns:wpg="http://schemas.microsoft.com/office/word/2010/wordprocessingGroup" xmlns:wpi="http://schemas.microsoft.com/office/word/2010/wordprocessingInk" xmlns:wne="http://schemas.microsoft.com/office/word/2006/wordml" xmlns:wps="http://schemas.microsoft.com/office/word/2010/wordprocessingShape" mc:Ignorable="w14 w15 w16se wp14">
   <w:tbl>
     <w:tblPr>
       <w:tblW w:w="10512" w:type="dxa"/>
@@ -6847,7 +6803,7 @@
 </file>
 
 <file path=word/numbering.xml><?xml version="1.0" encoding="utf-8"?>
-<w:numbering xmlns:wpc="http://schemas.microsoft.com/office/word/2010/wordprocessingCanvas" xmlns:cx="http://schemas.microsoft.com/office/drawing/2014/chartex" xmlns:cx1="http://schemas.microsoft.com/office/drawing/2015/9/8/chartex" xmlns:cx2="http://schemas.microsoft.com/office/drawing/2015/10/21/chartex" xmlns:cx3="http://schemas.microsoft.com/office/drawing/2016/5/9/chartex" xmlns:cx4="http://schemas.microsoft.com/office/drawing/2016/5/10/chartex" xmlns:cx5="http://schemas.microsoft.com/office/drawing/2016/5/11/chartex" xmlns:cx6="http://schemas.microsoft.com/office/drawing/2016/5/12/chartex" xmlns:cx7="http://schemas.microsoft.com/office/drawing/2016/5/13/chartex" xmlns:cx8="http://schemas.microsoft.com/office/drawing/2016/5/14/chartex" xmlns:mc="http://schemas.openxmlformats.org/markup-compatibility/2006" xmlns:aink="http://schemas.microsoft.com/office/drawing/2016/ink" xmlns:am3d="http://schemas.microsoft.com/office/drawing/2017/model3d" xmlns:o="urn:schemas-microsoft-com:office:office" xmlns:oel="http://schemas.microsoft.com/office/2019/extlst" xmlns:r="http://schemas.openxmlformats.org/officeDocument/2006/relationships" xmlns:m="http://schemas.openxmlformats.org/officeDocument/2006/math" xmlns:v="urn:schemas-microsoft-com:vml" xmlns:wp14="http://schemas.microsoft.com/office/word/2010/wordprocessingDrawing" xmlns:wp="http://schemas.openxmlformats.org/drawingml/2006/wordprocessingDrawing" xmlns:w10="urn:schemas-microsoft-com:office:word" xmlns:w="http://schemas.openxmlformats.org/wordprocessingml/2006/main" xmlns:w14="http://schemas.microsoft.com/office/word/2010/wordml" xmlns:w15="http://schemas.microsoft.com/office/word/2012/wordml" xmlns:w16cex="http://schemas.microsoft.com/office/word/2018/wordml/cex" xmlns:w16cid="http://schemas.microsoft.com/office/word/2016/wordml/cid" xmlns:w16="http://schemas.microsoft.com/office/word/2018/wordml" xmlns:w16sdtdh="http://schemas.microsoft.com/office/word/2020/wordml/sdtdatahash" xmlns:w16se="http://schemas.microsoft.com/office/word/2015/wordml/symex" xmlns:wpg="http://schemas.microsoft.com/office/word/2010/wordprocessingGroup" xmlns:wpi="http://schemas.microsoft.com/office/word/2010/wordprocessingInk" xmlns:wne="http://schemas.microsoft.com/office/word/2006/wordml" xmlns:wps="http://schemas.microsoft.com/office/word/2010/wordprocessingShape" mc:Ignorable="w14 w15 w16se w16cid w16 w16cex w16sdtdh wp14">
+<w:numbering xmlns:wpc="http://schemas.microsoft.com/office/word/2010/wordprocessingCanvas" xmlns:cx="http://schemas.microsoft.com/office/drawing/2014/chartex" xmlns:cx1="http://schemas.microsoft.com/office/drawing/2015/9/8/chartex" xmlns:mc="http://schemas.openxmlformats.org/markup-compatibility/2006" xmlns:o="urn:schemas-microsoft-com:office:office" xmlns:r="http://schemas.openxmlformats.org/officeDocument/2006/relationships" xmlns:m="http://schemas.openxmlformats.org/officeDocument/2006/math" xmlns:v="urn:schemas-microsoft-com:vml" xmlns:wp14="http://schemas.microsoft.com/office/word/2010/wordprocessingDrawing" xmlns:wp="http://schemas.openxmlformats.org/drawingml/2006/wordprocessingDrawing" xmlns:w10="urn:schemas-microsoft-com:office:word" xmlns:w="http://schemas.openxmlformats.org/wordprocessingml/2006/main" xmlns:w14="http://schemas.microsoft.com/office/word/2010/wordml" xmlns:w15="http://schemas.microsoft.com/office/word/2012/wordml" xmlns:w16se="http://schemas.microsoft.com/office/word/2015/wordml/symex" xmlns:wpg="http://schemas.microsoft.com/office/word/2010/wordprocessingGroup" xmlns:wpi="http://schemas.microsoft.com/office/word/2010/wordprocessingInk" xmlns:wne="http://schemas.microsoft.com/office/word/2006/wordml" xmlns:wps="http://schemas.microsoft.com/office/word/2010/wordprocessingShape" mc:Ignorable="w14 w15 w16se wp14">
   <w:abstractNum w:abstractNumId="0" w15:restartNumberingAfterBreak="0">
     <w:nsid w:val="0C7E7015"/>
     <w:multiLevelType w:val="hybridMultilevel"/>
@@ -10212,109 +10168,109 @@
       </w:rPr>
     </w:lvl>
   </w:abstractNum>
-  <w:num w:numId="1" w16cid:durableId="1960456695">
+  <w:num w:numId="1">
     <w:abstractNumId w:val="6"/>
   </w:num>
-  <w:num w:numId="2" w16cid:durableId="1025787864">
+  <w:num w:numId="2">
     <w:abstractNumId w:val="2"/>
   </w:num>
-  <w:num w:numId="3" w16cid:durableId="519635061">
+  <w:num w:numId="3">
     <w:abstractNumId w:val="15"/>
   </w:num>
-  <w:num w:numId="4" w16cid:durableId="185563114">
+  <w:num w:numId="4">
     <w:abstractNumId w:val="15"/>
   </w:num>
-  <w:num w:numId="5" w16cid:durableId="1400707023">
+  <w:num w:numId="5">
     <w:abstractNumId w:val="31"/>
   </w:num>
-  <w:num w:numId="6" w16cid:durableId="312104767">
+  <w:num w:numId="6">
     <w:abstractNumId w:val="13"/>
   </w:num>
-  <w:num w:numId="7" w16cid:durableId="1992708661">
+  <w:num w:numId="7">
     <w:abstractNumId w:val="22"/>
   </w:num>
-  <w:num w:numId="8" w16cid:durableId="1516922359">
+  <w:num w:numId="8">
     <w:abstractNumId w:val="26"/>
   </w:num>
-  <w:num w:numId="9" w16cid:durableId="210701981">
+  <w:num w:numId="9">
     <w:abstractNumId w:val="14"/>
   </w:num>
-  <w:num w:numId="10" w16cid:durableId="1691640162">
+  <w:num w:numId="10">
     <w:abstractNumId w:val="1"/>
   </w:num>
-  <w:num w:numId="11" w16cid:durableId="312416894">
+  <w:num w:numId="11">
     <w:abstractNumId w:val="0"/>
   </w:num>
-  <w:num w:numId="12" w16cid:durableId="955872977">
+  <w:num w:numId="12">
     <w:abstractNumId w:val="28"/>
   </w:num>
-  <w:num w:numId="13" w16cid:durableId="462582258">
+  <w:num w:numId="13">
     <w:abstractNumId w:val="20"/>
   </w:num>
-  <w:num w:numId="14" w16cid:durableId="640692945">
+  <w:num w:numId="14">
     <w:abstractNumId w:val="10"/>
   </w:num>
-  <w:num w:numId="15" w16cid:durableId="1955283671">
+  <w:num w:numId="15">
     <w:abstractNumId w:val="7"/>
   </w:num>
-  <w:num w:numId="16" w16cid:durableId="1515660">
+  <w:num w:numId="16">
     <w:abstractNumId w:val="23"/>
   </w:num>
-  <w:num w:numId="17" w16cid:durableId="1814785034">
+  <w:num w:numId="17">
     <w:abstractNumId w:val="4"/>
   </w:num>
-  <w:num w:numId="18" w16cid:durableId="601839524">
+  <w:num w:numId="18">
     <w:abstractNumId w:val="11"/>
   </w:num>
-  <w:num w:numId="19" w16cid:durableId="871917718">
+  <w:num w:numId="19">
     <w:abstractNumId w:val="27"/>
   </w:num>
-  <w:num w:numId="20" w16cid:durableId="1237282753">
+  <w:num w:numId="20">
     <w:abstractNumId w:val="8"/>
   </w:num>
-  <w:num w:numId="21" w16cid:durableId="588583847">
+  <w:num w:numId="21">
     <w:abstractNumId w:val="25"/>
   </w:num>
-  <w:num w:numId="22" w16cid:durableId="1397363794">
+  <w:num w:numId="22">
     <w:abstractNumId w:val="16"/>
   </w:num>
-  <w:num w:numId="23" w16cid:durableId="1137063608">
+  <w:num w:numId="23">
     <w:abstractNumId w:val="17"/>
   </w:num>
-  <w:num w:numId="24" w16cid:durableId="1691682751">
+  <w:num w:numId="24">
     <w:abstractNumId w:val="30"/>
   </w:num>
-  <w:num w:numId="25" w16cid:durableId="1308632497">
+  <w:num w:numId="25">
     <w:abstractNumId w:val="19"/>
   </w:num>
-  <w:num w:numId="26" w16cid:durableId="755829374">
+  <w:num w:numId="26">
     <w:abstractNumId w:val="3"/>
   </w:num>
-  <w:num w:numId="27" w16cid:durableId="1220090283">
+  <w:num w:numId="27">
     <w:abstractNumId w:val="24"/>
   </w:num>
-  <w:num w:numId="28" w16cid:durableId="1528594077">
+  <w:num w:numId="28">
     <w:abstractNumId w:val="12"/>
   </w:num>
-  <w:num w:numId="29" w16cid:durableId="1488936716">
+  <w:num w:numId="29">
     <w:abstractNumId w:val="6"/>
   </w:num>
-  <w:num w:numId="30" w16cid:durableId="1127891217">
+  <w:num w:numId="30">
     <w:abstractNumId w:val="6"/>
   </w:num>
-  <w:num w:numId="31" w16cid:durableId="1216087530">
+  <w:num w:numId="31">
     <w:abstractNumId w:val="18"/>
   </w:num>
-  <w:num w:numId="32" w16cid:durableId="914053189">
+  <w:num w:numId="32">
     <w:abstractNumId w:val="29"/>
   </w:num>
-  <w:num w:numId="33" w16cid:durableId="1051731298">
+  <w:num w:numId="33">
     <w:abstractNumId w:val="21"/>
   </w:num>
-  <w:num w:numId="34" w16cid:durableId="1806579398">
+  <w:num w:numId="34">
     <w:abstractNumId w:val="5"/>
   </w:num>
-  <w:num w:numId="35" w16cid:durableId="1388728298">
+  <w:num w:numId="35">
     <w:abstractNumId w:val="9"/>
   </w:num>
   <w:numIdMacAtCleanup w:val="10"/>
@@ -10322,7 +10278,7 @@
 </file>
 
 <file path=word/styles.xml><?xml version="1.0" encoding="utf-8"?>
-<w:styles xmlns:mc="http://schemas.openxmlformats.org/markup-compatibility/2006" xmlns:r="http://schemas.openxmlformats.org/officeDocument/2006/relationships" xmlns:w="http://schemas.openxmlformats.org/wordprocessingml/2006/main" xmlns:w14="http://schemas.microsoft.com/office/word/2010/wordml" xmlns:w15="http://schemas.microsoft.com/office/word/2012/wordml" xmlns:w16cex="http://schemas.microsoft.com/office/word/2018/wordml/cex" xmlns:w16cid="http://schemas.microsoft.com/office/word/2016/wordml/cid" xmlns:w16="http://schemas.microsoft.com/office/word/2018/wordml" xmlns:w16sdtdh="http://schemas.microsoft.com/office/word/2020/wordml/sdtdatahash" xmlns:w16se="http://schemas.microsoft.com/office/word/2015/wordml/symex" mc:Ignorable="w14 w15 w16se w16cid w16 w16cex w16sdtdh">
+<w:styles xmlns:mc="http://schemas.openxmlformats.org/markup-compatibility/2006" xmlns:r="http://schemas.openxmlformats.org/officeDocument/2006/relationships" xmlns:w="http://schemas.openxmlformats.org/wordprocessingml/2006/main" xmlns:w14="http://schemas.microsoft.com/office/word/2010/wordml" xmlns:w15="http://schemas.microsoft.com/office/word/2012/wordml" xmlns:w16se="http://schemas.microsoft.com/office/word/2015/wordml/symex" mc:Ignorable="w14 w15 w16se">
   <w:docDefaults>
     <w:rPrDefault>
       <w:rPr>
@@ -10332,7 +10288,7 @@
     </w:rPrDefault>
     <w:pPrDefault/>
   </w:docDefaults>
-  <w:latentStyles w:defLockedState="0" w:defUIPriority="99" w:defSemiHidden="0" w:defUnhideWhenUsed="0" w:defQFormat="0" w:count="376">
+  <w:latentStyles w:defLockedState="0" w:defUIPriority="99" w:defSemiHidden="0" w:defUnhideWhenUsed="0" w:defQFormat="0" w:count="371">
     <w:lsdException w:name="Normal" w:uiPriority="0" w:qFormat="1"/>
     <w:lsdException w:name="heading 1" w:uiPriority="0" w:qFormat="1"/>
     <w:lsdException w:name="heading 2" w:uiPriority="0" w:qFormat="1"/>
@@ -10704,11 +10660,6 @@
     <w:lsdException w:name="List Table 5 Dark Accent 6" w:uiPriority="50"/>
     <w:lsdException w:name="List Table 6 Colorful Accent 6" w:uiPriority="51"/>
     <w:lsdException w:name="List Table 7 Colorful Accent 6" w:uiPriority="52"/>
-    <w:lsdException w:name="Mention" w:semiHidden="1" w:unhideWhenUsed="1"/>
-    <w:lsdException w:name="Smart Hyperlink" w:semiHidden="1" w:unhideWhenUsed="1"/>
-    <w:lsdException w:name="Hashtag" w:semiHidden="1" w:unhideWhenUsed="1"/>
-    <w:lsdException w:name="Unresolved Mention" w:semiHidden="1" w:unhideWhenUsed="1"/>
-    <w:lsdException w:name="Smart Link" w:semiHidden="1" w:unhideWhenUsed="1"/>
   </w:latentStyles>
   <w:style w:type="paragraph" w:default="1" w:styleId="Normal">
     <w:name w:val="Normal"/>
@@ -12441,7 +12392,7 @@
       <w:lang w:val="es-ES_tradnl" w:eastAsia="es-ES"/>
     </w:rPr>
   </w:style>
-  <w:style w:type="table" w:styleId="Tablaconcuadrcula4-nfasis1">
+  <w:style w:type="table" w:styleId="Tabladecuadrcula4-nfasis1">
     <w:name w:val="Grid Table 4 Accent 1"/>
     <w:basedOn w:val="Tablanormal"/>
     <w:uiPriority w:val="49"/>
@@ -12656,7 +12607,7 @@
       </w:tcPr>
     </w:tblStylePr>
   </w:style>
-  <w:style w:type="table" w:styleId="Tablaconcuadrcula4-nfasis6">
+  <w:style w:type="table" w:styleId="Tabladecuadrcula4-nfasis6">
     <w:name w:val="Grid Table 4 Accent 6"/>
     <w:basedOn w:val="Tablanormal"/>
     <w:uiPriority w:val="49"/>
@@ -13055,34 +13006,10 @@
 </file>
 
 <file path=customXml/item1.xml><?xml version="1.0" encoding="utf-8"?>
-<b:Sources xmlns:b="http://schemas.openxmlformats.org/officeDocument/2006/bibliography" xmlns="http://schemas.openxmlformats.org/officeDocument/2006/bibliography" SelectedStyle="\APA.XSL" StyleName="APA"/>
+<LongProperties xmlns="http://schemas.microsoft.com/office/2006/metadata/longProperties"/>
 </file>
 
 <file path=customXml/item2.xml><?xml version="1.0" encoding="utf-8"?>
-<LongProperties xmlns="http://schemas.microsoft.com/office/2006/metadata/longProperties"/>
-</file>
-
-<file path=customXml/item3.xml><?xml version="1.0" encoding="utf-8"?>
-<?mso-contentType ?>
-<FormTemplates xmlns="http://schemas.microsoft.com/sharepoint/v3/contenttype/forms">
-  <Display>DocumentLibraryForm</Display>
-  <Edit>DocumentLibraryForm</Edit>
-  <New>DocumentLibraryForm</New>
-</FormTemplates>
-</file>
-
-<file path=customXml/item4.xml><?xml version="1.0" encoding="utf-8"?>
-<p:properties xmlns:p="http://schemas.microsoft.com/office/2006/metadata/properties" xmlns:xsi="http://www.w3.org/2001/XMLSchema-instance">
-  <documentManagement>
-    <lcf76f155ced4ddcb4097134ff3c332f xmlns="72017657-c30a-403c-bda6-c51ec90d85a7">
-      <Terms xmlns="http://schemas.microsoft.com/office/infopath/2007/PartnerControls"/>
-    </lcf76f155ced4ddcb4097134ff3c332f>
-    <TaxCatchAll xmlns="2ed7734e-17e8-4cb5-9a9c-82f1b44e108d" xsi:nil="true"/>
-  </documentManagement>
-</p:properties>
-</file>
-
-<file path=customXml/item5.xml><?xml version="1.0" encoding="utf-8"?>
 <ct:contentTypeSchema xmlns:ct="http://schemas.microsoft.com/office/2006/metadata/contentType" xmlns:ma="http://schemas.microsoft.com/office/2006/metadata/properties/metaAttributes" ct:_="" ma:_="" ma:contentTypeName="Documento" ma:contentTypeID="0x010100116967A1BEE64C44AED8A8640B7F6C2C" ma:contentTypeVersion="16" ma:contentTypeDescription="Crear nuevo documento." ma:contentTypeScope="" ma:versionID="fb4fed8443ef039b92fc8d171e3e4341">
   <xsd:schema xmlns:xsd="http://www.w3.org/2001/XMLSchema" xmlns:xs="http://www.w3.org/2001/XMLSchema" xmlns:p="http://schemas.microsoft.com/office/2006/metadata/properties" xmlns:ns2="72017657-c30a-403c-bda6-c51ec90d85a7" xmlns:ns3="2ed7734e-17e8-4cb5-9a9c-82f1b44e108d" targetNamespace="http://schemas.microsoft.com/office/2006/metadata/properties" ma:root="true" ma:fieldsID="08f621cf226f69412745df55542e2e82" ns2:_="" ns3:_="">
     <xsd:import namespace="72017657-c30a-403c-bda6-c51ec90d85a7"/>
@@ -13311,15 +13238,31 @@
 </ct:contentTypeSchema>
 </file>
 
-<file path=customXml/itemProps1.xml><?xml version="1.0" encoding="utf-8"?>
-<ds:datastoreItem xmlns:ds="http://schemas.openxmlformats.org/officeDocument/2006/customXml" ds:itemID="{86B45FD8-86FD-4E3B-9B42-95AD262FDC37}">
-  <ds:schemaRefs>
-    <ds:schemaRef ds:uri="http://schemas.openxmlformats.org/officeDocument/2006/bibliography"/>
-  </ds:schemaRefs>
-</ds:datastoreItem>
+<file path=customXml/item3.xml><?xml version="1.0" encoding="utf-8"?>
+<p:properties xmlns:p="http://schemas.microsoft.com/office/2006/metadata/properties" xmlns:xsi="http://www.w3.org/2001/XMLSchema-instance">
+  <documentManagement>
+    <lcf76f155ced4ddcb4097134ff3c332f xmlns="72017657-c30a-403c-bda6-c51ec90d85a7">
+      <Terms xmlns="http://schemas.microsoft.com/office/infopath/2007/PartnerControls"/>
+    </lcf76f155ced4ddcb4097134ff3c332f>
+    <TaxCatchAll xmlns="2ed7734e-17e8-4cb5-9a9c-82f1b44e108d" xsi:nil="true"/>
+  </documentManagement>
+</p:properties>
 </file>
 
-<file path=customXml/itemProps2.xml><?xml version="1.0" encoding="utf-8"?>
+<file path=customXml/item4.xml><?xml version="1.0" encoding="utf-8"?>
+<?mso-contentType ?>
+<FormTemplates xmlns="http://schemas.microsoft.com/sharepoint/v3/contenttype/forms">
+  <Display>DocumentLibraryForm</Display>
+  <Edit>DocumentLibraryForm</Edit>
+  <New>DocumentLibraryForm</New>
+</FormTemplates>
+</file>
+
+<file path=customXml/item5.xml><?xml version="1.0" encoding="utf-8"?>
+<b:Sources xmlns:b="http://schemas.openxmlformats.org/officeDocument/2006/bibliography" xmlns="http://schemas.openxmlformats.org/officeDocument/2006/bibliography" SelectedStyle="\APA.XSL" StyleName="APA"/>
+</file>
+
+<file path=customXml/itemProps1.xml><?xml version="1.0" encoding="utf-8"?>
 <ds:datastoreItem xmlns:ds="http://schemas.openxmlformats.org/officeDocument/2006/customXml" ds:itemID="{88011E9B-8BC2-4A4B-93DB-40C0D432F180}">
   <ds:schemaRefs>
     <ds:schemaRef ds:uri="http://schemas.microsoft.com/office/2006/metadata/longProperties"/>
@@ -13327,26 +13270,7 @@
 </ds:datastoreItem>
 </file>
 
-<file path=customXml/itemProps3.xml><?xml version="1.0" encoding="utf-8"?>
-<ds:datastoreItem xmlns:ds="http://schemas.openxmlformats.org/officeDocument/2006/customXml" ds:itemID="{7E19B87D-53B8-42BB-A6A7-BD83797E42B1}">
-  <ds:schemaRefs>
-    <ds:schemaRef ds:uri="http://schemas.microsoft.com/sharepoint/v3/contenttype/forms"/>
-  </ds:schemaRefs>
-</ds:datastoreItem>
-</file>
-
-<file path=customXml/itemProps4.xml><?xml version="1.0" encoding="utf-8"?>
-<ds:datastoreItem xmlns:ds="http://schemas.openxmlformats.org/officeDocument/2006/customXml" ds:itemID="{6F63FAF8-AA47-4298-9745-AE13A3A4C3DF}">
-  <ds:schemaRefs>
-    <ds:schemaRef ds:uri="http://schemas.microsoft.com/office/2006/metadata/properties"/>
-    <ds:schemaRef ds:uri="72017657-c30a-403c-bda6-c51ec90d85a7"/>
-    <ds:schemaRef ds:uri="http://schemas.microsoft.com/office/infopath/2007/PartnerControls"/>
-    <ds:schemaRef ds:uri="2ed7734e-17e8-4cb5-9a9c-82f1b44e108d"/>
-  </ds:schemaRefs>
-</ds:datastoreItem>
-</file>
-
-<file path=customXml/itemProps5.xml><?xml version="1.0" encoding="utf-8"?>
+<file path=customXml/itemProps2.xml><?xml version="1.0" encoding="utf-8"?>
 <ds:datastoreItem xmlns:ds="http://schemas.openxmlformats.org/officeDocument/2006/customXml" ds:itemID="{F2403F4E-A641-4439-A2A1-3A76548F8F3D}">
   <ds:schemaRefs>
     <ds:schemaRef ds:uri="http://schemas.microsoft.com/office/2006/metadata/contentType"/>
@@ -13363,4 +13287,31 @@
     <ds:schemaRef ds:uri="http://schemas.microsoft.com/internal/obd"/>
   </ds:schemaRefs>
 </ds:datastoreItem>
+</file>
+
+<file path=customXml/itemProps3.xml><?xml version="1.0" encoding="utf-8"?>
+<ds:datastoreItem xmlns:ds="http://schemas.openxmlformats.org/officeDocument/2006/customXml" ds:itemID="{6F63FAF8-AA47-4298-9745-AE13A3A4C3DF}">
+  <ds:schemaRefs>
+    <ds:schemaRef ds:uri="http://schemas.microsoft.com/office/2006/metadata/properties"/>
+    <ds:schemaRef ds:uri="72017657-c30a-403c-bda6-c51ec90d85a7"/>
+    <ds:schemaRef ds:uri="http://schemas.microsoft.com/office/infopath/2007/PartnerControls"/>
+    <ds:schemaRef ds:uri="2ed7734e-17e8-4cb5-9a9c-82f1b44e108d"/>
+  </ds:schemaRefs>
+</ds:datastoreItem>
+</file>
+
+<file path=customXml/itemProps4.xml><?xml version="1.0" encoding="utf-8"?>
+<ds:datastoreItem xmlns:ds="http://schemas.openxmlformats.org/officeDocument/2006/customXml" ds:itemID="{7E19B87D-53B8-42BB-A6A7-BD83797E42B1}">
+  <ds:schemaRefs>
+    <ds:schemaRef ds:uri="http://schemas.microsoft.com/sharepoint/v3/contenttype/forms"/>
+  </ds:schemaRefs>
+</ds:datastoreItem>
+</file>
+
+<file path=customXml/itemProps5.xml><?xml version="1.0" encoding="utf-8"?>
+<ds:datastoreItem xmlns:ds="http://schemas.openxmlformats.org/officeDocument/2006/customXml" ds:itemID="{8BA6850C-E401-402E-8E78-0871DED7BC94}">
+  <ds:schemaRefs>
+    <ds:schemaRef ds:uri="http://schemas.openxmlformats.org/officeDocument/2006/bibliography"/>
+  </ds:schemaRefs>
+</ds:datastoreItem>
 </file>
</xml_diff>